<commit_message>
Update Cap 1 e 2
</commit_message>
<xml_diff>
--- a/Docs/Planejamento e Implantação do MapsSkills.docx
+++ b/Docs/Planejamento e Implantação do MapsSkills.docx
@@ -1258,7 +1258,6 @@
           <w:szCs w:val="32"/>
           <w:lang w:eastAsia="pt-BR"/>
         </w:rPr>
-        <w:lastRenderedPageBreak/>
         <w:t>Sumário</w:t>
       </w:r>
     </w:p>
@@ -1284,7 +1283,6 @@
           <w:szCs w:val="32"/>
           <w:lang w:eastAsia="pt-BR"/>
         </w:rPr>
-        <w:lastRenderedPageBreak/>
         <w:t>- CAPITULO I</w:t>
       </w:r>
     </w:p>
@@ -1451,7 +1449,10 @@
     </w:p>
     <w:p>
       <w:pPr>
-        <w:spacing w:after="0" w:line="360" w:lineRule="auto"/>
+        <w:tabs>
+          <w:tab w:val="left" w:pos="1140"/>
+        </w:tabs>
+        <w:spacing w:before="120" w:after="120" w:line="360" w:lineRule="auto"/>
         <w:jc w:val="both"/>
         <w:rPr>
           <w:rFonts w:ascii="Times New Roman" w:eastAsia="Times New Roman" w:hAnsi="Times New Roman" w:cs="Times New Roman"/>
@@ -1477,7 +1478,61 @@
           <w:szCs w:val="28"/>
           <w:lang w:eastAsia="pt-BR"/>
         </w:rPr>
-        <w:t>Com o intuito de aproximar os alunos do mercado de trabalho e auxiliá-los no desenvolvimento de competências, o Escritório de Carreiras proporciona esse suporte à Fatec de São José dos Campos.</w:t>
+        <w:t>Com o intuíto aumentar a permanência dos alunos nas instituições de ensino para mitigar a evasão dos estudantes, de forma a garantir  a conclusão no prazo previsto, o</w:t>
+      </w:r>
+      <w:r>
+        <w:rPr>
+          <w:rFonts w:ascii="Times New Roman" w:eastAsia="Times New Roman" w:hAnsi="Times New Roman" w:cs="Times New Roman"/>
+          <w:sz w:val="28"/>
+          <w:szCs w:val="28"/>
+          <w:lang w:eastAsia="pt-BR"/>
+        </w:rPr>
+        <w:t xml:space="preserve"> Projeto Permanência e Desenvolvimento de Talentos Profissionais</w:t>
+      </w:r>
+      <w:r>
+        <w:rPr>
+          <w:rFonts w:ascii="Times New Roman" w:eastAsia="Times New Roman" w:hAnsi="Times New Roman" w:cs="Times New Roman"/>
+          <w:sz w:val="28"/>
+          <w:szCs w:val="28"/>
+          <w:lang w:eastAsia="pt-BR"/>
+        </w:rPr>
+        <w:t xml:space="preserve"> do Centro Paula Souza deseja reduzir em 50% </w:t>
+      </w:r>
+      <w:r>
+        <w:rPr>
+          <w:rFonts w:ascii="Times New Roman" w:eastAsia="Times New Roman" w:hAnsi="Times New Roman" w:cs="Times New Roman"/>
+          <w:sz w:val="28"/>
+          <w:szCs w:val="28"/>
+          <w:lang w:eastAsia="pt-BR"/>
+        </w:rPr>
+        <w:t xml:space="preserve">o índice de evasão nos cursos das Fatecs e Etecs selecionadas, visando desenvolver </w:t>
+      </w:r>
+      <w:r>
+        <w:rPr>
+          <w:rFonts w:ascii="Times New Roman" w:eastAsia="Times New Roman" w:hAnsi="Times New Roman" w:cs="Times New Roman"/>
+          <w:sz w:val="28"/>
+          <w:szCs w:val="28"/>
+          <w:lang w:eastAsia="pt-BR"/>
+        </w:rPr>
+        <w:t>metodologia, ferramentas, processos, parâmetros, indicadores e recursos</w:t>
+      </w:r>
+      <w:r>
+        <w:rPr>
+          <w:rFonts w:ascii="Times New Roman" w:eastAsia="Times New Roman" w:hAnsi="Times New Roman" w:cs="Times New Roman"/>
+          <w:sz w:val="28"/>
+          <w:szCs w:val="28"/>
+          <w:lang w:eastAsia="pt-BR"/>
+        </w:rPr>
+        <w:t xml:space="preserve"> (PROJETO PERMANÊNCIA, 2017)</w:t>
+      </w:r>
+      <w:r>
+        <w:rPr>
+          <w:rFonts w:ascii="Times New Roman" w:eastAsia="Times New Roman" w:hAnsi="Times New Roman" w:cs="Times New Roman"/>
+          <w:sz w:val="28"/>
+          <w:szCs w:val="28"/>
+          <w:lang w:eastAsia="pt-BR"/>
+        </w:rPr>
+        <w:t>.</w:t>
       </w:r>
     </w:p>
     <w:p>
@@ -1499,10 +1554,8 @@
           <w:szCs w:val="28"/>
           <w:lang w:eastAsia="pt-BR"/>
         </w:rPr>
-        <w:t>O Escritório de</w:t>
-      </w:r>
-      <w:bookmarkStart w:id="1" w:name="_GoBack"/>
-      <w:bookmarkEnd w:id="1"/>
+        <w:t xml:space="preserve">Como parte do Projeto de Desenvolvimento o Escritório de Carreiras da Fatec de São José dos Campos </w:t>
+      </w:r>
       <w:r>
         <w:rPr>
           <w:rFonts w:ascii="Times New Roman" w:eastAsia="Times New Roman" w:hAnsi="Times New Roman" w:cs="Times New Roman"/>
@@ -1510,17 +1563,216 @@
           <w:szCs w:val="28"/>
           <w:lang w:eastAsia="pt-BR"/>
         </w:rPr>
-        <w:t xml:space="preserve"> Carreiras da Fatec foi moldado para ser um </w:t>
+        <w:t xml:space="preserve">foi moldado para ser um </w:t>
+      </w:r>
+      <w:commentRangeStart w:id="1"/>
+      <w:r>
+        <w:rPr>
+          <w:rFonts w:ascii="Times New Roman" w:eastAsia="Times New Roman" w:hAnsi="Times New Roman" w:cs="Times New Roman"/>
+          <w:sz w:val="28"/>
+          <w:szCs w:val="28"/>
+          <w:lang w:eastAsia="pt-BR"/>
+        </w:rPr>
+        <w:t>mecanismo</w:t>
+      </w:r>
+      <w:commentRangeEnd w:id="1"/>
+      <w:r>
+        <w:rPr>
+          <w:rStyle w:val="CommentReference"/>
+        </w:rPr>
+        <w:commentReference w:id="1"/>
+      </w:r>
+      <w:r>
+        <w:rPr>
+          <w:rFonts w:ascii="Times New Roman" w:eastAsia="Times New Roman" w:hAnsi="Times New Roman" w:cs="Times New Roman"/>
+          <w:sz w:val="28"/>
+          <w:szCs w:val="28"/>
+          <w:lang w:eastAsia="pt-BR"/>
+        </w:rPr>
+        <w:t xml:space="preserve"> direcionado a ajudar na preparação dos alunos para o mercado de trabalho. </w:t>
+      </w:r>
+    </w:p>
+    <w:p>
+      <w:pPr>
+        <w:spacing w:after="0" w:line="360" w:lineRule="auto"/>
+        <w:ind w:firstLine="708"/>
+        <w:jc w:val="both"/>
+        <w:rPr>
+          <w:rFonts w:ascii="Times New Roman" w:eastAsia="Times New Roman" w:hAnsi="Times New Roman" w:cs="Times New Roman"/>
+          <w:sz w:val="28"/>
+          <w:szCs w:val="28"/>
+          <w:lang w:eastAsia="pt-BR"/>
+        </w:rPr>
+      </w:pPr>
+      <w:r>
+        <w:rPr>
+          <w:rFonts w:ascii="Times New Roman" w:eastAsia="Times New Roman" w:hAnsi="Times New Roman" w:cs="Times New Roman"/>
+          <w:sz w:val="28"/>
+          <w:szCs w:val="28"/>
+          <w:lang w:eastAsia="pt-BR"/>
+        </w:rPr>
+        <w:t xml:space="preserve">Uma das </w:t>
+      </w:r>
+      <w:r>
+        <w:rPr>
+          <w:rFonts w:ascii="Times New Roman" w:eastAsia="Times New Roman" w:hAnsi="Times New Roman" w:cs="Times New Roman"/>
+          <w:sz w:val="28"/>
+          <w:szCs w:val="28"/>
+          <w:lang w:eastAsia="pt-BR"/>
+        </w:rPr>
+        <w:t xml:space="preserve">etapas </w:t>
+      </w:r>
+      <w:r>
+        <w:rPr>
+          <w:rFonts w:ascii="Times New Roman" w:eastAsia="Times New Roman" w:hAnsi="Times New Roman" w:cs="Times New Roman"/>
+          <w:sz w:val="28"/>
+          <w:szCs w:val="28"/>
+          <w:lang w:eastAsia="pt-BR"/>
+        </w:rPr>
+        <w:t>do projeto Escritório de Carreitas é o mapeamento de competências</w:t>
+      </w:r>
+      <w:r>
+        <w:rPr>
+          <w:rFonts w:ascii="Times New Roman" w:eastAsia="Times New Roman" w:hAnsi="Times New Roman" w:cs="Times New Roman"/>
+          <w:sz w:val="28"/>
+          <w:szCs w:val="28"/>
+          <w:lang w:eastAsia="pt-BR"/>
+        </w:rPr>
+        <w:t>, n</w:t>
+      </w:r>
+      <w:r>
+        <w:rPr>
+          <w:rFonts w:ascii="Times New Roman" w:eastAsia="Times New Roman" w:hAnsi="Times New Roman" w:cs="Times New Roman"/>
+          <w:sz w:val="28"/>
+          <w:szCs w:val="28"/>
+          <w:lang w:eastAsia="pt-BR"/>
+        </w:rPr>
+        <w:t>esta etapa foi desenvolvida uma pla</w:t>
+      </w:r>
+      <w:r>
+        <w:rPr>
+          <w:rFonts w:ascii="Times New Roman" w:eastAsia="Times New Roman" w:hAnsi="Times New Roman" w:cs="Times New Roman"/>
+          <w:sz w:val="28"/>
+          <w:szCs w:val="28"/>
+          <w:lang w:eastAsia="pt-BR"/>
+        </w:rPr>
+        <w:t xml:space="preserve">taforma que tem o objetivo de hospedar jogos do tipo perguntas e respostas, que possibilite gerar relatórios dos alunos que finalizaram o jogo apartir das respostas fornecidas (Inácio, 2017). </w:t>
+      </w:r>
+    </w:p>
+    <w:p>
+      <w:pPr>
+        <w:spacing w:after="0" w:line="360" w:lineRule="auto"/>
+        <w:jc w:val="both"/>
+        <w:rPr>
+          <w:rFonts w:ascii="Times New Roman" w:eastAsia="Times New Roman" w:hAnsi="Times New Roman" w:cs="Times New Roman"/>
+          <w:sz w:val="28"/>
+          <w:szCs w:val="28"/>
+          <w:lang w:eastAsia="pt-BR"/>
+        </w:rPr>
+      </w:pPr>
+      <w:r>
+        <w:rPr>
+          <w:rFonts w:ascii="Times New Roman" w:eastAsia="Times New Roman" w:hAnsi="Times New Roman" w:cs="Times New Roman"/>
+          <w:sz w:val="28"/>
+          <w:szCs w:val="28"/>
+          <w:lang w:eastAsia="pt-BR"/>
+        </w:rPr>
+        <w:tab/>
+        <w:t xml:space="preserve">Para suportar esta plataforma é necessário prover </w:t>
+      </w:r>
+      <w:r>
+        <w:rPr>
+          <w:rFonts w:ascii="Times New Roman" w:eastAsia="Times New Roman" w:hAnsi="Times New Roman" w:cs="Times New Roman"/>
+          <w:sz w:val="28"/>
+          <w:szCs w:val="28"/>
+          <w:lang w:eastAsia="pt-BR"/>
+        </w:rPr>
+        <w:t>toda uma infraestrutura adequada ao formato que a plataforma foi desenvolvida. A plataforma foi desenvolvida para que tenha acesso simultâneo de aproximadamente 80 usuários, porém</w:t>
+      </w:r>
+      <w:r>
+        <w:rPr>
+          <w:rFonts w:ascii="Times New Roman" w:eastAsia="Times New Roman" w:hAnsi="Times New Roman" w:cs="Times New Roman"/>
+          <w:sz w:val="28"/>
+          <w:szCs w:val="28"/>
+          <w:lang w:eastAsia="pt-BR"/>
+        </w:rPr>
+        <w:t xml:space="preserve">, </w:t>
+      </w:r>
+      <w:r>
+        <w:rPr>
+          <w:rFonts w:ascii="Times New Roman" w:eastAsia="Times New Roman" w:hAnsi="Times New Roman" w:cs="Times New Roman"/>
+          <w:sz w:val="28"/>
+          <w:szCs w:val="28"/>
+          <w:lang w:eastAsia="pt-BR"/>
+        </w:rPr>
+        <w:t>é</w:t>
+      </w:r>
+      <w:r>
+        <w:rPr>
+          <w:rFonts w:ascii="Times New Roman" w:eastAsia="Times New Roman" w:hAnsi="Times New Roman" w:cs="Times New Roman"/>
+          <w:sz w:val="28"/>
+          <w:szCs w:val="28"/>
+          <w:lang w:eastAsia="pt-BR"/>
+        </w:rPr>
+        <w:t xml:space="preserve"> de interesse que todas Fatecs e Etecs tenham acesso a plataforma. </w:t>
+      </w:r>
+      <w:r>
+        <w:rPr>
+          <w:rFonts w:ascii="Times New Roman" w:eastAsia="Times New Roman" w:hAnsi="Times New Roman" w:cs="Times New Roman"/>
+          <w:sz w:val="28"/>
+          <w:szCs w:val="28"/>
+          <w:lang w:eastAsia="pt-BR"/>
+        </w:rPr>
+        <w:t xml:space="preserve"> </w:t>
+      </w:r>
+    </w:p>
+    <w:p>
+      <w:pPr>
+        <w:spacing w:after="0" w:line="360" w:lineRule="auto"/>
+        <w:jc w:val="both"/>
+        <w:rPr>
+          <w:rFonts w:ascii="Times New Roman" w:eastAsia="Times New Roman" w:hAnsi="Times New Roman" w:cs="Times New Roman"/>
+          <w:sz w:val="28"/>
+          <w:szCs w:val="28"/>
+          <w:lang w:eastAsia="pt-BR"/>
+        </w:rPr>
+      </w:pPr>
+    </w:p>
+    <w:p>
+      <w:pPr>
+        <w:spacing w:after="0" w:line="360" w:lineRule="auto"/>
+        <w:jc w:val="both"/>
+        <w:rPr>
+          <w:rFonts w:ascii="Times New Roman" w:eastAsia="Times New Roman" w:hAnsi="Times New Roman" w:cs="Times New Roman"/>
+          <w:b/>
+          <w:bCs/>
+          <w:sz w:val="28"/>
+          <w:szCs w:val="28"/>
+          <w:lang w:eastAsia="pt-BR"/>
+        </w:rPr>
+      </w:pPr>
+      <w:r>
+        <w:rPr>
+          <w:rFonts w:ascii="Times New Roman" w:eastAsia="Times New Roman" w:hAnsi="Times New Roman" w:cs="Times New Roman"/>
+          <w:b/>
+          <w:bCs/>
+          <w:sz w:val="28"/>
+          <w:szCs w:val="28"/>
+          <w:lang w:eastAsia="pt-BR"/>
+        </w:rPr>
+        <w:t>- PROPOSTA E SOLUÇÃO (</w:t>
       </w:r>
       <w:commentRangeStart w:id="2"/>
       <w:r>
         <w:rPr>
           <w:rFonts w:ascii="Times New Roman" w:eastAsia="Times New Roman" w:hAnsi="Times New Roman" w:cs="Times New Roman"/>
+          <w:b/>
+          <w:bCs/>
           <w:sz w:val="28"/>
           <w:szCs w:val="28"/>
           <w:lang w:eastAsia="pt-BR"/>
         </w:rPr>
-        <w:t>mecanismo</w:t>
+        <w:t>Metodologia</w:t>
       </w:r>
       <w:commentRangeEnd w:id="2"/>
       <w:r>
@@ -1532,12 +1784,26 @@
       <w:r>
         <w:rPr>
           <w:rFonts w:ascii="Times New Roman" w:eastAsia="Times New Roman" w:hAnsi="Times New Roman" w:cs="Times New Roman"/>
+          <w:b/>
+          <w:bCs/>
           <w:sz w:val="28"/>
           <w:szCs w:val="28"/>
           <w:lang w:eastAsia="pt-BR"/>
         </w:rPr>
-        <w:t xml:space="preserve"> direcionado a ajudar na preparação dos alunos para o mercado de trabalho. O escritório também atua na aproximação da FATEC com o setor Produtivo de São José dos Campos. Para que atingir esses objetivos ele foi dividido nas seguintes áreas: Setor de Carreira e Setor de Estágio.</w:t>
-      </w:r>
+        <w:t>):</w:t>
+      </w:r>
+    </w:p>
+    <w:p>
+      <w:pPr>
+        <w:spacing w:after="0" w:line="360" w:lineRule="auto"/>
+        <w:jc w:val="both"/>
+        <w:rPr>
+          <w:rFonts w:ascii="Times New Roman" w:eastAsia="Times New Roman" w:hAnsi="Times New Roman" w:cs="Times New Roman"/>
+          <w:sz w:val="28"/>
+          <w:szCs w:val="28"/>
+          <w:lang w:eastAsia="pt-BR"/>
+        </w:rPr>
+      </w:pPr>
     </w:p>
     <w:p>
       <w:pPr>
@@ -1558,20 +1824,17 @@
           <w:szCs w:val="28"/>
           <w:lang w:eastAsia="pt-BR"/>
         </w:rPr>
-        <w:t xml:space="preserve"> Em conjunto com o Escritório de Carreiras foi desenvolvido um Software que é capaz de analisar os perfis dos alunos que estão ingressando na faculdade, especificamente aqueles que estão no 1º Semestre, mostrando aos professores e gestores da instituição, os mais diferentes perfis dos estudantes na faculdade. Dessa forma, a administração da Faculdade poderá criar soluções para combater o crescente número de defasagem de alunos que desistem dos cursos nos primeiros semestres.</w:t>
-      </w:r>
-    </w:p>
-    <w:p>
-      <w:pPr>
-        <w:spacing w:after="0" w:line="360" w:lineRule="auto"/>
-        <w:jc w:val="both"/>
+        <w:t xml:space="preserve">Desenvolver uma arquitetura para dar suporte a plataforma, provendo todos recursos necessários ao </w:t>
+      </w:r>
+      <w:r>
         <w:rPr>
           <w:rFonts w:ascii="Times New Roman" w:eastAsia="Times New Roman" w:hAnsi="Times New Roman" w:cs="Times New Roman"/>
           <w:sz w:val="28"/>
           <w:szCs w:val="28"/>
           <w:lang w:eastAsia="pt-BR"/>
         </w:rPr>
-      </w:pPr>
+        <w:t xml:space="preserve">acesso </w:t>
+      </w:r>
       <w:r>
         <w:rPr>
           <w:rFonts w:ascii="Times New Roman" w:eastAsia="Times New Roman" w:hAnsi="Times New Roman" w:cs="Times New Roman"/>
@@ -1579,8 +1842,7 @@
           <w:szCs w:val="28"/>
           <w:lang w:eastAsia="pt-BR"/>
         </w:rPr>
-        <w:tab/>
-        <w:t xml:space="preserve">Este software é na forma de um jogo baseado em uma história com alguns personagens, em determinados momentos será necessário que o aluno escolha uma opção referente a alguma atitude que o personagem deveria tomar. Com base nessas perguntas e respostas serão acrescentados pontos às </w:t>
+        <w:t xml:space="preserve">em larga escala da </w:t>
       </w:r>
       <w:r>
         <w:rPr>
@@ -1589,45 +1851,92 @@
           <w:szCs w:val="28"/>
           <w:lang w:eastAsia="pt-BR"/>
         </w:rPr>
-        <w:lastRenderedPageBreak/>
-        <w:t xml:space="preserve">competências do aluno e ao final do questionário é montado um gráfico com o percentual referente ao perfil aluno. </w:t>
-      </w:r>
-    </w:p>
-    <w:p>
-      <w:pPr>
-        <w:spacing w:after="0" w:line="360" w:lineRule="auto"/>
-        <w:jc w:val="both"/>
+        <w:t>aplicação, garantindo a agilidade, qualidade e e</w:t>
+      </w:r>
+      <w:r>
         <w:rPr>
           <w:rFonts w:ascii="Times New Roman" w:eastAsia="Times New Roman" w:hAnsi="Times New Roman" w:cs="Times New Roman"/>
           <w:sz w:val="28"/>
           <w:szCs w:val="28"/>
           <w:lang w:eastAsia="pt-BR"/>
         </w:rPr>
-      </w:pPr>
-    </w:p>
-    <w:p>
-      <w:pPr>
-        <w:spacing w:after="0" w:line="360" w:lineRule="auto"/>
-        <w:jc w:val="both"/>
-        <w:rPr>
-          <w:rFonts w:ascii="Times New Roman" w:eastAsia="Times New Roman" w:hAnsi="Times New Roman" w:cs="Times New Roman"/>
-          <w:b/>
-          <w:bCs/>
+        <w:t xml:space="preserve">stabilidade </w:t>
+      </w:r>
+      <w:r>
+        <w:rPr>
+          <w:rFonts w:ascii="Times New Roman" w:eastAsia="Times New Roman" w:hAnsi="Times New Roman" w:cs="Times New Roman"/>
           <w:sz w:val="28"/>
           <w:szCs w:val="28"/>
           <w:lang w:eastAsia="pt-BR"/>
         </w:rPr>
-      </w:pPr>
-      <w:r>
-        <w:rPr>
-          <w:rFonts w:ascii="Times New Roman" w:eastAsia="Times New Roman" w:hAnsi="Times New Roman" w:cs="Times New Roman"/>
-          <w:b/>
-          <w:bCs/>
+        <w:t>com escalabilidade, sendo entregues de forma contínua.</w:t>
+      </w:r>
+    </w:p>
+    <w:p>
+      <w:pPr>
+        <w:spacing w:after="0" w:line="360" w:lineRule="auto"/>
+        <w:ind w:firstLine="708"/>
+        <w:jc w:val="both"/>
+        <w:rPr>
+          <w:rFonts w:ascii="Times New Roman" w:eastAsia="Times New Roman" w:hAnsi="Times New Roman" w:cs="Times New Roman"/>
           <w:sz w:val="28"/>
           <w:szCs w:val="28"/>
           <w:lang w:eastAsia="pt-BR"/>
         </w:rPr>
-        <w:t>- PROPOSTA E SOLUÇÃO (</w:t>
+      </w:pPr>
+      <w:r>
+        <w:rPr>
+          <w:rFonts w:ascii="Times New Roman" w:eastAsia="Times New Roman" w:hAnsi="Times New Roman" w:cs="Times New Roman"/>
+          <w:sz w:val="28"/>
+          <w:szCs w:val="28"/>
+          <w:lang w:eastAsia="pt-BR"/>
+        </w:rPr>
+        <w:t>Prover arquitetura para alta demanda de requisições em ambiente com pouco recurso computacional e pessoal.</w:t>
+      </w:r>
+    </w:p>
+    <w:p>
+      <w:pPr>
+        <w:spacing w:after="0" w:line="360" w:lineRule="auto"/>
+        <w:jc w:val="both"/>
+        <w:rPr>
+          <w:rFonts w:ascii="Times New Roman" w:eastAsia="Times New Roman" w:hAnsi="Times New Roman" w:cs="Times New Roman"/>
+          <w:sz w:val="28"/>
+          <w:szCs w:val="28"/>
+          <w:lang w:eastAsia="pt-BR"/>
+        </w:rPr>
+      </w:pPr>
+    </w:p>
+    <w:p>
+      <w:pPr>
+        <w:spacing w:after="0" w:line="360" w:lineRule="auto"/>
+        <w:jc w:val="both"/>
+        <w:rPr>
+          <w:rFonts w:ascii="Times New Roman" w:eastAsia="Times New Roman" w:hAnsi="Times New Roman" w:cs="Times New Roman"/>
+          <w:b/>
+          <w:bCs/>
+          <w:sz w:val="32"/>
+          <w:szCs w:val="32"/>
+        </w:rPr>
+      </w:pPr>
+      <w:r>
+        <w:rPr>
+          <w:rFonts w:ascii="Times New Roman" w:eastAsia="Times New Roman" w:hAnsi="Times New Roman" w:cs="Times New Roman"/>
+          <w:b/>
+          <w:bCs/>
+          <w:sz w:val="32"/>
+          <w:szCs w:val="32"/>
+        </w:rPr>
+        <w:t>- CAPITULO II  (</w:t>
+      </w:r>
+      <w:r>
+        <w:rPr>
+          <w:rFonts w:ascii="Times New Roman" w:eastAsia="Times New Roman" w:hAnsi="Times New Roman" w:cs="Times New Roman"/>
+          <w:b/>
+          <w:bCs/>
+          <w:sz w:val="28"/>
+          <w:szCs w:val="28"/>
+        </w:rPr>
+        <w:t xml:space="preserve">Levantamento de </w:t>
       </w:r>
       <w:commentRangeStart w:id="3"/>
       <w:r>
@@ -1637,602 +1946,376 @@
           <w:bCs/>
           <w:sz w:val="28"/>
           <w:szCs w:val="28"/>
-          <w:lang w:eastAsia="pt-BR"/>
+        </w:rPr>
+        <w:t>Requisitos</w:t>
+      </w:r>
+      <w:commentRangeEnd w:id="3"/>
+      <w:r>
+        <w:rPr>
+          <w:rStyle w:val="CommentReference"/>
+        </w:rPr>
+        <w:commentReference w:id="3"/>
+      </w:r>
+      <w:r>
+        <w:rPr>
+          <w:rFonts w:ascii="Times New Roman" w:eastAsia="Times New Roman" w:hAnsi="Times New Roman" w:cs="Times New Roman"/>
+          <w:b/>
+          <w:bCs/>
+          <w:sz w:val="32"/>
+          <w:szCs w:val="32"/>
+        </w:rPr>
+        <w:t>)</w:t>
+      </w:r>
+    </w:p>
+    <w:p>
+      <w:pPr>
+        <w:spacing w:after="0" w:line="360" w:lineRule="auto"/>
+        <w:ind w:firstLine="708"/>
+        <w:jc w:val="both"/>
+        <w:rPr>
+          <w:rFonts w:ascii="Times New Roman" w:hAnsi="Times New Roman" w:cs="Times New Roman"/>
+          <w:b/>
+          <w:sz w:val="28"/>
+        </w:rPr>
+      </w:pPr>
+      <w:r>
+        <w:rPr>
+          <w:rFonts w:ascii="Times New Roman" w:hAnsi="Times New Roman" w:cs="Times New Roman"/>
+          <w:b/>
+          <w:sz w:val="28"/>
+        </w:rPr>
+        <w:tab/>
+      </w:r>
+    </w:p>
+    <w:p>
+      <w:pPr>
+        <w:spacing w:after="0" w:line="360" w:lineRule="auto"/>
+        <w:ind w:firstLine="708"/>
+        <w:jc w:val="both"/>
+        <w:rPr>
+          <w:rFonts w:ascii="Times New Roman" w:eastAsia="Times New Roman" w:hAnsi="Times New Roman" w:cs="Times New Roman"/>
+          <w:sz w:val="28"/>
+          <w:szCs w:val="28"/>
+        </w:rPr>
+      </w:pPr>
+      <w:r>
+        <w:rPr>
+          <w:rFonts w:ascii="Times New Roman" w:eastAsia="Times New Roman" w:hAnsi="Times New Roman" w:cs="Times New Roman"/>
+          <w:sz w:val="28"/>
+          <w:szCs w:val="28"/>
+        </w:rPr>
+        <w:t>Neste capítulo serão citadas metodologias u</w:t>
+      </w:r>
+      <w:r>
+        <w:rPr>
+          <w:rFonts w:ascii="Times New Roman" w:eastAsia="Times New Roman" w:hAnsi="Times New Roman" w:cs="Times New Roman"/>
+          <w:sz w:val="28"/>
+          <w:szCs w:val="28"/>
+        </w:rPr>
+        <w:t>tilizadas para o planejamento da arquitetura da plataforma de Jogos de Competência.</w:t>
+      </w:r>
+    </w:p>
+    <w:p>
+      <w:pPr>
+        <w:spacing w:after="0" w:line="360" w:lineRule="auto"/>
+        <w:jc w:val="both"/>
+        <w:rPr>
+          <w:rFonts w:ascii="Times New Roman" w:hAnsi="Times New Roman" w:cs="Times New Roman"/>
+          <w:sz w:val="28"/>
+        </w:rPr>
+      </w:pPr>
+    </w:p>
+    <w:p>
+      <w:pPr>
+        <w:spacing w:after="0" w:line="360" w:lineRule="auto"/>
+        <w:jc w:val="both"/>
+        <w:rPr>
+          <w:rFonts w:ascii="Times New Roman" w:hAnsi="Times New Roman" w:cs="Times New Roman"/>
+          <w:b/>
+          <w:sz w:val="28"/>
+        </w:rPr>
+      </w:pPr>
+      <w:r>
+        <w:rPr>
+          <w:rFonts w:ascii="Times New Roman" w:hAnsi="Times New Roman" w:cs="Times New Roman"/>
+          <w:b/>
+          <w:sz w:val="28"/>
         </w:rPr>
         <w:t>Metodologia</w:t>
       </w:r>
-      <w:commentRangeEnd w:id="3"/>
+    </w:p>
+    <w:p>
+      <w:pPr>
+        <w:spacing w:after="0" w:line="360" w:lineRule="auto"/>
+        <w:jc w:val="both"/>
+        <w:rPr>
+          <w:rFonts w:ascii="Times New Roman" w:hAnsi="Times New Roman" w:cs="Times New Roman"/>
+          <w:sz w:val="28"/>
+        </w:rPr>
+      </w:pPr>
+      <w:r>
+        <w:rPr>
+          <w:rFonts w:ascii="Times New Roman" w:hAnsi="Times New Roman" w:cs="Times New Roman"/>
+          <w:b/>
+          <w:sz w:val="28"/>
+        </w:rPr>
+        <w:tab/>
+      </w:r>
+      <w:r>
+        <w:rPr>
+          <w:rFonts w:ascii="Times New Roman" w:hAnsi="Times New Roman" w:cs="Times New Roman"/>
+          <w:sz w:val="28"/>
+        </w:rPr>
+        <w:t>Foi utilizado a metodologia de entrevista para coleta de requisitos não funcionais, produzindo bons resultados na fase incial do projeto.</w:t>
+      </w:r>
+    </w:p>
+    <w:p>
+      <w:pPr>
+        <w:spacing w:after="0" w:line="360" w:lineRule="auto"/>
+        <w:jc w:val="both"/>
+        <w:rPr>
+          <w:rFonts w:ascii="Times New Roman" w:hAnsi="Times New Roman" w:cs="Times New Roman"/>
+          <w:sz w:val="28"/>
+        </w:rPr>
+      </w:pPr>
+      <w:r>
+        <w:rPr>
+          <w:rFonts w:ascii="Times New Roman" w:hAnsi="Times New Roman" w:cs="Times New Roman"/>
+          <w:sz w:val="28"/>
+        </w:rPr>
+        <w:tab/>
+      </w:r>
+    </w:p>
+    <w:p>
+      <w:pPr>
+        <w:spacing w:after="0" w:line="360" w:lineRule="auto"/>
+        <w:jc w:val="both"/>
+        <w:rPr>
+          <w:rFonts w:ascii="Times New Roman" w:eastAsia="Times New Roman" w:hAnsi="Times New Roman" w:cs="Times New Roman"/>
+          <w:b/>
+          <w:bCs/>
+          <w:sz w:val="32"/>
+          <w:szCs w:val="32"/>
+        </w:rPr>
+      </w:pPr>
+      <w:r>
+        <w:rPr>
+          <w:rFonts w:ascii="Times New Roman" w:eastAsia="Times New Roman" w:hAnsi="Times New Roman" w:cs="Times New Roman"/>
+          <w:b/>
+          <w:bCs/>
+          <w:sz w:val="32"/>
+          <w:szCs w:val="32"/>
+        </w:rPr>
+        <w:t>DevOps</w:t>
+      </w:r>
+    </w:p>
+    <w:p>
+      <w:pPr>
+        <w:spacing w:after="0" w:line="360" w:lineRule="auto"/>
+        <w:jc w:val="both"/>
+        <w:rPr>
+          <w:rFonts w:ascii="Times New Roman" w:eastAsia="Times New Roman" w:hAnsi="Times New Roman" w:cs="Times New Roman"/>
+          <w:sz w:val="28"/>
+          <w:szCs w:val="28"/>
+        </w:rPr>
+      </w:pPr>
+      <w:r>
+        <w:rPr>
+          <w:rFonts w:ascii="Times New Roman" w:hAnsi="Times New Roman" w:cs="Times New Roman"/>
+          <w:b/>
+          <w:sz w:val="32"/>
+        </w:rPr>
+        <w:tab/>
+      </w:r>
+      <w:r>
+        <w:rPr>
+          <w:rFonts w:ascii="Times New Roman" w:eastAsia="Times New Roman" w:hAnsi="Times New Roman" w:cs="Times New Roman"/>
+          <w:sz w:val="28"/>
+          <w:szCs w:val="28"/>
+        </w:rPr>
+        <w:t>O termo DevOps surgiu num evento organizado por</w:t>
+      </w:r>
+      <w:r>
+        <w:rPr>
+          <w:rFonts w:ascii="Times New Roman" w:eastAsia="Times New Roman" w:hAnsi="Times New Roman" w:cs="Times New Roman"/>
+          <w:sz w:val="28"/>
+          <w:szCs w:val="28"/>
+        </w:rPr>
+        <w:t xml:space="preserve"> </w:t>
+      </w:r>
+      <w:commentRangeStart w:id="4"/>
+      <w:r>
+        <w:rPr>
+          <w:rFonts w:ascii="Times New Roman" w:eastAsia="Times New Roman" w:hAnsi="Times New Roman" w:cs="Times New Roman"/>
+          <w:sz w:val="28"/>
+          <w:szCs w:val="28"/>
+        </w:rPr>
+        <w:t>Andrew Sha</w:t>
+      </w:r>
+      <w:r>
+        <w:rPr>
+          <w:rFonts w:ascii="Times New Roman" w:eastAsia="Times New Roman" w:hAnsi="Times New Roman" w:cs="Times New Roman"/>
+          <w:sz w:val="28"/>
+          <w:szCs w:val="28"/>
+        </w:rPr>
+        <w:t>f</w:t>
+      </w:r>
+      <w:r>
+        <w:rPr>
+          <w:rFonts w:ascii="Times New Roman" w:eastAsia="Times New Roman" w:hAnsi="Times New Roman" w:cs="Times New Roman"/>
+          <w:sz w:val="28"/>
+          <w:szCs w:val="28"/>
+        </w:rPr>
+        <w:t xml:space="preserve">fer </w:t>
+      </w:r>
+      <w:commentRangeEnd w:id="4"/>
       <w:r>
         <w:rPr>
           <w:rStyle w:val="CommentReference"/>
         </w:rPr>
-        <w:commentReference w:id="3"/>
-      </w:r>
-      <w:r>
-        <w:rPr>
-          <w:rFonts w:ascii="Times New Roman" w:eastAsia="Times New Roman" w:hAnsi="Times New Roman" w:cs="Times New Roman"/>
-          <w:b/>
-          <w:bCs/>
-          <w:sz w:val="28"/>
-          <w:szCs w:val="28"/>
-          <w:lang w:eastAsia="pt-BR"/>
-        </w:rPr>
-        <w:t>):</w:t>
-      </w:r>
-    </w:p>
-    <w:p>
-      <w:pPr>
-        <w:spacing w:after="0" w:line="360" w:lineRule="auto"/>
-        <w:jc w:val="both"/>
-        <w:rPr>
-          <w:rFonts w:ascii="Times New Roman" w:eastAsia="Times New Roman" w:hAnsi="Times New Roman" w:cs="Times New Roman"/>
-          <w:sz w:val="28"/>
-          <w:szCs w:val="28"/>
-          <w:lang w:eastAsia="pt-BR"/>
-        </w:rPr>
-      </w:pPr>
-    </w:p>
-    <w:p>
-      <w:pPr>
-        <w:spacing w:after="0" w:line="360" w:lineRule="auto"/>
-        <w:jc w:val="both"/>
-        <w:rPr>
-          <w:del w:id="4" w:author="Eduardo Sakaue" w:date="2017-07-13T18:39:00Z"/>
-          <w:rFonts w:ascii="Times New Roman" w:eastAsia="Times New Roman" w:hAnsi="Times New Roman" w:cs="Times New Roman"/>
-          <w:sz w:val="28"/>
-          <w:szCs w:val="28"/>
-          <w:lang w:eastAsia="pt-BR"/>
-        </w:rPr>
-      </w:pPr>
-      <w:commentRangeStart w:id="5"/>
-      <w:del w:id="6" w:author="Eduardo Sakaue" w:date="2017-07-13T18:39:00Z">
-        <w:r>
-          <w:rPr>
-            <w:rFonts w:ascii="Times New Roman" w:hAnsi="Times New Roman" w:cs="Times New Roman"/>
-            <w:sz w:val="28"/>
-            <w:szCs w:val="28"/>
-          </w:rPr>
-          <w:tab/>
-        </w:r>
-        <w:r>
-          <w:rPr>
-            <w:rFonts w:ascii="Times New Roman" w:eastAsia="Times New Roman" w:hAnsi="Times New Roman" w:cs="Times New Roman"/>
-            <w:sz w:val="28"/>
-            <w:szCs w:val="28"/>
-            <w:lang w:eastAsia="pt-BR"/>
-          </w:rPr>
-          <w:delText>Esse software foi desenvolvido para que tenha acesso simultâneo de aproximadamente 50 usuários, porém, é de interesse do Centro Paula Souza disponibiliza-lo para que todas ETECs e FATECs acessem de forma simultânea, sendo alocado em um único servidor e as demais instituições farão requisições para esta aplicação.</w:delText>
-        </w:r>
-      </w:del>
-      <w:commentRangeEnd w:id="5"/>
-      <w:r>
-        <w:rPr>
-          <w:rStyle w:val="CommentReference"/>
-        </w:rPr>
-        <w:commentReference w:id="5"/>
-      </w:r>
-    </w:p>
-    <w:p>
-      <w:pPr>
-        <w:spacing w:after="0" w:line="360" w:lineRule="auto"/>
-        <w:jc w:val="both"/>
-        <w:rPr>
-          <w:del w:id="7" w:author="Eduardo Sakaue" w:date="2017-07-13T18:41:00Z"/>
-          <w:rFonts w:ascii="Times New Roman" w:eastAsia="Times New Roman" w:hAnsi="Times New Roman" w:cs="Times New Roman"/>
-          <w:sz w:val="28"/>
-          <w:szCs w:val="28"/>
-          <w:lang w:eastAsia="pt-BR"/>
-        </w:rPr>
-      </w:pPr>
-      <w:r>
-        <w:rPr>
-          <w:rFonts w:ascii="Times New Roman" w:eastAsia="Times New Roman" w:hAnsi="Times New Roman" w:cs="Times New Roman"/>
-          <w:sz w:val="28"/>
-          <w:szCs w:val="28"/>
-          <w:lang w:eastAsia="pt-BR"/>
-        </w:rPr>
-        <w:tab/>
-        <w:t xml:space="preserve">Desta forma, existe a necessidade de garantir a entrega do software com maior qualidade e frequência, ou seja, a aplicação disponível e com versões num menor intervalo de tempo. </w:t>
-      </w:r>
-      <w:del w:id="8" w:author="Eduardo Sakaue" w:date="2017-07-13T18:40:00Z">
-        <w:r>
-          <w:rPr>
-            <w:rFonts w:ascii="Times New Roman" w:eastAsia="Times New Roman" w:hAnsi="Times New Roman" w:cs="Times New Roman"/>
-            <w:sz w:val="28"/>
-            <w:szCs w:val="28"/>
-            <w:lang w:eastAsia="pt-BR"/>
-          </w:rPr>
-          <w:delText xml:space="preserve">Esta necessidade hoje em dia é de suma necessidade das empresas, pois agrega valor ao software em questão, pois não é aceitável que uma nova funcionalidade do software seja implementada somente quando houver um grande evento de implementação, ou numa atualização de versão. </w:delText>
-        </w:r>
-      </w:del>
-      <w:del w:id="9" w:author="Eduardo Sakaue" w:date="2017-07-13T18:41:00Z">
-        <w:r>
-          <w:rPr>
-            <w:rFonts w:ascii="Times New Roman" w:eastAsia="Times New Roman" w:hAnsi="Times New Roman" w:cs="Times New Roman"/>
-            <w:sz w:val="28"/>
-            <w:szCs w:val="28"/>
-            <w:lang w:eastAsia="pt-BR"/>
-          </w:rPr>
-          <w:delText>Hoje em dia o software só tem valor quando ele está em uso, disponível e com qualidade na entrega do que ele foi proposto a fazer, ou seja, com um ciclo de vida operacional menor para obter novos softwares e recursos nas mãos dos usuários e clientes.</w:delText>
-        </w:r>
-      </w:del>
-    </w:p>
-    <w:p>
-      <w:pPr>
-        <w:spacing w:after="0" w:line="360" w:lineRule="auto"/>
-        <w:jc w:val="both"/>
-        <w:rPr>
-          <w:rFonts w:ascii="Times New Roman" w:eastAsia="Times New Roman" w:hAnsi="Times New Roman" w:cs="Times New Roman"/>
-          <w:sz w:val="28"/>
-          <w:szCs w:val="28"/>
-          <w:lang w:eastAsia="pt-BR"/>
-        </w:rPr>
-      </w:pPr>
-      <w:r>
-        <w:rPr>
-          <w:rFonts w:ascii="Times New Roman" w:eastAsia="Times New Roman" w:hAnsi="Times New Roman" w:cs="Times New Roman"/>
-          <w:sz w:val="28"/>
-          <w:szCs w:val="28"/>
-          <w:lang w:eastAsia="pt-BR"/>
-        </w:rPr>
-        <w:tab/>
-        <w:t>Nesse sentido é necessário olhar para todos os setores envolvidos no desenvolvimento de um software, como os responsáveis por: Infraestrutura, Banco de Dados, Servidores, Testes e o grupo de desenvolvedores. Nem sempre são as mesmas pessoas que cuidam dessas tarefas e para que não haja conflito na equipe o</w:t>
-      </w:r>
-      <w:r>
-        <w:rPr>
-          <w:rFonts w:ascii="Times New Roman" w:eastAsia="Times New Roman" w:hAnsi="Times New Roman" w:cs="Times New Roman"/>
-          <w:i/>
-          <w:iCs/>
-          <w:sz w:val="28"/>
-          <w:szCs w:val="28"/>
-          <w:lang w:eastAsia="pt-BR"/>
-        </w:rPr>
-        <w:t xml:space="preserve"> DevOps</w:t>
-      </w:r>
-      <w:r>
-        <w:rPr>
-          <w:rFonts w:ascii="Times New Roman" w:eastAsia="Times New Roman" w:hAnsi="Times New Roman" w:cs="Times New Roman"/>
-          <w:sz w:val="28"/>
-          <w:szCs w:val="28"/>
-          <w:lang w:eastAsia="pt-BR"/>
-        </w:rPr>
-        <w:t xml:space="preserve"> veio solucionar todos os problemas elencados acima, pois ele alinha as necessidades individuais e coletivas no desenvolvimento e entrega do software.</w:t>
-      </w:r>
-    </w:p>
-    <w:p>
-      <w:pPr>
-        <w:spacing w:after="0" w:line="360" w:lineRule="auto"/>
-        <w:ind w:firstLine="708"/>
-        <w:jc w:val="both"/>
-        <w:rPr>
-          <w:rFonts w:ascii="Times New Roman" w:eastAsia="Times New Roman" w:hAnsi="Times New Roman" w:cs="Times New Roman"/>
-          <w:sz w:val="28"/>
-          <w:szCs w:val="28"/>
-          <w:lang w:eastAsia="pt-BR"/>
-        </w:rPr>
-      </w:pPr>
-      <w:r>
-        <w:rPr>
-          <w:rFonts w:ascii="Times New Roman" w:eastAsia="Times New Roman" w:hAnsi="Times New Roman" w:cs="Times New Roman"/>
-          <w:sz w:val="28"/>
-          <w:szCs w:val="28"/>
-          <w:lang w:eastAsia="pt-BR"/>
-        </w:rPr>
-        <w:t xml:space="preserve">Com a alta demanda de requisições, será necessário a implementação de um dos princípios da </w:t>
-      </w:r>
-      <w:r>
-        <w:rPr>
-          <w:rFonts w:ascii="Times New Roman" w:eastAsia="Times New Roman" w:hAnsi="Times New Roman" w:cs="Times New Roman"/>
-          <w:i/>
-          <w:iCs/>
-          <w:sz w:val="28"/>
-          <w:szCs w:val="28"/>
-          <w:lang w:eastAsia="pt-BR"/>
-        </w:rPr>
-        <w:t>Extreme Programming</w:t>
-      </w:r>
-      <w:r>
-        <w:rPr>
-          <w:rFonts w:ascii="Times New Roman" w:eastAsia="Times New Roman" w:hAnsi="Times New Roman" w:cs="Times New Roman"/>
-          <w:sz w:val="28"/>
-          <w:szCs w:val="28"/>
-          <w:lang w:eastAsia="pt-BR"/>
-        </w:rPr>
-        <w:t xml:space="preserve">, o </w:t>
-      </w:r>
-      <w:r>
-        <w:rPr>
-          <w:rFonts w:ascii="Times New Roman" w:eastAsia="Times New Roman" w:hAnsi="Times New Roman" w:cs="Times New Roman"/>
-          <w:i/>
-          <w:iCs/>
-          <w:sz w:val="28"/>
-          <w:szCs w:val="28"/>
-          <w:lang w:eastAsia="pt-BR"/>
-        </w:rPr>
-        <w:t>DevOps</w:t>
-      </w:r>
-      <w:r>
-        <w:rPr>
-          <w:rFonts w:ascii="Times New Roman" w:eastAsia="Times New Roman" w:hAnsi="Times New Roman" w:cs="Times New Roman"/>
-          <w:sz w:val="28"/>
-          <w:szCs w:val="28"/>
-          <w:lang w:eastAsia="pt-BR"/>
-        </w:rPr>
-        <w:t xml:space="preserve">, onde esta pratica </w:t>
-      </w:r>
-      <w:r>
-        <w:rPr>
-          <w:rFonts w:ascii="Times New Roman" w:eastAsia="Times New Roman" w:hAnsi="Times New Roman" w:cs="Times New Roman"/>
-          <w:sz w:val="28"/>
-          <w:szCs w:val="28"/>
-          <w:lang w:eastAsia="pt-BR"/>
-        </w:rPr>
-        <w:lastRenderedPageBreak/>
-        <w:t>tem por definição garantir Agilidade, Qualidade, Estabilidade com Escalabilidade e Elasticidade.</w:t>
-      </w:r>
-    </w:p>
-    <w:p>
-      <w:pPr>
-        <w:spacing w:after="0" w:line="360" w:lineRule="auto"/>
-        <w:ind w:firstLine="708"/>
-        <w:jc w:val="both"/>
-        <w:rPr>
-          <w:rFonts w:ascii="Times New Roman" w:eastAsia="Times New Roman" w:hAnsi="Times New Roman" w:cs="Times New Roman"/>
-          <w:sz w:val="28"/>
-          <w:szCs w:val="28"/>
-          <w:lang w:eastAsia="pt-BR"/>
-        </w:rPr>
-      </w:pPr>
-      <w:r>
-        <w:rPr>
-          <w:rFonts w:ascii="Times New Roman" w:eastAsia="Times New Roman" w:hAnsi="Times New Roman" w:cs="Times New Roman"/>
-          <w:sz w:val="28"/>
-          <w:szCs w:val="28"/>
-          <w:lang w:eastAsia="pt-BR"/>
-        </w:rPr>
-        <w:t xml:space="preserve">Aplicando seus princípios conseguirei atingir o objetivo de garantir a Qualidade e Disponibilidade de forma que Escalável. Para isso deverei integrar todos esses conceitos nos ambientes em que a aplicação estará hospedada. Utilizando das práticas </w:t>
-      </w:r>
-      <w:r>
-        <w:rPr>
-          <w:rFonts w:ascii="Times New Roman" w:eastAsia="Times New Roman" w:hAnsi="Times New Roman" w:cs="Times New Roman"/>
-          <w:i/>
-          <w:iCs/>
-          <w:sz w:val="28"/>
-          <w:szCs w:val="28"/>
-          <w:lang w:eastAsia="pt-BR"/>
-        </w:rPr>
-        <w:t>DevOps</w:t>
-      </w:r>
-      <w:r>
-        <w:rPr>
-          <w:rFonts w:ascii="Times New Roman" w:eastAsia="Times New Roman" w:hAnsi="Times New Roman" w:cs="Times New Roman"/>
-          <w:sz w:val="28"/>
-          <w:szCs w:val="28"/>
-          <w:lang w:eastAsia="pt-BR"/>
-        </w:rPr>
-        <w:t xml:space="preserve"> e Entrega Contínua pregam resolverei o problema de implementação do Software, se tornando um software com valor agregado, arquitetado no melhor e mais atual ambiente de desenvolvimento existente no mercado.</w:t>
-      </w:r>
-    </w:p>
-    <w:p>
-      <w:pPr>
-        <w:spacing w:after="0" w:line="360" w:lineRule="auto"/>
-        <w:jc w:val="both"/>
-        <w:rPr>
-          <w:rFonts w:ascii="Times New Roman" w:eastAsia="Times New Roman" w:hAnsi="Times New Roman" w:cs="Times New Roman"/>
-          <w:sz w:val="28"/>
-          <w:szCs w:val="28"/>
-          <w:lang w:eastAsia="pt-BR"/>
-        </w:rPr>
-      </w:pPr>
-    </w:p>
-    <w:p>
-      <w:pPr>
-        <w:spacing w:after="0" w:line="360" w:lineRule="auto"/>
-        <w:jc w:val="both"/>
-        <w:rPr>
-          <w:rFonts w:ascii="Times New Roman" w:eastAsia="Times New Roman" w:hAnsi="Times New Roman" w:cs="Times New Roman"/>
-          <w:b/>
-          <w:bCs/>
-          <w:sz w:val="32"/>
-          <w:szCs w:val="32"/>
-        </w:rPr>
-      </w:pPr>
-      <w:r>
-        <w:rPr>
-          <w:rFonts w:ascii="Times New Roman" w:eastAsia="Times New Roman" w:hAnsi="Times New Roman" w:cs="Times New Roman"/>
-          <w:b/>
-          <w:bCs/>
-          <w:sz w:val="32"/>
-          <w:szCs w:val="32"/>
-        </w:rPr>
-        <w:t>- CAPITULO II  (</w:t>
-      </w:r>
-      <w:r>
-        <w:rPr>
-          <w:rFonts w:ascii="Times New Roman" w:eastAsia="Times New Roman" w:hAnsi="Times New Roman" w:cs="Times New Roman"/>
-          <w:b/>
-          <w:bCs/>
-          <w:sz w:val="28"/>
-          <w:szCs w:val="28"/>
-        </w:rPr>
-        <w:t xml:space="preserve">Levantamento de </w:t>
-      </w:r>
-      <w:commentRangeStart w:id="10"/>
-      <w:r>
-        <w:rPr>
-          <w:rFonts w:ascii="Times New Roman" w:eastAsia="Times New Roman" w:hAnsi="Times New Roman" w:cs="Times New Roman"/>
-          <w:b/>
-          <w:bCs/>
-          <w:sz w:val="28"/>
-          <w:szCs w:val="28"/>
-        </w:rPr>
-        <w:t>Requisitos</w:t>
-      </w:r>
-      <w:commentRangeEnd w:id="10"/>
-      <w:r>
-        <w:rPr>
-          <w:rStyle w:val="CommentReference"/>
-        </w:rPr>
-        <w:commentReference w:id="10"/>
-      </w:r>
-      <w:r>
-        <w:rPr>
-          <w:rFonts w:ascii="Times New Roman" w:eastAsia="Times New Roman" w:hAnsi="Times New Roman" w:cs="Times New Roman"/>
-          <w:b/>
-          <w:bCs/>
-          <w:sz w:val="32"/>
-          <w:szCs w:val="32"/>
-        </w:rPr>
-        <w:t>)</w:t>
-      </w:r>
-    </w:p>
-    <w:p>
-      <w:pPr>
-        <w:spacing w:after="0" w:line="360" w:lineRule="auto"/>
-        <w:ind w:firstLine="708"/>
-        <w:jc w:val="both"/>
-        <w:rPr>
-          <w:rFonts w:ascii="Times New Roman" w:hAnsi="Times New Roman" w:cs="Times New Roman"/>
-          <w:b/>
-          <w:sz w:val="28"/>
-        </w:rPr>
-      </w:pPr>
-    </w:p>
-    <w:p>
-      <w:pPr>
-        <w:spacing w:after="0" w:line="360" w:lineRule="auto"/>
-        <w:ind w:firstLine="708"/>
-        <w:jc w:val="both"/>
-        <w:rPr>
-          <w:rFonts w:ascii="Times New Roman" w:eastAsia="Times New Roman" w:hAnsi="Times New Roman" w:cs="Times New Roman"/>
-          <w:sz w:val="28"/>
-          <w:szCs w:val="28"/>
-        </w:rPr>
-      </w:pPr>
-      <w:r>
-        <w:rPr>
-          <w:rFonts w:ascii="Times New Roman" w:eastAsia="Times New Roman" w:hAnsi="Times New Roman" w:cs="Times New Roman"/>
-          <w:sz w:val="28"/>
-          <w:szCs w:val="28"/>
-        </w:rPr>
-        <w:t>Neste capítulo serão citadas metodologias utilizadas para o planejamento e implementação do MapSkills.</w:t>
-      </w:r>
-    </w:p>
-    <w:p>
-      <w:pPr>
-        <w:spacing w:after="0" w:line="360" w:lineRule="auto"/>
-        <w:jc w:val="both"/>
-        <w:rPr>
-          <w:rFonts w:ascii="Times New Roman" w:hAnsi="Times New Roman" w:cs="Times New Roman"/>
-          <w:sz w:val="28"/>
-        </w:rPr>
-      </w:pPr>
-    </w:p>
-    <w:p>
-      <w:pPr>
-        <w:spacing w:after="0" w:line="360" w:lineRule="auto"/>
-        <w:jc w:val="both"/>
-        <w:rPr>
-          <w:rFonts w:ascii="Times New Roman" w:eastAsia="Times New Roman" w:hAnsi="Times New Roman" w:cs="Times New Roman"/>
-          <w:b/>
-          <w:bCs/>
-          <w:sz w:val="32"/>
-          <w:szCs w:val="32"/>
-        </w:rPr>
-      </w:pPr>
-      <w:r>
-        <w:rPr>
-          <w:rFonts w:ascii="Times New Roman" w:eastAsia="Times New Roman" w:hAnsi="Times New Roman" w:cs="Times New Roman"/>
-          <w:b/>
-          <w:bCs/>
-          <w:sz w:val="32"/>
-          <w:szCs w:val="32"/>
-        </w:rPr>
-        <w:t>DevOps</w:t>
-      </w:r>
-    </w:p>
-    <w:p>
-      <w:pPr>
-        <w:spacing w:after="0" w:line="360" w:lineRule="auto"/>
-        <w:jc w:val="both"/>
-        <w:rPr>
-          <w:rFonts w:ascii="Times New Roman" w:hAnsi="Times New Roman" w:cs="Times New Roman"/>
-          <w:b/>
-          <w:sz w:val="32"/>
-        </w:rPr>
-      </w:pPr>
-    </w:p>
-    <w:p>
-      <w:pPr>
-        <w:spacing w:after="0" w:line="360" w:lineRule="auto"/>
-        <w:jc w:val="both"/>
-        <w:rPr>
-          <w:rFonts w:ascii="Times New Roman" w:eastAsia="Times New Roman" w:hAnsi="Times New Roman" w:cs="Times New Roman"/>
-          <w:sz w:val="28"/>
-          <w:szCs w:val="28"/>
-        </w:rPr>
-      </w:pPr>
-      <w:r>
-        <w:rPr>
-          <w:rFonts w:ascii="Times New Roman" w:hAnsi="Times New Roman" w:cs="Times New Roman"/>
-          <w:b/>
-          <w:sz w:val="32"/>
-        </w:rPr>
-        <w:tab/>
-      </w:r>
-      <w:r>
-        <w:rPr>
-          <w:rFonts w:ascii="Times New Roman" w:eastAsia="Times New Roman" w:hAnsi="Times New Roman" w:cs="Times New Roman"/>
-          <w:sz w:val="28"/>
-          <w:szCs w:val="28"/>
-        </w:rPr>
-        <w:t xml:space="preserve">Conceito inicado no ano de 2007, pelo desenvolvedor </w:t>
-      </w:r>
-      <w:commentRangeStart w:id="11"/>
-      <w:r>
-        <w:rPr>
-          <w:rFonts w:ascii="Times New Roman" w:eastAsia="Times New Roman" w:hAnsi="Times New Roman" w:cs="Times New Roman"/>
-          <w:sz w:val="28"/>
-          <w:szCs w:val="28"/>
-        </w:rPr>
-        <w:t xml:space="preserve">Andrew Shafer </w:t>
-      </w:r>
-      <w:commentRangeEnd w:id="11"/>
-      <w:r>
-        <w:rPr>
-          <w:rStyle w:val="CommentReference"/>
-        </w:rPr>
-        <w:commentReference w:id="11"/>
-      </w:r>
-      <w:r>
-        <w:rPr>
-          <w:rFonts w:ascii="Times New Roman" w:eastAsia="Times New Roman" w:hAnsi="Times New Roman" w:cs="Times New Roman"/>
-          <w:sz w:val="28"/>
-          <w:szCs w:val="28"/>
-        </w:rPr>
-        <w:t xml:space="preserve">e o engenheiro de sistemas John Allspaw, que criaram um evento para discutir especificamente os desafios da integração </w:t>
-      </w:r>
-      <w:r>
-        <w:rPr>
-          <w:rFonts w:ascii="Times New Roman" w:hAnsi="Times New Roman" w:cs="Times New Roman"/>
-          <w:sz w:val="28"/>
-        </w:rPr>
-        <w:tab/>
-      </w:r>
-      <w:r>
-        <w:rPr>
-          <w:rFonts w:ascii="Times New Roman" w:eastAsia="Times New Roman" w:hAnsi="Times New Roman" w:cs="Times New Roman"/>
-          <w:sz w:val="28"/>
-          <w:szCs w:val="28"/>
-        </w:rPr>
-        <w:t>das áreas de desenvolvimento e operações existentes nas empresas</w:t>
-      </w:r>
-      <w:commentRangeStart w:id="12"/>
-      <w:r>
-        <w:rPr>
-          <w:rFonts w:ascii="Times New Roman" w:eastAsia="Times New Roman" w:hAnsi="Times New Roman" w:cs="Times New Roman"/>
-          <w:sz w:val="28"/>
-          <w:szCs w:val="28"/>
-        </w:rPr>
-        <w:t>. O evento foi chamado de “</w:t>
-      </w:r>
-      <w:r>
-        <w:rPr>
-          <w:rFonts w:ascii="Times New Roman" w:eastAsia="Times New Roman" w:hAnsi="Times New Roman" w:cs="Times New Roman"/>
-          <w:i/>
-          <w:iCs/>
-          <w:sz w:val="28"/>
-          <w:szCs w:val="28"/>
-        </w:rPr>
-        <w:t xml:space="preserve">DevOps Day”, </w:t>
-      </w:r>
-      <w:r>
-        <w:rPr>
-          <w:rFonts w:ascii="Times New Roman" w:eastAsia="Times New Roman" w:hAnsi="Times New Roman" w:cs="Times New Roman"/>
-          <w:sz w:val="28"/>
-          <w:szCs w:val="28"/>
-        </w:rPr>
-        <w:t>esse nome se deu justamente pela junção das palavras desenvolvimento e operações, sendo muito bem aceito pela comunidade envolvida.</w:t>
-      </w:r>
-      <w:commentRangeEnd w:id="12"/>
-      <w:r>
-        <w:rPr>
-          <w:rStyle w:val="CommentReference"/>
-        </w:rPr>
-        <w:commentReference w:id="12"/>
-      </w:r>
-    </w:p>
-    <w:p>
-      <w:pPr>
-        <w:spacing w:after="0" w:line="360" w:lineRule="auto"/>
-        <w:jc w:val="both"/>
-        <w:rPr>
-          <w:ins w:id="13" w:author="Eduardo Sakaue" w:date="2017-07-13T19:02:00Z"/>
-          <w:rFonts w:ascii="Times New Roman" w:eastAsia="Times New Roman" w:hAnsi="Times New Roman" w:cs="Times New Roman"/>
-          <w:sz w:val="28"/>
-          <w:szCs w:val="28"/>
-        </w:rPr>
-      </w:pPr>
-      <w:r>
-        <w:rPr>
-          <w:rFonts w:ascii="Times New Roman" w:hAnsi="Times New Roman" w:cs="Times New Roman"/>
-          <w:sz w:val="32"/>
-        </w:rPr>
-        <w:tab/>
-      </w:r>
-      <w:r>
-        <w:rPr>
-          <w:rFonts w:ascii="Times New Roman" w:eastAsia="Times New Roman" w:hAnsi="Times New Roman" w:cs="Times New Roman"/>
-          <w:sz w:val="28"/>
-          <w:szCs w:val="28"/>
-        </w:rPr>
-        <w:t xml:space="preserve">Modelo utilizado quando se trata sobre metodologia ágeis, afim de realizar entregas rápidas com qualidade. Tem finalidade de integrar os setores de desenvolvimento e operações, diminuindo a dificuldade que encontravam quando se lançava uma nova funcionalidade do software, pois </w:t>
-      </w:r>
-      <w:r>
-        <w:rPr>
-          <w:rFonts w:ascii="Times New Roman" w:eastAsia="Times New Roman" w:hAnsi="Times New Roman" w:cs="Times New Roman"/>
-          <w:sz w:val="28"/>
-          <w:szCs w:val="28"/>
-        </w:rPr>
-        <w:lastRenderedPageBreak/>
-        <w:t>os setores operacionais criam um ambiente propício para execução de determinadas ferramentas pré-definidas no escopo do projeto, alterando algo, pode acontecer de o software perder pontos no quesito qualidade.</w:t>
-      </w:r>
-    </w:p>
-    <w:p>
-      <w:pPr>
-        <w:spacing w:after="0" w:line="360" w:lineRule="auto"/>
-        <w:jc w:val="both"/>
-        <w:rPr>
-          <w:ins w:id="14" w:author="Eduardo Sakaue" w:date="2017-07-13T19:02:00Z"/>
-          <w:rFonts w:ascii="Times New Roman" w:eastAsia="Times New Roman" w:hAnsi="Times New Roman" w:cs="Times New Roman"/>
-          <w:sz w:val="28"/>
-          <w:szCs w:val="28"/>
-        </w:rPr>
-      </w:pPr>
-    </w:p>
-    <w:p>
-      <w:pPr>
-        <w:spacing w:after="0" w:line="360" w:lineRule="auto"/>
-        <w:jc w:val="both"/>
-        <w:rPr>
-          <w:ins w:id="15" w:author="Eduardo Sakaue" w:date="2017-07-13T19:02:00Z"/>
-          <w:rFonts w:ascii="Times New Roman" w:eastAsia="Times New Roman" w:hAnsi="Times New Roman" w:cs="Times New Roman"/>
-          <w:sz w:val="28"/>
-          <w:szCs w:val="28"/>
-        </w:rPr>
-      </w:pPr>
-    </w:p>
-    <w:p>
-      <w:pPr>
-        <w:spacing w:after="0" w:line="360" w:lineRule="auto"/>
-        <w:jc w:val="both"/>
-        <w:rPr>
-          <w:rFonts w:ascii="Times New Roman" w:eastAsia="Times New Roman" w:hAnsi="Times New Roman" w:cs="Times New Roman"/>
-          <w:sz w:val="28"/>
-          <w:szCs w:val="28"/>
-        </w:rPr>
-      </w:pPr>
-      <w:ins w:id="16" w:author="Eduardo Sakaue" w:date="2017-07-13T19:02:00Z">
+        <w:commentReference w:id="4"/>
+      </w:r>
+      <w:r>
+        <w:rPr>
+          <w:rFonts w:ascii="Times New Roman" w:eastAsia="Times New Roman" w:hAnsi="Times New Roman" w:cs="Times New Roman"/>
+          <w:sz w:val="28"/>
+          <w:szCs w:val="28"/>
+        </w:rPr>
+        <w:t>e o engen</w:t>
+      </w:r>
+      <w:r>
+        <w:rPr>
+          <w:rFonts w:ascii="Times New Roman" w:eastAsia="Times New Roman" w:hAnsi="Times New Roman" w:cs="Times New Roman"/>
+          <w:sz w:val="28"/>
+          <w:szCs w:val="28"/>
+        </w:rPr>
+        <w:t xml:space="preserve">heiro de sistemas John Allspaw, </w:t>
+      </w:r>
+      <w:r>
+        <w:rPr>
+          <w:rFonts w:ascii="Times New Roman" w:eastAsia="Times New Roman" w:hAnsi="Times New Roman" w:cs="Times New Roman"/>
+          <w:sz w:val="28"/>
+          <w:szCs w:val="28"/>
+        </w:rPr>
+        <w:t>para discutir especificamente os desafios da integração</w:t>
+      </w:r>
+      <w:r>
+        <w:rPr>
+          <w:rFonts w:ascii="Times New Roman" w:eastAsia="Times New Roman" w:hAnsi="Times New Roman" w:cs="Times New Roman"/>
+          <w:sz w:val="28"/>
+          <w:szCs w:val="28"/>
+        </w:rPr>
+        <w:t xml:space="preserve"> </w:t>
+      </w:r>
+      <w:r>
+        <w:rPr>
+          <w:rFonts w:ascii="Times New Roman" w:eastAsia="Times New Roman" w:hAnsi="Times New Roman" w:cs="Times New Roman"/>
+          <w:sz w:val="28"/>
+          <w:szCs w:val="28"/>
+        </w:rPr>
+        <w:t>das áreas de desenvolvimento e operações existentes nas empresas.</w:t>
+      </w:r>
+    </w:p>
+    <w:p>
+      <w:pPr>
+        <w:spacing w:after="0" w:line="360" w:lineRule="auto"/>
+        <w:jc w:val="both"/>
+        <w:rPr>
+          <w:ins w:id="5" w:author="Eduardo Sakaue" w:date="2017-07-13T19:02:00Z"/>
+          <w:rFonts w:ascii="Times New Roman" w:eastAsia="Times New Roman" w:hAnsi="Times New Roman" w:cs="Times New Roman"/>
+          <w:sz w:val="28"/>
+          <w:szCs w:val="28"/>
+        </w:rPr>
+      </w:pPr>
+      <w:r>
+        <w:rPr>
+          <w:rFonts w:ascii="Times New Roman" w:hAnsi="Times New Roman" w:cs="Times New Roman"/>
+          <w:sz w:val="32"/>
+        </w:rPr>
+        <w:tab/>
+      </w:r>
+      <w:r>
+        <w:rPr>
+          <w:rFonts w:ascii="Times New Roman" w:eastAsia="Times New Roman" w:hAnsi="Times New Roman" w:cs="Times New Roman"/>
+          <w:sz w:val="28"/>
+          <w:szCs w:val="28"/>
+        </w:rPr>
+        <w:t xml:space="preserve">Modelo utilizado quando se trata </w:t>
+      </w:r>
+      <w:r>
+        <w:rPr>
+          <w:rFonts w:ascii="Times New Roman" w:eastAsia="Times New Roman" w:hAnsi="Times New Roman" w:cs="Times New Roman"/>
+          <w:sz w:val="28"/>
+          <w:szCs w:val="28"/>
+        </w:rPr>
+        <w:t xml:space="preserve">de </w:t>
+      </w:r>
+      <w:r>
+        <w:rPr>
+          <w:rFonts w:ascii="Times New Roman" w:eastAsia="Times New Roman" w:hAnsi="Times New Roman" w:cs="Times New Roman"/>
+          <w:sz w:val="28"/>
+          <w:szCs w:val="28"/>
+        </w:rPr>
+        <w:t xml:space="preserve">metodologia ágeis, afim de realizar entregas rápidas com qualidade. Tem finalidade de integrar os setores de desenvolvimento e operações, diminuindo a dificuldade que encontravam quando se lançava uma nova funcionalidade do software, pois os setores operacionais criam um ambiente propício para execução de determinadas ferramentas pré-definidas no escopo do projeto, </w:t>
+      </w:r>
+      <w:r>
+        <w:rPr>
+          <w:rFonts w:ascii="Times New Roman" w:eastAsia="Times New Roman" w:hAnsi="Times New Roman" w:cs="Times New Roman"/>
+          <w:sz w:val="28"/>
+          <w:szCs w:val="28"/>
+        </w:rPr>
+        <w:t xml:space="preserve"> e caso algo seja alterado</w:t>
+      </w:r>
+      <w:r>
+        <w:rPr>
+          <w:rFonts w:ascii="Times New Roman" w:eastAsia="Times New Roman" w:hAnsi="Times New Roman" w:cs="Times New Roman"/>
+          <w:sz w:val="28"/>
+          <w:szCs w:val="28"/>
+        </w:rPr>
+        <w:t>, pode</w:t>
+      </w:r>
+      <w:r>
+        <w:rPr>
+          <w:rFonts w:ascii="Times New Roman" w:eastAsia="Times New Roman" w:hAnsi="Times New Roman" w:cs="Times New Roman"/>
+          <w:sz w:val="28"/>
+          <w:szCs w:val="28"/>
+        </w:rPr>
+        <w:t>-se perder pontos no quesito qualidade e dispobibili</w:t>
+      </w:r>
+      <w:bookmarkStart w:id="6" w:name="_GoBack"/>
+      <w:bookmarkEnd w:id="6"/>
+      <w:r>
+        <w:rPr>
+          <w:rFonts w:ascii="Times New Roman" w:eastAsia="Times New Roman" w:hAnsi="Times New Roman" w:cs="Times New Roman"/>
+          <w:sz w:val="28"/>
+          <w:szCs w:val="28"/>
+        </w:rPr>
+        <w:t>dade da aplicação.</w:t>
+      </w:r>
+    </w:p>
+    <w:p>
+      <w:pPr>
+        <w:spacing w:after="0" w:line="360" w:lineRule="auto"/>
+        <w:jc w:val="both"/>
+        <w:rPr>
+          <w:ins w:id="7" w:author="Eduardo Sakaue" w:date="2017-07-13T19:02:00Z"/>
+          <w:rFonts w:ascii="Times New Roman" w:eastAsia="Times New Roman" w:hAnsi="Times New Roman" w:cs="Times New Roman"/>
+          <w:sz w:val="28"/>
+          <w:szCs w:val="28"/>
+        </w:rPr>
+      </w:pPr>
+    </w:p>
+    <w:p>
+      <w:pPr>
+        <w:spacing w:after="0" w:line="360" w:lineRule="auto"/>
+        <w:jc w:val="both"/>
+        <w:rPr>
+          <w:rFonts w:ascii="Times New Roman" w:eastAsia="Times New Roman" w:hAnsi="Times New Roman" w:cs="Times New Roman"/>
+          <w:sz w:val="28"/>
+          <w:szCs w:val="28"/>
+        </w:rPr>
+      </w:pPr>
+      <w:ins w:id="8" w:author="Eduardo Sakaue" w:date="2017-07-13T19:02:00Z">
         <w:r>
           <w:rPr>
             <w:rFonts w:ascii="Times New Roman" w:eastAsia="Times New Roman" w:hAnsi="Times New Roman" w:cs="Times New Roman"/>
@@ -2246,53 +2329,51 @@
     <w:p>
       <w:pPr>
         <w:spacing w:after="0" w:line="360" w:lineRule="auto"/>
-        <w:ind w:firstLine="708"/>
-        <w:jc w:val="both"/>
-        <w:rPr>
-          <w:rFonts w:ascii="Times New Roman" w:eastAsia="Times New Roman" w:hAnsi="Times New Roman" w:cs="Times New Roman"/>
-          <w:sz w:val="28"/>
-          <w:szCs w:val="28"/>
-        </w:rPr>
-      </w:pPr>
-      <w:commentRangeStart w:id="17"/>
-      <w:r>
-        <w:rPr>
-          <w:rFonts w:ascii="Times New Roman" w:eastAsia="Times New Roman" w:hAnsi="Times New Roman" w:cs="Times New Roman"/>
-          <w:sz w:val="28"/>
-          <w:szCs w:val="28"/>
-        </w:rPr>
-        <w:t>Requisitos funcionais, naturalmente, são tangíveis, pois o usuário pode por si próprio aferir se está de acordo com as suas expectativas ou não. Por outro lado, os requisitos não funcionais não são levados em conta. Requisitos não funcionais estão ligados à performance, disponibilidade, segurança, escalabilidade e, nos dias atuais, a elasticidade é outro requisito não funcional que vem crescendo em nível de importância.</w:t>
-      </w:r>
-      <w:commentRangeEnd w:id="17"/>
-      <w:r>
-        <w:rPr>
-          <w:rStyle w:val="CommentReference"/>
-        </w:rPr>
-        <w:commentReference w:id="17"/>
-      </w:r>
-    </w:p>
-    <w:p>
-      <w:pPr>
-        <w:spacing w:after="0" w:line="360" w:lineRule="auto"/>
-        <w:jc w:val="both"/>
-        <w:rPr>
-          <w:ins w:id="18" w:author="Eduardo Sakaue" w:date="2017-07-13T19:03:00Z"/>
-          <w:rFonts w:ascii="Times New Roman" w:hAnsi="Times New Roman" w:cs="Times New Roman"/>
-          <w:sz w:val="28"/>
-        </w:rPr>
-      </w:pPr>
-    </w:p>
-    <w:p>
-      <w:pPr>
-        <w:spacing w:after="0" w:line="360" w:lineRule="auto"/>
-        <w:jc w:val="both"/>
-        <w:rPr>
-          <w:ins w:id="19" w:author="Eduardo Sakaue" w:date="2017-07-13T19:03:00Z"/>
-          <w:rFonts w:ascii="Times New Roman" w:hAnsi="Times New Roman" w:cs="Times New Roman"/>
-          <w:sz w:val="28"/>
-        </w:rPr>
-      </w:pPr>
-      <w:ins w:id="20" w:author="Eduardo Sakaue" w:date="2017-07-13T19:03:00Z">
+        <w:jc w:val="both"/>
+        <w:rPr>
+          <w:rFonts w:ascii="Times New Roman" w:hAnsi="Times New Roman" w:cs="Times New Roman"/>
+          <w:sz w:val="28"/>
+        </w:rPr>
+      </w:pPr>
+      <w:r>
+        <w:rPr>
+          <w:rFonts w:ascii="Times New Roman" w:hAnsi="Times New Roman" w:cs="Times New Roman"/>
+          <w:sz w:val="28"/>
+        </w:rPr>
+        <w:tab/>
+        <w:t>Para garantir a disponibilidade e qualidade da plataforma é necessário conter serviços específicos para que a plataforma consiga realizar seu objetivo proposto....</w:t>
+      </w:r>
+    </w:p>
+    <w:p>
+      <w:pPr>
+        <w:spacing w:after="0" w:line="360" w:lineRule="auto"/>
+        <w:jc w:val="both"/>
+        <w:rPr>
+          <w:ins w:id="9" w:author="Eduardo Sakaue" w:date="2017-07-13T19:03:00Z"/>
+          <w:rFonts w:ascii="Times New Roman" w:hAnsi="Times New Roman" w:cs="Times New Roman"/>
+          <w:sz w:val="28"/>
+        </w:rPr>
+      </w:pPr>
+      <w:r>
+        <w:rPr>
+          <w:rFonts w:ascii="Times New Roman" w:hAnsi="Times New Roman" w:cs="Times New Roman"/>
+          <w:sz w:val="28"/>
+        </w:rPr>
+        <w:tab/>
+        <w:t xml:space="preserve">A arquitetura definida como requisito esta descrita na Figura X </w:t>
+      </w:r>
+    </w:p>
+    <w:p>
+      <w:pPr>
+        <w:spacing w:after="0" w:line="360" w:lineRule="auto"/>
+        <w:jc w:val="both"/>
+        <w:rPr>
+          <w:ins w:id="10" w:author="Eduardo Sakaue" w:date="2017-07-13T19:03:00Z"/>
+          <w:rFonts w:ascii="Times New Roman" w:hAnsi="Times New Roman" w:cs="Times New Roman"/>
+          <w:sz w:val="28"/>
+        </w:rPr>
+      </w:pPr>
+      <w:ins w:id="11" w:author="Eduardo Sakaue" w:date="2017-07-13T19:03:00Z">
         <w:r>
           <w:rPr>
             <w:rFonts w:ascii="Times New Roman" w:hAnsi="Times New Roman" w:cs="Times New Roman"/>
@@ -2305,24 +2386,83 @@
     <w:p>
       <w:pPr>
         <w:spacing w:after="0" w:line="360" w:lineRule="auto"/>
-        <w:jc w:val="both"/>
-        <w:rPr>
-          <w:ins w:id="21" w:author="Eduardo Sakaue" w:date="2017-07-13T19:01:00Z"/>
-          <w:rFonts w:ascii="Times New Roman" w:hAnsi="Times New Roman" w:cs="Times New Roman"/>
-          <w:sz w:val="28"/>
-        </w:rPr>
-      </w:pPr>
-    </w:p>
-    <w:p>
-      <w:pPr>
-        <w:spacing w:after="0" w:line="360" w:lineRule="auto"/>
-        <w:jc w:val="both"/>
-        <w:rPr>
-          <w:rFonts w:ascii="Times New Roman" w:hAnsi="Times New Roman" w:cs="Times New Roman"/>
-          <w:sz w:val="28"/>
-        </w:rPr>
-      </w:pPr>
-      <w:ins w:id="22" w:author="Eduardo Sakaue" w:date="2017-07-13T19:01:00Z">
+        <w:jc w:val="center"/>
+        <w:rPr>
+          <w:ins w:id="12" w:author="Eduardo Sakaue" w:date="2017-07-13T19:01:00Z"/>
+          <w:rFonts w:ascii="Times New Roman" w:hAnsi="Times New Roman" w:cs="Times New Roman"/>
+          <w:sz w:val="28"/>
+        </w:rPr>
+      </w:pPr>
+      <w:r>
+        <w:rPr>
+          <w:rFonts w:ascii="Times New Roman" w:hAnsi="Times New Roman" w:cs="Times New Roman"/>
+          <w:noProof/>
+          <w:sz w:val="28"/>
+          <w:lang w:eastAsia="pt-BR"/>
+        </w:rPr>
+        <w:drawing>
+          <wp:inline distT="0" distB="0" distL="0" distR="0" wp14:anchorId="196C7008" wp14:editId="50BEB6AF">
+            <wp:extent cx="5490845" cy="2632710"/>
+            <wp:effectExtent l="0" t="0" r="0" b="0"/>
+            <wp:docPr id="42" name="Picture 42"/>
+            <wp:cNvGraphicFramePr>
+              <a:graphicFrameLocks xmlns:a="http://schemas.openxmlformats.org/drawingml/2006/main" noChangeAspect="1"/>
+            </wp:cNvGraphicFramePr>
+            <a:graphic xmlns:a="http://schemas.openxmlformats.org/drawingml/2006/main">
+              <a:graphicData uri="http://schemas.openxmlformats.org/drawingml/2006/picture">
+                <pic:pic xmlns:pic="http://schemas.openxmlformats.org/drawingml/2006/picture">
+                  <pic:nvPicPr>
+                    <pic:cNvPr id="42" name="Arquitetura Mapkills.png"/>
+                    <pic:cNvPicPr/>
+                  </pic:nvPicPr>
+                  <pic:blipFill>
+                    <a:blip r:embed="rId9">
+                      <a:extLst>
+                        <a:ext uri="{28A0092B-C50C-407E-A947-70E740481C1C}">
+                          <a14:useLocalDpi xmlns:a14="http://schemas.microsoft.com/office/drawing/2010/main" val="0"/>
+                        </a:ext>
+                      </a:extLst>
+                    </a:blip>
+                    <a:stretch>
+                      <a:fillRect/>
+                    </a:stretch>
+                  </pic:blipFill>
+                  <pic:spPr>
+                    <a:xfrm>
+                      <a:off x="0" y="0"/>
+                      <a:ext cx="5490845" cy="2632710"/>
+                    </a:xfrm>
+                    <a:prstGeom prst="rect">
+                      <a:avLst/>
+                    </a:prstGeom>
+                  </pic:spPr>
+                </pic:pic>
+              </a:graphicData>
+            </a:graphic>
+          </wp:inline>
+        </w:drawing>
+      </w:r>
+    </w:p>
+    <w:p>
+      <w:pPr>
+        <w:spacing w:after="0" w:line="360" w:lineRule="auto"/>
+        <w:jc w:val="both"/>
+        <w:rPr>
+          <w:rFonts w:ascii="Times New Roman" w:hAnsi="Times New Roman" w:cs="Times New Roman"/>
+          <w:sz w:val="28"/>
+        </w:rPr>
+      </w:pPr>
+    </w:p>
+    <w:p>
+      <w:pPr>
+        <w:spacing w:after="0" w:line="360" w:lineRule="auto"/>
+        <w:jc w:val="both"/>
+        <w:rPr>
+          <w:rFonts w:ascii="Times New Roman" w:hAnsi="Times New Roman" w:cs="Times New Roman"/>
+          <w:sz w:val="28"/>
+        </w:rPr>
+      </w:pPr>
+      <w:ins w:id="13" w:author="Eduardo Sakaue" w:date="2017-07-13T19:01:00Z">
         <w:r>
           <w:rPr>
             <w:rFonts w:ascii="Times New Roman" w:hAnsi="Times New Roman" w:cs="Times New Roman"/>
@@ -2331,7 +2471,7 @@
           <w:t>Os requisitos deste projeto s</w:t>
         </w:r>
       </w:ins>
-      <w:ins w:id="23" w:author="Eduardo Sakaue" w:date="2017-07-13T19:02:00Z">
+      <w:ins w:id="14" w:author="Eduardo Sakaue" w:date="2017-07-13T19:02:00Z">
         <w:r>
           <w:rPr>
             <w:rFonts w:ascii="Times New Roman" w:hAnsi="Times New Roman" w:cs="Times New Roman"/>
@@ -2346,14 +2486,422 @@
         <w:spacing w:after="0" w:line="360" w:lineRule="auto"/>
         <w:jc w:val="both"/>
         <w:rPr>
-          <w:rFonts w:ascii="Times New Roman" w:eastAsia="Times New Roman" w:hAnsi="Times New Roman" w:cs="Times New Roman"/>
-          <w:b/>
-          <w:bCs/>
-          <w:sz w:val="32"/>
-          <w:szCs w:val="32"/>
-        </w:rPr>
-      </w:pPr>
-      <w:commentRangeStart w:id="24"/>
+          <w:rFonts w:ascii="Times New Roman" w:hAnsi="Times New Roman" w:cs="Times New Roman"/>
+          <w:sz w:val="28"/>
+        </w:rPr>
+      </w:pPr>
+      <w:r>
+        <w:rPr>
+          <w:rFonts w:ascii="Times New Roman" w:hAnsi="Times New Roman" w:cs="Times New Roman"/>
+          <w:sz w:val="28"/>
+        </w:rPr>
+        <w:t>Os requisitos deste projeto são:</w:t>
+      </w:r>
+    </w:p>
+    <w:p>
+      <w:pPr>
+        <w:spacing w:after="0" w:line="360" w:lineRule="auto"/>
+        <w:jc w:val="both"/>
+        <w:rPr>
+          <w:rFonts w:ascii="Times New Roman" w:hAnsi="Times New Roman" w:cs="Times New Roman"/>
+          <w:sz w:val="28"/>
+        </w:rPr>
+      </w:pPr>
+      <w:r>
+        <w:rPr>
+          <w:rFonts w:ascii="Times New Roman" w:hAnsi="Times New Roman" w:cs="Times New Roman"/>
+          <w:sz w:val="28"/>
+        </w:rPr>
+        <w:tab/>
+        <w:t>Servidor Web front-end</w:t>
+      </w:r>
+    </w:p>
+    <w:p>
+      <w:pPr>
+        <w:spacing w:after="0" w:line="360" w:lineRule="auto"/>
+        <w:jc w:val="both"/>
+        <w:rPr>
+          <w:rFonts w:ascii="Times New Roman" w:hAnsi="Times New Roman" w:cs="Times New Roman"/>
+          <w:sz w:val="28"/>
+        </w:rPr>
+      </w:pPr>
+      <w:r>
+        <w:rPr>
+          <w:rFonts w:ascii="Times New Roman" w:hAnsi="Times New Roman" w:cs="Times New Roman"/>
+          <w:sz w:val="28"/>
+        </w:rPr>
+        <w:tab/>
+      </w:r>
+      <w:r>
+        <w:rPr>
+          <w:rFonts w:ascii="Times New Roman" w:hAnsi="Times New Roman" w:cs="Times New Roman"/>
+          <w:sz w:val="28"/>
+        </w:rPr>
+        <w:tab/>
+        <w:t>Servidor responsável por disponibilizar a aplicação front-end da plataforma, com java 8.</w:t>
+      </w:r>
+    </w:p>
+    <w:p>
+      <w:pPr>
+        <w:spacing w:after="0" w:line="360" w:lineRule="auto"/>
+        <w:jc w:val="both"/>
+        <w:rPr>
+          <w:rFonts w:ascii="Times New Roman" w:hAnsi="Times New Roman" w:cs="Times New Roman"/>
+          <w:sz w:val="28"/>
+        </w:rPr>
+      </w:pPr>
+      <w:r>
+        <w:rPr>
+          <w:rFonts w:ascii="Times New Roman" w:hAnsi="Times New Roman" w:cs="Times New Roman"/>
+          <w:sz w:val="28"/>
+        </w:rPr>
+        <w:tab/>
+        <w:t xml:space="preserve">Servidor Web </w:t>
+      </w:r>
+      <w:r>
+        <w:rPr>
+          <w:rFonts w:ascii="Times New Roman" w:hAnsi="Times New Roman" w:cs="Times New Roman"/>
+          <w:sz w:val="28"/>
+        </w:rPr>
+        <w:t>back</w:t>
+      </w:r>
+      <w:r>
+        <w:rPr>
+          <w:rFonts w:ascii="Times New Roman" w:hAnsi="Times New Roman" w:cs="Times New Roman"/>
+          <w:sz w:val="28"/>
+        </w:rPr>
+        <w:t>-end</w:t>
+      </w:r>
+    </w:p>
+    <w:p>
+      <w:pPr>
+        <w:spacing w:after="0" w:line="360" w:lineRule="auto"/>
+        <w:jc w:val="both"/>
+        <w:rPr>
+          <w:rFonts w:ascii="Times New Roman" w:hAnsi="Times New Roman" w:cs="Times New Roman"/>
+          <w:sz w:val="28"/>
+        </w:rPr>
+      </w:pPr>
+      <w:r>
+        <w:rPr>
+          <w:rFonts w:ascii="Times New Roman" w:hAnsi="Times New Roman" w:cs="Times New Roman"/>
+          <w:sz w:val="28"/>
+        </w:rPr>
+        <w:tab/>
+      </w:r>
+      <w:r>
+        <w:rPr>
+          <w:rFonts w:ascii="Times New Roman" w:hAnsi="Times New Roman" w:cs="Times New Roman"/>
+          <w:sz w:val="28"/>
+        </w:rPr>
+        <w:tab/>
+      </w:r>
+      <w:r>
+        <w:rPr>
+          <w:rFonts w:ascii="Times New Roman" w:hAnsi="Times New Roman" w:cs="Times New Roman"/>
+          <w:sz w:val="28"/>
+        </w:rPr>
+        <w:t xml:space="preserve">Servidor responsável por disponibilizar a aplicação </w:t>
+      </w:r>
+      <w:r>
+        <w:rPr>
+          <w:rFonts w:ascii="Times New Roman" w:hAnsi="Times New Roman" w:cs="Times New Roman"/>
+          <w:sz w:val="28"/>
+        </w:rPr>
+        <w:t>back</w:t>
+      </w:r>
+      <w:r>
+        <w:rPr>
+          <w:rFonts w:ascii="Times New Roman" w:hAnsi="Times New Roman" w:cs="Times New Roman"/>
+          <w:sz w:val="28"/>
+        </w:rPr>
+        <w:t>-end da plataforma, com java 8.</w:t>
+      </w:r>
+    </w:p>
+    <w:p>
+      <w:pPr>
+        <w:spacing w:after="0" w:line="360" w:lineRule="auto"/>
+        <w:jc w:val="both"/>
+        <w:rPr>
+          <w:rFonts w:ascii="Times New Roman" w:hAnsi="Times New Roman" w:cs="Times New Roman"/>
+          <w:sz w:val="28"/>
+        </w:rPr>
+      </w:pPr>
+      <w:r>
+        <w:rPr>
+          <w:rFonts w:ascii="Times New Roman" w:hAnsi="Times New Roman" w:cs="Times New Roman"/>
+          <w:sz w:val="28"/>
+        </w:rPr>
+        <w:tab/>
+        <w:t>Banco de Dados</w:t>
+      </w:r>
+    </w:p>
+    <w:p>
+      <w:pPr>
+        <w:spacing w:after="0" w:line="360" w:lineRule="auto"/>
+        <w:jc w:val="both"/>
+        <w:rPr>
+          <w:rFonts w:ascii="Times New Roman" w:hAnsi="Times New Roman" w:cs="Times New Roman"/>
+          <w:sz w:val="28"/>
+        </w:rPr>
+      </w:pPr>
+      <w:r>
+        <w:rPr>
+          <w:rFonts w:ascii="Times New Roman" w:hAnsi="Times New Roman" w:cs="Times New Roman"/>
+          <w:sz w:val="28"/>
+        </w:rPr>
+        <w:tab/>
+      </w:r>
+      <w:r>
+        <w:rPr>
+          <w:rFonts w:ascii="Times New Roman" w:hAnsi="Times New Roman" w:cs="Times New Roman"/>
+          <w:sz w:val="28"/>
+        </w:rPr>
+        <w:tab/>
+        <w:t>Serviço responsavel por armazenar os dados do jogo.</w:t>
+      </w:r>
+    </w:p>
+    <w:p>
+      <w:pPr>
+        <w:spacing w:after="0" w:line="360" w:lineRule="auto"/>
+        <w:jc w:val="both"/>
+        <w:rPr>
+          <w:rFonts w:ascii="Times New Roman" w:hAnsi="Times New Roman" w:cs="Times New Roman"/>
+          <w:sz w:val="28"/>
+        </w:rPr>
+      </w:pPr>
+      <w:r>
+        <w:rPr>
+          <w:rFonts w:ascii="Times New Roman" w:hAnsi="Times New Roman" w:cs="Times New Roman"/>
+          <w:sz w:val="28"/>
+        </w:rPr>
+        <w:tab/>
+        <w:t>Load Balancer</w:t>
+      </w:r>
+    </w:p>
+    <w:p>
+      <w:pPr>
+        <w:spacing w:after="0" w:line="360" w:lineRule="auto"/>
+        <w:jc w:val="both"/>
+        <w:rPr>
+          <w:rFonts w:ascii="Times New Roman" w:hAnsi="Times New Roman" w:cs="Times New Roman"/>
+          <w:sz w:val="28"/>
+        </w:rPr>
+      </w:pPr>
+      <w:r>
+        <w:rPr>
+          <w:rFonts w:ascii="Times New Roman" w:hAnsi="Times New Roman" w:cs="Times New Roman"/>
+          <w:sz w:val="28"/>
+        </w:rPr>
+        <w:tab/>
+      </w:r>
+      <w:r>
+        <w:rPr>
+          <w:rFonts w:ascii="Times New Roman" w:hAnsi="Times New Roman" w:cs="Times New Roman"/>
+          <w:sz w:val="28"/>
+        </w:rPr>
+        <w:tab/>
+        <w:t>Serviço que controlará o acesso ao Servidor Web back-end, redirecionando as requisições para o servidor com menos carga.</w:t>
+      </w:r>
+    </w:p>
+    <w:p>
+      <w:pPr>
+        <w:spacing w:after="0" w:line="360" w:lineRule="auto"/>
+        <w:jc w:val="both"/>
+        <w:rPr>
+          <w:rFonts w:ascii="Times New Roman" w:hAnsi="Times New Roman" w:cs="Times New Roman"/>
+          <w:sz w:val="28"/>
+        </w:rPr>
+      </w:pPr>
+      <w:r>
+        <w:rPr>
+          <w:rFonts w:ascii="Times New Roman" w:hAnsi="Times New Roman" w:cs="Times New Roman"/>
+          <w:sz w:val="28"/>
+        </w:rPr>
+        <w:tab/>
+        <w:t>Entrega Contínua</w:t>
+      </w:r>
+    </w:p>
+    <w:p>
+      <w:pPr>
+        <w:spacing w:after="0" w:line="360" w:lineRule="auto"/>
+        <w:jc w:val="both"/>
+        <w:rPr>
+          <w:rFonts w:ascii="Times New Roman" w:hAnsi="Times New Roman" w:cs="Times New Roman"/>
+          <w:sz w:val="28"/>
+        </w:rPr>
+      </w:pPr>
+      <w:r>
+        <w:rPr>
+          <w:rFonts w:ascii="Times New Roman" w:hAnsi="Times New Roman" w:cs="Times New Roman"/>
+          <w:sz w:val="28"/>
+        </w:rPr>
+        <w:tab/>
+      </w:r>
+      <w:r>
+        <w:rPr>
+          <w:rFonts w:ascii="Times New Roman" w:hAnsi="Times New Roman" w:cs="Times New Roman"/>
+          <w:sz w:val="28"/>
+        </w:rPr>
+        <w:tab/>
+        <w:t>Serviço que irá garantir a entrega de forma automática a ultima versão da plataforma.</w:t>
+      </w:r>
+    </w:p>
+    <w:p>
+      <w:pPr>
+        <w:spacing w:after="0" w:line="360" w:lineRule="auto"/>
+        <w:jc w:val="both"/>
+        <w:rPr>
+          <w:rFonts w:ascii="Times New Roman" w:hAnsi="Times New Roman" w:cs="Times New Roman"/>
+          <w:sz w:val="28"/>
+        </w:rPr>
+      </w:pPr>
+      <w:r>
+        <w:rPr>
+          <w:rFonts w:ascii="Times New Roman" w:hAnsi="Times New Roman" w:cs="Times New Roman"/>
+          <w:sz w:val="28"/>
+        </w:rPr>
+        <w:tab/>
+        <w:t>Interface de Monitoramento</w:t>
+      </w:r>
+    </w:p>
+    <w:p>
+      <w:pPr>
+        <w:spacing w:after="0" w:line="360" w:lineRule="auto"/>
+        <w:jc w:val="both"/>
+        <w:rPr>
+          <w:rFonts w:ascii="Times New Roman" w:hAnsi="Times New Roman" w:cs="Times New Roman"/>
+          <w:sz w:val="28"/>
+        </w:rPr>
+      </w:pPr>
+      <w:r>
+        <w:rPr>
+          <w:rFonts w:ascii="Times New Roman" w:hAnsi="Times New Roman" w:cs="Times New Roman"/>
+          <w:sz w:val="28"/>
+        </w:rPr>
+        <w:tab/>
+      </w:r>
+      <w:r>
+        <w:rPr>
+          <w:rFonts w:ascii="Times New Roman" w:hAnsi="Times New Roman" w:cs="Times New Roman"/>
+          <w:sz w:val="28"/>
+        </w:rPr>
+        <w:tab/>
+        <w:t>Serviço de monitoramento de todos serviços sitados, podendo visualizar em tempo real todos recursos utilizados.</w:t>
+      </w:r>
+    </w:p>
+    <w:p>
+      <w:pPr>
+        <w:spacing w:after="0" w:line="360" w:lineRule="auto"/>
+        <w:jc w:val="both"/>
+        <w:rPr>
+          <w:rFonts w:ascii="Times New Roman" w:hAnsi="Times New Roman" w:cs="Times New Roman"/>
+          <w:sz w:val="28"/>
+        </w:rPr>
+      </w:pPr>
+      <w:r>
+        <w:rPr>
+          <w:rFonts w:ascii="Times New Roman" w:hAnsi="Times New Roman" w:cs="Times New Roman"/>
+          <w:sz w:val="28"/>
+        </w:rPr>
+        <w:tab/>
+        <w:t>Host</w:t>
+      </w:r>
+    </w:p>
+    <w:p>
+      <w:pPr>
+        <w:spacing w:after="0" w:line="360" w:lineRule="auto"/>
+        <w:jc w:val="both"/>
+        <w:rPr>
+          <w:rFonts w:ascii="Times New Roman" w:hAnsi="Times New Roman" w:cs="Times New Roman"/>
+          <w:sz w:val="28"/>
+        </w:rPr>
+      </w:pPr>
+      <w:r>
+        <w:rPr>
+          <w:rFonts w:ascii="Times New Roman" w:hAnsi="Times New Roman" w:cs="Times New Roman"/>
+          <w:sz w:val="28"/>
+        </w:rPr>
+        <w:tab/>
+      </w:r>
+      <w:r>
+        <w:rPr>
+          <w:rFonts w:ascii="Times New Roman" w:hAnsi="Times New Roman" w:cs="Times New Roman"/>
+          <w:sz w:val="28"/>
+        </w:rPr>
+        <w:tab/>
+        <w:t>Local onde todos serviços estarão contigos.</w:t>
+      </w:r>
+    </w:p>
+    <w:p>
+      <w:pPr>
+        <w:spacing w:after="0" w:line="360" w:lineRule="auto"/>
+        <w:jc w:val="both"/>
+        <w:rPr>
+          <w:rFonts w:ascii="Times New Roman" w:hAnsi="Times New Roman" w:cs="Times New Roman"/>
+          <w:sz w:val="28"/>
+        </w:rPr>
+      </w:pPr>
+      <w:r>
+        <w:rPr>
+          <w:rFonts w:ascii="Times New Roman" w:hAnsi="Times New Roman" w:cs="Times New Roman"/>
+          <w:sz w:val="28"/>
+        </w:rPr>
+        <w:tab/>
+        <w:t>Azure</w:t>
+      </w:r>
+    </w:p>
+    <w:p>
+      <w:pPr>
+        <w:spacing w:after="0" w:line="360" w:lineRule="auto"/>
+        <w:jc w:val="both"/>
+        <w:rPr>
+          <w:rFonts w:ascii="Times New Roman" w:hAnsi="Times New Roman" w:cs="Times New Roman"/>
+          <w:sz w:val="28"/>
+        </w:rPr>
+      </w:pPr>
+      <w:r>
+        <w:rPr>
+          <w:rFonts w:ascii="Times New Roman" w:hAnsi="Times New Roman" w:cs="Times New Roman"/>
+          <w:sz w:val="28"/>
+        </w:rPr>
+        <w:tab/>
+      </w:r>
+      <w:r>
+        <w:rPr>
+          <w:rFonts w:ascii="Times New Roman" w:hAnsi="Times New Roman" w:cs="Times New Roman"/>
+          <w:sz w:val="28"/>
+        </w:rPr>
+        <w:tab/>
+        <w:t>Plataforma Web onde o Host estará hospedado.</w:t>
+      </w:r>
+    </w:p>
+    <w:p>
+      <w:pPr>
+        <w:spacing w:after="0" w:line="360" w:lineRule="auto"/>
+        <w:jc w:val="both"/>
+        <w:rPr>
+          <w:rFonts w:ascii="Times New Roman" w:eastAsia="Times New Roman" w:hAnsi="Times New Roman" w:cs="Times New Roman"/>
+          <w:b/>
+          <w:bCs/>
+          <w:sz w:val="32"/>
+          <w:szCs w:val="32"/>
+        </w:rPr>
+      </w:pPr>
+    </w:p>
+    <w:p>
+      <w:pPr>
+        <w:spacing w:after="0" w:line="360" w:lineRule="auto"/>
+        <w:jc w:val="both"/>
+        <w:rPr>
+          <w:rFonts w:ascii="Times New Roman" w:eastAsia="Times New Roman" w:hAnsi="Times New Roman" w:cs="Times New Roman"/>
+          <w:b/>
+          <w:bCs/>
+          <w:sz w:val="32"/>
+          <w:szCs w:val="32"/>
+        </w:rPr>
+      </w:pPr>
+      <w:commentRangeStart w:id="15"/>
       <w:r>
         <w:rPr>
           <w:rFonts w:ascii="Times New Roman" w:eastAsia="Times New Roman" w:hAnsi="Times New Roman" w:cs="Times New Roman"/>
@@ -2364,12 +2912,12 @@
         </w:rPr>
         <w:t>Disponibilidade</w:t>
       </w:r>
-      <w:commentRangeEnd w:id="24"/>
+      <w:commentRangeEnd w:id="15"/>
       <w:r>
         <w:rPr>
           <w:rStyle w:val="CommentReference"/>
         </w:rPr>
-        <w:commentReference w:id="24"/>
+        <w:commentReference w:id="15"/>
       </w:r>
     </w:p>
     <w:p>
@@ -2450,123 +2998,15 @@
         <w:spacing w:after="0" w:line="360" w:lineRule="auto"/>
         <w:jc w:val="both"/>
         <w:rPr>
-          <w:del w:id="25" w:author="Eduardo Sakaue" w:date="2017-07-13T19:06:00Z"/>
-          <w:rFonts w:ascii="Times New Roman" w:eastAsia="Times New Roman" w:hAnsi="Times New Roman" w:cs="Times New Roman"/>
-          <w:b/>
-          <w:bCs/>
-          <w:sz w:val="32"/>
-          <w:szCs w:val="32"/>
-        </w:rPr>
-      </w:pPr>
-      <w:del w:id="26" w:author="Eduardo Sakaue" w:date="2017-07-13T19:06:00Z">
-        <w:r>
-          <w:rPr>
-            <w:rFonts w:ascii="Times New Roman" w:eastAsia="Times New Roman" w:hAnsi="Times New Roman" w:cs="Times New Roman"/>
-            <w:b/>
-            <w:bCs/>
-            <w:sz w:val="32"/>
-            <w:szCs w:val="32"/>
-          </w:rPr>
-          <w:delText>Segurança</w:delText>
-        </w:r>
-      </w:del>
-    </w:p>
-    <w:p>
-      <w:pPr>
-        <w:spacing w:after="0" w:line="360" w:lineRule="auto"/>
-        <w:jc w:val="both"/>
-        <w:rPr>
-          <w:del w:id="27" w:author="Eduardo Sakaue" w:date="2017-07-13T19:06:00Z"/>
-          <w:rFonts w:ascii="Times New Roman" w:hAnsi="Times New Roman" w:cs="Times New Roman"/>
-          <w:sz w:val="28"/>
-        </w:rPr>
-      </w:pPr>
-      <w:del w:id="28" w:author="Eduardo Sakaue" w:date="2017-07-13T19:06:00Z">
-        <w:r>
-          <w:rPr>
-            <w:rFonts w:ascii="Times New Roman" w:hAnsi="Times New Roman" w:cs="Times New Roman"/>
-            <w:sz w:val="28"/>
-          </w:rPr>
-          <w:tab/>
-        </w:r>
-      </w:del>
-    </w:p>
-    <w:p>
-      <w:pPr>
-        <w:spacing w:after="0" w:line="360" w:lineRule="auto"/>
-        <w:jc w:val="both"/>
-        <w:rPr>
-          <w:del w:id="29" w:author="Eduardo Sakaue" w:date="2017-07-13T19:06:00Z"/>
-          <w:rFonts w:ascii="Times New Roman" w:eastAsia="Times New Roman" w:hAnsi="Times New Roman" w:cs="Times New Roman"/>
-          <w:sz w:val="28"/>
-          <w:szCs w:val="28"/>
-        </w:rPr>
-      </w:pPr>
-      <w:del w:id="30" w:author="Eduardo Sakaue" w:date="2017-07-13T19:06:00Z">
-        <w:r>
-          <w:rPr>
-            <w:rFonts w:ascii="Times New Roman" w:hAnsi="Times New Roman" w:cs="Times New Roman"/>
-            <w:sz w:val="28"/>
-          </w:rPr>
-          <w:tab/>
-        </w:r>
-        <w:r>
-          <w:rPr>
-            <w:rFonts w:ascii="Times New Roman" w:eastAsia="Times New Roman" w:hAnsi="Times New Roman" w:cs="Times New Roman"/>
-            <w:sz w:val="28"/>
-            <w:szCs w:val="28"/>
-          </w:rPr>
-          <w:delText xml:space="preserve">Atividade realizada pelos setores de desenvolvimento e operação, utilizando de ferramentas e metodologias para garantir a segurança do </w:delText>
-        </w:r>
-        <w:r>
-          <w:rPr>
-            <w:rFonts w:ascii="Times New Roman" w:eastAsia="Times New Roman" w:hAnsi="Times New Roman" w:cs="Times New Roman"/>
-            <w:sz w:val="28"/>
-            <w:szCs w:val="28"/>
-          </w:rPr>
-          <w:lastRenderedPageBreak/>
-          <w:delText xml:space="preserve">software. Sua implementação é de suma importância, pois nenhum cliente deseja que suas informações estejam disponíveis nas mãos de terceiros. Outra questão que tem que ser destacada são os possíveis ataques que aplicação pode sofrer, e com um alto nível de segurança alcançado, o software estará seguro quando a possíveis quedas. </w:delText>
-        </w:r>
-      </w:del>
-    </w:p>
-    <w:p>
-      <w:pPr>
-        <w:spacing w:after="0" w:line="360" w:lineRule="auto"/>
-        <w:jc w:val="both"/>
-        <w:rPr>
-          <w:rFonts w:ascii="Times New Roman" w:hAnsi="Times New Roman" w:cs="Times New Roman"/>
-          <w:b/>
-          <w:sz w:val="32"/>
-        </w:rPr>
-      </w:pPr>
-    </w:p>
-    <w:p>
-      <w:pPr>
-        <w:spacing w:after="0" w:line="360" w:lineRule="auto"/>
-        <w:jc w:val="both"/>
-        <w:rPr>
-          <w:rFonts w:ascii="Times New Roman" w:eastAsia="Times New Roman" w:hAnsi="Times New Roman" w:cs="Times New Roman"/>
-          <w:b/>
-          <w:bCs/>
-          <w:sz w:val="32"/>
-          <w:szCs w:val="32"/>
-        </w:rPr>
-      </w:pPr>
-    </w:p>
-    <w:p>
-      <w:pPr>
-        <w:spacing w:after="0" w:line="360" w:lineRule="auto"/>
-        <w:jc w:val="both"/>
-        <w:rPr>
-          <w:del w:id="31" w:author="Eduardo Sakaue" w:date="2017-07-13T19:07:00Z"/>
-          <w:rFonts w:ascii="Times New Roman" w:eastAsia="Times New Roman" w:hAnsi="Times New Roman" w:cs="Times New Roman"/>
-          <w:b/>
-          <w:bCs/>
-          <w:sz w:val="32"/>
-          <w:szCs w:val="32"/>
-        </w:rPr>
-      </w:pPr>
-      <w:del w:id="32" w:author="Eduardo Sakaue" w:date="2017-07-13T19:07:00Z">
+          <w:del w:id="16" w:author="Eduardo Sakaue" w:date="2017-07-13T19:07:00Z"/>
+          <w:rFonts w:ascii="Times New Roman" w:eastAsia="Times New Roman" w:hAnsi="Times New Roman" w:cs="Times New Roman"/>
+          <w:b/>
+          <w:bCs/>
+          <w:sz w:val="32"/>
+          <w:szCs w:val="32"/>
+        </w:rPr>
+      </w:pPr>
+      <w:del w:id="17" w:author="Eduardo Sakaue" w:date="2017-07-13T19:07:00Z">
         <w:r>
           <w:rPr>
             <w:rFonts w:ascii="Times New Roman" w:eastAsia="Times New Roman" w:hAnsi="Times New Roman" w:cs="Times New Roman"/>
@@ -2641,7 +3081,7 @@
           <w:szCs w:val="28"/>
         </w:rPr>
       </w:pPr>
-      <w:commentRangeStart w:id="33"/>
+      <w:commentRangeStart w:id="18"/>
       <w:r>
         <w:rPr>
           <w:rFonts w:ascii="Times New Roman" w:eastAsia="Times New Roman" w:hAnsi="Times New Roman" w:cs="Times New Roman"/>
@@ -2652,14 +3092,14 @@
         </w:rPr>
         <w:t>Elasticidade</w:t>
       </w:r>
-      <w:commentRangeEnd w:id="33"/>
+      <w:commentRangeEnd w:id="18"/>
       <w:r>
         <w:rPr>
           <w:rStyle w:val="CommentReference"/>
         </w:rPr>
-        <w:commentReference w:id="33"/>
-      </w:r>
-      <w:ins w:id="34" w:author="Eduardo Sakaue" w:date="2017-07-13T19:07:00Z">
+        <w:commentReference w:id="18"/>
+      </w:r>
+      <w:ins w:id="19" w:author="Eduardo Sakaue" w:date="2017-07-13T19:07:00Z">
         <w:r>
           <w:rPr>
             <w:rFonts w:ascii="Times New Roman" w:eastAsia="Times New Roman" w:hAnsi="Times New Roman" w:cs="Times New Roman"/>
@@ -2709,7 +3149,7 @@
         </w:rPr>
         <w:t xml:space="preserve"> elasticidade é um grande recurso disponibilizado por alguns fornecedores de computação na nuvem (Cloud Computing) onde a infraestrutura se adapta à demanda, alocando mais recursos conforme a demanda por processamento aumenta e liberando estes recursos computacionais na medida em que a demanda diminui.</w:t>
       </w:r>
-      <w:del w:id="35" w:author="Eduardo Sakaue" w:date="2017-07-13T19:07:00Z">
+      <w:del w:id="20" w:author="Eduardo Sakaue" w:date="2017-07-13T19:07:00Z">
         <w:r>
           <w:rPr>
             <w:rFonts w:ascii="Times New Roman" w:hAnsi="Times New Roman" w:cs="Times New Roman"/>
@@ -2766,7 +3206,7 @@
         </w:rPr>
         <w:t xml:space="preserve">Entrega </w:t>
       </w:r>
-      <w:commentRangeStart w:id="36"/>
+      <w:commentRangeStart w:id="21"/>
       <w:r>
         <w:rPr>
           <w:rFonts w:ascii="Times New Roman" w:eastAsia="Times New Roman" w:hAnsi="Times New Roman" w:cs="Times New Roman"/>
@@ -2777,12 +3217,12 @@
         </w:rPr>
         <w:t>Contínua</w:t>
       </w:r>
-      <w:commentRangeEnd w:id="36"/>
+      <w:commentRangeEnd w:id="21"/>
       <w:r>
         <w:rPr>
           <w:rStyle w:val="CommentReference"/>
         </w:rPr>
-        <w:commentReference w:id="36"/>
+        <w:commentReference w:id="21"/>
       </w:r>
     </w:p>
     <w:p>
@@ -2857,7 +3297,6 @@
           <w:b/>
           <w:sz w:val="28"/>
         </w:rPr>
-        <w:lastRenderedPageBreak/>
         <w:tab/>
       </w:r>
       <w:r>
@@ -2886,7 +3325,7 @@
                     </pic:cNvPicPr>
                   </pic:nvPicPr>
                   <pic:blipFill>
-                    <a:blip r:embed="rId9"/>
+                    <a:blip r:embed="rId10"/>
                     <a:stretch>
                       <a:fillRect/>
                     </a:stretch>
@@ -2953,224 +3392,6 @@
           <w:sz w:val="28"/>
           <w:szCs w:val="28"/>
         </w:rPr>
-        <w:t>CLOUD COMPUTING</w:t>
-      </w:r>
-    </w:p>
-    <w:p>
-      <w:pPr>
-        <w:pStyle w:val="NormalWeb"/>
-        <w:shd w:val="clear" w:color="auto" w:fill="FFFFFF"/>
-        <w:spacing w:before="280" w:line="360" w:lineRule="auto"/>
-        <w:jc w:val="both"/>
-        <w:rPr>
-          <w:del w:id="37" w:author="Eduardo Sakaue" w:date="2017-07-13T19:14:00Z"/>
-          <w:rFonts w:ascii="Calibri" w:hAnsi="Calibri"/>
-          <w:sz w:val="28"/>
-          <w:szCs w:val="28"/>
-          <w:lang w:eastAsia="en-US"/>
-        </w:rPr>
-      </w:pPr>
-      <w:del w:id="38" w:author="Eduardo Sakaue" w:date="2017-07-13T19:14:00Z">
-        <w:r>
-          <w:rPr>
-            <w:b/>
-            <w:sz w:val="28"/>
-          </w:rPr>
-          <w:tab/>
-        </w:r>
-        <w:r>
-          <w:rPr>
-            <w:rFonts w:ascii="Calibri" w:hAnsi="Calibri"/>
-            <w:sz w:val="28"/>
-            <w:szCs w:val="28"/>
-            <w:lang w:eastAsia="en-US"/>
-          </w:rPr>
-          <w:delText>Cloud computing ou computação em nuvem, basicamente é definida como acesso ao software diretamente através de um navegador web, de qualquer lugar e independente da plataforma, como se estivesse instalado convencionalmente no computador do usuário.</w:delText>
-        </w:r>
-      </w:del>
-    </w:p>
-    <w:p>
-      <w:pPr>
-        <w:shd w:val="clear" w:color="auto" w:fill="FFFFFF"/>
-        <w:spacing w:before="225" w:after="225" w:line="360" w:lineRule="auto"/>
-        <w:jc w:val="both"/>
-        <w:rPr>
-          <w:del w:id="39" w:author="Eduardo Sakaue" w:date="2017-07-13T19:14:00Z"/>
-          <w:rFonts w:ascii="Times New Roman" w:eastAsia="Times New Roman" w:hAnsi="Times New Roman" w:cs="Times New Roman"/>
-          <w:sz w:val="28"/>
-          <w:szCs w:val="28"/>
-        </w:rPr>
-      </w:pPr>
-      <w:del w:id="40" w:author="Eduardo Sakaue" w:date="2017-07-13T19:14:00Z">
-        <w:r>
-          <w:rPr>
-            <w:rFonts w:ascii="Times New Roman" w:eastAsia="Times New Roman" w:hAnsi="Times New Roman" w:cs="Times New Roman"/>
-            <w:sz w:val="28"/>
-            <w:szCs w:val="28"/>
-          </w:rPr>
-          <w:delText>Atualmente, a computação em nuvem é dividida da seguinte forma:</w:delText>
-        </w:r>
-      </w:del>
-    </w:p>
-    <w:p>
-      <w:pPr>
-        <w:shd w:val="clear" w:color="auto" w:fill="FFFFFF"/>
-        <w:spacing w:before="225" w:after="225" w:line="360" w:lineRule="auto"/>
-        <w:jc w:val="both"/>
-        <w:rPr>
-          <w:del w:id="41" w:author="Eduardo Sakaue" w:date="2017-07-13T19:14:00Z"/>
-          <w:rFonts w:ascii="Times New Roman" w:eastAsia="Times New Roman" w:hAnsi="Times New Roman" w:cs="Times New Roman"/>
-          <w:sz w:val="28"/>
-          <w:szCs w:val="28"/>
-        </w:rPr>
-      </w:pPr>
-      <w:del w:id="42" w:author="Eduardo Sakaue" w:date="2017-07-13T19:14:00Z">
-        <w:r>
-          <w:rPr>
-            <w:rFonts w:ascii="Times New Roman" w:eastAsia="Times New Roman" w:hAnsi="Times New Roman" w:cs="Times New Roman"/>
-            <w:sz w:val="28"/>
-            <w:szCs w:val="28"/>
-          </w:rPr>
-          <w:delText>IaaS - Infrastructure as a Service ou Infra-estrutura como Serviço: quando se utiliza uma porcentagem de um servidor, geralmente com configuração que se adeque à sua necessidade.</w:delText>
-        </w:r>
-      </w:del>
-    </w:p>
-    <w:p>
-      <w:pPr>
-        <w:shd w:val="clear" w:color="auto" w:fill="FFFFFF"/>
-        <w:spacing w:before="225" w:after="225" w:line="360" w:lineRule="auto"/>
-        <w:jc w:val="both"/>
-        <w:rPr>
-          <w:del w:id="43" w:author="Eduardo Sakaue" w:date="2017-07-13T19:14:00Z"/>
-          <w:rFonts w:ascii="Times New Roman" w:eastAsia="Times New Roman" w:hAnsi="Times New Roman" w:cs="Times New Roman"/>
-          <w:sz w:val="28"/>
-          <w:szCs w:val="28"/>
-        </w:rPr>
-      </w:pPr>
-      <w:del w:id="44" w:author="Eduardo Sakaue" w:date="2017-07-13T19:14:00Z">
-        <w:r>
-          <w:rPr>
-            <w:rFonts w:ascii="Times New Roman" w:eastAsia="Times New Roman" w:hAnsi="Times New Roman" w:cs="Times New Roman"/>
-            <w:sz w:val="28"/>
-            <w:szCs w:val="28"/>
-          </w:rPr>
-          <w:delText>PaaS - Plataform as a Service ou Plataforma como Serviço: utilizando-se apenas uma plataforma como um banco de dados, um web-service, etc. (p.ex.: Windows Azure).</w:delText>
-        </w:r>
-      </w:del>
-    </w:p>
-    <w:p>
-      <w:pPr>
-        <w:shd w:val="clear" w:color="auto" w:fill="FFFFFF"/>
-        <w:spacing w:before="225" w:after="225" w:line="360" w:lineRule="auto"/>
-        <w:jc w:val="both"/>
-        <w:rPr>
-          <w:del w:id="45" w:author="Eduardo Sakaue" w:date="2017-07-13T19:14:00Z"/>
-          <w:rFonts w:ascii="Times New Roman" w:eastAsia="Times New Roman" w:hAnsi="Times New Roman" w:cs="Times New Roman"/>
-          <w:sz w:val="28"/>
-          <w:szCs w:val="28"/>
-        </w:rPr>
-      </w:pPr>
-      <w:del w:id="46" w:author="Eduardo Sakaue" w:date="2017-07-13T19:14:00Z">
-        <w:r>
-          <w:rPr>
-            <w:rFonts w:ascii="Times New Roman" w:eastAsia="Times New Roman" w:hAnsi="Times New Roman" w:cs="Times New Roman"/>
-            <w:sz w:val="28"/>
-            <w:szCs w:val="28"/>
-          </w:rPr>
-          <w:delText>DaaS - Development as a Service ou Desenvolvimento como Serviço: as ferramentas de desenvolvimento tomam forma no cloud computing como ferramentas compartilhadas.</w:delText>
-        </w:r>
-      </w:del>
-    </w:p>
-    <w:p>
-      <w:pPr>
-        <w:shd w:val="clear" w:color="auto" w:fill="FFFFFF"/>
-        <w:spacing w:before="225" w:after="225" w:line="360" w:lineRule="auto"/>
-        <w:jc w:val="both"/>
-        <w:rPr>
-          <w:del w:id="47" w:author="Eduardo Sakaue" w:date="2017-07-13T19:14:00Z"/>
-          <w:rFonts w:ascii="Times New Roman" w:eastAsia="Times New Roman" w:hAnsi="Times New Roman" w:cs="Times New Roman"/>
-          <w:sz w:val="28"/>
-          <w:szCs w:val="28"/>
-        </w:rPr>
-      </w:pPr>
-      <w:del w:id="48" w:author="Eduardo Sakaue" w:date="2017-07-13T19:14:00Z">
-        <w:r>
-          <w:rPr>
-            <w:rFonts w:ascii="Times New Roman" w:eastAsia="Times New Roman" w:hAnsi="Times New Roman" w:cs="Times New Roman"/>
-            <w:sz w:val="28"/>
-            <w:szCs w:val="28"/>
-          </w:rPr>
-          <w:lastRenderedPageBreak/>
-          <w:delText>SaaS - Software as a Service ou Software como Serviço: uso de um software em regime de utilização web (p.ex.: Google Docs, Microsoft SharePoint Online).</w:delText>
-        </w:r>
-      </w:del>
-    </w:p>
-    <w:p>
-      <w:pPr>
-        <w:shd w:val="clear" w:color="auto" w:fill="FFFFFF"/>
-        <w:spacing w:before="225" w:after="225" w:line="360" w:lineRule="auto"/>
-        <w:jc w:val="both"/>
-        <w:rPr>
-          <w:del w:id="49" w:author="Eduardo Sakaue" w:date="2017-07-13T19:14:00Z"/>
-          <w:rFonts w:ascii="Times New Roman" w:eastAsia="Times New Roman" w:hAnsi="Times New Roman" w:cs="Times New Roman"/>
-          <w:sz w:val="28"/>
-          <w:szCs w:val="28"/>
-        </w:rPr>
-      </w:pPr>
-      <w:del w:id="50" w:author="Eduardo Sakaue" w:date="2017-07-13T19:14:00Z">
-        <w:r>
-          <w:rPr>
-            <w:rFonts w:ascii="Times New Roman" w:eastAsia="Times New Roman" w:hAnsi="Times New Roman" w:cs="Times New Roman"/>
-            <w:sz w:val="28"/>
-            <w:szCs w:val="28"/>
-          </w:rPr>
-          <w:delText>CaaS - Communication as a Service ou Comunicação como Serviço: uso de uma solução de Comunicação Unificada hospedada em Data Center do provedor ou fabricante (p.ex.: Microsoft Lync).</w:delText>
-        </w:r>
-      </w:del>
-    </w:p>
-    <w:p>
-      <w:pPr>
-        <w:shd w:val="clear" w:color="auto" w:fill="FFFFFF"/>
-        <w:spacing w:before="225" w:after="225" w:line="360" w:lineRule="auto"/>
-        <w:jc w:val="both"/>
-        <w:rPr>
-          <w:del w:id="51" w:author="Eduardo Sakaue" w:date="2017-07-13T19:14:00Z"/>
-          <w:rFonts w:ascii="Times New Roman" w:eastAsia="Times New Roman" w:hAnsi="Times New Roman" w:cs="Times New Roman"/>
-          <w:sz w:val="28"/>
-          <w:szCs w:val="28"/>
-        </w:rPr>
-      </w:pPr>
-      <w:del w:id="52" w:author="Eduardo Sakaue" w:date="2017-07-13T19:14:00Z">
-        <w:r>
-          <w:rPr>
-            <w:rFonts w:ascii="Times New Roman" w:eastAsia="Times New Roman" w:hAnsi="Times New Roman" w:cs="Times New Roman"/>
-            <w:sz w:val="28"/>
-            <w:szCs w:val="28"/>
-          </w:rPr>
-          <w:delText>EaaS - Everything as a Service ou Tudo como Serviço: quando se utiliza tudo, infraestrurura, plataformas, software, suporte, enfim, o que envolve T.I.C. (Tecnologia da Informação e Comunicação).</w:delText>
-        </w:r>
-      </w:del>
-    </w:p>
-    <w:p>
-      <w:pPr>
-        <w:spacing w:after="0" w:line="360" w:lineRule="auto"/>
-        <w:jc w:val="both"/>
-        <w:rPr>
-          <w:rFonts w:ascii="Times New Roman" w:eastAsia="Times New Roman" w:hAnsi="Times New Roman" w:cs="Times New Roman"/>
-          <w:b/>
-          <w:bCs/>
-          <w:sz w:val="28"/>
-          <w:szCs w:val="28"/>
-        </w:rPr>
-      </w:pPr>
-      <w:r>
-        <w:rPr>
-          <w:rFonts w:ascii="Times New Roman" w:eastAsia="Times New Roman" w:hAnsi="Times New Roman" w:cs="Times New Roman"/>
-          <w:b/>
-          <w:bCs/>
-          <w:sz w:val="28"/>
-          <w:szCs w:val="28"/>
-        </w:rPr>
         <w:t>SERVIDOR</w:t>
       </w:r>
     </w:p>
@@ -3261,39 +3482,39 @@
         <w:spacing w:after="0" w:line="360" w:lineRule="auto"/>
         <w:jc w:val="both"/>
         <w:rPr>
-          <w:ins w:id="53" w:author="Eduardo Sakaue" w:date="2017-07-13T19:21:00Z"/>
-          <w:rFonts w:ascii="Times New Roman" w:eastAsia="Times New Roman" w:hAnsi="Times New Roman" w:cs="Times New Roman"/>
-          <w:b/>
-          <w:bCs/>
-          <w:sz w:val="32"/>
-          <w:szCs w:val="32"/>
-        </w:rPr>
-      </w:pPr>
-      <w:r>
-        <w:rPr>
-          <w:rFonts w:ascii="Times New Roman" w:eastAsia="Times New Roman" w:hAnsi="Times New Roman" w:cs="Times New Roman"/>
-          <w:b/>
-          <w:bCs/>
-          <w:sz w:val="32"/>
-          <w:szCs w:val="32"/>
-        </w:rPr>
-        <w:tab/>
-      </w:r>
-    </w:p>
-    <w:p>
-      <w:pPr>
-        <w:spacing w:after="0" w:line="360" w:lineRule="auto"/>
-        <w:jc w:val="both"/>
-        <w:rPr>
-          <w:ins w:id="54" w:author="Eduardo Sakaue" w:date="2017-07-13T19:21:00Z"/>
-          <w:rFonts w:ascii="Times New Roman" w:eastAsia="Times New Roman" w:hAnsi="Times New Roman" w:cs="Times New Roman"/>
-          <w:b/>
-          <w:bCs/>
-          <w:sz w:val="32"/>
-          <w:szCs w:val="32"/>
-        </w:rPr>
-      </w:pPr>
-      <w:ins w:id="55" w:author="Eduardo Sakaue" w:date="2017-07-13T19:21:00Z">
+          <w:ins w:id="22" w:author="Eduardo Sakaue" w:date="2017-07-13T19:21:00Z"/>
+          <w:rFonts w:ascii="Times New Roman" w:eastAsia="Times New Roman" w:hAnsi="Times New Roman" w:cs="Times New Roman"/>
+          <w:b/>
+          <w:bCs/>
+          <w:sz w:val="32"/>
+          <w:szCs w:val="32"/>
+        </w:rPr>
+      </w:pPr>
+      <w:r>
+        <w:rPr>
+          <w:rFonts w:ascii="Times New Roman" w:eastAsia="Times New Roman" w:hAnsi="Times New Roman" w:cs="Times New Roman"/>
+          <w:b/>
+          <w:bCs/>
+          <w:sz w:val="32"/>
+          <w:szCs w:val="32"/>
+        </w:rPr>
+        <w:tab/>
+      </w:r>
+    </w:p>
+    <w:p>
+      <w:pPr>
+        <w:spacing w:after="0" w:line="360" w:lineRule="auto"/>
+        <w:jc w:val="both"/>
+        <w:rPr>
+          <w:ins w:id="23" w:author="Eduardo Sakaue" w:date="2017-07-13T19:21:00Z"/>
+          <w:rFonts w:ascii="Times New Roman" w:eastAsia="Times New Roman" w:hAnsi="Times New Roman" w:cs="Times New Roman"/>
+          <w:b/>
+          <w:bCs/>
+          <w:sz w:val="32"/>
+          <w:szCs w:val="32"/>
+        </w:rPr>
+      </w:pPr>
+      <w:ins w:id="24" w:author="Eduardo Sakaue" w:date="2017-07-13T19:21:00Z">
         <w:r>
           <w:rPr>
             <w:rFonts w:ascii="Times New Roman" w:eastAsia="Times New Roman" w:hAnsi="Times New Roman" w:cs="Times New Roman"/>
@@ -3311,29 +3532,29 @@
         <w:spacing w:after="0" w:line="360" w:lineRule="auto"/>
         <w:jc w:val="both"/>
         <w:rPr>
-          <w:ins w:id="56" w:author="Eduardo Sakaue" w:date="2017-07-13T19:21:00Z"/>
-          <w:rFonts w:ascii="Times New Roman" w:eastAsia="Times New Roman" w:hAnsi="Times New Roman" w:cs="Times New Roman"/>
-          <w:b/>
-          <w:bCs/>
-          <w:sz w:val="32"/>
-          <w:szCs w:val="32"/>
-        </w:rPr>
-      </w:pPr>
-    </w:p>
-    <w:p>
-      <w:pPr>
-        <w:spacing w:after="0" w:line="360" w:lineRule="auto"/>
-        <w:jc w:val="both"/>
-        <w:rPr>
-          <w:ins w:id="57" w:author="Eduardo Sakaue" w:date="2017-07-13T19:22:00Z"/>
-          <w:rFonts w:ascii="Times New Roman" w:eastAsia="Times New Roman" w:hAnsi="Times New Roman" w:cs="Times New Roman"/>
-          <w:b/>
-          <w:bCs/>
-          <w:sz w:val="32"/>
-          <w:szCs w:val="32"/>
-        </w:rPr>
-      </w:pPr>
-      <w:ins w:id="58" w:author="Eduardo Sakaue" w:date="2017-07-13T19:22:00Z">
+          <w:ins w:id="25" w:author="Eduardo Sakaue" w:date="2017-07-13T19:21:00Z"/>
+          <w:rFonts w:ascii="Times New Roman" w:eastAsia="Times New Roman" w:hAnsi="Times New Roman" w:cs="Times New Roman"/>
+          <w:b/>
+          <w:bCs/>
+          <w:sz w:val="32"/>
+          <w:szCs w:val="32"/>
+        </w:rPr>
+      </w:pPr>
+    </w:p>
+    <w:p>
+      <w:pPr>
+        <w:spacing w:after="0" w:line="360" w:lineRule="auto"/>
+        <w:jc w:val="both"/>
+        <w:rPr>
+          <w:ins w:id="26" w:author="Eduardo Sakaue" w:date="2017-07-13T19:22:00Z"/>
+          <w:rFonts w:ascii="Times New Roman" w:eastAsia="Times New Roman" w:hAnsi="Times New Roman" w:cs="Times New Roman"/>
+          <w:b/>
+          <w:bCs/>
+          <w:sz w:val="32"/>
+          <w:szCs w:val="32"/>
+        </w:rPr>
+      </w:pPr>
+      <w:ins w:id="27" w:author="Eduardo Sakaue" w:date="2017-07-13T19:22:00Z">
         <w:r>
           <w:rPr>
             <w:rFonts w:ascii="Times New Roman" w:eastAsia="Times New Roman" w:hAnsi="Times New Roman" w:cs="Times New Roman"/>
@@ -3351,41 +3572,41 @@
         <w:spacing w:after="0" w:line="360" w:lineRule="auto"/>
         <w:jc w:val="both"/>
         <w:rPr>
-          <w:ins w:id="59" w:author="Eduardo Sakaue" w:date="2017-07-13T19:21:00Z"/>
-          <w:rFonts w:ascii="Times New Roman" w:eastAsia="Times New Roman" w:hAnsi="Times New Roman" w:cs="Times New Roman"/>
-          <w:b/>
-          <w:bCs/>
-          <w:sz w:val="32"/>
-          <w:szCs w:val="32"/>
-        </w:rPr>
-      </w:pPr>
-    </w:p>
-    <w:p>
-      <w:pPr>
-        <w:spacing w:after="0" w:line="360" w:lineRule="auto"/>
-        <w:jc w:val="both"/>
-        <w:rPr>
-          <w:rFonts w:ascii="Times New Roman" w:eastAsia="Times New Roman" w:hAnsi="Times New Roman" w:cs="Times New Roman"/>
-          <w:b/>
-          <w:bCs/>
-          <w:sz w:val="32"/>
-          <w:szCs w:val="32"/>
-        </w:rPr>
-      </w:pPr>
-    </w:p>
-    <w:p>
-      <w:pPr>
-        <w:spacing w:after="0" w:line="360" w:lineRule="auto"/>
-        <w:jc w:val="both"/>
-        <w:rPr>
-          <w:rFonts w:ascii="Times New Roman" w:eastAsia="Times New Roman" w:hAnsi="Times New Roman" w:cs="Times New Roman"/>
-          <w:b/>
-          <w:bCs/>
-          <w:sz w:val="32"/>
-          <w:szCs w:val="32"/>
-        </w:rPr>
-      </w:pPr>
-      <w:commentRangeStart w:id="60"/>
+          <w:ins w:id="28" w:author="Eduardo Sakaue" w:date="2017-07-13T19:21:00Z"/>
+          <w:rFonts w:ascii="Times New Roman" w:eastAsia="Times New Roman" w:hAnsi="Times New Roman" w:cs="Times New Roman"/>
+          <w:b/>
+          <w:bCs/>
+          <w:sz w:val="32"/>
+          <w:szCs w:val="32"/>
+        </w:rPr>
+      </w:pPr>
+    </w:p>
+    <w:p>
+      <w:pPr>
+        <w:spacing w:after="0" w:line="360" w:lineRule="auto"/>
+        <w:jc w:val="both"/>
+        <w:rPr>
+          <w:rFonts w:ascii="Times New Roman" w:eastAsia="Times New Roman" w:hAnsi="Times New Roman" w:cs="Times New Roman"/>
+          <w:b/>
+          <w:bCs/>
+          <w:sz w:val="32"/>
+          <w:szCs w:val="32"/>
+        </w:rPr>
+      </w:pPr>
+    </w:p>
+    <w:p>
+      <w:pPr>
+        <w:spacing w:after="0" w:line="360" w:lineRule="auto"/>
+        <w:jc w:val="both"/>
+        <w:rPr>
+          <w:rFonts w:ascii="Times New Roman" w:eastAsia="Times New Roman" w:hAnsi="Times New Roman" w:cs="Times New Roman"/>
+          <w:b/>
+          <w:bCs/>
+          <w:sz w:val="32"/>
+          <w:szCs w:val="32"/>
+        </w:rPr>
+      </w:pPr>
+      <w:commentRangeStart w:id="29"/>
       <w:r>
         <w:rPr>
           <w:rFonts w:ascii="Times New Roman" w:eastAsia="Times New Roman" w:hAnsi="Times New Roman" w:cs="Times New Roman"/>
@@ -3428,7 +3649,6 @@
           <w:sz w:val="32"/>
           <w:szCs w:val="32"/>
         </w:rPr>
-        <w:lastRenderedPageBreak/>
         <w:tab/>
       </w:r>
       <w:r>
@@ -3566,12 +3786,12 @@
         </w:rPr>
         <w:tab/>
       </w:r>
-      <w:commentRangeEnd w:id="60"/>
+      <w:commentRangeEnd w:id="29"/>
       <w:r>
         <w:rPr>
           <w:rStyle w:val="CommentReference"/>
         </w:rPr>
-        <w:commentReference w:id="60"/>
+        <w:commentReference w:id="29"/>
       </w:r>
       <w:r>
         <w:rPr>
@@ -3600,7 +3820,7 @@
                     </pic:cNvPicPr>
                   </pic:nvPicPr>
                   <pic:blipFill>
-                    <a:blip r:embed="rId10"/>
+                    <a:blip r:embed="rId11"/>
                     <a:stretch>
                       <a:fillRect/>
                     </a:stretch>
@@ -3676,7 +3896,6 @@
           <w:sz w:val="28"/>
           <w:szCs w:val="28"/>
         </w:rPr>
-        <w:lastRenderedPageBreak/>
         <w:tab/>
       </w:r>
       <w:r>
@@ -4288,16 +4507,7 @@
           <w:sz w:val="28"/>
           <w:szCs w:val="28"/>
         </w:rPr>
-        <w:t xml:space="preserve">A escolha do SO Ubuntu Server se deu por diversos requisitos alguns deles foram: Um sistema operacional voltado para o serviço de servidores, onde o mesmo não compartilha de recurso gráfico o que impacta positivamente no processamento de dados pelo servidor, outra vantagem do Ubuntu Server é a existência de uma grande comunidade de desenvolvedores </w:t>
-      </w:r>
-      <w:r>
-        <w:rPr>
-          <w:rFonts w:ascii="Times New Roman" w:eastAsia="Times New Roman" w:hAnsi="Times New Roman" w:cs="Times New Roman"/>
-          <w:sz w:val="28"/>
-          <w:szCs w:val="28"/>
-        </w:rPr>
-        <w:lastRenderedPageBreak/>
-        <w:t>que compartilham informações por meio de fóruns e todas essas informações são facilmente encontradas na internet.</w:t>
+        <w:t>A escolha do SO Ubuntu Server se deu por diversos requisitos alguns deles foram: Um sistema operacional voltado para o serviço de servidores, onde o mesmo não compartilha de recurso gráfico o que impacta positivamente no processamento de dados pelo servidor, outra vantagem do Ubuntu Server é a existência de uma grande comunidade de desenvolvedores que compartilham informações por meio de fóruns e todas essas informações são facilmente encontradas na internet.</w:t>
       </w:r>
     </w:p>
     <w:p>
@@ -4361,7 +4571,7 @@
                     </pic:cNvPicPr>
                   </pic:nvPicPr>
                   <pic:blipFill>
-                    <a:blip r:embed="rId11"/>
+                    <a:blip r:embed="rId12"/>
                     <a:stretch>
                       <a:fillRect/>
                     </a:stretch>
@@ -4498,7 +4708,6 @@
           <w:noProof/>
           <w:lang w:eastAsia="pt-BR"/>
         </w:rPr>
-        <w:lastRenderedPageBreak/>
         <w:drawing>
           <wp:inline distT="0" distB="0" distL="0" distR="0" wp14:anchorId="259F73CA" wp14:editId="7129CA46">
             <wp:extent cx="5490845" cy="3491865"/>
@@ -4517,7 +4726,7 @@
                     </pic:cNvPicPr>
                   </pic:nvPicPr>
                   <pic:blipFill>
-                    <a:blip r:embed="rId12"/>
+                    <a:blip r:embed="rId13"/>
                     <a:stretch>
                       <a:fillRect/>
                     </a:stretch>
@@ -4600,7 +4809,7 @@
         <w:t>Docker</w:t>
       </w:r>
     </w:p>
-    <w:commentRangeStart w:id="61"/>
+    <w:commentRangeStart w:id="30"/>
     <w:p>
       <w:pPr>
         <w:spacing w:after="0" w:line="360" w:lineRule="auto"/>
@@ -4646,12 +4855,12 @@
         </w:rPr>
         <w:fldChar w:fldCharType="end"/>
       </w:r>
-      <w:commentRangeEnd w:id="61"/>
+      <w:commentRangeEnd w:id="30"/>
       <w:r>
         <w:rPr>
           <w:rStyle w:val="CommentReference"/>
         </w:rPr>
-        <w:commentReference w:id="61"/>
+        <w:commentReference w:id="30"/>
       </w:r>
     </w:p>
     <w:p>
@@ -4711,16 +4920,7 @@
           <w:sz w:val="28"/>
           <w:szCs w:val="28"/>
         </w:rPr>
-        <w:t xml:space="preserve">Com o docker também reduzimos o custo do projeto, pois teremos somente um servidor com o Docker instalado, e todos recursos que serão </w:t>
-      </w:r>
-      <w:r>
-        <w:rPr>
-          <w:rFonts w:ascii="Times New Roman" w:eastAsia="Times New Roman" w:hAnsi="Times New Roman" w:cs="Times New Roman"/>
-          <w:sz w:val="28"/>
-          <w:szCs w:val="28"/>
-        </w:rPr>
-        <w:lastRenderedPageBreak/>
-        <w:t>necessários instalados dentro dele, assim, não é necessário ter computadores robustos ou mais de um computador para executar tarefas diferentes.</w:t>
+        <w:t>Com o docker também reduzimos o custo do projeto, pois teremos somente um servidor com o Docker instalado, e todos recursos que serão necessários instalados dentro dele, assim, não é necessário ter computadores robustos ou mais de um computador para executar tarefas diferentes.</w:t>
       </w:r>
     </w:p>
     <w:p>
@@ -4756,8 +4956,8 @@
           <w:color w:val="00000A"/>
         </w:rPr>
       </w:pPr>
-      <w:bookmarkStart w:id="62" w:name="docs-internal-guid-41738c27-3807-ee7c-8c"/>
-      <w:bookmarkEnd w:id="62"/>
+      <w:bookmarkStart w:id="31" w:name="docs-internal-guid-41738c27-3807-ee7c-8c"/>
+      <w:bookmarkEnd w:id="31"/>
       <w:r>
         <w:rPr>
           <w:noProof/>
@@ -4782,7 +4982,7 @@
                     </pic:cNvPicPr>
                   </pic:nvPicPr>
                   <pic:blipFill>
-                    <a:blip r:embed="rId13"/>
+                    <a:blip r:embed="rId14"/>
                     <a:stretch>
                       <a:fillRect/>
                     </a:stretch>
@@ -4828,13 +5028,13 @@
         <w:ind w:firstLine="708"/>
         <w:jc w:val="both"/>
         <w:rPr>
-          <w:del w:id="63" w:author="Eduardo Sakaue" w:date="2017-07-13T20:05:00Z"/>
-          <w:rFonts w:ascii="Times New Roman" w:eastAsia="Times New Roman" w:hAnsi="Times New Roman" w:cs="Times New Roman"/>
-          <w:sz w:val="28"/>
-          <w:szCs w:val="28"/>
-        </w:rPr>
-      </w:pPr>
-      <w:del w:id="64" w:author="Eduardo Sakaue" w:date="2017-07-13T20:05:00Z">
+          <w:del w:id="32" w:author="Eduardo Sakaue" w:date="2017-07-13T20:05:00Z"/>
+          <w:rFonts w:ascii="Times New Roman" w:eastAsia="Times New Roman" w:hAnsi="Times New Roman" w:cs="Times New Roman"/>
+          <w:sz w:val="28"/>
+          <w:szCs w:val="28"/>
+        </w:rPr>
+      </w:pPr>
+      <w:del w:id="33" w:author="Eduardo Sakaue" w:date="2017-07-13T20:05:00Z">
         <w:r>
           <w:rPr>
             <w:rFonts w:ascii="Times New Roman" w:eastAsia="Times New Roman" w:hAnsi="Times New Roman" w:cs="Times New Roman"/>
@@ -4869,7 +5069,7 @@
         <w:ind w:firstLine="708"/>
         <w:jc w:val="both"/>
         <w:rPr>
-          <w:del w:id="65" w:author="Eduardo Sakaue" w:date="2017-07-13T20:05:00Z"/>
+          <w:del w:id="34" w:author="Eduardo Sakaue" w:date="2017-07-13T20:05:00Z"/>
           <w:rFonts w:ascii="Times New Roman" w:eastAsia="Times New Roman" w:hAnsi="Times New Roman" w:cs="Times New Roman"/>
           <w:sz w:val="28"/>
           <w:szCs w:val="28"/>
@@ -4905,7 +5105,7 @@
                     </pic:cNvPicPr>
                   </pic:nvPicPr>
                   <pic:blipFill>
-                    <a:blip r:embed="rId14"/>
+                    <a:blip r:embed="rId15"/>
                     <a:stretch>
                       <a:fillRect/>
                     </a:stretch>
@@ -4951,14 +5151,14 @@
         <w:ind w:firstLine="709"/>
         <w:jc w:val="both"/>
         <w:rPr>
-          <w:del w:id="66" w:author="Eduardo Sakaue" w:date="2017-07-13T20:05:00Z"/>
+          <w:del w:id="35" w:author="Eduardo Sakaue" w:date="2017-07-13T20:05:00Z"/>
           <w:rFonts w:ascii="Times New Roman" w:eastAsia="Times New Roman" w:hAnsi="Times New Roman" w:cs="Times New Roman"/>
           <w:i/>
           <w:sz w:val="28"/>
           <w:szCs w:val="28"/>
         </w:rPr>
       </w:pPr>
-      <w:del w:id="67" w:author="Eduardo Sakaue" w:date="2017-07-13T20:05:00Z">
+      <w:del w:id="36" w:author="Eduardo Sakaue" w:date="2017-07-13T20:05:00Z">
         <w:r>
           <w:rPr>
             <w:rFonts w:ascii="Times New Roman" w:eastAsia="Times New Roman" w:hAnsi="Times New Roman" w:cs="Times New Roman"/>
@@ -5047,7 +5247,7 @@
                     </pic:cNvPicPr>
                   </pic:nvPicPr>
                   <pic:blipFill>
-                    <a:blip r:embed="rId15"/>
+                    <a:blip r:embed="rId16"/>
                     <a:stretch>
                       <a:fillRect/>
                     </a:stretch>
@@ -5113,13 +5313,13 @@
         <w:spacing w:after="0" w:line="360" w:lineRule="auto"/>
         <w:jc w:val="both"/>
         <w:rPr>
-          <w:del w:id="68" w:author="Eduardo Sakaue" w:date="2017-07-13T20:05:00Z"/>
-          <w:rFonts w:ascii="Times New Roman" w:eastAsia="Times New Roman" w:hAnsi="Times New Roman" w:cs="Times New Roman"/>
-          <w:sz w:val="28"/>
-          <w:szCs w:val="28"/>
-        </w:rPr>
-      </w:pPr>
-      <w:del w:id="69" w:author="Eduardo Sakaue" w:date="2017-07-13T20:05:00Z">
+          <w:del w:id="37" w:author="Eduardo Sakaue" w:date="2017-07-13T20:05:00Z"/>
+          <w:rFonts w:ascii="Times New Roman" w:eastAsia="Times New Roman" w:hAnsi="Times New Roman" w:cs="Times New Roman"/>
+          <w:sz w:val="28"/>
+          <w:szCs w:val="28"/>
+        </w:rPr>
+      </w:pPr>
+      <w:del w:id="38" w:author="Eduardo Sakaue" w:date="2017-07-13T20:05:00Z">
         <w:r>
           <w:rPr>
             <w:rFonts w:ascii="Times New Roman" w:eastAsia="Times New Roman" w:hAnsi="Times New Roman" w:cs="Times New Roman"/>
@@ -5145,13 +5345,13 @@
         <w:spacing w:after="0" w:line="360" w:lineRule="auto"/>
         <w:jc w:val="both"/>
         <w:rPr>
-          <w:del w:id="70" w:author="Eduardo Sakaue" w:date="2017-07-13T20:05:00Z"/>
-          <w:rFonts w:ascii="Times New Roman" w:eastAsia="Times New Roman" w:hAnsi="Times New Roman" w:cs="Times New Roman"/>
-          <w:sz w:val="28"/>
-          <w:szCs w:val="28"/>
-        </w:rPr>
-      </w:pPr>
-      <w:del w:id="71" w:author="Eduardo Sakaue" w:date="2017-07-13T20:05:00Z">
+          <w:del w:id="39" w:author="Eduardo Sakaue" w:date="2017-07-13T20:05:00Z"/>
+          <w:rFonts w:ascii="Times New Roman" w:eastAsia="Times New Roman" w:hAnsi="Times New Roman" w:cs="Times New Roman"/>
+          <w:sz w:val="28"/>
+          <w:szCs w:val="28"/>
+        </w:rPr>
+      </w:pPr>
+      <w:del w:id="40" w:author="Eduardo Sakaue" w:date="2017-07-13T20:05:00Z">
         <w:r>
           <w:rPr>
             <w:rFonts w:ascii="Times New Roman" w:eastAsia="Times New Roman" w:hAnsi="Times New Roman" w:cs="Times New Roman"/>
@@ -5176,11 +5376,11 @@
         <w:spacing w:after="0" w:line="360" w:lineRule="auto"/>
         <w:jc w:val="center"/>
         <w:rPr>
-          <w:del w:id="72" w:author="Eduardo Sakaue" w:date="2017-07-13T20:05:00Z"/>
-        </w:rPr>
-      </w:pPr>
-      <w:commentRangeStart w:id="73"/>
-      <w:del w:id="74" w:author="Eduardo Sakaue" w:date="2017-07-13T20:05:00Z">
+          <w:del w:id="41" w:author="Eduardo Sakaue" w:date="2017-07-13T20:05:00Z"/>
+        </w:rPr>
+      </w:pPr>
+      <w:commentRangeStart w:id="42"/>
+      <w:del w:id="43" w:author="Eduardo Sakaue" w:date="2017-07-13T20:05:00Z">
         <w:r>
           <w:rPr>
             <w:noProof/>
@@ -5204,7 +5404,7 @@
                       </pic:cNvPicPr>
                     </pic:nvPicPr>
                     <pic:blipFill>
-                      <a:blip r:embed="rId16"/>
+                      <a:blip r:embed="rId17"/>
                       <a:stretch>
                         <a:fillRect/>
                       </a:stretch>
@@ -5232,12 +5432,12 @@
           </w:drawing>
         </w:r>
       </w:del>
-      <w:commentRangeEnd w:id="73"/>
+      <w:commentRangeEnd w:id="42"/>
       <w:r>
         <w:rPr>
           <w:rStyle w:val="CommentReference"/>
         </w:rPr>
-        <w:commentReference w:id="73"/>
+        <w:commentReference w:id="42"/>
       </w:r>
     </w:p>
     <w:p>
@@ -5245,13 +5445,13 @@
         <w:spacing w:after="0" w:line="360" w:lineRule="auto"/>
         <w:jc w:val="center"/>
         <w:rPr>
-          <w:del w:id="75" w:author="Eduardo Sakaue" w:date="2017-07-13T20:05:00Z"/>
+          <w:del w:id="44" w:author="Eduardo Sakaue" w:date="2017-07-13T20:05:00Z"/>
           <w:rFonts w:ascii="Times New Roman" w:eastAsia="Times New Roman" w:hAnsi="Times New Roman" w:cs="Times New Roman"/>
           <w:sz w:val="24"/>
           <w:szCs w:val="24"/>
         </w:rPr>
       </w:pPr>
-      <w:del w:id="76" w:author="Eduardo Sakaue" w:date="2017-07-13T20:05:00Z">
+      <w:del w:id="45" w:author="Eduardo Sakaue" w:date="2017-07-13T20:05:00Z">
         <w:r>
           <w:rPr>
             <w:rFonts w:ascii="Times New Roman" w:eastAsia="Times New Roman" w:hAnsi="Times New Roman" w:cs="Times New Roman"/>
@@ -5267,15 +5467,15 @@
         <w:spacing w:after="0" w:line="360" w:lineRule="auto"/>
         <w:jc w:val="both"/>
         <w:rPr>
-          <w:del w:id="77" w:author="Eduardo Sakaue" w:date="2017-07-13T20:05:00Z"/>
+          <w:del w:id="46" w:author="Eduardo Sakaue" w:date="2017-07-13T20:05:00Z"/>
           <w:rFonts w:ascii="Courier New" w:eastAsia="Times New Roman" w:hAnsi="Courier New" w:cs="Courier New"/>
           <w:b/>
           <w:bCs/>
           <w:sz w:val="32"/>
           <w:szCs w:val="32"/>
-          <w:rPrChange w:id="78" w:author="Eduardo Sakaue" w:date="2017-07-13T20:06:00Z">
+          <w:rPrChange w:id="47" w:author="Eduardo Sakaue" w:date="2017-07-13T20:06:00Z">
             <w:rPr>
-              <w:del w:id="79" w:author="Eduardo Sakaue" w:date="2017-07-13T20:05:00Z"/>
+              <w:del w:id="48" w:author="Eduardo Sakaue" w:date="2017-07-13T20:05:00Z"/>
               <w:rFonts w:ascii="Times New Roman" w:eastAsia="Times New Roman" w:hAnsi="Times New Roman" w:cs="Times New Roman"/>
               <w:b/>
               <w:bCs/>
@@ -5285,7 +5485,7 @@
           </w:rPrChange>
         </w:rPr>
       </w:pPr>
-      <w:ins w:id="80" w:author="Eduardo Sakaue" w:date="2017-07-13T20:06:00Z">
+      <w:ins w:id="49" w:author="Eduardo Sakaue" w:date="2017-07-13T20:06:00Z">
         <w:r>
           <w:rPr>
             <w:rFonts w:ascii="Courier New" w:eastAsia="Times New Roman" w:hAnsi="Courier New" w:cs="Courier New"/>
@@ -5303,7 +5503,7 @@
             <w:bCs/>
             <w:sz w:val="32"/>
             <w:szCs w:val="32"/>
-            <w:rPrChange w:id="81" w:author="Eduardo Sakaue" w:date="2017-07-13T20:06:00Z">
+            <w:rPrChange w:id="50" w:author="Eduardo Sakaue" w:date="2017-07-13T20:06:00Z">
               <w:rPr>
                 <w:rFonts w:ascii="Times New Roman" w:eastAsia="Times New Roman" w:hAnsi="Times New Roman" w:cs="Times New Roman"/>
                 <w:b/>
@@ -5326,7 +5526,7 @@
           <w:t xml:space="preserve"> cp sudo io</w:t>
         </w:r>
       </w:ins>
-      <w:ins w:id="82" w:author="Eduardo Sakaue" w:date="2017-07-13T20:07:00Z">
+      <w:ins w:id="51" w:author="Eduardo Sakaue" w:date="2017-07-13T20:07:00Z">
         <w:r>
           <w:rPr>
             <w:rFonts w:ascii="Courier New" w:eastAsia="Times New Roman" w:hAnsi="Courier New" w:cs="Courier New"/>
@@ -5403,7 +5603,7 @@
         </w:rPr>
         <w:t>Os containers são inst</w:t>
       </w:r>
-      <w:ins w:id="83" w:author="Eduardo Sakaue" w:date="2017-07-13T20:08:00Z">
+      <w:ins w:id="52" w:author="Eduardo Sakaue" w:date="2017-07-13T20:08:00Z">
         <w:r>
           <w:rPr>
             <w:rFonts w:ascii="Times New Roman" w:eastAsia="Times New Roman" w:hAnsi="Times New Roman" w:cs="Times New Roman"/>
@@ -5413,7 +5613,7 @@
           <w:t>â</w:t>
         </w:r>
       </w:ins>
-      <w:del w:id="84" w:author="Eduardo Sakaue" w:date="2017-07-13T20:08:00Z">
+      <w:del w:id="53" w:author="Eduardo Sakaue" w:date="2017-07-13T20:08:00Z">
         <w:r>
           <w:rPr>
             <w:rFonts w:ascii="Times New Roman" w:eastAsia="Times New Roman" w:hAnsi="Times New Roman" w:cs="Times New Roman"/>
@@ -5493,7 +5693,7 @@
                     </pic:cNvPicPr>
                   </pic:nvPicPr>
                   <pic:blipFill>
-                    <a:blip r:embed="rId17"/>
+                    <a:blip r:embed="rId18"/>
                     <a:stretch>
                       <a:fillRect/>
                     </a:stretch>
@@ -5613,7 +5813,6 @@
           <w:noProof/>
           <w:lang w:eastAsia="pt-BR"/>
         </w:rPr>
-        <w:lastRenderedPageBreak/>
         <w:drawing>
           <wp:inline distT="0" distB="0" distL="0" distR="0" wp14:anchorId="65C5D067" wp14:editId="70D8ECBC">
             <wp:extent cx="5490845" cy="2564765"/>
@@ -5632,7 +5831,7 @@
                     </pic:cNvPicPr>
                   </pic:nvPicPr>
                   <pic:blipFill>
-                    <a:blip r:embed="rId18"/>
+                    <a:blip r:embed="rId19"/>
                     <a:stretch>
                       <a:fillRect/>
                     </a:stretch>
@@ -5888,7 +6087,7 @@
         </w:rPr>
         <w:tab/>
       </w:r>
-      <w:hyperlink r:id="rId19">
+      <w:hyperlink r:id="rId20">
         <w:r>
           <w:rPr>
             <w:rStyle w:val="LinkdaInternet"/>
@@ -5939,7 +6138,6 @@
           <w:noProof/>
           <w:lang w:eastAsia="pt-BR"/>
         </w:rPr>
-        <w:lastRenderedPageBreak/>
         <w:drawing>
           <wp:inline distT="0" distB="0" distL="0" distR="0" wp14:anchorId="4CFEE906" wp14:editId="6A3E676A">
             <wp:extent cx="5490845" cy="3088640"/>
@@ -5958,7 +6156,7 @@
                     </pic:cNvPicPr>
                   </pic:nvPicPr>
                   <pic:blipFill>
-                    <a:blip r:embed="rId20"/>
+                    <a:blip r:embed="rId21"/>
                     <a:stretch>
                       <a:fillRect/>
                     </a:stretch>
@@ -6097,7 +6295,6 @@
           <w:noProof/>
           <w:lang w:eastAsia="pt-BR"/>
         </w:rPr>
-        <w:lastRenderedPageBreak/>
         <w:drawing>
           <wp:inline distT="0" distB="0" distL="0" distR="0" wp14:anchorId="77123E59" wp14:editId="11EECB4E">
             <wp:extent cx="5839460" cy="3157220"/>
@@ -6116,7 +6313,7 @@
                     </pic:cNvPicPr>
                   </pic:nvPicPr>
                   <pic:blipFill>
-                    <a:blip r:embed="rId21"/>
+                    <a:blip r:embed="rId22"/>
                     <a:stretch>
                       <a:fillRect/>
                     </a:stretch>
@@ -6341,7 +6538,6 @@
           <w:sz w:val="28"/>
           <w:szCs w:val="28"/>
         </w:rPr>
-        <w:lastRenderedPageBreak/>
         <w:t>/var/lib/jenkins/jobs/'Build Mapskills-app'/workspace/target/</w:t>
       </w:r>
       <w:r>
@@ -6382,7 +6578,7 @@
                     </pic:cNvPicPr>
                   </pic:nvPicPr>
                   <pic:blipFill>
-                    <a:blip r:embed="rId22"/>
+                    <a:blip r:embed="rId23"/>
                     <a:srcRect l="680" t="16289" b="6635"/>
                     <a:stretch>
                       <a:fillRect/>
@@ -6565,7 +6761,6 @@
           <w:sz w:val="28"/>
           <w:szCs w:val="28"/>
         </w:rPr>
-        <w:lastRenderedPageBreak/>
         <w:tab/>
       </w:r>
       <w:r>
@@ -6594,7 +6789,7 @@
                     </pic:cNvPicPr>
                   </pic:nvPicPr>
                   <pic:blipFill>
-                    <a:blip r:embed="rId23"/>
+                    <a:blip r:embed="rId24"/>
                     <a:srcRect t="12132" b="7584"/>
                     <a:stretch>
                       <a:fillRect/>
@@ -6753,7 +6948,7 @@
                     </pic:cNvPicPr>
                   </pic:nvPicPr>
                   <pic:blipFill>
-                    <a:blip r:embed="rId24"/>
+                    <a:blip r:embed="rId25"/>
                     <a:srcRect t="13568" b="6009"/>
                     <a:stretch>
                       <a:fillRect/>
@@ -6812,7 +7007,6 @@
           <w:sz w:val="28"/>
           <w:szCs w:val="28"/>
         </w:rPr>
-        <w:lastRenderedPageBreak/>
         <w:t>Job Build Mapskills-web</w:t>
       </w:r>
     </w:p>
@@ -6940,7 +7134,7 @@
         </w:rPr>
         <w:tab/>
       </w:r>
-      <w:hyperlink r:id="rId25">
+      <w:hyperlink r:id="rId26">
         <w:r>
           <w:rPr>
             <w:rStyle w:val="LinkdaInternet"/>
@@ -7009,7 +7203,7 @@
                     </pic:cNvPicPr>
                   </pic:nvPicPr>
                   <pic:blipFill>
-                    <a:blip r:embed="rId26"/>
+                    <a:blip r:embed="rId27"/>
                     <a:srcRect l="625" t="15982" r="-625" b="5723"/>
                     <a:stretch>
                       <a:fillRect/>
@@ -7123,7 +7317,6 @@
           <w:noProof/>
           <w:lang w:eastAsia="pt-BR"/>
         </w:rPr>
-        <w:lastRenderedPageBreak/>
         <w:drawing>
           <wp:inline distT="0" distB="0" distL="0" distR="0" wp14:anchorId="127C1AA3" wp14:editId="3E168ECB">
             <wp:extent cx="5489575" cy="2840355"/>
@@ -7142,7 +7335,7 @@
                     </pic:cNvPicPr>
                   </pic:nvPicPr>
                   <pic:blipFill>
-                    <a:blip r:embed="rId27"/>
+                    <a:blip r:embed="rId28"/>
                     <a:stretch>
                       <a:fillRect/>
                     </a:stretch>
@@ -7308,7 +7501,7 @@
                     </pic:cNvPicPr>
                   </pic:nvPicPr>
                   <pic:blipFill>
-                    <a:blip r:embed="rId28"/>
+                    <a:blip r:embed="rId29"/>
                     <a:srcRect t="13383" b="10935"/>
                     <a:stretch>
                       <a:fillRect/>
@@ -7379,7 +7572,6 @@
           <w:sz w:val="28"/>
           <w:szCs w:val="28"/>
         </w:rPr>
-        <w:lastRenderedPageBreak/>
         <w:t>Job Deploy Mapskills-web</w:t>
       </w:r>
     </w:p>
@@ -7532,7 +7724,7 @@
                     </pic:cNvPicPr>
                   </pic:nvPicPr>
                   <pic:blipFill>
-                    <a:blip r:embed="rId29"/>
+                    <a:blip r:embed="rId30"/>
                     <a:srcRect t="13383" b="22088"/>
                     <a:stretch>
                       <a:fillRect/>
@@ -7673,7 +7865,6 @@
           <w:noProof/>
           <w:lang w:eastAsia="pt-BR"/>
         </w:rPr>
-        <w:lastRenderedPageBreak/>
         <w:drawing>
           <wp:inline distT="0" distB="0" distL="0" distR="0" wp14:anchorId="5FF6A007" wp14:editId="13661FF0">
             <wp:extent cx="5489575" cy="1647825"/>
@@ -7692,7 +7883,7 @@
                     </pic:cNvPicPr>
                   </pic:nvPicPr>
                   <pic:blipFill>
-                    <a:blip r:embed="rId30"/>
+                    <a:blip r:embed="rId31"/>
                     <a:srcRect t="13757" b="36593"/>
                     <a:stretch>
                       <a:fillRect/>
@@ -7881,7 +8072,7 @@
                     </pic:cNvPicPr>
                   </pic:nvPicPr>
                   <pic:blipFill>
-                    <a:blip r:embed="rId31"/>
+                    <a:blip r:embed="rId32"/>
                     <a:stretch>
                       <a:fillRect/>
                     </a:stretch>
@@ -7978,7 +8169,7 @@
                     </pic:cNvPicPr>
                   </pic:nvPicPr>
                   <pic:blipFill>
-                    <a:blip r:embed="rId32"/>
+                    <a:blip r:embed="rId33"/>
                     <a:stretch>
                       <a:fillRect/>
                     </a:stretch>
@@ -8233,7 +8424,7 @@
                     </pic:cNvPicPr>
                   </pic:nvPicPr>
                   <pic:blipFill>
-                    <a:blip r:embed="rId33"/>
+                    <a:blip r:embed="rId34"/>
                     <a:stretch>
                       <a:fillRect/>
                     </a:stretch>
@@ -8323,7 +8514,7 @@
                     </pic:cNvPicPr>
                   </pic:nvPicPr>
                   <pic:blipFill>
-                    <a:blip r:embed="rId34"/>
+                    <a:blip r:embed="rId35"/>
                     <a:stretch>
                       <a:fillRect/>
                     </a:stretch>
@@ -8445,7 +8636,6 @@
           <w:noProof/>
           <w:lang w:eastAsia="pt-BR"/>
         </w:rPr>
-        <w:lastRenderedPageBreak/>
         <w:drawing>
           <wp:inline distT="0" distB="0" distL="0" distR="0" wp14:anchorId="289D438D" wp14:editId="34353E48">
             <wp:extent cx="5372100" cy="504825"/>
@@ -8464,7 +8654,7 @@
                     </pic:cNvPicPr>
                   </pic:nvPicPr>
                   <pic:blipFill>
-                    <a:blip r:embed="rId35"/>
+                    <a:blip r:embed="rId36"/>
                     <a:stretch>
                       <a:fillRect/>
                     </a:stretch>
@@ -8542,7 +8732,7 @@
                     </pic:cNvPicPr>
                   </pic:nvPicPr>
                   <pic:blipFill>
-                    <a:blip r:embed="rId36"/>
+                    <a:blip r:embed="rId37"/>
                     <a:stretch>
                       <a:fillRect/>
                     </a:stretch>
@@ -8640,7 +8830,7 @@
                     </pic:cNvPicPr>
                   </pic:nvPicPr>
                   <pic:blipFill>
-                    <a:blip r:embed="rId37"/>
+                    <a:blip r:embed="rId38"/>
                     <a:stretch>
                       <a:fillRect/>
                     </a:stretch>
@@ -8804,7 +8994,7 @@
                     </pic:cNvPicPr>
                   </pic:nvPicPr>
                   <pic:blipFill>
-                    <a:blip r:embed="rId38"/>
+                    <a:blip r:embed="rId39"/>
                     <a:srcRect r="76113" b="100650"/>
                     <a:stretch>
                       <a:fillRect/>
@@ -8904,7 +9094,6 @@
           <w:sz w:val="28"/>
           <w:szCs w:val="28"/>
         </w:rPr>
-        <w:lastRenderedPageBreak/>
         <w:t xml:space="preserve">Apos configurado o container liberando a porta 8081 e criado um usuario Mapskills para acesso, foi gerado uma Imagem baseada neste container através do comando </w:t>
       </w:r>
       <w:r>
@@ -8969,7 +9158,7 @@
                     </pic:cNvPicPr>
                   </pic:nvPicPr>
                   <pic:blipFill>
-                    <a:blip r:embed="rId39"/>
+                    <a:blip r:embed="rId40"/>
                     <a:srcRect r="80051" b="102318"/>
                     <a:stretch>
                       <a:fillRect/>
@@ -9062,7 +9251,7 @@
                     </pic:cNvPicPr>
                   </pic:nvPicPr>
                   <pic:blipFill>
-                    <a:blip r:embed="rId40"/>
+                    <a:blip r:embed="rId41"/>
                     <a:srcRect r="86988" b="102649"/>
                     <a:stretch>
                       <a:fillRect/>
@@ -9266,7 +9455,6 @@
           <w:noProof/>
           <w:lang w:eastAsia="pt-BR"/>
         </w:rPr>
-        <w:lastRenderedPageBreak/>
         <w:drawing>
           <wp:inline distT="0" distB="0" distL="0" distR="0" wp14:anchorId="6CEA9BCB" wp14:editId="7F67A13F">
             <wp:extent cx="5244465" cy="2787650"/>
@@ -9285,7 +9473,7 @@
                     </pic:cNvPicPr>
                   </pic:nvPicPr>
                   <pic:blipFill>
-                    <a:blip r:embed="rId41"/>
+                    <a:blip r:embed="rId42"/>
                     <a:stretch>
                       <a:fillRect/>
                     </a:stretch>
@@ -9484,7 +9672,6 @@
           <w:sz w:val="28"/>
           <w:szCs w:val="28"/>
         </w:rPr>
-        <w:lastRenderedPageBreak/>
         <w:tab/>
       </w:r>
     </w:p>
@@ -9522,7 +9709,7 @@
                     </pic:cNvPicPr>
                   </pic:nvPicPr>
                   <pic:blipFill>
-                    <a:blip r:embed="rId42"/>
+                    <a:blip r:embed="rId43"/>
                     <a:srcRect t="6000" b="37991"/>
                     <a:stretch>
                       <a:fillRect/>
@@ -9758,7 +9945,6 @@
           <w:sz w:val="28"/>
           <w:szCs w:val="28"/>
         </w:rPr>
-        <w:lastRenderedPageBreak/>
         <w:tab/>
         <w:t>No cabeçalho deste documento foi definido que utilizara a versao 2 do docker-compose e apos isso os servicos que serao configurados e inicializados.</w:t>
       </w:r>
@@ -9791,7 +9977,7 @@
                     </pic:cNvPicPr>
                   </pic:nvPicPr>
                   <pic:blipFill>
-                    <a:blip r:embed="rId43"/>
+                    <a:blip r:embed="rId44"/>
                     <a:srcRect t="10334" r="82862" b="89316"/>
                     <a:stretch>
                       <a:fillRect/>
@@ -9830,7 +10016,7 @@
           <w:bCs/>
           <w:sz w:val="28"/>
           <w:szCs w:val="28"/>
-          <w:rPrChange w:id="85" w:author="Eduardo Sakaue" w:date="2017-07-13T18:28:00Z">
+          <w:rPrChange w:id="54" w:author="Eduardo Sakaue" w:date="2017-07-13T18:28:00Z">
             <w:rPr>
               <w:rFonts w:ascii="Times New Roman" w:eastAsia="Times New Roman" w:hAnsi="Times New Roman" w:cs="Times New Roman"/>
               <w:b/>
@@ -9849,7 +10035,7 @@
           <w:bCs/>
           <w:sz w:val="28"/>
           <w:szCs w:val="28"/>
-          <w:rPrChange w:id="86" w:author="Eduardo Sakaue" w:date="2017-07-13T18:28:00Z">
+          <w:rPrChange w:id="55" w:author="Eduardo Sakaue" w:date="2017-07-13T18:28:00Z">
             <w:rPr>
               <w:rFonts w:ascii="Times New Roman" w:eastAsia="Times New Roman" w:hAnsi="Times New Roman" w:cs="Times New Roman"/>
               <w:b/>
@@ -9881,7 +10067,7 @@
           <w:bCs/>
           <w:sz w:val="28"/>
           <w:szCs w:val="28"/>
-          <w:rPrChange w:id="87" w:author="Eduardo Sakaue" w:date="2017-07-13T18:28:00Z">
+          <w:rPrChange w:id="56" w:author="Eduardo Sakaue" w:date="2017-07-13T18:28:00Z">
             <w:rPr>
               <w:rFonts w:ascii="Times New Roman" w:eastAsia="Times New Roman" w:hAnsi="Times New Roman" w:cs="Times New Roman"/>
               <w:b/>
@@ -9951,7 +10137,7 @@
                     </pic:cNvPicPr>
                   </pic:nvPicPr>
                   <pic:blipFill>
-                    <a:blip r:embed="rId44">
+                    <a:blip r:embed="rId45">
                       <a:extLst>
                         <a:ext uri="{28A0092B-C50C-407E-A947-70E740481C1C}">
                           <a14:useLocalDpi xmlns:a14="http://schemas.microsoft.com/office/drawing/2010/main" val="0"/>
@@ -10053,7 +10239,7 @@
                     </pic:cNvPicPr>
                   </pic:nvPicPr>
                   <pic:blipFill rotWithShape="1">
-                    <a:blip r:embed="rId45">
+                    <a:blip r:embed="rId46">
                       <a:extLst>
                         <a:ext uri="{28A0092B-C50C-407E-A947-70E740481C1C}">
                           <a14:useLocalDpi xmlns:a14="http://schemas.microsoft.com/office/drawing/2010/main" val="0"/>
@@ -10128,7 +10314,7 @@
           <w:bCs/>
           <w:sz w:val="28"/>
           <w:szCs w:val="28"/>
-          <w:rPrChange w:id="88" w:author="Eduardo Sakaue" w:date="2017-07-13T18:28:00Z">
+          <w:rPrChange w:id="57" w:author="Eduardo Sakaue" w:date="2017-07-13T18:28:00Z">
             <w:rPr>
               <w:rFonts w:ascii="Times New Roman" w:eastAsia="Times New Roman" w:hAnsi="Times New Roman" w:cs="Times New Roman"/>
               <w:b/>
@@ -10147,7 +10333,7 @@
           <w:bCs/>
           <w:sz w:val="28"/>
           <w:szCs w:val="28"/>
-          <w:rPrChange w:id="89" w:author="Eduardo Sakaue" w:date="2017-07-13T18:28:00Z">
+          <w:rPrChange w:id="58" w:author="Eduardo Sakaue" w:date="2017-07-13T18:28:00Z">
             <w:rPr>
               <w:rFonts w:ascii="Times New Roman" w:eastAsia="Times New Roman" w:hAnsi="Times New Roman" w:cs="Times New Roman"/>
               <w:b/>
@@ -10158,7 +10344,6 @@
             </w:rPr>
           </w:rPrChange>
         </w:rPr>
-        <w:lastRenderedPageBreak/>
         <w:t>Serviços</w:t>
       </w:r>
     </w:p>
@@ -10254,7 +10439,7 @@
                     </pic:cNvPicPr>
                   </pic:nvPicPr>
                   <pic:blipFill>
-                    <a:blip r:embed="rId43"/>
+                    <a:blip r:embed="rId44"/>
                     <a:srcRect t="18510" r="80426" b="78251"/>
                     <a:stretch>
                       <a:fillRect/>
@@ -10467,7 +10652,7 @@
                     </pic:cNvPicPr>
                   </pic:nvPicPr>
                   <pic:blipFill>
-                    <a:blip r:embed="rId43"/>
+                    <a:blip r:embed="rId44"/>
                     <a:srcRect t="29660" r="60366" b="62982"/>
                     <a:stretch>
                       <a:fillRect/>
@@ -10584,7 +10769,6 @@
           <w:sz w:val="28"/>
           <w:szCs w:val="28"/>
         </w:rPr>
-        <w:lastRenderedPageBreak/>
         <w:t>Containers Tomcat Back End</w:t>
       </w:r>
     </w:p>
@@ -10719,7 +10903,7 @@
                     </pic:cNvPicPr>
                   </pic:nvPicPr>
                   <pic:blipFill>
-                    <a:blip r:embed="rId43"/>
+                    <a:blip r:embed="rId44"/>
                     <a:srcRect t="44324" r="66737" b="52656"/>
                     <a:stretch>
                       <a:fillRect/>
@@ -10946,7 +11130,6 @@
           <w:sz w:val="32"/>
           <w:szCs w:val="32"/>
         </w:rPr>
-        <w:lastRenderedPageBreak/>
         <w:t>Container Mysql</w:t>
       </w:r>
     </w:p>
@@ -11165,7 +11348,7 @@
                     </pic:cNvPicPr>
                   </pic:nvPicPr>
                   <pic:blipFill rotWithShape="1">
-                    <a:blip r:embed="rId46">
+                    <a:blip r:embed="rId47">
                       <a:extLst>
                         <a:ext uri="{28A0092B-C50C-407E-A947-70E740481C1C}">
                           <a14:useLocalDpi xmlns:a14="http://schemas.microsoft.com/office/drawing/2010/main" val="0"/>
@@ -11276,17 +11459,7 @@
           <w:sz w:val="28"/>
           <w:szCs w:val="28"/>
         </w:rPr>
-        <w:t xml:space="preserve">Este container e proveniente da Imagem thiagolsfortunato/mapskills-haproxy:v1, sendo restartado toda vez que o docker sair de operacao. Configurada o usuario e senha para acesso a Pagina de Estatisticas do Haproxy, configurado um link entre o Container Haproxy, para que o aconteça o Load Balace no Container Tomcat Back End, criado um volume e compartilhado entre o container e o host o arquivo docker.sock. As portas definidas para acessar a aplicacao remotamente sao 8080:80 e 1936:1936, onde a porta 8080 sera responsavel por redirecionar </w:t>
-      </w:r>
-      <w:r>
-        <w:rPr>
-          <w:rFonts w:ascii="Times New Roman" w:eastAsia="Times New Roman" w:hAnsi="Times New Roman" w:cs="Times New Roman"/>
-          <w:bCs/>
-          <w:sz w:val="28"/>
-          <w:szCs w:val="28"/>
-        </w:rPr>
-        <w:lastRenderedPageBreak/>
-        <w:t>todas requisicoes que tiverem como destino os Containers Tomcat Back End e mapear internamente para a porta 80, acontecendo de forma parecida com a porta 1936 sendo acessada remotamente e redirecionada para a porta 1936 internamente.</w:t>
+        <w:t>Este container e proveniente da Imagem thiagolsfortunato/mapskills-haproxy:v1, sendo restartado toda vez que o docker sair de operacao. Configurada o usuario e senha para acesso a Pagina de Estatisticas do Haproxy, configurado um link entre o Container Haproxy, para que o aconteça o Load Balace no Container Tomcat Back End, criado um volume e compartilhado entre o container e o host o arquivo docker.sock. As portas definidas para acessar a aplicacao remotamente sao 8080:80 e 1936:1936, onde a porta 8080 sera responsavel por redirecionar todas requisicoes que tiverem como destino os Containers Tomcat Back End e mapear internamente para a porta 80, acontecendo de forma parecida com a porta 1936 sendo acessada remotamente e redirecionada para a porta 1936 internamente.</w:t>
       </w:r>
     </w:p>
     <w:p>
@@ -11338,7 +11511,7 @@
                     </pic:cNvPicPr>
                   </pic:nvPicPr>
                   <pic:blipFill>
-                    <a:blip r:embed="rId43"/>
+                    <a:blip r:embed="rId44"/>
                     <a:srcRect t="55658" r="76680" b="26657"/>
                     <a:stretch>
                       <a:fillRect/>
@@ -11644,7 +11817,6 @@
           <w:sz w:val="32"/>
           <w:szCs w:val="32"/>
         </w:rPr>
-        <w:lastRenderedPageBreak/>
         <w:t>Capitulo 4</w:t>
       </w:r>
     </w:p>
@@ -11980,7 +12152,6 @@
           <w:sz w:val="28"/>
           <w:szCs w:val="28"/>
         </w:rPr>
-        <w:lastRenderedPageBreak/>
         <w:t>Referências</w:t>
       </w:r>
     </w:p>
@@ -12005,7 +12176,7 @@
           <w:rFonts w:ascii="Times New Roman" w:eastAsia="Times New Roman" w:hAnsi="Times New Roman" w:cs="Times New Roman"/>
           <w:sz w:val="24"/>
           <w:szCs w:val="24"/>
-          <w:rPrChange w:id="90" w:author="Eduardo Sakaue" w:date="2017-07-13T18:28:00Z">
+          <w:rPrChange w:id="59" w:author="Eduardo Sakaue" w:date="2017-07-13T18:28:00Z">
             <w:rPr>
               <w:rFonts w:ascii="Times New Roman" w:eastAsia="Times New Roman" w:hAnsi="Times New Roman" w:cs="Times New Roman"/>
               <w:sz w:val="24"/>
@@ -12028,7 +12199,7 @@
           <w:rFonts w:ascii="Times New Roman" w:eastAsia="Times New Roman" w:hAnsi="Times New Roman" w:cs="Times New Roman"/>
           <w:sz w:val="24"/>
           <w:szCs w:val="24"/>
-          <w:rPrChange w:id="91" w:author="Eduardo Sakaue" w:date="2017-07-13T18:28:00Z">
+          <w:rPrChange w:id="60" w:author="Eduardo Sakaue" w:date="2017-07-13T18:28:00Z">
             <w:rPr>
               <w:rFonts w:ascii="Times New Roman" w:eastAsia="Times New Roman" w:hAnsi="Times New Roman" w:cs="Times New Roman"/>
               <w:sz w:val="24"/>
@@ -12245,7 +12416,7 @@
           <w:szCs w:val="24"/>
         </w:rPr>
       </w:pPr>
-      <w:hyperlink r:id="rId47">
+      <w:hyperlink r:id="rId48">
         <w:r>
           <w:rPr>
             <w:rStyle w:val="LinkdaInternet"/>
@@ -12373,7 +12544,7 @@
       </w:r>
     </w:p>
     <w:sectPr>
-      <w:headerReference w:type="default" r:id="rId48"/>
+      <w:headerReference w:type="default" r:id="rId49"/>
       <w:pgSz w:w="11906" w:h="16838"/>
       <w:pgMar w:top="1418" w:right="1558" w:bottom="1418" w:left="1701" w:header="709" w:footer="0" w:gutter="0"/>
       <w:cols w:space="720"/>
@@ -12402,7 +12573,7 @@
       </w:r>
     </w:p>
   </w:comment>
-  <w:comment w:id="2" w:author="Eduardo Sakaue" w:date="2017-07-13T18:31:00Z" w:initials="ES">
+  <w:comment w:id="1" w:author="Eduardo Sakaue" w:date="2017-07-13T18:31:00Z" w:initials="ES">
     <w:p>
       <w:pPr>
         <w:pStyle w:val="CommentText"/>
@@ -12414,10 +12585,7 @@
         <w:annotationRef/>
       </w:r>
       <w:r>
-        <w:t xml:space="preserve">Dentro </w:t>
-      </w:r>
-      <w:r>
-        <w:t>do projeto existem etapas que orientam o aluno a refletir e planejar o futuro profissional</w:t>
+        <w:t>Dentro do projeto existem etapas que orientam o aluno a refletir e planejar o futuro profissional</w:t>
       </w:r>
     </w:p>
     <w:p>
@@ -12460,7 +12628,7 @@
       </w:r>
     </w:p>
   </w:comment>
-  <w:comment w:id="3" w:author="Eduardo Sakaue" w:date="2017-07-13T18:41:00Z" w:initials="ES">
+  <w:comment w:id="2" w:author="Eduardo Sakaue" w:date="2017-07-13T18:41:00Z" w:initials="ES">
     <w:p>
       <w:pPr>
         <w:pStyle w:val="CommentText"/>
@@ -12508,7 +12676,7 @@
       </w:r>
     </w:p>
   </w:comment>
-  <w:comment w:id="5" w:author="Eduardo Sakaue" w:date="2017-07-13T18:40:00Z" w:initials="ES">
+  <w:comment w:id="3" w:author="Eduardo Sakaue" w:date="2017-07-13T18:42:00Z" w:initials="ES">
     <w:p>
       <w:pPr>
         <w:pStyle w:val="CommentText"/>
@@ -12520,14 +12688,11 @@
         <w:annotationRef/>
       </w:r>
       <w:r>
-        <w:t xml:space="preserve">Parte </w:t>
-      </w:r>
-      <w:r>
-        <w:t>do problema</w:t>
+        <w:t>User stories</w:t>
       </w:r>
     </w:p>
   </w:comment>
-  <w:comment w:id="10" w:author="Eduardo Sakaue" w:date="2017-07-13T18:42:00Z" w:initials="ES">
+  <w:comment w:id="4" w:author="Eduardo Sakaue" w:date="2017-07-13T18:43:00Z" w:initials="ES">
     <w:p>
       <w:pPr>
         <w:pStyle w:val="CommentText"/>
@@ -12539,14 +12704,19 @@
         <w:annotationRef/>
       </w:r>
       <w:r>
-        <w:t xml:space="preserve">User </w:t>
-      </w:r>
-      <w:r>
-        <w:t>stories</w:t>
+        <w:t>Citação</w:t>
+      </w:r>
+    </w:p>
+    <w:p>
+      <w:pPr>
+        <w:pStyle w:val="CommentText"/>
+      </w:pPr>
+      <w:r>
+        <w:t>Pode ser nota de rodapé</w:t>
       </w:r>
     </w:p>
   </w:comment>
-  <w:comment w:id="11" w:author="Eduardo Sakaue" w:date="2017-07-13T18:43:00Z" w:initials="ES">
+  <w:comment w:id="15" w:author="Eduardo Sakaue" w:date="2017-07-13T19:05:00Z" w:initials="ES">
     <w:p>
       <w:pPr>
         <w:pStyle w:val="CommentText"/>
@@ -12558,19 +12728,40 @@
         <w:annotationRef/>
       </w:r>
       <w:r>
-        <w:t>Citação</w:t>
-      </w:r>
-    </w:p>
+        <w:t>Quantidade e escalabilidade</w:t>
+      </w:r>
+    </w:p>
+  </w:comment>
+  <w:comment w:id="18" w:author="Eduardo Sakaue" w:date="2017-07-13T19:07:00Z" w:initials="ES">
     <w:p>
       <w:pPr>
         <w:pStyle w:val="CommentText"/>
       </w:pPr>
       <w:r>
-        <w:t>Pode ser nota de rodapé</w:t>
+        <w:rPr>
+          <w:rStyle w:val="CommentReference"/>
+        </w:rPr>
+        <w:annotationRef/>
+      </w:r>
+      <w:r>
+        <w:t>Vc trabalha num ambiente elástico</w:t>
+      </w:r>
+    </w:p>
+    <w:p>
+      <w:pPr>
+        <w:pStyle w:val="CommentText"/>
+      </w:pPr>
+    </w:p>
+    <w:p>
+      <w:pPr>
+        <w:pStyle w:val="CommentText"/>
+      </w:pPr>
+      <w:r>
+        <w:t>Com falta de recurso humanos</w:t>
       </w:r>
     </w:p>
   </w:comment>
-  <w:comment w:id="12" w:author="Eduardo Sakaue" w:date="2017-07-13T18:55:00Z" w:initials="ES">
+  <w:comment w:id="21" w:author="Eduardo Sakaue" w:date="2017-07-13T19:13:00Z" w:initials="ES">
     <w:p>
       <w:pPr>
         <w:pStyle w:val="CommentText"/>
@@ -12582,14 +12773,11 @@
         <w:annotationRef/>
       </w:r>
       <w:r>
-        <w:t xml:space="preserve">O </w:t>
-      </w:r>
-      <w:r>
-        <w:t>termo DevOps surgiu num evento organizado por</w:t>
+        <w:t>Elabora um diagrama com todos os requisitos de ambientes juntos</w:t>
       </w:r>
     </w:p>
   </w:comment>
-  <w:comment w:id="17" w:author="Eduardo Sakaue" w:date="2017-07-13T18:56:00Z" w:initials="ES">
+  <w:comment w:id="29" w:author="Eduardo Sakaue" w:date="2017-07-13T19:24:00Z" w:initials="ES">
     <w:p>
       <w:pPr>
         <w:pStyle w:val="CommentText"/>
@@ -12601,14 +12789,11 @@
         <w:annotationRef/>
       </w:r>
       <w:r>
-        <w:t>?</w:t>
-      </w:r>
-      <w:r>
-        <w:t>???</w:t>
+        <w:t>requisito</w:t>
       </w:r>
     </w:p>
   </w:comment>
-  <w:comment w:id="24" w:author="Eduardo Sakaue" w:date="2017-07-13T19:05:00Z" w:initials="ES">
+  <w:comment w:id="30" w:author="Eduardo Sakaue" w:date="2017-07-13T20:04:00Z" w:initials="ES">
     <w:p>
       <w:pPr>
         <w:pStyle w:val="CommentText"/>
@@ -12620,14 +12805,24 @@
         <w:annotationRef/>
       </w:r>
       <w:r>
-        <w:t xml:space="preserve">Quantidade </w:t>
-      </w:r>
-      <w:r>
-        <w:t>e escalabilidade</w:t>
+        <w:t>seu ambiente vs azure full</w:t>
+      </w:r>
+    </w:p>
+    <w:p>
+      <w:pPr>
+        <w:pStyle w:val="CommentText"/>
+      </w:pPr>
+    </w:p>
+    <w:p>
+      <w:pPr>
+        <w:pStyle w:val="CommentText"/>
+      </w:pPr>
+      <w:r>
+        <w:t>O que é o Docker, vai pro 2</w:t>
       </w:r>
     </w:p>
   </w:comment>
-  <w:comment w:id="33" w:author="Eduardo Sakaue" w:date="2017-07-13T19:07:00Z" w:initials="ES">
+  <w:comment w:id="42" w:author="Eduardo Sakaue" w:date="2017-07-13T20:05:00Z" w:initials="ES">
     <w:p>
       <w:pPr>
         <w:pStyle w:val="CommentText"/>
@@ -12639,106 +12834,7 @@
         <w:annotationRef/>
       </w:r>
       <w:r>
-        <w:t xml:space="preserve">Vc </w:t>
-      </w:r>
-      <w:r>
-        <w:t>trabalha num ambiente elástico</w:t>
-      </w:r>
-    </w:p>
-    <w:p>
-      <w:pPr>
-        <w:pStyle w:val="CommentText"/>
-      </w:pPr>
-    </w:p>
-    <w:p>
-      <w:pPr>
-        <w:pStyle w:val="CommentText"/>
-      </w:pPr>
-      <w:r>
-        <w:t>Com falta de recurso humanos</w:t>
-      </w:r>
-    </w:p>
-  </w:comment>
-  <w:comment w:id="36" w:author="Eduardo Sakaue" w:date="2017-07-13T19:13:00Z" w:initials="ES">
-    <w:p>
-      <w:pPr>
-        <w:pStyle w:val="CommentText"/>
-      </w:pPr>
-      <w:r>
-        <w:rPr>
-          <w:rStyle w:val="CommentReference"/>
-        </w:rPr>
-        <w:annotationRef/>
-      </w:r>
-      <w:r>
-        <w:t xml:space="preserve">Elabora </w:t>
-      </w:r>
-      <w:r>
-        <w:t>um diagrama com todos os requisitos de ambientes juntos</w:t>
-      </w:r>
-    </w:p>
-  </w:comment>
-  <w:comment w:id="60" w:author="Eduardo Sakaue" w:date="2017-07-13T19:24:00Z" w:initials="ES">
-    <w:p>
-      <w:pPr>
-        <w:pStyle w:val="CommentText"/>
-      </w:pPr>
-      <w:r>
-        <w:rPr>
-          <w:rStyle w:val="CommentReference"/>
-        </w:rPr>
-        <w:annotationRef/>
-      </w:r>
-      <w:r>
-        <w:t>requisito</w:t>
-      </w:r>
-    </w:p>
-  </w:comment>
-  <w:comment w:id="61" w:author="Eduardo Sakaue" w:date="2017-07-13T20:04:00Z" w:initials="ES">
-    <w:p>
-      <w:pPr>
-        <w:pStyle w:val="CommentText"/>
-      </w:pPr>
-      <w:r>
-        <w:rPr>
-          <w:rStyle w:val="CommentReference"/>
-        </w:rPr>
-        <w:annotationRef/>
-      </w:r>
-      <w:r>
-        <w:t>seu ambiente vs azure full</w:t>
-      </w:r>
-    </w:p>
-    <w:p>
-      <w:pPr>
-        <w:pStyle w:val="CommentText"/>
-      </w:pPr>
-    </w:p>
-    <w:p>
-      <w:pPr>
-        <w:pStyle w:val="CommentText"/>
-      </w:pPr>
-      <w:r>
-        <w:t>O que é o Docker, vai pro 2</w:t>
-      </w:r>
-    </w:p>
-  </w:comment>
-  <w:comment w:id="73" w:author="Eduardo Sakaue" w:date="2017-07-13T20:05:00Z" w:initials="ES">
-    <w:p>
-      <w:pPr>
-        <w:pStyle w:val="CommentText"/>
-      </w:pPr>
-      <w:r>
-        <w:rPr>
-          <w:rStyle w:val="CommentReference"/>
-        </w:rPr>
-        <w:annotationRef/>
-      </w:r>
-      <w:r>
-        <w:t xml:space="preserve">Colocar </w:t>
-      </w:r>
-      <w:r>
-        <w:t>direto o comando</w:t>
+        <w:t>Colocar direto o comando</w:t>
       </w:r>
     </w:p>
   </w:comment>
@@ -12748,13 +12844,10 @@
 <file path=word/commentsExtended.xml><?xml version="1.0" encoding="utf-8"?>
 <w15:commentsEx xmlns:wpc="http://schemas.microsoft.com/office/word/2010/wordprocessingCanvas" xmlns:mc="http://schemas.openxmlformats.org/markup-compatibility/2006" xmlns:o="urn:schemas-microsoft-com:office:office" xmlns:r="http://schemas.openxmlformats.org/officeDocument/2006/relationships" xmlns:m="http://schemas.openxmlformats.org/officeDocument/2006/math" xmlns:v="urn:schemas-microsoft-com:vml" xmlns:wp14="http://schemas.microsoft.com/office/word/2010/wordprocessingDrawing" xmlns:wp="http://schemas.openxmlformats.org/drawingml/2006/wordprocessingDrawing" xmlns:w10="urn:schemas-microsoft-com:office:word" xmlns:w="http://schemas.openxmlformats.org/wordprocessingml/2006/main" xmlns:w14="http://schemas.microsoft.com/office/word/2010/wordml" xmlns:w15="http://schemas.microsoft.com/office/word/2012/wordml" xmlns:wpg="http://schemas.microsoft.com/office/word/2010/wordprocessingGroup" xmlns:wpi="http://schemas.microsoft.com/office/word/2010/wordprocessingInk" xmlns:wne="http://schemas.microsoft.com/office/word/2006/wordml" xmlns:wps="http://schemas.microsoft.com/office/word/2010/wordprocessingShape" mc:Ignorable="w14 w15 wp14">
   <w15:commentEx w15:paraId="7A095CA6" w15:done="0"/>
-  <w15:commentEx w15:paraId="4C5B6B34" w15:done="0"/>
+  <w15:commentEx w15:paraId="4AEDB96D" w15:done="0"/>
   <w15:commentEx w15:paraId="1CCC2753" w15:done="0"/>
-  <w15:commentEx w15:paraId="5F0D603C" w15:done="0"/>
   <w15:commentEx w15:paraId="1F31C9C5" w15:done="0"/>
   <w15:commentEx w15:paraId="789E2C64" w15:done="0"/>
-  <w15:commentEx w15:paraId="6719FADA" w15:done="0"/>
-  <w15:commentEx w15:paraId="6AB96737" w15:done="0"/>
   <w15:commentEx w15:paraId="65B9AA01" w15:done="0"/>
   <w15:commentEx w15:paraId="28FEB3C0" w15:done="0"/>
   <w15:commentEx w15:paraId="4E429821" w15:done="0"/>
@@ -13929,7 +14022,7 @@
 </file>
 
 <file path=customXml/itemProps1.xml><?xml version="1.0" encoding="utf-8"?>
-<ds:datastoreItem xmlns:ds="http://schemas.openxmlformats.org/officeDocument/2006/customXml" ds:itemID="{7EDDE70D-D0C5-4F25-8494-3B5CDEFAE815}">
+<ds:datastoreItem xmlns:ds="http://schemas.openxmlformats.org/officeDocument/2006/customXml" ds:itemID="{5FC39BF3-006D-46E9-9FFA-0BC1C2F7DEFC}">
   <ds:schemaRefs>
     <ds:schemaRef ds:uri="http://schemas.openxmlformats.org/officeDocument/2006/bibliography"/>
   </ds:schemaRefs>

</xml_diff>

<commit_message>
versao final docker-compose, Dockerfile jenkins, containers.txt, jenkins e mysql config
</commit_message>
<xml_diff>
--- a/Docs/Planejamento e Implantação do MapsSkills.docx
+++ b/Docs/Planejamento e Implantação do MapsSkills.docx
@@ -1258,6 +1258,7 @@
           <w:szCs w:val="32"/>
           <w:lang w:eastAsia="pt-BR"/>
         </w:rPr>
+        <w:lastRenderedPageBreak/>
         <w:t>Sumário</w:t>
       </w:r>
     </w:p>
@@ -1283,6 +1284,7 @@
           <w:szCs w:val="32"/>
           <w:lang w:eastAsia="pt-BR"/>
         </w:rPr>
+        <w:lastRenderedPageBreak/>
         <w:t>- CAPITULO I</w:t>
       </w:r>
     </w:p>
@@ -1687,7 +1689,7 @@
           <w:szCs w:val="28"/>
           <w:lang w:eastAsia="pt-BR"/>
         </w:rPr>
-        <w:t>toda uma infraestrutura adequada ao formato que a plataforma foi desenvolvida. A plataforma foi desenvolvida para que tenha acesso simultâneo de aproximadamente 80 usuários, porém</w:t>
+        <w:t xml:space="preserve">toda uma infraestrutura adequada ao formato que a plataforma foi desenvolvida. A plataforma foi desenvolvida para que tenha acesso simultâneo de </w:t>
       </w:r>
       <w:r>
         <w:rPr>
@@ -1696,6 +1698,16 @@
           <w:szCs w:val="28"/>
           <w:lang w:eastAsia="pt-BR"/>
         </w:rPr>
+        <w:lastRenderedPageBreak/>
+        <w:t>aproximadamente 80 usuários, porém</w:t>
+      </w:r>
+      <w:r>
+        <w:rPr>
+          <w:rFonts w:ascii="Times New Roman" w:eastAsia="Times New Roman" w:hAnsi="Times New Roman" w:cs="Times New Roman"/>
+          <w:sz w:val="28"/>
+          <w:szCs w:val="28"/>
+          <w:lang w:eastAsia="pt-BR"/>
+        </w:rPr>
         <w:t xml:space="preserve">, </w:t>
       </w:r>
       <w:r>
@@ -1851,7 +1863,7 @@
           <w:szCs w:val="28"/>
           <w:lang w:eastAsia="pt-BR"/>
         </w:rPr>
-        <w:t>aplicação, garantindo a agilidade, qualidade e e</w:t>
+        <w:t xml:space="preserve">aplicação, garantindo a agilidade, qualidade e </w:t>
       </w:r>
       <w:r>
         <w:rPr>
@@ -1860,7 +1872,7 @@
           <w:szCs w:val="28"/>
           <w:lang w:eastAsia="pt-BR"/>
         </w:rPr>
-        <w:t xml:space="preserve">stabilidade </w:t>
+        <w:t>estabilidade com escalabilidade, bem como e  entregue</w:t>
       </w:r>
       <w:r>
         <w:rPr>
@@ -1869,7 +1881,7 @@
           <w:szCs w:val="28"/>
           <w:lang w:eastAsia="pt-BR"/>
         </w:rPr>
-        <w:t>com escalabilidade, sendo entregues de forma contínua.</w:t>
+        <w:t xml:space="preserve"> de forma contínua.</w:t>
       </w:r>
     </w:p>
     <w:p>
@@ -2256,7 +2268,16 @@
           <w:sz w:val="28"/>
           <w:szCs w:val="28"/>
         </w:rPr>
-        <w:t xml:space="preserve">metodologia ágeis, afim de realizar entregas rápidas com qualidade. Tem finalidade de integrar os setores de desenvolvimento e operações, diminuindo a dificuldade que encontravam quando se lançava uma nova funcionalidade do software, pois os setores operacionais criam um ambiente propício para execução de determinadas ferramentas pré-definidas no escopo do projeto, </w:t>
+        <w:t xml:space="preserve">metodologia ágeis, afim de realizar entregas rápidas com qualidade. Tem finalidade de integrar os setores de desenvolvimento e operações, diminuindo a dificuldade que encontravam </w:t>
+      </w:r>
+      <w:r>
+        <w:rPr>
+          <w:rFonts w:ascii="Times New Roman" w:eastAsia="Times New Roman" w:hAnsi="Times New Roman" w:cs="Times New Roman"/>
+          <w:sz w:val="28"/>
+          <w:szCs w:val="28"/>
+        </w:rPr>
+        <w:lastRenderedPageBreak/>
+        <w:t xml:space="preserve">quando se lançava uma nova funcionalidade do software, pois os setores operacionais criam um ambiente propício para execução de determinadas ferramentas pré-definidas no escopo do projeto, </w:t>
       </w:r>
       <w:r>
         <w:rPr>
@@ -2280,42 +2301,32 @@
           <w:sz w:val="28"/>
           <w:szCs w:val="28"/>
         </w:rPr>
-        <w:t>-se perder pontos no quesito qualidade e dispobibili</w:t>
-      </w:r>
-      <w:bookmarkStart w:id="6" w:name="_GoBack"/>
-      <w:bookmarkEnd w:id="6"/>
-      <w:r>
-        <w:rPr>
-          <w:rFonts w:ascii="Times New Roman" w:eastAsia="Times New Roman" w:hAnsi="Times New Roman" w:cs="Times New Roman"/>
-          <w:sz w:val="28"/>
-          <w:szCs w:val="28"/>
-        </w:rPr>
-        <w:t>dade da aplicação.</w:t>
-      </w:r>
-    </w:p>
-    <w:p>
-      <w:pPr>
-        <w:spacing w:after="0" w:line="360" w:lineRule="auto"/>
-        <w:jc w:val="both"/>
-        <w:rPr>
-          <w:ins w:id="7" w:author="Eduardo Sakaue" w:date="2017-07-13T19:02:00Z"/>
-          <w:rFonts w:ascii="Times New Roman" w:eastAsia="Times New Roman" w:hAnsi="Times New Roman" w:cs="Times New Roman"/>
-          <w:sz w:val="28"/>
-          <w:szCs w:val="28"/>
-        </w:rPr>
-      </w:pPr>
-    </w:p>
-    <w:p>
-      <w:pPr>
-        <w:spacing w:after="0" w:line="360" w:lineRule="auto"/>
-        <w:jc w:val="both"/>
-        <w:rPr>
-          <w:rFonts w:ascii="Times New Roman" w:eastAsia="Times New Roman" w:hAnsi="Times New Roman" w:cs="Times New Roman"/>
-          <w:sz w:val="28"/>
-          <w:szCs w:val="28"/>
-        </w:rPr>
-      </w:pPr>
-      <w:ins w:id="8" w:author="Eduardo Sakaue" w:date="2017-07-13T19:02:00Z">
+        <w:t>-se perder pontos no quesito qualidade e dispobibilidade da aplicação.</w:t>
+      </w:r>
+    </w:p>
+    <w:p>
+      <w:pPr>
+        <w:spacing w:after="0" w:line="360" w:lineRule="auto"/>
+        <w:jc w:val="both"/>
+        <w:rPr>
+          <w:ins w:id="6" w:author="Eduardo Sakaue" w:date="2017-07-13T19:02:00Z"/>
+          <w:rFonts w:ascii="Times New Roman" w:eastAsia="Times New Roman" w:hAnsi="Times New Roman" w:cs="Times New Roman"/>
+          <w:sz w:val="28"/>
+          <w:szCs w:val="28"/>
+        </w:rPr>
+      </w:pPr>
+    </w:p>
+    <w:p>
+      <w:pPr>
+        <w:spacing w:after="0" w:line="360" w:lineRule="auto"/>
+        <w:jc w:val="both"/>
+        <w:rPr>
+          <w:rFonts w:ascii="Times New Roman" w:eastAsia="Times New Roman" w:hAnsi="Times New Roman" w:cs="Times New Roman"/>
+          <w:sz w:val="28"/>
+          <w:szCs w:val="28"/>
+        </w:rPr>
+      </w:pPr>
+      <w:ins w:id="7" w:author="Eduardo Sakaue" w:date="2017-07-13T19:02:00Z">
         <w:r>
           <w:rPr>
             <w:rFonts w:ascii="Times New Roman" w:eastAsia="Times New Roman" w:hAnsi="Times New Roman" w:cs="Times New Roman"/>
@@ -2349,31 +2360,31 @@
         <w:spacing w:after="0" w:line="360" w:lineRule="auto"/>
         <w:jc w:val="both"/>
         <w:rPr>
+          <w:ins w:id="8" w:author="Eduardo Sakaue" w:date="2017-07-13T19:03:00Z"/>
+          <w:rFonts w:ascii="Times New Roman" w:hAnsi="Times New Roman" w:cs="Times New Roman"/>
+          <w:sz w:val="28"/>
+        </w:rPr>
+      </w:pPr>
+      <w:r>
+        <w:rPr>
+          <w:rFonts w:ascii="Times New Roman" w:hAnsi="Times New Roman" w:cs="Times New Roman"/>
+          <w:sz w:val="28"/>
+        </w:rPr>
+        <w:tab/>
+        <w:t xml:space="preserve">A arquitetura definida como requisito esta descrita na Figura X </w:t>
+      </w:r>
+    </w:p>
+    <w:p>
+      <w:pPr>
+        <w:spacing w:after="0" w:line="360" w:lineRule="auto"/>
+        <w:jc w:val="both"/>
+        <w:rPr>
           <w:ins w:id="9" w:author="Eduardo Sakaue" w:date="2017-07-13T19:03:00Z"/>
           <w:rFonts w:ascii="Times New Roman" w:hAnsi="Times New Roman" w:cs="Times New Roman"/>
           <w:sz w:val="28"/>
         </w:rPr>
       </w:pPr>
-      <w:r>
-        <w:rPr>
-          <w:rFonts w:ascii="Times New Roman" w:hAnsi="Times New Roman" w:cs="Times New Roman"/>
-          <w:sz w:val="28"/>
-        </w:rPr>
-        <w:tab/>
-        <w:t xml:space="preserve">A arquitetura definida como requisito esta descrita na Figura X </w:t>
-      </w:r>
-    </w:p>
-    <w:p>
-      <w:pPr>
-        <w:spacing w:after="0" w:line="360" w:lineRule="auto"/>
-        <w:jc w:val="both"/>
-        <w:rPr>
-          <w:ins w:id="10" w:author="Eduardo Sakaue" w:date="2017-07-13T19:03:00Z"/>
-          <w:rFonts w:ascii="Times New Roman" w:hAnsi="Times New Roman" w:cs="Times New Roman"/>
-          <w:sz w:val="28"/>
-        </w:rPr>
-      </w:pPr>
-      <w:ins w:id="11" w:author="Eduardo Sakaue" w:date="2017-07-13T19:03:00Z">
+      <w:ins w:id="10" w:author="Eduardo Sakaue" w:date="2017-07-13T19:03:00Z">
         <w:r>
           <w:rPr>
             <w:rFonts w:ascii="Times New Roman" w:hAnsi="Times New Roman" w:cs="Times New Roman"/>
@@ -2388,7 +2399,7 @@
         <w:spacing w:after="0" w:line="360" w:lineRule="auto"/>
         <w:jc w:val="center"/>
         <w:rPr>
-          <w:ins w:id="12" w:author="Eduardo Sakaue" w:date="2017-07-13T19:01:00Z"/>
+          <w:ins w:id="11" w:author="Eduardo Sakaue" w:date="2017-07-13T19:01:00Z"/>
           <w:rFonts w:ascii="Times New Roman" w:hAnsi="Times New Roman" w:cs="Times New Roman"/>
           <w:sz w:val="28"/>
         </w:rPr>
@@ -2462,7 +2473,7 @@
           <w:sz w:val="28"/>
         </w:rPr>
       </w:pPr>
-      <w:ins w:id="13" w:author="Eduardo Sakaue" w:date="2017-07-13T19:01:00Z">
+      <w:ins w:id="12" w:author="Eduardo Sakaue" w:date="2017-07-13T19:01:00Z">
         <w:r>
           <w:rPr>
             <w:rFonts w:ascii="Times New Roman" w:hAnsi="Times New Roman" w:cs="Times New Roman"/>
@@ -2471,7 +2482,7 @@
           <w:t>Os requisitos deste projeto s</w:t>
         </w:r>
       </w:ins>
-      <w:ins w:id="14" w:author="Eduardo Sakaue" w:date="2017-07-13T19:02:00Z">
+      <w:ins w:id="13" w:author="Eduardo Sakaue" w:date="2017-07-13T19:02:00Z">
         <w:r>
           <w:rPr>
             <w:rFonts w:ascii="Times New Roman" w:hAnsi="Times New Roman" w:cs="Times New Roman"/>
@@ -2538,84 +2549,123 @@
           <w:sz w:val="28"/>
         </w:rPr>
         <w:tab/>
-        <w:t>Servidor responsável por disponibilizar a aplicação front-end da plataforma, com java 8.</w:t>
-      </w:r>
-    </w:p>
-    <w:p>
-      <w:pPr>
-        <w:spacing w:after="0" w:line="360" w:lineRule="auto"/>
-        <w:jc w:val="both"/>
-        <w:rPr>
-          <w:rFonts w:ascii="Times New Roman" w:hAnsi="Times New Roman" w:cs="Times New Roman"/>
-          <w:sz w:val="28"/>
-        </w:rPr>
-      </w:pPr>
-      <w:r>
-        <w:rPr>
-          <w:rFonts w:ascii="Times New Roman" w:hAnsi="Times New Roman" w:cs="Times New Roman"/>
-          <w:sz w:val="28"/>
-        </w:rPr>
-        <w:tab/>
-        <w:t xml:space="preserve">Servidor Web </w:t>
-      </w:r>
-      <w:r>
-        <w:rPr>
-          <w:rFonts w:ascii="Times New Roman" w:hAnsi="Times New Roman" w:cs="Times New Roman"/>
-          <w:sz w:val="28"/>
-        </w:rPr>
-        <w:t>back</w:t>
-      </w:r>
-      <w:r>
-        <w:rPr>
-          <w:rFonts w:ascii="Times New Roman" w:hAnsi="Times New Roman" w:cs="Times New Roman"/>
-          <w:sz w:val="28"/>
-        </w:rPr>
-        <w:t>-end</w:t>
-      </w:r>
-    </w:p>
-    <w:p>
-      <w:pPr>
-        <w:spacing w:after="0" w:line="360" w:lineRule="auto"/>
-        <w:jc w:val="both"/>
-        <w:rPr>
-          <w:rFonts w:ascii="Times New Roman" w:hAnsi="Times New Roman" w:cs="Times New Roman"/>
-          <w:sz w:val="28"/>
-        </w:rPr>
-      </w:pPr>
-      <w:r>
-        <w:rPr>
-          <w:rFonts w:ascii="Times New Roman" w:hAnsi="Times New Roman" w:cs="Times New Roman"/>
-          <w:sz w:val="28"/>
-        </w:rPr>
-        <w:tab/>
-      </w:r>
-      <w:r>
-        <w:rPr>
-          <w:rFonts w:ascii="Times New Roman" w:hAnsi="Times New Roman" w:cs="Times New Roman"/>
-          <w:sz w:val="28"/>
-        </w:rPr>
-        <w:tab/>
-      </w:r>
-      <w:r>
-        <w:rPr>
-          <w:rFonts w:ascii="Times New Roman" w:hAnsi="Times New Roman" w:cs="Times New Roman"/>
-          <w:sz w:val="28"/>
-        </w:rPr>
-        <w:t xml:space="preserve">Servidor responsável por disponibilizar a aplicação </w:t>
-      </w:r>
-      <w:r>
-        <w:rPr>
-          <w:rFonts w:ascii="Times New Roman" w:hAnsi="Times New Roman" w:cs="Times New Roman"/>
-          <w:sz w:val="28"/>
-        </w:rPr>
-        <w:t>back</w:t>
-      </w:r>
-      <w:r>
-        <w:rPr>
-          <w:rFonts w:ascii="Times New Roman" w:hAnsi="Times New Roman" w:cs="Times New Roman"/>
-          <w:sz w:val="28"/>
-        </w:rPr>
-        <w:t>-end da plataforma, com java 8.</w:t>
+        <w:t xml:space="preserve">Servidor </w:t>
+      </w:r>
+      <w:r>
+        <w:rPr>
+          <w:rFonts w:ascii="Times New Roman" w:hAnsi="Times New Roman" w:cs="Times New Roman"/>
+          <w:sz w:val="28"/>
+        </w:rPr>
+        <w:t xml:space="preserve">Web com a finalidade de disponibilizar a aplicação </w:t>
+      </w:r>
+      <w:r>
+        <w:rPr>
+          <w:rFonts w:ascii="Times New Roman" w:hAnsi="Times New Roman" w:cs="Times New Roman"/>
+          <w:sz w:val="28"/>
+        </w:rPr>
+        <w:t xml:space="preserve">que realizará será a interface de </w:t>
+      </w:r>
+      <w:bookmarkStart w:id="14" w:name="_GoBack"/>
+      <w:bookmarkEnd w:id="14"/>
+      <w:r>
+        <w:rPr>
+          <w:rFonts w:ascii="Times New Roman" w:hAnsi="Times New Roman" w:cs="Times New Roman"/>
+          <w:sz w:val="28"/>
+        </w:rPr>
+        <w:t xml:space="preserve">comunincação </w:t>
+      </w:r>
+      <w:r>
+        <w:rPr>
+          <w:rFonts w:ascii="Times New Roman" w:hAnsi="Times New Roman" w:cs="Times New Roman"/>
+          <w:sz w:val="28"/>
+        </w:rPr>
+        <w:t xml:space="preserve">com o </w:t>
+      </w:r>
+      <w:r>
+        <w:rPr>
+          <w:rFonts w:ascii="Times New Roman" w:hAnsi="Times New Roman" w:cs="Times New Roman"/>
+          <w:sz w:val="28"/>
+        </w:rPr>
+        <w:t>u</w:t>
+      </w:r>
+      <w:r>
+        <w:rPr>
+          <w:rFonts w:ascii="Times New Roman" w:hAnsi="Times New Roman" w:cs="Times New Roman"/>
+          <w:sz w:val="28"/>
+        </w:rPr>
+        <w:t xml:space="preserve">suário. A aplicação contida neste servidor trabalha no modelo Cliente-Servidor, onde o HTTP é o protocolo de comunicação entre as aplicações de Front End (interface grafica) </w:t>
+      </w:r>
+      <w:r>
+        <w:rPr>
+          <w:rFonts w:ascii="Times New Roman" w:hAnsi="Times New Roman" w:cs="Times New Roman"/>
+          <w:sz w:val="28"/>
+        </w:rPr>
+        <w:lastRenderedPageBreak/>
+        <w:t xml:space="preserve">e Back End (regra </w:t>
+      </w:r>
+      <w:r>
+        <w:rPr>
+          <w:rFonts w:ascii="Times New Roman" w:hAnsi="Times New Roman" w:cs="Times New Roman"/>
+          <w:sz w:val="28"/>
+        </w:rPr>
+        <w:t>de negoócio propriamente dita)</w:t>
+      </w:r>
+      <w:r>
+        <w:rPr>
+          <w:rFonts w:ascii="Times New Roman" w:hAnsi="Times New Roman" w:cs="Times New Roman"/>
+          <w:sz w:val="28"/>
+        </w:rPr>
+        <w:t xml:space="preserve"> que seja </w:t>
+      </w:r>
+      <w:r>
+        <w:rPr>
+          <w:rFonts w:ascii="Times New Roman" w:hAnsi="Times New Roman" w:cs="Times New Roman"/>
+          <w:sz w:val="28"/>
+        </w:rPr>
+        <w:t>responsável por disponibilizar a aplicação front-end da plataforma, com java 8.</w:t>
+      </w:r>
+    </w:p>
+    <w:p>
+      <w:pPr>
+        <w:spacing w:after="0" w:line="360" w:lineRule="auto"/>
+        <w:jc w:val="both"/>
+        <w:rPr>
+          <w:rFonts w:ascii="Times New Roman" w:hAnsi="Times New Roman" w:cs="Times New Roman"/>
+          <w:sz w:val="28"/>
+        </w:rPr>
+      </w:pPr>
+      <w:r>
+        <w:rPr>
+          <w:rFonts w:ascii="Times New Roman" w:hAnsi="Times New Roman" w:cs="Times New Roman"/>
+          <w:sz w:val="28"/>
+        </w:rPr>
+        <w:tab/>
+        <w:t>Servidor Web back-end</w:t>
+      </w:r>
+    </w:p>
+    <w:p>
+      <w:pPr>
+        <w:spacing w:after="0" w:line="360" w:lineRule="auto"/>
+        <w:jc w:val="both"/>
+        <w:rPr>
+          <w:rFonts w:ascii="Times New Roman" w:hAnsi="Times New Roman" w:cs="Times New Roman"/>
+          <w:sz w:val="28"/>
+        </w:rPr>
+      </w:pPr>
+      <w:r>
+        <w:rPr>
+          <w:rFonts w:ascii="Times New Roman" w:hAnsi="Times New Roman" w:cs="Times New Roman"/>
+          <w:sz w:val="28"/>
+        </w:rPr>
+        <w:tab/>
+      </w:r>
+      <w:r>
+        <w:rPr>
+          <w:rFonts w:ascii="Times New Roman" w:hAnsi="Times New Roman" w:cs="Times New Roman"/>
+          <w:sz w:val="28"/>
+        </w:rPr>
+        <w:tab/>
+        <w:t>Servidor responsável por disponibilizar a aplicação back-end da plataforma, com java 8.</w:t>
       </w:r>
     </w:p>
     <w:p>
@@ -3015,6 +3065,7 @@
             <w:sz w:val="32"/>
             <w:szCs w:val="32"/>
           </w:rPr>
+          <w:lastRenderedPageBreak/>
           <w:delText>Escalabilidade</w:delText>
         </w:r>
       </w:del>
@@ -3392,6 +3443,7 @@
           <w:sz w:val="28"/>
           <w:szCs w:val="28"/>
         </w:rPr>
+        <w:lastRenderedPageBreak/>
         <w:t>SERVIDOR</w:t>
       </w:r>
     </w:p>
@@ -3735,7 +3787,16 @@
           <w:sz w:val="28"/>
           <w:szCs w:val="28"/>
         </w:rPr>
-        <w:t xml:space="preserve">Para que tivesse acesso aos aplicativos que citarei em seguida, foi necessário realizar uma configuração na Plataforma Azure, liberando portas, ou seja, criando um canal, onde acontecerão conexões entre dados dos aplicativos e o Ubuntu Server VM. </w:t>
+        <w:t xml:space="preserve">Para que tivesse acesso aos aplicativos que citarei em seguida, foi necessário realizar uma configuração na Plataforma Azure, liberando portas, </w:t>
+      </w:r>
+      <w:r>
+        <w:rPr>
+          <w:rFonts w:ascii="Times New Roman" w:eastAsia="Times New Roman" w:hAnsi="Times New Roman" w:cs="Times New Roman"/>
+          <w:sz w:val="28"/>
+          <w:szCs w:val="28"/>
+        </w:rPr>
+        <w:lastRenderedPageBreak/>
+        <w:t xml:space="preserve">ou seja, criando um canal, onde acontecerão conexões entre dados dos aplicativos e o Ubuntu Server VM. </w:t>
       </w:r>
     </w:p>
     <w:p>
@@ -4059,6 +4120,7 @@
           <w:sz w:val="28"/>
           <w:szCs w:val="28"/>
         </w:rPr>
+        <w:lastRenderedPageBreak/>
         <w:tab/>
       </w:r>
       <w:r>
@@ -4655,6 +4717,7 @@
           <w:sz w:val="32"/>
           <w:szCs w:val="32"/>
         </w:rPr>
+        <w:lastRenderedPageBreak/>
         <w:tab/>
       </w:r>
     </w:p>
@@ -4900,7 +4963,16 @@
           <w:sz w:val="28"/>
           <w:szCs w:val="28"/>
         </w:rPr>
-        <w:t xml:space="preserve">Com o Docker é possível o empacotamento de uma aplicação ou um ambiente inteiro dentro de um contêiner, compartilhando com outras aplicações o que irão utilizar num mesmo já configurado. Essa prática diminuirá drasticamente o tempo de deploy de uma aplicação, pois não será necessário configurar novamente o ambiente para que ele funcione corretamente. </w:t>
+        <w:t xml:space="preserve">Com o Docker é possível o empacotamento de uma aplicação ou um ambiente inteiro dentro de um contêiner, compartilhando com outras </w:t>
+      </w:r>
+      <w:r>
+        <w:rPr>
+          <w:rFonts w:ascii="Times New Roman" w:eastAsia="Times New Roman" w:hAnsi="Times New Roman" w:cs="Times New Roman"/>
+          <w:sz w:val="28"/>
+          <w:szCs w:val="28"/>
+        </w:rPr>
+        <w:lastRenderedPageBreak/>
+        <w:t xml:space="preserve">aplicações o que irão utilizar num mesmo já configurado. Essa prática diminuirá drasticamente o tempo de deploy de uma aplicação, pois não será necessário configurar novamente o ambiente para que ele funcione corretamente. </w:t>
       </w:r>
     </w:p>
     <w:p>
@@ -5059,7 +5131,16 @@
             <w:sz w:val="28"/>
             <w:szCs w:val="28"/>
           </w:rPr>
-          <w:delText xml:space="preserve">Foi adicionado o repositório para download do aplicativo e configurada todas variáveis de ambiente para execução do aplicativo. </w:delText>
+          <w:delText xml:space="preserve">Foi </w:delText>
+        </w:r>
+        <w:r>
+          <w:rPr>
+            <w:rFonts w:ascii="Times New Roman" w:eastAsia="Times New Roman" w:hAnsi="Times New Roman" w:cs="Times New Roman"/>
+            <w:sz w:val="28"/>
+            <w:szCs w:val="28"/>
+          </w:rPr>
+          <w:lastRenderedPageBreak/>
+          <w:delText xml:space="preserve">adicionado o repositório para download do aplicativo e configurada todas variáveis de ambiente para execução do aplicativo. </w:delText>
         </w:r>
       </w:del>
     </w:p>
@@ -5386,6 +5467,7 @@
             <w:noProof/>
             <w:lang w:eastAsia="pt-BR"/>
           </w:rPr>
+          <w:lastRenderedPageBreak/>
           <w:drawing>
             <wp:inline distT="0" distB="0" distL="0" distR="0" wp14:anchorId="724F5C76" wp14:editId="699AFDD9">
               <wp:extent cx="5490845" cy="1040130"/>
@@ -5800,7 +5882,16 @@
           <w:sz w:val="28"/>
           <w:szCs w:val="28"/>
         </w:rPr>
-        <w:t xml:space="preserve"> Jenkins é um dos principais aplicativos quando se fala de Integração Contínua hoje em dia, seu trabalho é fundamental no controle dos deploys realizados durante a implementação do software. Após configurado, o Jenkins tem o trabalho de realizar builds automáticos. Esse build funciona de forma instantânea, com testes sendo executados e falhas detectadas. </w:t>
+        <w:t xml:space="preserve"> Jenkins é um dos principais aplicativos quando se fala de Integração Contínua hoje em dia, seu trabalho é fundamental </w:t>
+      </w:r>
+      <w:r>
+        <w:rPr>
+          <w:rFonts w:ascii="Times New Roman" w:eastAsia="Times New Roman" w:hAnsi="Times New Roman" w:cs="Times New Roman"/>
+          <w:sz w:val="28"/>
+          <w:szCs w:val="28"/>
+        </w:rPr>
+        <w:lastRenderedPageBreak/>
+        <w:t xml:space="preserve">no controle dos deploys realizados durante a implementação do software. Após configurado, o Jenkins tem o trabalho de realizar builds automáticos. Esse build funciona de forma instantânea, com testes sendo executados e falhas detectadas. </w:t>
       </w:r>
     </w:p>
     <w:p>
@@ -6063,6 +6154,7 @@
           <w:sz w:val="28"/>
           <w:szCs w:val="28"/>
         </w:rPr>
+        <w:lastRenderedPageBreak/>
         <w:tab/>
         <w:t>Para que o processo de build aconteça é necessário apontar o Repositório de Gerenciamento de código fonte, neste caso, ele está localizado no seguinte endereço:</w:t>
       </w:r>
@@ -6295,6 +6387,7 @@
           <w:noProof/>
           <w:lang w:eastAsia="pt-BR"/>
         </w:rPr>
+        <w:lastRenderedPageBreak/>
         <w:drawing>
           <wp:inline distT="0" distB="0" distL="0" distR="0" wp14:anchorId="77123E59" wp14:editId="11EECB4E">
             <wp:extent cx="5839460" cy="3157220"/>
@@ -6538,6 +6631,7 @@
           <w:sz w:val="28"/>
           <w:szCs w:val="28"/>
         </w:rPr>
+        <w:lastRenderedPageBreak/>
         <w:t>/var/lib/jenkins/jobs/'Build Mapskills-app'/workspace/target/</w:t>
       </w:r>
       <w:r>
@@ -6761,6 +6855,7 @@
           <w:sz w:val="28"/>
           <w:szCs w:val="28"/>
         </w:rPr>
+        <w:lastRenderedPageBreak/>
         <w:tab/>
       </w:r>
       <w:r>
@@ -7007,6 +7102,7 @@
           <w:sz w:val="28"/>
           <w:szCs w:val="28"/>
         </w:rPr>
+        <w:lastRenderedPageBreak/>
         <w:t>Job Build Mapskills-web</w:t>
       </w:r>
     </w:p>
@@ -7317,6 +7413,7 @@
           <w:noProof/>
           <w:lang w:eastAsia="pt-BR"/>
         </w:rPr>
+        <w:lastRenderedPageBreak/>
         <w:drawing>
           <wp:inline distT="0" distB="0" distL="0" distR="0" wp14:anchorId="127C1AA3" wp14:editId="3E168ECB">
             <wp:extent cx="5489575" cy="2840355"/>
@@ -7572,6 +7669,7 @@
           <w:sz w:val="28"/>
           <w:szCs w:val="28"/>
         </w:rPr>
+        <w:lastRenderedPageBreak/>
         <w:t>Job Deploy Mapskills-web</w:t>
       </w:r>
     </w:p>
@@ -7865,6 +7963,7 @@
           <w:noProof/>
           <w:lang w:eastAsia="pt-BR"/>
         </w:rPr>
+        <w:lastRenderedPageBreak/>
         <w:drawing>
           <wp:inline distT="0" distB="0" distL="0" distR="0" wp14:anchorId="5FF6A007" wp14:editId="13661FF0">
             <wp:extent cx="5489575" cy="1647825"/>
@@ -8253,6 +8352,7 @@
           <w:sz w:val="32"/>
           <w:szCs w:val="32"/>
         </w:rPr>
+        <w:lastRenderedPageBreak/>
         <w:t>Imagem Mapskills-mysql</w:t>
       </w:r>
     </w:p>
@@ -8700,6 +8800,7 @@
           <w:sz w:val="28"/>
           <w:szCs w:val="28"/>
         </w:rPr>
+        <w:lastRenderedPageBreak/>
         <w:tab/>
         <w:t>E por último, realizado o deploy desta imagem no Docker Hub.</w:t>
       </w:r>
@@ -9094,6 +9195,7 @@
           <w:sz w:val="28"/>
           <w:szCs w:val="28"/>
         </w:rPr>
+        <w:lastRenderedPageBreak/>
         <w:t xml:space="preserve">Apos configurado o container liberando a porta 8081 e criado um usuario Mapskills para acesso, foi gerado uma Imagem baseada neste container através do comando </w:t>
       </w:r>
       <w:r>
@@ -9455,6 +9557,7 @@
           <w:noProof/>
           <w:lang w:eastAsia="pt-BR"/>
         </w:rPr>
+        <w:lastRenderedPageBreak/>
         <w:drawing>
           <wp:inline distT="0" distB="0" distL="0" distR="0" wp14:anchorId="6CEA9BCB" wp14:editId="7F67A13F">
             <wp:extent cx="5244465" cy="2787650"/>
@@ -9672,6 +9775,7 @@
           <w:sz w:val="28"/>
           <w:szCs w:val="28"/>
         </w:rPr>
+        <w:lastRenderedPageBreak/>
         <w:tab/>
       </w:r>
     </w:p>
@@ -9945,6 +10049,7 @@
           <w:sz w:val="28"/>
           <w:szCs w:val="28"/>
         </w:rPr>
+        <w:lastRenderedPageBreak/>
         <w:tab/>
         <w:t>No cabeçalho deste documento foi definido que utilizara a versao 2 do docker-compose e apos isso os servicos que serao configurados e inicializados.</w:t>
       </w:r>
@@ -10344,6 +10449,7 @@
             </w:rPr>
           </w:rPrChange>
         </w:rPr>
+        <w:lastRenderedPageBreak/>
         <w:t>Serviços</w:t>
       </w:r>
     </w:p>
@@ -10769,6 +10875,7 @@
           <w:sz w:val="28"/>
           <w:szCs w:val="28"/>
         </w:rPr>
+        <w:lastRenderedPageBreak/>
         <w:t>Containers Tomcat Back End</w:t>
       </w:r>
     </w:p>
@@ -11130,6 +11237,7 @@
           <w:sz w:val="32"/>
           <w:szCs w:val="32"/>
         </w:rPr>
+        <w:lastRenderedPageBreak/>
         <w:t>Container Mysql</w:t>
       </w:r>
     </w:p>
@@ -11459,7 +11567,17 @@
           <w:sz w:val="28"/>
           <w:szCs w:val="28"/>
         </w:rPr>
-        <w:t>Este container e proveniente da Imagem thiagolsfortunato/mapskills-haproxy:v1, sendo restartado toda vez que o docker sair de operacao. Configurada o usuario e senha para acesso a Pagina de Estatisticas do Haproxy, configurado um link entre o Container Haproxy, para que o aconteça o Load Balace no Container Tomcat Back End, criado um volume e compartilhado entre o container e o host o arquivo docker.sock. As portas definidas para acessar a aplicacao remotamente sao 8080:80 e 1936:1936, onde a porta 8080 sera responsavel por redirecionar todas requisicoes que tiverem como destino os Containers Tomcat Back End e mapear internamente para a porta 80, acontecendo de forma parecida com a porta 1936 sendo acessada remotamente e redirecionada para a porta 1936 internamente.</w:t>
+        <w:t xml:space="preserve">Este container e proveniente da Imagem thiagolsfortunato/mapskills-haproxy:v1, sendo restartado toda vez que o docker sair de operacao. Configurada o usuario e senha para acesso a Pagina de Estatisticas do Haproxy, configurado um link entre o Container Haproxy, para que o aconteça o Load Balace no Container Tomcat Back End, criado um volume e compartilhado entre o container e o host o arquivo docker.sock. As portas definidas para acessar a aplicacao remotamente sao 8080:80 e 1936:1936, onde a porta 8080 sera responsavel por redirecionar todas </w:t>
+      </w:r>
+      <w:r>
+        <w:rPr>
+          <w:rFonts w:ascii="Times New Roman" w:eastAsia="Times New Roman" w:hAnsi="Times New Roman" w:cs="Times New Roman"/>
+          <w:bCs/>
+          <w:sz w:val="28"/>
+          <w:szCs w:val="28"/>
+        </w:rPr>
+        <w:lastRenderedPageBreak/>
+        <w:t>requisicoes que tiverem como destino os Containers Tomcat Back End e mapear internamente para a porta 80, acontecendo de forma parecida com a porta 1936 sendo acessada remotamente e redirecionada para a porta 1936 internamente.</w:t>
       </w:r>
     </w:p>
     <w:p>
@@ -11817,6 +11935,7 @@
           <w:sz w:val="32"/>
           <w:szCs w:val="32"/>
         </w:rPr>
+        <w:lastRenderedPageBreak/>
         <w:t>Capitulo 4</w:t>
       </w:r>
     </w:p>
@@ -12152,6 +12271,7 @@
           <w:sz w:val="28"/>
           <w:szCs w:val="28"/>
         </w:rPr>
+        <w:lastRenderedPageBreak/>
         <w:t>Referências</w:t>
       </w:r>
     </w:p>
@@ -12585,7 +12705,10 @@
         <w:annotationRef/>
       </w:r>
       <w:r>
-        <w:t>Dentro do projeto existem etapas que orientam o aluno a refletir e planejar o futuro profissional</w:t>
+        <w:t xml:space="preserve">Dentro </w:t>
+      </w:r>
+      <w:r>
+        <w:t>do projeto existem etapas que orientam o aluno a refletir e planejar o futuro profissional</w:t>
       </w:r>
     </w:p>
     <w:p>
@@ -12688,7 +12811,10 @@
         <w:annotationRef/>
       </w:r>
       <w:r>
-        <w:t>User stories</w:t>
+        <w:t xml:space="preserve">User </w:t>
+      </w:r>
+      <w:r>
+        <w:t>stories</w:t>
       </w:r>
     </w:p>
   </w:comment>
@@ -12728,7 +12854,10 @@
         <w:annotationRef/>
       </w:r>
       <w:r>
-        <w:t>Quantidade e escalabilidade</w:t>
+        <w:t xml:space="preserve">Quantidade </w:t>
+      </w:r>
+      <w:r>
+        <w:t>e escalabilidade</w:t>
       </w:r>
     </w:p>
   </w:comment>
@@ -12744,7 +12873,10 @@
         <w:annotationRef/>
       </w:r>
       <w:r>
-        <w:t>Vc trabalha num ambiente elástico</w:t>
+        <w:t xml:space="preserve">Vc </w:t>
+      </w:r>
+      <w:r>
+        <w:t>trabalha num ambiente elástico</w:t>
       </w:r>
     </w:p>
     <w:p>
@@ -12773,7 +12905,10 @@
         <w:annotationRef/>
       </w:r>
       <w:r>
-        <w:t>Elabora um diagrama com todos os requisitos de ambientes juntos</w:t>
+        <w:t xml:space="preserve">Elabora </w:t>
+      </w:r>
+      <w:r>
+        <w:t>um diagrama com todos os requisitos de ambientes juntos</w:t>
       </w:r>
     </w:p>
   </w:comment>
@@ -12834,7 +12969,10 @@
         <w:annotationRef/>
       </w:r>
       <w:r>
-        <w:t>Colocar direto o comando</w:t>
+        <w:t xml:space="preserve">Colocar </w:t>
+      </w:r>
+      <w:r>
+        <w:t>direto o comando</w:t>
       </w:r>
     </w:p>
   </w:comment>
@@ -12855,25 +12993,6 @@
   <w15:commentEx w15:paraId="1CE2B2C3" w15:done="0"/>
   <w15:commentEx w15:paraId="3FF0A1DB" w15:done="0"/>
 </w15:commentsEx>
-</file>
-
-<file path=word/commentsIds.xml><?xml version="1.0" encoding="utf-8"?>
-<w16cid:commentsIds xmlns:wpc="http://schemas.microsoft.com/office/word/2010/wordprocessingCanvas" xmlns:cx="http://schemas.microsoft.com/office/drawing/2014/chartex" xmlns:cx1="http://schemas.microsoft.com/office/drawing/2015/9/8/chartex" xmlns:cx2="http://schemas.microsoft.com/office/drawing/2015/10/21/chartex" xmlns:cx3="http://schemas.microsoft.com/office/drawing/2016/5/9/chartex" xmlns:cx4="http://schemas.microsoft.com/office/drawing/2016/5/10/chartex" xmlns:cx5="http://schemas.microsoft.com/office/drawing/2016/5/11/chartex" xmlns:cx6="http://schemas.microsoft.com/office/drawing/2016/5/12/chartex" xmlns:cx7="http://schemas.microsoft.com/office/drawing/2016/5/13/chartex" xmlns:cx8="http://schemas.microsoft.com/office/drawing/2016/5/14/chartex" xmlns:mc="http://schemas.openxmlformats.org/markup-compatibility/2006" xmlns:aink="http://schemas.microsoft.com/office/drawing/2016/ink" xmlns:am3d="http://schemas.microsoft.com/office/drawing/2017/model3d" xmlns:o="urn:schemas-microsoft-com:office:office" xmlns:r="http://schemas.openxmlformats.org/officeDocument/2006/relationships" xmlns:m="http://schemas.openxmlformats.org/officeDocument/2006/math" xmlns:v="urn:schemas-microsoft-com:vml" xmlns:wp14="http://schemas.microsoft.com/office/word/2010/wordprocessingDrawing" xmlns:wp="http://schemas.openxmlformats.org/drawingml/2006/wordprocessingDrawing" xmlns:w10="urn:schemas-microsoft-com:office:word" xmlns:w="http://schemas.openxmlformats.org/wordprocessingml/2006/main" xmlns:w14="http://schemas.microsoft.com/office/word/2010/wordml" xmlns:w15="http://schemas.microsoft.com/office/word/2012/wordml" xmlns:w16cid="http://schemas.microsoft.com/office/word/2016/wordml/cid" xmlns:w16se="http://schemas.microsoft.com/office/word/2015/wordml/symex" xmlns:wpg="http://schemas.microsoft.com/office/word/2010/wordprocessingGroup" xmlns:wpi="http://schemas.microsoft.com/office/word/2010/wordprocessingInk" xmlns:wne="http://schemas.microsoft.com/office/word/2006/wordml" xmlns:wps="http://schemas.microsoft.com/office/word/2010/wordprocessingShape" mc:Ignorable="w14 w15 w16se w16cid wp14">
-  <w16cid:commentId w16cid:paraId="7A095CA6" w16cid:durableId="1D123A31"/>
-  <w16cid:commentId w16cid:paraId="4C5B6B34" w16cid:durableId="1D123AF7"/>
-  <w16cid:commentId w16cid:paraId="1CCC2753" w16cid:durableId="1D123D50"/>
-  <w16cid:commentId w16cid:paraId="5F0D603C" w16cid:durableId="1D123D10"/>
-  <w16cid:commentId w16cid:paraId="1F31C9C5" w16cid:durableId="1D123DA3"/>
-  <w16cid:commentId w16cid:paraId="789E2C64" w16cid:durableId="1D123DBA"/>
-  <w16cid:commentId w16cid:paraId="6719FADA" w16cid:durableId="1D124084"/>
-  <w16cid:commentId w16cid:paraId="6AB96737" w16cid:durableId="1D1240F6"/>
-  <w16cid:commentId w16cid:paraId="65B9AA01" w16cid:durableId="1D1242DF"/>
-  <w16cid:commentId w16cid:paraId="28FEB3C0" w16cid:durableId="1D124372"/>
-  <w16cid:commentId w16cid:paraId="4E429821" w16cid:durableId="1D1244C1"/>
-  <w16cid:commentId w16cid:paraId="6BD2F97C" w16cid:durableId="1D124753"/>
-  <w16cid:commentId w16cid:paraId="1CE2B2C3" w16cid:durableId="1D1250BA"/>
-  <w16cid:commentId w16cid:paraId="3FF0A1DB" w16cid:durableId="1D125126"/>
-</w16cid:commentsIds>
 </file>
 
 <file path=word/endnotes.xml><?xml version="1.0" encoding="utf-8"?>
@@ -14022,7 +14141,7 @@
 </file>
 
 <file path=customXml/itemProps1.xml><?xml version="1.0" encoding="utf-8"?>
-<ds:datastoreItem xmlns:ds="http://schemas.openxmlformats.org/officeDocument/2006/customXml" ds:itemID="{5FC39BF3-006D-46E9-9FFA-0BC1C2F7DEFC}">
+<ds:datastoreItem xmlns:ds="http://schemas.openxmlformats.org/officeDocument/2006/customXml" ds:itemID="{B11172D9-1EFF-4965-8811-A0DBC1C02233}">
   <ds:schemaRefs>
     <ds:schemaRef ds:uri="http://schemas.openxmlformats.org/officeDocument/2006/bibliography"/>
   </ds:schemaRefs>

</xml_diff>

<commit_message>
alterado diagramas cap3 e doc
</commit_message>
<xml_diff>
--- a/Docs/Planejamento e Implantação do MapsSkills.docx
+++ b/Docs/Planejamento e Implantação do MapsSkills.docx
@@ -1872,7 +1872,7 @@
           <w:szCs w:val="28"/>
           <w:lang w:eastAsia="pt-BR"/>
         </w:rPr>
-        <w:t>estabilidade com escalabilidade, bem como e  entregue</w:t>
+        <w:t xml:space="preserve">estabilidade </w:t>
       </w:r>
       <w:r>
         <w:rPr>
@@ -1881,7 +1881,16 @@
           <w:szCs w:val="28"/>
           <w:lang w:eastAsia="pt-BR"/>
         </w:rPr>
-        <w:t xml:space="preserve"> de forma contínua.</w:t>
+        <w:t>com escalabilidade, além de integrar de forma contínua</w:t>
+      </w:r>
+      <w:r>
+        <w:rPr>
+          <w:rFonts w:ascii="Times New Roman" w:eastAsia="Times New Roman" w:hAnsi="Times New Roman" w:cs="Times New Roman"/>
+          <w:sz w:val="28"/>
+          <w:szCs w:val="28"/>
+          <w:lang w:eastAsia="pt-BR"/>
+        </w:rPr>
+        <w:t>.</w:t>
       </w:r>
     </w:p>
     <w:p>
@@ -2342,6 +2351,7 @@
         <w:spacing w:after="0" w:line="360" w:lineRule="auto"/>
         <w:jc w:val="both"/>
         <w:rPr>
+          <w:ins w:id="8" w:author="Eduardo Sakaue" w:date="2017-07-13T19:03:00Z"/>
           <w:rFonts w:ascii="Times New Roman" w:hAnsi="Times New Roman" w:cs="Times New Roman"/>
           <w:sz w:val="28"/>
         </w:rPr>
@@ -2352,19 +2362,29 @@
           <w:sz w:val="28"/>
         </w:rPr>
         <w:tab/>
-        <w:t>Para garantir a disponibilidade e qualidade da plataforma é necessário conter serviços específicos para que a plataforma consiga realizar seu objetivo proposto....</w:t>
-      </w:r>
-    </w:p>
-    <w:p>
-      <w:pPr>
-        <w:spacing w:after="0" w:line="360" w:lineRule="auto"/>
-        <w:jc w:val="both"/>
-        <w:rPr>
-          <w:ins w:id="8" w:author="Eduardo Sakaue" w:date="2017-07-13T19:03:00Z"/>
-          <w:rFonts w:ascii="Times New Roman" w:hAnsi="Times New Roman" w:cs="Times New Roman"/>
-          <w:sz w:val="28"/>
-        </w:rPr>
-      </w:pPr>
+        <w:t xml:space="preserve">Para garantir a disponibilidade e qualidade da plataforma é necessário </w:t>
+      </w:r>
+      <w:r>
+        <w:rPr>
+          <w:rFonts w:ascii="Times New Roman" w:hAnsi="Times New Roman" w:cs="Times New Roman"/>
+          <w:sz w:val="28"/>
+        </w:rPr>
+        <w:t>que contenha</w:t>
+      </w:r>
+      <w:r>
+        <w:rPr>
+          <w:rFonts w:ascii="Times New Roman" w:hAnsi="Times New Roman" w:cs="Times New Roman"/>
+          <w:sz w:val="28"/>
+        </w:rPr>
+        <w:t xml:space="preserve"> serviços específicos para que a plataforma consiga re</w:t>
+      </w:r>
+      <w:r>
+        <w:rPr>
+          <w:rFonts w:ascii="Times New Roman" w:hAnsi="Times New Roman" w:cs="Times New Roman"/>
+          <w:sz w:val="28"/>
+        </w:rPr>
+        <w:t>alizar seu objetivo proposto.</w:t>
+      </w:r>
       <w:r>
         <w:rPr>
           <w:rFonts w:ascii="Times New Roman" w:hAnsi="Times New Roman" w:cs="Times New Roman"/>
@@ -2379,12 +2399,21 @@
         <w:spacing w:after="0" w:line="360" w:lineRule="auto"/>
         <w:jc w:val="both"/>
         <w:rPr>
-          <w:ins w:id="9" w:author="Eduardo Sakaue" w:date="2017-07-13T19:03:00Z"/>
-          <w:rFonts w:ascii="Times New Roman" w:hAnsi="Times New Roman" w:cs="Times New Roman"/>
-          <w:sz w:val="28"/>
-        </w:rPr>
-      </w:pPr>
-      <w:ins w:id="10" w:author="Eduardo Sakaue" w:date="2017-07-13T19:03:00Z">
+          <w:rFonts w:ascii="Times New Roman" w:hAnsi="Times New Roman" w:cs="Times New Roman"/>
+          <w:sz w:val="28"/>
+        </w:rPr>
+      </w:pPr>
+    </w:p>
+    <w:p>
+      <w:pPr>
+        <w:spacing w:after="0" w:line="360" w:lineRule="auto"/>
+        <w:jc w:val="both"/>
+        <w:rPr>
+          <w:rFonts w:ascii="Times New Roman" w:hAnsi="Times New Roman" w:cs="Times New Roman"/>
+          <w:sz w:val="28"/>
+        </w:rPr>
+      </w:pPr>
+      <w:ins w:id="9" w:author="Eduardo Sakaue" w:date="2017-07-13T19:03:00Z">
         <w:r>
           <w:rPr>
             <w:rFonts w:ascii="Times New Roman" w:hAnsi="Times New Roman" w:cs="Times New Roman"/>
@@ -2397,9 +2426,9 @@
     <w:p>
       <w:pPr>
         <w:spacing w:after="0" w:line="360" w:lineRule="auto"/>
-        <w:jc w:val="center"/>
-        <w:rPr>
-          <w:ins w:id="11" w:author="Eduardo Sakaue" w:date="2017-07-13T19:01:00Z"/>
+        <w:jc w:val="both"/>
+        <w:rPr>
+          <w:ins w:id="10" w:author="Eduardo Sakaue" w:date="2017-07-13T19:03:00Z"/>
           <w:rFonts w:ascii="Times New Roman" w:hAnsi="Times New Roman" w:cs="Times New Roman"/>
           <w:sz w:val="28"/>
         </w:rPr>
@@ -2412,10 +2441,10 @@
           <w:lang w:eastAsia="pt-BR"/>
         </w:rPr>
         <w:drawing>
-          <wp:inline distT="0" distB="0" distL="0" distR="0" wp14:anchorId="196C7008" wp14:editId="50BEB6AF">
-            <wp:extent cx="5490845" cy="2632710"/>
+          <wp:inline distT="0" distB="0" distL="0" distR="0" wp14:anchorId="69D96BA5" wp14:editId="4C0D649B">
+            <wp:extent cx="5761330" cy="2705100"/>
             <wp:effectExtent l="0" t="0" r="0" b="0"/>
-            <wp:docPr id="42" name="Picture 42"/>
+            <wp:docPr id="1" name="Picture 1"/>
             <wp:cNvGraphicFramePr>
               <a:graphicFrameLocks xmlns:a="http://schemas.openxmlformats.org/drawingml/2006/main" noChangeAspect="1"/>
             </wp:cNvGraphicFramePr>
@@ -2423,7 +2452,7 @@
               <a:graphicData uri="http://schemas.openxmlformats.org/drawingml/2006/picture">
                 <pic:pic xmlns:pic="http://schemas.openxmlformats.org/drawingml/2006/picture">
                   <pic:nvPicPr>
-                    <pic:cNvPr id="42" name="Arquitetura Mapkills.png"/>
+                    <pic:cNvPr id="1" name="Arquitetura Mapkills.png"/>
                     <pic:cNvPicPr/>
                   </pic:nvPicPr>
                   <pic:blipFill>
@@ -2441,7 +2470,7 @@
                   <pic:spPr>
                     <a:xfrm>
                       <a:off x="0" y="0"/>
-                      <a:ext cx="5490845" cy="2632710"/>
+                      <a:ext cx="5762743" cy="2705764"/>
                     </a:xfrm>
                     <a:prstGeom prst="rect">
                       <a:avLst/>
@@ -2453,6 +2482,17 @@
           </wp:inline>
         </w:drawing>
       </w:r>
+    </w:p>
+    <w:p>
+      <w:pPr>
+        <w:spacing w:after="0" w:line="360" w:lineRule="auto"/>
+        <w:jc w:val="center"/>
+        <w:rPr>
+          <w:ins w:id="11" w:author="Eduardo Sakaue" w:date="2017-07-13T19:01:00Z"/>
+          <w:rFonts w:ascii="Times New Roman" w:hAnsi="Times New Roman" w:cs="Times New Roman"/>
+          <w:sz w:val="28"/>
+        </w:rPr>
+      </w:pPr>
     </w:p>
     <w:p>
       <w:pPr>
@@ -2522,17 +2562,11 @@
       <w:r>
         <w:rPr>
           <w:rFonts w:ascii="Times New Roman" w:hAnsi="Times New Roman" w:cs="Times New Roman"/>
+          <w:b/>
           <w:sz w:val="28"/>
         </w:rPr>
         <w:tab/>
-      </w:r>
-      <w:r>
-        <w:rPr>
-          <w:rFonts w:ascii="Times New Roman" w:hAnsi="Times New Roman" w:cs="Times New Roman"/>
-          <w:b/>
-          <w:sz w:val="28"/>
-        </w:rPr>
-        <w:t>Azure</w:t>
+        <w:t>Máquina Virtual</w:t>
       </w:r>
     </w:p>
     <w:p>
@@ -2557,159 +2591,42 @@
           <w:sz w:val="28"/>
         </w:rPr>
         <w:tab/>
-        <w:t>Plataforma Web onde o Host estará hospedado.</w:t>
-      </w:r>
-    </w:p>
-    <w:p>
-      <w:pPr>
-        <w:spacing w:after="0" w:line="360" w:lineRule="auto"/>
-        <w:jc w:val="both"/>
-        <w:rPr>
-          <w:rFonts w:ascii="Times New Roman" w:hAnsi="Times New Roman" w:cs="Times New Roman"/>
-          <w:sz w:val="28"/>
-        </w:rPr>
-      </w:pPr>
-    </w:p>
-    <w:p>
-      <w:pPr>
-        <w:spacing w:after="0" w:line="360" w:lineRule="auto"/>
-        <w:jc w:val="both"/>
-        <w:rPr>
-          <w:rFonts w:ascii="Times New Roman" w:hAnsi="Times New Roman" w:cs="Times New Roman"/>
-          <w:b/>
-          <w:sz w:val="28"/>
-        </w:rPr>
-      </w:pPr>
-      <w:r>
-        <w:rPr>
-          <w:rFonts w:ascii="Times New Roman" w:hAnsi="Times New Roman" w:cs="Times New Roman"/>
-          <w:sz w:val="28"/>
-        </w:rPr>
+      </w:r>
+      <w:r>
+        <w:rPr>
+          <w:rFonts w:ascii="Times New Roman" w:hAnsi="Times New Roman" w:cs="Times New Roman"/>
+          <w:sz w:val="28"/>
+        </w:rPr>
+        <w:t>Software em que um Sistema Operacional é instalado e executado, fornecendo os serviços necessários para que a plataforma estaja em produção.</w:t>
+      </w:r>
+    </w:p>
+    <w:p>
+      <w:pPr>
+        <w:spacing w:after="0" w:line="360" w:lineRule="auto"/>
+        <w:jc w:val="both"/>
+        <w:rPr>
+          <w:rFonts w:ascii="Times New Roman" w:hAnsi="Times New Roman" w:cs="Times New Roman"/>
+          <w:b/>
+          <w:sz w:val="28"/>
+        </w:rPr>
+      </w:pPr>
+      <w:r>
+        <w:rPr>
+          <w:rFonts w:ascii="Times New Roman" w:hAnsi="Times New Roman" w:cs="Times New Roman"/>
+          <w:b/>
+          <w:sz w:val="28"/>
+        </w:rPr>
+        <w:lastRenderedPageBreak/>
         <w:tab/>
-      </w:r>
-      <w:r>
-        <w:rPr>
-          <w:rFonts w:ascii="Times New Roman" w:hAnsi="Times New Roman" w:cs="Times New Roman"/>
-          <w:b/>
-          <w:sz w:val="28"/>
-        </w:rPr>
-        <w:t>Host</w:t>
-      </w:r>
-      <w:r>
-        <w:rPr>
-          <w:rFonts w:ascii="Times New Roman" w:hAnsi="Times New Roman" w:cs="Times New Roman"/>
-          <w:b/>
-          <w:sz w:val="28"/>
-        </w:rPr>
-        <w:t xml:space="preserve"> (Servidor)</w:t>
-      </w:r>
-    </w:p>
-    <w:p>
-      <w:pPr>
-        <w:spacing w:after="0" w:line="360" w:lineRule="auto"/>
-        <w:jc w:val="both"/>
-        <w:rPr>
-          <w:rFonts w:ascii="Times New Roman" w:eastAsia="Times New Roman" w:hAnsi="Times New Roman" w:cs="Times New Roman"/>
-          <w:sz w:val="28"/>
-          <w:szCs w:val="28"/>
-        </w:rPr>
-      </w:pPr>
-      <w:r>
-        <w:rPr>
-          <w:rFonts w:ascii="Times New Roman" w:hAnsi="Times New Roman" w:cs="Times New Roman"/>
-          <w:sz w:val="28"/>
-        </w:rPr>
-        <w:tab/>
-      </w:r>
-      <w:r>
-        <w:rPr>
-          <w:rFonts w:ascii="Times New Roman" w:hAnsi="Times New Roman" w:cs="Times New Roman"/>
-          <w:sz w:val="28"/>
-        </w:rPr>
-        <w:tab/>
-      </w:r>
-      <w:r>
-        <w:rPr>
-          <w:rFonts w:ascii="Times New Roman" w:hAnsi="Times New Roman" w:cs="Times New Roman"/>
-          <w:sz w:val="28"/>
-        </w:rPr>
-        <w:t>C</w:t>
-      </w:r>
-      <w:r>
-        <w:rPr>
-          <w:rFonts w:ascii="Times New Roman" w:eastAsia="Times New Roman" w:hAnsi="Times New Roman" w:cs="Times New Roman"/>
-          <w:sz w:val="28"/>
-          <w:szCs w:val="28"/>
-        </w:rPr>
-        <w:t xml:space="preserve">omputador desenvolvido para fornecer </w:t>
-      </w:r>
-      <w:r>
-        <w:rPr>
-          <w:rFonts w:ascii="Times New Roman" w:eastAsia="Times New Roman" w:hAnsi="Times New Roman" w:cs="Times New Roman"/>
-          <w:sz w:val="28"/>
-          <w:szCs w:val="28"/>
-        </w:rPr>
-        <w:t xml:space="preserve">todos serviços necessários para que a plataforma esteja em produção. </w:t>
-      </w:r>
-    </w:p>
-    <w:p>
-      <w:pPr>
-        <w:spacing w:after="0" w:line="360" w:lineRule="auto"/>
-        <w:jc w:val="both"/>
-        <w:rPr>
-          <w:rFonts w:ascii="Times New Roman" w:hAnsi="Times New Roman" w:cs="Times New Roman"/>
-          <w:sz w:val="28"/>
-        </w:rPr>
-      </w:pPr>
-    </w:p>
-    <w:p>
-      <w:pPr>
-        <w:spacing w:after="0" w:line="360" w:lineRule="auto"/>
-        <w:jc w:val="both"/>
-        <w:rPr>
-          <w:rFonts w:ascii="Times New Roman" w:hAnsi="Times New Roman" w:cs="Times New Roman"/>
-          <w:sz w:val="28"/>
-        </w:rPr>
-      </w:pPr>
-    </w:p>
-    <w:p>
-      <w:pPr>
-        <w:spacing w:after="0" w:line="360" w:lineRule="auto"/>
-        <w:jc w:val="both"/>
-        <w:rPr>
-          <w:rFonts w:ascii="Times New Roman" w:hAnsi="Times New Roman" w:cs="Times New Roman"/>
-          <w:sz w:val="28"/>
-        </w:rPr>
-      </w:pPr>
-    </w:p>
-    <w:p>
-      <w:pPr>
-        <w:spacing w:after="0" w:line="360" w:lineRule="auto"/>
-        <w:jc w:val="both"/>
-        <w:rPr>
-          <w:rFonts w:ascii="Times New Roman" w:hAnsi="Times New Roman" w:cs="Times New Roman"/>
-          <w:sz w:val="28"/>
-        </w:rPr>
-      </w:pPr>
-    </w:p>
-    <w:p>
-      <w:pPr>
-        <w:spacing w:after="0" w:line="360" w:lineRule="auto"/>
-        <w:jc w:val="both"/>
-        <w:rPr>
-          <w:rFonts w:ascii="Times New Roman" w:hAnsi="Times New Roman" w:cs="Times New Roman"/>
-          <w:b/>
-          <w:sz w:val="28"/>
-        </w:rPr>
-      </w:pPr>
-      <w:r>
-        <w:rPr>
-          <w:rFonts w:ascii="Times New Roman" w:hAnsi="Times New Roman" w:cs="Times New Roman"/>
-          <w:b/>
-          <w:sz w:val="28"/>
-        </w:rPr>
-        <w:tab/>
-        <w:t>Servidor Web front-end</w:t>
+        <w:t>Servidor Web front-E</w:t>
+      </w:r>
+      <w:r>
+        <w:rPr>
+          <w:rFonts w:ascii="Times New Roman" w:hAnsi="Times New Roman" w:cs="Times New Roman"/>
+          <w:b/>
+          <w:sz w:val="28"/>
+        </w:rPr>
+        <w:t>nd</w:t>
       </w:r>
     </w:p>
     <w:p>
@@ -2776,7 +2693,14 @@
           <w:rFonts w:ascii="Times New Roman" w:hAnsi="Times New Roman" w:cs="Times New Roman"/>
           <w:sz w:val="28"/>
         </w:rPr>
-        <w:t>de negoócio propriamente dita)</w:t>
+        <w:t>de negoócio</w:t>
+      </w:r>
+      <w:r>
+        <w:rPr>
+          <w:rFonts w:ascii="Times New Roman" w:hAnsi="Times New Roman" w:cs="Times New Roman"/>
+          <w:sz w:val="28"/>
+        </w:rPr>
+        <w:t>)</w:t>
       </w:r>
       <w:r>
         <w:rPr>
@@ -2797,7 +2721,7 @@
           <w:rFonts w:ascii="Times New Roman" w:hAnsi="Times New Roman" w:cs="Times New Roman"/>
           <w:sz w:val="28"/>
         </w:rPr>
-        <w:t xml:space="preserve">tendo por requisito </w:t>
+        <w:t xml:space="preserve">por </w:t>
       </w:r>
       <w:r>
         <w:rPr>
@@ -2813,6 +2737,16 @@
         <w:jc w:val="both"/>
         <w:rPr>
           <w:rFonts w:ascii="Times New Roman" w:hAnsi="Times New Roman" w:cs="Times New Roman"/>
+          <w:sz w:val="28"/>
+        </w:rPr>
+      </w:pPr>
+    </w:p>
+    <w:p>
+      <w:pPr>
+        <w:spacing w:after="0" w:line="360" w:lineRule="auto"/>
+        <w:jc w:val="both"/>
+        <w:rPr>
+          <w:rFonts w:ascii="Times New Roman" w:hAnsi="Times New Roman" w:cs="Times New Roman"/>
           <w:b/>
           <w:sz w:val="28"/>
         </w:rPr>
@@ -2824,7 +2758,39 @@
           <w:sz w:val="28"/>
         </w:rPr>
         <w:tab/>
-        <w:t>Servidor Web back-end</w:t>
+        <w:t xml:space="preserve">Servidor Web </w:t>
+      </w:r>
+      <w:r>
+        <w:rPr>
+          <w:rFonts w:ascii="Times New Roman" w:hAnsi="Times New Roman" w:cs="Times New Roman"/>
+          <w:b/>
+          <w:sz w:val="28"/>
+        </w:rPr>
+        <w:t>B</w:t>
+      </w:r>
+      <w:r>
+        <w:rPr>
+          <w:rFonts w:ascii="Times New Roman" w:hAnsi="Times New Roman" w:cs="Times New Roman"/>
+          <w:b/>
+          <w:sz w:val="28"/>
+        </w:rPr>
+        <w:t>ack-</w:t>
+      </w:r>
+      <w:r>
+        <w:rPr>
+          <w:rFonts w:ascii="Times New Roman" w:hAnsi="Times New Roman" w:cs="Times New Roman"/>
+          <w:b/>
+          <w:sz w:val="28"/>
+        </w:rPr>
+        <w:t>E</w:t>
+      </w:r>
+      <w:r>
+        <w:rPr>
+          <w:rFonts w:ascii="Times New Roman" w:hAnsi="Times New Roman" w:cs="Times New Roman"/>
+          <w:b/>
+          <w:sz w:val="28"/>
+        </w:rPr>
+        <w:t>nd</w:t>
       </w:r>
     </w:p>
     <w:p>
@@ -2849,21 +2815,7 @@
           <w:sz w:val="28"/>
         </w:rPr>
         <w:tab/>
-        <w:t xml:space="preserve">Servidor responsável por </w:t>
-      </w:r>
-      <w:r>
-        <w:rPr>
-          <w:rFonts w:ascii="Times New Roman" w:hAnsi="Times New Roman" w:cs="Times New Roman"/>
-          <w:sz w:val="28"/>
-        </w:rPr>
-        <w:t xml:space="preserve">conter o Software </w:t>
-      </w:r>
-      <w:r>
-        <w:rPr>
-          <w:rFonts w:ascii="Times New Roman" w:hAnsi="Times New Roman" w:cs="Times New Roman"/>
-          <w:sz w:val="28"/>
-        </w:rPr>
-        <w:t xml:space="preserve">disponibilizar a aplicação </w:t>
+        <w:t xml:space="preserve">Servidor responsável por disponibilizar a aplicação </w:t>
       </w:r>
       <w:r>
         <w:rPr>
@@ -2893,6 +2845,16 @@
         </w:rPr>
         <w:t>com java 8.</w:t>
       </w:r>
+    </w:p>
+    <w:p>
+      <w:pPr>
+        <w:spacing w:after="0" w:line="360" w:lineRule="auto"/>
+        <w:jc w:val="both"/>
+        <w:rPr>
+          <w:rFonts w:ascii="Times New Roman" w:hAnsi="Times New Roman" w:cs="Times New Roman"/>
+          <w:sz w:val="28"/>
+        </w:rPr>
+      </w:pPr>
     </w:p>
     <w:p>
       <w:pPr>
@@ -2956,6 +2918,17 @@
           <w:sz w:val="28"/>
         </w:rPr>
       </w:pPr>
+    </w:p>
+    <w:p>
+      <w:pPr>
+        <w:spacing w:after="0" w:line="360" w:lineRule="auto"/>
+        <w:jc w:val="both"/>
+        <w:rPr>
+          <w:rFonts w:ascii="Times New Roman" w:hAnsi="Times New Roman" w:cs="Times New Roman"/>
+          <w:b/>
+          <w:sz w:val="28"/>
+        </w:rPr>
+      </w:pPr>
       <w:r>
         <w:rPr>
           <w:rFonts w:ascii="Times New Roman" w:hAnsi="Times New Roman" w:cs="Times New Roman"/>
@@ -2963,23 +2936,14 @@
           <w:sz w:val="28"/>
         </w:rPr>
         <w:tab/>
-        <w:t xml:space="preserve">Load </w:t>
-      </w:r>
-      <w:commentRangeStart w:id="14"/>
-      <w:r>
-        <w:rPr>
-          <w:rFonts w:ascii="Times New Roman" w:hAnsi="Times New Roman" w:cs="Times New Roman"/>
-          <w:b/>
-          <w:sz w:val="28"/>
-        </w:rPr>
-        <w:t>Balancer</w:t>
-      </w:r>
-      <w:commentRangeEnd w:id="14"/>
-      <w:r>
-        <w:rPr>
-          <w:rStyle w:val="CommentReference"/>
-        </w:rPr>
-        <w:commentReference w:id="14"/>
+      </w:r>
+      <w:r>
+        <w:rPr>
+          <w:rFonts w:ascii="Times New Roman" w:hAnsi="Times New Roman" w:cs="Times New Roman"/>
+          <w:b/>
+          <w:sz w:val="28"/>
+        </w:rPr>
+        <w:t>Balanceador de Carga</w:t>
       </w:r>
     </w:p>
     <w:p>
@@ -3010,7 +2974,21 @@
           <w:rFonts w:ascii="Times New Roman" w:hAnsi="Times New Roman" w:cs="Times New Roman"/>
           <w:sz w:val="28"/>
         </w:rPr>
-        <w:t xml:space="preserve">É fundamental destribuir a quantidade de acesso ao Servidor de Back-End, para que isso ocorra é necessario que </w:t>
+        <w:t xml:space="preserve">É fundamental </w:t>
+      </w:r>
+      <w:r>
+        <w:rPr>
+          <w:rFonts w:ascii="Times New Roman" w:hAnsi="Times New Roman" w:cs="Times New Roman"/>
+          <w:sz w:val="28"/>
+        </w:rPr>
+        <w:t xml:space="preserve">controlar </w:t>
+      </w:r>
+      <w:r>
+        <w:rPr>
+          <w:rFonts w:ascii="Times New Roman" w:hAnsi="Times New Roman" w:cs="Times New Roman"/>
+          <w:sz w:val="28"/>
+        </w:rPr>
+        <w:t xml:space="preserve">a quantidade de acesso ao Servidor de Back-End, para que isso ocorra é necessario que </w:t>
       </w:r>
       <w:r>
         <w:rPr>
@@ -3031,15 +3009,35 @@
           <w:rFonts w:ascii="Times New Roman" w:hAnsi="Times New Roman" w:cs="Times New Roman"/>
           <w:sz w:val="28"/>
         </w:rPr>
-        <w:t xml:space="preserve">. Todas requisições serão controladas por ele, </w:t>
-      </w:r>
-      <w:r>
-        <w:rPr>
-          <w:rFonts w:ascii="Times New Roman" w:hAnsi="Times New Roman" w:cs="Times New Roman"/>
-          <w:sz w:val="28"/>
-        </w:rPr>
-        <w:t>redirecionando as requisições para o servidor com menos carga.</w:t>
-      </w:r>
+        <w:t xml:space="preserve">. </w:t>
+      </w:r>
+      <w:r>
+        <w:rPr>
+          <w:rFonts w:ascii="Times New Roman" w:hAnsi="Times New Roman" w:cs="Times New Roman"/>
+          <w:sz w:val="28"/>
+        </w:rPr>
+        <w:t>Este serviço será responsável por direcionar as requisições para o Servido Back-End com menos carga.</w:t>
+      </w:r>
+    </w:p>
+    <w:p>
+      <w:pPr>
+        <w:spacing w:after="0" w:line="360" w:lineRule="auto"/>
+        <w:jc w:val="both"/>
+        <w:rPr>
+          <w:rFonts w:ascii="Times New Roman" w:hAnsi="Times New Roman" w:cs="Times New Roman"/>
+          <w:sz w:val="28"/>
+        </w:rPr>
+      </w:pPr>
+    </w:p>
+    <w:p>
+      <w:pPr>
+        <w:spacing w:after="0" w:line="360" w:lineRule="auto"/>
+        <w:jc w:val="both"/>
+        <w:rPr>
+          <w:rFonts w:ascii="Times New Roman" w:hAnsi="Times New Roman" w:cs="Times New Roman"/>
+          <w:sz w:val="28"/>
+        </w:rPr>
+      </w:pPr>
     </w:p>
     <w:p>
       <w:pPr>
@@ -3079,7 +3077,22 @@
         </w:rPr>
         <w:lastRenderedPageBreak/>
         <w:tab/>
-        <w:t>Entrega Contínua</w:t>
+      </w:r>
+      <w:r>
+        <w:rPr>
+          <w:rFonts w:ascii="Times New Roman" w:hAnsi="Times New Roman" w:cs="Times New Roman"/>
+          <w:b/>
+          <w:sz w:val="28"/>
+        </w:rPr>
+        <w:t xml:space="preserve">Integração </w:t>
+      </w:r>
+      <w:r>
+        <w:rPr>
+          <w:rFonts w:ascii="Times New Roman" w:hAnsi="Times New Roman" w:cs="Times New Roman"/>
+          <w:b/>
+          <w:sz w:val="28"/>
+        </w:rPr>
+        <w:t>Contínua</w:t>
       </w:r>
     </w:p>
     <w:p>
@@ -3110,52 +3123,81 @@
           <w:rFonts w:ascii="Times New Roman" w:hAnsi="Times New Roman" w:cs="Times New Roman"/>
           <w:sz w:val="28"/>
         </w:rPr>
-        <w:t xml:space="preserve">É necessário garantir que um novo código esteja apto para ser disponibilizado em ambiente de produção. </w:t>
-      </w:r>
-      <w:r>
-        <w:rPr>
-          <w:rFonts w:ascii="Times New Roman" w:hAnsi="Times New Roman" w:cs="Times New Roman"/>
-          <w:sz w:val="28"/>
-        </w:rPr>
-        <w:t xml:space="preserve">Controlando </w:t>
-      </w:r>
-      <w:commentRangeStart w:id="15"/>
-      <w:r>
-        <w:rPr>
-          <w:rFonts w:ascii="Times New Roman" w:hAnsi="Times New Roman" w:cs="Times New Roman"/>
-          <w:sz w:val="28"/>
-        </w:rPr>
-        <w:t>builds</w:t>
-      </w:r>
-      <w:commentRangeEnd w:id="15"/>
-      <w:r>
-        <w:rPr>
-          <w:rStyle w:val="CommentReference"/>
-        </w:rPr>
-        <w:commentReference w:id="15"/>
-      </w:r>
-      <w:r>
-        <w:rPr>
-          <w:rFonts w:ascii="Times New Roman" w:hAnsi="Times New Roman" w:cs="Times New Roman"/>
-          <w:sz w:val="28"/>
-        </w:rPr>
-        <w:t xml:space="preserve">, validações e testes, para que </w:t>
-      </w:r>
-      <w:r>
-        <w:rPr>
-          <w:rFonts w:ascii="Times New Roman" w:hAnsi="Times New Roman" w:cs="Times New Roman"/>
-          <w:sz w:val="28"/>
-        </w:rPr>
-        <w:t xml:space="preserve">o processo de frequentes alterações parciais entejam disponíveis </w:t>
-      </w:r>
-      <w:r>
-        <w:rPr>
-          <w:rFonts w:ascii="Times New Roman" w:hAnsi="Times New Roman" w:cs="Times New Roman"/>
-          <w:sz w:val="28"/>
-        </w:rPr>
-        <w:tab/>
-        <w:t>de maneira automática e com garantia de que a plataforma funcione como esperado.</w:t>
-      </w:r>
+        <w:t xml:space="preserve">É necessário garantir que um novo código esteja apto </w:t>
+      </w:r>
+      <w:r>
+        <w:rPr>
+          <w:rFonts w:ascii="Times New Roman" w:hAnsi="Times New Roman" w:cs="Times New Roman"/>
+          <w:sz w:val="28"/>
+        </w:rPr>
+        <w:t>à</w:t>
+      </w:r>
+      <w:r>
+        <w:rPr>
+          <w:rFonts w:ascii="Times New Roman" w:hAnsi="Times New Roman" w:cs="Times New Roman"/>
+          <w:sz w:val="28"/>
+        </w:rPr>
+        <w:t xml:space="preserve"> ser disponibilizado </w:t>
+      </w:r>
+      <w:r>
+        <w:rPr>
+          <w:rFonts w:ascii="Times New Roman" w:hAnsi="Times New Roman" w:cs="Times New Roman"/>
+          <w:sz w:val="28"/>
+        </w:rPr>
+        <w:t>frequentemente</w:t>
+      </w:r>
+      <w:r>
+        <w:rPr>
+          <w:rFonts w:ascii="Times New Roman" w:hAnsi="Times New Roman" w:cs="Times New Roman"/>
+          <w:sz w:val="28"/>
+        </w:rPr>
+        <w:t xml:space="preserve">. </w:t>
+      </w:r>
+      <w:r>
+        <w:rPr>
+          <w:rFonts w:ascii="Times New Roman" w:hAnsi="Times New Roman" w:cs="Times New Roman"/>
+          <w:sz w:val="28"/>
+        </w:rPr>
+        <w:t>Controlando as contruções, versionamento, validações e testes.</w:t>
+      </w:r>
+      <w:r>
+        <w:rPr>
+          <w:rFonts w:ascii="Times New Roman" w:hAnsi="Times New Roman" w:cs="Times New Roman"/>
+          <w:sz w:val="28"/>
+        </w:rPr>
+        <w:t xml:space="preserve"> </w:t>
+      </w:r>
+      <w:r>
+        <w:rPr>
+          <w:rFonts w:ascii="Times New Roman" w:hAnsi="Times New Roman" w:cs="Times New Roman"/>
+          <w:sz w:val="28"/>
+        </w:rPr>
+        <w:t>P</w:t>
+      </w:r>
+      <w:r>
+        <w:rPr>
+          <w:rFonts w:ascii="Times New Roman" w:hAnsi="Times New Roman" w:cs="Times New Roman"/>
+          <w:sz w:val="28"/>
+        </w:rPr>
+        <w:t xml:space="preserve">ara que </w:t>
+      </w:r>
+      <w:r>
+        <w:rPr>
+          <w:rFonts w:ascii="Times New Roman" w:hAnsi="Times New Roman" w:cs="Times New Roman"/>
+          <w:sz w:val="28"/>
+        </w:rPr>
+        <w:t>o processo de frequentes alterações parciais entejam disponíveis de maneira automática e com garantia de que a plataforma funcione como esperado.</w:t>
+      </w:r>
+    </w:p>
+    <w:p>
+      <w:pPr>
+        <w:spacing w:after="0" w:line="360" w:lineRule="auto"/>
+        <w:jc w:val="both"/>
+        <w:rPr>
+          <w:rFonts w:ascii="Times New Roman" w:hAnsi="Times New Roman" w:cs="Times New Roman"/>
+          <w:sz w:val="28"/>
+        </w:rPr>
+      </w:pPr>
     </w:p>
     <w:p>
       <w:pPr>
@@ -3230,6 +3272,17 @@
           <w:sz w:val="28"/>
         </w:rPr>
       </w:pPr>
+    </w:p>
+    <w:p>
+      <w:pPr>
+        <w:spacing w:after="0" w:line="360" w:lineRule="auto"/>
+        <w:jc w:val="both"/>
+        <w:rPr>
+          <w:rFonts w:ascii="Times New Roman" w:hAnsi="Times New Roman" w:cs="Times New Roman"/>
+          <w:b/>
+          <w:sz w:val="28"/>
+        </w:rPr>
+      </w:pPr>
       <w:r>
         <w:rPr>
           <w:rFonts w:ascii="Times New Roman" w:hAnsi="Times New Roman" w:cs="Times New Roman"/>
@@ -3297,7 +3350,21 @@
           <w:rFonts w:ascii="Times New Roman" w:hAnsi="Times New Roman" w:cs="Times New Roman"/>
           <w:sz w:val="28"/>
         </w:rPr>
-        <w:t xml:space="preserve">informe em o </w:t>
+        <w:t xml:space="preserve">informe </w:t>
+      </w:r>
+      <w:r>
+        <w:rPr>
+          <w:rFonts w:ascii="Times New Roman" w:hAnsi="Times New Roman" w:cs="Times New Roman"/>
+          <w:sz w:val="28"/>
+        </w:rPr>
+        <w:t xml:space="preserve">ao Técnico resposável pela disponibilização da aplicação o estado da Máquina Virtual, demonstrando graficamente </w:t>
+      </w:r>
+      <w:r>
+        <w:rPr>
+          <w:rFonts w:ascii="Times New Roman" w:hAnsi="Times New Roman" w:cs="Times New Roman"/>
+          <w:sz w:val="28"/>
+        </w:rPr>
+        <w:t xml:space="preserve">em o </w:t>
       </w:r>
       <w:r>
         <w:rPr>
@@ -3325,7 +3392,28 @@
           <w:rFonts w:ascii="Times New Roman" w:hAnsi="Times New Roman" w:cs="Times New Roman"/>
           <w:sz w:val="28"/>
         </w:rPr>
-        <w:t xml:space="preserve">, bem como métricas referente a consumo de network. </w:t>
+        <w:t xml:space="preserve"> dados</w:t>
+      </w:r>
+      <w:r>
+        <w:rPr>
+          <w:rFonts w:ascii="Times New Roman" w:hAnsi="Times New Roman" w:cs="Times New Roman"/>
+          <w:sz w:val="28"/>
+        </w:rPr>
+        <w:t xml:space="preserve">, bem como métricas referente a consumo de </w:t>
+      </w:r>
+      <w:r>
+        <w:rPr>
+          <w:rFonts w:ascii="Times New Roman" w:hAnsi="Times New Roman" w:cs="Times New Roman"/>
+          <w:sz w:val="28"/>
+        </w:rPr>
+        <w:t>internet</w:t>
+      </w:r>
+      <w:r>
+        <w:rPr>
+          <w:rFonts w:ascii="Times New Roman" w:hAnsi="Times New Roman" w:cs="Times New Roman"/>
+          <w:sz w:val="28"/>
+        </w:rPr>
+        <w:t xml:space="preserve">. </w:t>
       </w:r>
     </w:p>
     <w:p>
@@ -3344,6 +3432,166 @@
         </w:rPr>
         <w:tab/>
       </w:r>
+    </w:p>
+    <w:p>
+      <w:pPr>
+        <w:spacing w:after="0" w:line="360" w:lineRule="auto"/>
+        <w:ind w:firstLine="708"/>
+        <w:jc w:val="both"/>
+        <w:rPr>
+          <w:rFonts w:ascii="Times New Roman" w:eastAsia="Times New Roman" w:hAnsi="Times New Roman" w:cs="Times New Roman"/>
+          <w:b/>
+          <w:bCs/>
+          <w:sz w:val="28"/>
+          <w:szCs w:val="28"/>
+        </w:rPr>
+      </w:pPr>
+      <w:r>
+        <w:rPr>
+          <w:rFonts w:ascii="Times New Roman" w:eastAsia="Times New Roman" w:hAnsi="Times New Roman" w:cs="Times New Roman"/>
+          <w:b/>
+          <w:bCs/>
+          <w:sz w:val="28"/>
+          <w:szCs w:val="28"/>
+        </w:rPr>
+        <w:t>Quantidade e Escalabilidade</w:t>
+      </w:r>
+    </w:p>
+    <w:p>
+      <w:pPr>
+        <w:spacing w:after="0" w:line="360" w:lineRule="auto"/>
+        <w:jc w:val="both"/>
+        <w:rPr>
+          <w:rFonts w:ascii="Times New Roman" w:hAnsi="Times New Roman" w:cs="Times New Roman"/>
+          <w:sz w:val="28"/>
+        </w:rPr>
+      </w:pPr>
+      <w:r>
+        <w:rPr>
+          <w:rFonts w:ascii="Times New Roman" w:hAnsi="Times New Roman" w:cs="Times New Roman"/>
+          <w:sz w:val="28"/>
+        </w:rPr>
+        <w:tab/>
+      </w:r>
+    </w:p>
+    <w:p>
+      <w:pPr>
+        <w:spacing w:after="0" w:line="360" w:lineRule="auto"/>
+        <w:jc w:val="both"/>
+        <w:rPr>
+          <w:rFonts w:ascii="Times New Roman" w:eastAsia="Times New Roman" w:hAnsi="Times New Roman" w:cs="Times New Roman"/>
+          <w:sz w:val="28"/>
+          <w:szCs w:val="28"/>
+        </w:rPr>
+      </w:pPr>
+      <w:r>
+        <w:rPr>
+          <w:rFonts w:ascii="Times New Roman" w:hAnsi="Times New Roman" w:cs="Times New Roman"/>
+          <w:sz w:val="28"/>
+        </w:rPr>
+        <w:tab/>
+      </w:r>
+      <w:r>
+        <w:rPr>
+          <w:rFonts w:ascii="Times New Roman" w:hAnsi="Times New Roman" w:cs="Times New Roman"/>
+          <w:sz w:val="28"/>
+        </w:rPr>
+        <w:t>É primordial que a</w:t>
+      </w:r>
+      <w:r>
+        <w:rPr>
+          <w:rFonts w:ascii="Times New Roman" w:hAnsi="Times New Roman" w:cs="Times New Roman"/>
+          <w:sz w:val="28"/>
+        </w:rPr>
+        <w:t xml:space="preserve"> plataforma </w:t>
+      </w:r>
+      <w:r>
+        <w:rPr>
+          <w:rFonts w:ascii="Times New Roman" w:hAnsi="Times New Roman" w:cs="Times New Roman"/>
+          <w:sz w:val="28"/>
+        </w:rPr>
+        <w:t>seja escalável</w:t>
+      </w:r>
+      <w:r>
+        <w:rPr>
+          <w:rFonts w:ascii="Times New Roman" w:hAnsi="Times New Roman" w:cs="Times New Roman"/>
+          <w:sz w:val="28"/>
+        </w:rPr>
+        <w:t xml:space="preserve">, garantindo que o </w:t>
+      </w:r>
+      <w:r>
+        <w:rPr>
+          <w:rFonts w:ascii="Times New Roman" w:eastAsia="Times New Roman" w:hAnsi="Times New Roman" w:cs="Times New Roman"/>
+          <w:sz w:val="28"/>
+          <w:szCs w:val="28"/>
+        </w:rPr>
+        <w:t xml:space="preserve">software estará sempre disponível </w:t>
+      </w:r>
+      <w:r>
+        <w:rPr>
+          <w:rFonts w:ascii="Times New Roman" w:eastAsia="Times New Roman" w:hAnsi="Times New Roman" w:cs="Times New Roman"/>
+          <w:sz w:val="28"/>
+          <w:szCs w:val="28"/>
+        </w:rPr>
+        <w:t xml:space="preserve">sendo disponibilizado aos </w:t>
+      </w:r>
+      <w:r>
+        <w:rPr>
+          <w:rFonts w:ascii="Times New Roman" w:eastAsia="Times New Roman" w:hAnsi="Times New Roman" w:cs="Times New Roman"/>
+          <w:sz w:val="28"/>
+          <w:szCs w:val="28"/>
+        </w:rPr>
+        <w:t xml:space="preserve">usuários </w:t>
+      </w:r>
+      <w:r>
+        <w:rPr>
+          <w:rFonts w:ascii="Times New Roman" w:eastAsia="Times New Roman" w:hAnsi="Times New Roman" w:cs="Times New Roman"/>
+          <w:sz w:val="28"/>
+          <w:szCs w:val="28"/>
+        </w:rPr>
+        <w:t>com qualidade.</w:t>
+      </w:r>
+    </w:p>
+    <w:p>
+      <w:pPr>
+        <w:spacing w:after="0" w:line="360" w:lineRule="auto"/>
+        <w:ind w:firstLine="708"/>
+        <w:jc w:val="both"/>
+        <w:rPr>
+          <w:rFonts w:ascii="Times New Roman" w:eastAsia="Times New Roman" w:hAnsi="Times New Roman" w:cs="Times New Roman"/>
+          <w:sz w:val="28"/>
+          <w:szCs w:val="28"/>
+        </w:rPr>
+      </w:pPr>
+      <w:r>
+        <w:rPr>
+          <w:rFonts w:ascii="Times New Roman" w:eastAsia="Times New Roman" w:hAnsi="Times New Roman" w:cs="Times New Roman"/>
+          <w:sz w:val="28"/>
+          <w:szCs w:val="28"/>
+        </w:rPr>
+        <w:lastRenderedPageBreak/>
+        <w:t>Como o software será utilizado por alunos do Centro Paula Souza, é fundamental que este requisito seja preenchido, pois de qualquer lugar e a qualquer momento o software deverá estar disponível.</w:t>
+      </w:r>
+    </w:p>
+    <w:p>
+      <w:pPr>
+        <w:spacing w:after="0" w:line="360" w:lineRule="auto"/>
+        <w:jc w:val="both"/>
+        <w:rPr>
+          <w:rFonts w:ascii="Times New Roman" w:eastAsia="Times New Roman" w:hAnsi="Times New Roman" w:cs="Times New Roman"/>
+          <w:sz w:val="28"/>
+          <w:szCs w:val="28"/>
+        </w:rPr>
+      </w:pPr>
+    </w:p>
+    <w:p>
+      <w:pPr>
+        <w:spacing w:after="0" w:line="360" w:lineRule="auto"/>
+        <w:jc w:val="both"/>
+        <w:rPr>
+          <w:rFonts w:ascii="Times New Roman" w:hAnsi="Times New Roman" w:cs="Times New Roman"/>
+        </w:rPr>
+      </w:pPr>
     </w:p>
     <w:p>
       <w:pPr>
@@ -3357,12 +3605,7 @@
           <w:szCs w:val="32"/>
         </w:rPr>
       </w:pPr>
-    </w:p>
-    <w:p>
-      <w:pPr>
-        <w:spacing w:after="0" w:line="360" w:lineRule="auto"/>
-        <w:ind w:firstLine="708"/>
-        <w:jc w:val="both"/>
+      <w:r>
         <w:rPr>
           <w:rFonts w:ascii="Times New Roman" w:eastAsia="Times New Roman" w:hAnsi="Times New Roman" w:cs="Times New Roman"/>
           <w:b/>
@@ -3370,18 +3613,22 @@
           <w:sz w:val="32"/>
           <w:szCs w:val="32"/>
         </w:rPr>
-      </w:pPr>
-      <w:r>
-        <w:rPr>
+        <w:t>- CAPITULO III  (Desenvolvimento)</w:t>
+      </w:r>
+    </w:p>
+    <w:p>
+      <w:pPr>
+        <w:spacing w:after="0" w:line="360" w:lineRule="auto"/>
+        <w:jc w:val="both"/>
+        <w:rPr>
+          <w:ins w:id="14" w:author="Eduardo Sakaue" w:date="2017-07-13T19:21:00Z"/>
           <w:rFonts w:ascii="Times New Roman" w:eastAsia="Times New Roman" w:hAnsi="Times New Roman" w:cs="Times New Roman"/>
           <w:b/>
           <w:bCs/>
           <w:sz w:val="32"/>
           <w:szCs w:val="32"/>
         </w:rPr>
-        <w:t>Quantidade e Escalabilidade (</w:t>
-      </w:r>
-      <w:commentRangeStart w:id="16"/>
+      </w:pPr>
       <w:r>
         <w:rPr>
           <w:rFonts w:ascii="Times New Roman" w:eastAsia="Times New Roman" w:hAnsi="Times New Roman" w:cs="Times New Roman"/>
@@ -3390,16 +3637,13 @@
           <w:sz w:val="32"/>
           <w:szCs w:val="32"/>
         </w:rPr>
-        <w:t>Disponibilidade</w:t>
-      </w:r>
-      <w:commentRangeEnd w:id="16"/>
-      <w:r>
-        <w:rPr>
-          <w:rStyle w:val="CommentReference"/>
-        </w:rPr>
-        <w:commentReference w:id="16"/>
-      </w:r>
-      <w:r>
+        <w:tab/>
+      </w:r>
+    </w:p>
+    <w:p>
+      <w:pPr>
+        <w:spacing w:after="0" w:line="360" w:lineRule="auto"/>
+        <w:jc w:val="both"/>
         <w:rPr>
           <w:rFonts w:ascii="Times New Roman" w:eastAsia="Times New Roman" w:hAnsi="Times New Roman" w:cs="Times New Roman"/>
           <w:b/>
@@ -3407,181 +3651,8 @@
           <w:sz w:val="32"/>
           <w:szCs w:val="32"/>
         </w:rPr>
-        <w:t>)</w:t>
-      </w:r>
-    </w:p>
-    <w:p>
-      <w:pPr>
-        <w:spacing w:after="0" w:line="360" w:lineRule="auto"/>
-        <w:jc w:val="both"/>
-        <w:rPr>
-          <w:rFonts w:ascii="Times New Roman" w:hAnsi="Times New Roman" w:cs="Times New Roman"/>
-          <w:sz w:val="28"/>
-        </w:rPr>
-      </w:pPr>
-      <w:r>
-        <w:rPr>
-          <w:rFonts w:ascii="Times New Roman" w:hAnsi="Times New Roman" w:cs="Times New Roman"/>
-          <w:sz w:val="28"/>
-        </w:rPr>
-        <w:tab/>
-      </w:r>
-    </w:p>
-    <w:p>
-      <w:pPr>
-        <w:spacing w:after="0" w:line="360" w:lineRule="auto"/>
-        <w:jc w:val="both"/>
-        <w:rPr>
-          <w:rFonts w:ascii="Times New Roman" w:eastAsia="Times New Roman" w:hAnsi="Times New Roman" w:cs="Times New Roman"/>
-          <w:sz w:val="28"/>
-          <w:szCs w:val="28"/>
-        </w:rPr>
-      </w:pPr>
-      <w:r>
-        <w:rPr>
-          <w:rFonts w:ascii="Times New Roman" w:hAnsi="Times New Roman" w:cs="Times New Roman"/>
-          <w:sz w:val="28"/>
-        </w:rPr>
-        <w:tab/>
-      </w:r>
-      <w:r>
-        <w:rPr>
-          <w:rFonts w:ascii="Times New Roman" w:hAnsi="Times New Roman" w:cs="Times New Roman"/>
-          <w:sz w:val="28"/>
-        </w:rPr>
-        <w:t>É primordial que a</w:t>
-      </w:r>
-      <w:r>
-        <w:rPr>
-          <w:rFonts w:ascii="Times New Roman" w:hAnsi="Times New Roman" w:cs="Times New Roman"/>
-          <w:sz w:val="28"/>
-        </w:rPr>
-        <w:t xml:space="preserve"> plataforma </w:t>
-      </w:r>
-      <w:r>
-        <w:rPr>
-          <w:rFonts w:ascii="Times New Roman" w:hAnsi="Times New Roman" w:cs="Times New Roman"/>
-          <w:sz w:val="28"/>
-        </w:rPr>
-        <w:t>seja escalável</w:t>
-      </w:r>
-      <w:r>
-        <w:rPr>
-          <w:rFonts w:ascii="Times New Roman" w:hAnsi="Times New Roman" w:cs="Times New Roman"/>
-          <w:sz w:val="28"/>
-        </w:rPr>
-        <w:t xml:space="preserve">, garantindo que o </w:t>
-      </w:r>
-      <w:r>
-        <w:rPr>
-          <w:rFonts w:ascii="Times New Roman" w:eastAsia="Times New Roman" w:hAnsi="Times New Roman" w:cs="Times New Roman"/>
-          <w:sz w:val="28"/>
-          <w:szCs w:val="28"/>
-        </w:rPr>
-        <w:t xml:space="preserve">software estará sempre disponível para que os usuários consigam com qualidade na entrega do serviço em que ele foi proposto a fazer. </w:t>
-      </w:r>
-    </w:p>
-    <w:p>
-      <w:pPr>
-        <w:spacing w:after="0" w:line="360" w:lineRule="auto"/>
-        <w:jc w:val="both"/>
-        <w:rPr>
-          <w:rFonts w:ascii="Times New Roman" w:eastAsia="Times New Roman" w:hAnsi="Times New Roman" w:cs="Times New Roman"/>
-          <w:sz w:val="28"/>
-          <w:szCs w:val="28"/>
-        </w:rPr>
-      </w:pPr>
-      <w:r>
-        <w:rPr>
-          <w:rFonts w:ascii="Times New Roman" w:eastAsia="Times New Roman" w:hAnsi="Times New Roman" w:cs="Times New Roman"/>
-          <w:sz w:val="28"/>
-          <w:szCs w:val="28"/>
-        </w:rPr>
-        <w:tab/>
-        <w:t>Como o software será utilizado por todos alunos do Centro Paula Souza, é fundamental que este requisito seja preenchido, pois de qualquer lugar e a qualquer momento o software deverá estar disponível.</w:t>
-      </w:r>
-    </w:p>
-    <w:p>
-      <w:pPr>
-        <w:spacing w:after="0" w:line="360" w:lineRule="auto"/>
-        <w:jc w:val="both"/>
-        <w:rPr>
-          <w:rFonts w:ascii="Times New Roman" w:eastAsia="Times New Roman" w:hAnsi="Times New Roman" w:cs="Times New Roman"/>
-          <w:sz w:val="28"/>
-          <w:szCs w:val="28"/>
-        </w:rPr>
-      </w:pPr>
-    </w:p>
-    <w:p>
-      <w:pPr>
-        <w:spacing w:after="0" w:line="360" w:lineRule="auto"/>
-        <w:jc w:val="both"/>
-        <w:rPr>
-          <w:rFonts w:ascii="Times New Roman" w:hAnsi="Times New Roman" w:cs="Times New Roman"/>
-        </w:rPr>
-      </w:pPr>
-    </w:p>
-    <w:p>
-      <w:pPr>
-        <w:spacing w:after="0" w:line="360" w:lineRule="auto"/>
-        <w:jc w:val="both"/>
-        <w:rPr>
-          <w:rFonts w:ascii="Times New Roman" w:eastAsia="Times New Roman" w:hAnsi="Times New Roman" w:cs="Times New Roman"/>
-          <w:b/>
-          <w:bCs/>
-          <w:sz w:val="32"/>
-          <w:szCs w:val="32"/>
-        </w:rPr>
-      </w:pPr>
-      <w:r>
-        <w:rPr>
-          <w:rFonts w:ascii="Times New Roman" w:eastAsia="Times New Roman" w:hAnsi="Times New Roman" w:cs="Times New Roman"/>
-          <w:b/>
-          <w:bCs/>
-          <w:sz w:val="32"/>
-          <w:szCs w:val="32"/>
-        </w:rPr>
-        <w:t>- CAPITULO III  (Desenvolvimento)</w:t>
-      </w:r>
-    </w:p>
-    <w:p>
-      <w:pPr>
-        <w:spacing w:after="0" w:line="360" w:lineRule="auto"/>
-        <w:jc w:val="both"/>
-        <w:rPr>
-          <w:ins w:id="17" w:author="Eduardo Sakaue" w:date="2017-07-13T19:21:00Z"/>
-          <w:rFonts w:ascii="Times New Roman" w:eastAsia="Times New Roman" w:hAnsi="Times New Roman" w:cs="Times New Roman"/>
-          <w:b/>
-          <w:bCs/>
-          <w:sz w:val="32"/>
-          <w:szCs w:val="32"/>
-        </w:rPr>
-      </w:pPr>
-      <w:r>
-        <w:rPr>
-          <w:rFonts w:ascii="Times New Roman" w:eastAsia="Times New Roman" w:hAnsi="Times New Roman" w:cs="Times New Roman"/>
-          <w:b/>
-          <w:bCs/>
-          <w:sz w:val="32"/>
-          <w:szCs w:val="32"/>
-        </w:rPr>
-        <w:tab/>
-      </w:r>
-    </w:p>
-    <w:p>
-      <w:pPr>
-        <w:spacing w:after="0" w:line="360" w:lineRule="auto"/>
-        <w:jc w:val="both"/>
-        <w:rPr>
-          <w:ins w:id="18" w:author="Eduardo Sakaue" w:date="2017-07-13T19:21:00Z"/>
-          <w:rFonts w:ascii="Times New Roman" w:eastAsia="Times New Roman" w:hAnsi="Times New Roman" w:cs="Times New Roman"/>
-          <w:b/>
-          <w:bCs/>
-          <w:sz w:val="32"/>
-          <w:szCs w:val="32"/>
-        </w:rPr>
-      </w:pPr>
-      <w:ins w:id="19" w:author="Eduardo Sakaue" w:date="2017-07-13T19:21:00Z">
+      </w:pPr>
+      <w:ins w:id="15" w:author="Eduardo Sakaue" w:date="2017-07-13T19:21:00Z">
         <w:r>
           <w:rPr>
             <w:rFonts w:ascii="Times New Roman" w:eastAsia="Times New Roman" w:hAnsi="Times New Roman" w:cs="Times New Roman"/>
@@ -3599,7 +3670,7 @@
         <w:spacing w:after="0" w:line="360" w:lineRule="auto"/>
         <w:jc w:val="both"/>
         <w:rPr>
-          <w:ins w:id="20" w:author="Eduardo Sakaue" w:date="2017-07-13T19:21:00Z"/>
+          <w:ins w:id="16" w:author="Eduardo Sakaue" w:date="2017-07-13T19:21:00Z"/>
           <w:rFonts w:ascii="Times New Roman" w:eastAsia="Times New Roman" w:hAnsi="Times New Roman" w:cs="Times New Roman"/>
           <w:b/>
           <w:bCs/>
@@ -3607,21 +3678,87 @@
           <w:szCs w:val="32"/>
         </w:rPr>
       </w:pPr>
-    </w:p>
-    <w:p>
-      <w:pPr>
-        <w:spacing w:after="0" w:line="360" w:lineRule="auto"/>
-        <w:jc w:val="both"/>
-        <w:rPr>
-          <w:ins w:id="21" w:author="Eduardo Sakaue" w:date="2017-07-13T19:22:00Z"/>
-          <w:rFonts w:ascii="Times New Roman" w:eastAsia="Times New Roman" w:hAnsi="Times New Roman" w:cs="Times New Roman"/>
-          <w:b/>
-          <w:bCs/>
+      <w:r>
+        <w:rPr>
+          <w:rFonts w:ascii="Times New Roman" w:eastAsia="Times New Roman" w:hAnsi="Times New Roman" w:cs="Times New Roman"/>
+          <w:b/>
+          <w:bCs/>
+          <w:noProof/>
           <w:sz w:val="32"/>
           <w:szCs w:val="32"/>
-        </w:rPr>
-      </w:pPr>
-      <w:ins w:id="22" w:author="Eduardo Sakaue" w:date="2017-07-13T19:22:00Z">
+          <w:lang w:eastAsia="pt-BR"/>
+        </w:rPr>
+        <w:drawing>
+          <wp:inline distT="0" distB="0" distL="0" distR="0" wp14:anchorId="7A29157C" wp14:editId="498DD457">
+            <wp:extent cx="5741044" cy="2695575"/>
+            <wp:effectExtent l="0" t="0" r="0" b="0"/>
+            <wp:docPr id="43" name="Picture 43"/>
+            <wp:cNvGraphicFramePr>
+              <a:graphicFrameLocks xmlns:a="http://schemas.openxmlformats.org/drawingml/2006/main" noChangeAspect="1"/>
+            </wp:cNvGraphicFramePr>
+            <a:graphic xmlns:a="http://schemas.openxmlformats.org/drawingml/2006/main">
+              <a:graphicData uri="http://schemas.openxmlformats.org/drawingml/2006/picture">
+                <pic:pic xmlns:pic="http://schemas.openxmlformats.org/drawingml/2006/picture">
+                  <pic:nvPicPr>
+                    <pic:cNvPr id="43" name="Arquitetura Mapkills v2.png"/>
+                    <pic:cNvPicPr/>
+                  </pic:nvPicPr>
+                  <pic:blipFill>
+                    <a:blip r:embed="rId11">
+                      <a:extLst>
+                        <a:ext uri="{28A0092B-C50C-407E-A947-70E740481C1C}">
+                          <a14:useLocalDpi xmlns:a14="http://schemas.microsoft.com/office/drawing/2010/main" val="0"/>
+                        </a:ext>
+                      </a:extLst>
+                    </a:blip>
+                    <a:stretch>
+                      <a:fillRect/>
+                    </a:stretch>
+                  </pic:blipFill>
+                  <pic:spPr>
+                    <a:xfrm>
+                      <a:off x="0" y="0"/>
+                      <a:ext cx="5741268" cy="2695680"/>
+                    </a:xfrm>
+                    <a:prstGeom prst="rect">
+                      <a:avLst/>
+                    </a:prstGeom>
+                  </pic:spPr>
+                </pic:pic>
+              </a:graphicData>
+            </a:graphic>
+          </wp:inline>
+        </w:drawing>
+      </w:r>
+    </w:p>
+    <w:p>
+      <w:pPr>
+        <w:spacing w:after="0" w:line="360" w:lineRule="auto"/>
+        <w:jc w:val="both"/>
+        <w:rPr>
+          <w:ins w:id="17" w:author="Eduardo Sakaue" w:date="2017-07-13T19:21:00Z"/>
+          <w:rFonts w:ascii="Times New Roman" w:eastAsia="Times New Roman" w:hAnsi="Times New Roman" w:cs="Times New Roman"/>
+          <w:b/>
+          <w:bCs/>
+          <w:sz w:val="32"/>
+          <w:szCs w:val="32"/>
+        </w:rPr>
+      </w:pPr>
+    </w:p>
+    <w:p>
+      <w:pPr>
+        <w:spacing w:after="0" w:line="360" w:lineRule="auto"/>
+        <w:jc w:val="both"/>
+        <w:rPr>
+          <w:ins w:id="18" w:author="Eduardo Sakaue" w:date="2017-07-13T19:21:00Z"/>
+          <w:rFonts w:ascii="Times New Roman" w:eastAsia="Times New Roman" w:hAnsi="Times New Roman" w:cs="Times New Roman"/>
+          <w:b/>
+          <w:bCs/>
+          <w:sz w:val="32"/>
+          <w:szCs w:val="32"/>
+        </w:rPr>
+      </w:pPr>
+      <w:ins w:id="19" w:author="Eduardo Sakaue" w:date="2017-07-13T19:22:00Z">
         <w:r>
           <w:rPr>
             <w:rFonts w:ascii="Times New Roman" w:eastAsia="Times New Roman" w:hAnsi="Times New Roman" w:cs="Times New Roman"/>
@@ -3639,7 +3776,6 @@
         <w:spacing w:after="0" w:line="360" w:lineRule="auto"/>
         <w:jc w:val="both"/>
         <w:rPr>
-          <w:ins w:id="23" w:author="Eduardo Sakaue" w:date="2017-07-13T19:21:00Z"/>
           <w:rFonts w:ascii="Times New Roman" w:eastAsia="Times New Roman" w:hAnsi="Times New Roman" w:cs="Times New Roman"/>
           <w:b/>
           <w:bCs/>
@@ -3660,11 +3796,7 @@
           <w:szCs w:val="32"/>
         </w:rPr>
       </w:pPr>
-    </w:p>
-    <w:p>
-      <w:pPr>
-        <w:spacing w:after="0" w:line="360" w:lineRule="auto"/>
-        <w:jc w:val="both"/>
+      <w:r>
         <w:rPr>
           <w:rFonts w:ascii="Times New Roman" w:eastAsia="Times New Roman" w:hAnsi="Times New Roman" w:cs="Times New Roman"/>
           <w:b/>
@@ -3672,59 +3804,109 @@
           <w:sz w:val="32"/>
           <w:szCs w:val="32"/>
         </w:rPr>
-      </w:pPr>
-      <w:commentRangeStart w:id="24"/>
-      <w:r>
-        <w:rPr>
-          <w:rFonts w:ascii="Times New Roman" w:eastAsia="Times New Roman" w:hAnsi="Times New Roman" w:cs="Times New Roman"/>
-          <w:b/>
+        <w:t>Docker</w:t>
+      </w:r>
+    </w:p>
+    <w:p>
+      <w:pPr>
+        <w:spacing w:after="0" w:line="360" w:lineRule="auto"/>
+        <w:jc w:val="both"/>
+        <w:rPr>
+          <w:rFonts w:ascii="Times New Roman" w:eastAsia="Times New Roman" w:hAnsi="Times New Roman" w:cs="Times New Roman"/>
+          <w:bCs/>
+          <w:sz w:val="28"/>
+          <w:szCs w:val="28"/>
+        </w:rPr>
+      </w:pPr>
+      <w:r>
+        <w:rPr>
+          <w:rFonts w:ascii="Times New Roman" w:eastAsia="Times New Roman" w:hAnsi="Times New Roman" w:cs="Times New Roman"/>
           <w:bCs/>
           <w:sz w:val="32"/>
           <w:szCs w:val="32"/>
         </w:rPr>
-        <w:t>Microsoft Azure</w:t>
-      </w:r>
-    </w:p>
-    <w:p>
-      <w:pPr>
-        <w:spacing w:after="0" w:line="360" w:lineRule="auto"/>
-        <w:jc w:val="both"/>
-        <w:rPr>
-          <w:rFonts w:ascii="Times New Roman" w:eastAsia="Times New Roman" w:hAnsi="Times New Roman" w:cs="Times New Roman"/>
-          <w:b/>
-          <w:bCs/>
-          <w:sz w:val="32"/>
-          <w:szCs w:val="32"/>
-        </w:rPr>
-      </w:pPr>
-    </w:p>
-    <w:p>
-      <w:pPr>
-        <w:spacing w:after="0" w:line="360" w:lineRule="auto"/>
-        <w:jc w:val="both"/>
-        <w:rPr>
-          <w:rFonts w:ascii="Times New Roman" w:eastAsia="Times New Roman" w:hAnsi="Times New Roman" w:cs="Times New Roman"/>
-          <w:sz w:val="28"/>
-          <w:szCs w:val="28"/>
-        </w:rPr>
-      </w:pPr>
-      <w:r>
-        <w:rPr>
-          <w:rFonts w:ascii="Times New Roman" w:eastAsia="Times New Roman" w:hAnsi="Times New Roman" w:cs="Times New Roman"/>
-          <w:b/>
-          <w:bCs/>
-          <w:sz w:val="32"/>
-          <w:szCs w:val="32"/>
-        </w:rPr>
         <w:tab/>
       </w:r>
       <w:r>
         <w:rPr>
           <w:rFonts w:ascii="Times New Roman" w:eastAsia="Times New Roman" w:hAnsi="Times New Roman" w:cs="Times New Roman"/>
-          <w:sz w:val="28"/>
-          <w:szCs w:val="28"/>
-        </w:rPr>
-        <w:t>Como o Centro Paula Souza tem um convênio com a Microsoft, foi definido com o requisito a hospedagem do aplicativo na plataforma integrada Microsoft Azure. Essa plataforma forneces acesso a diversas ferramentas para implantação, monitoramento, escalonamento da aplicação.</w:t>
+          <w:bCs/>
+          <w:sz w:val="28"/>
+          <w:szCs w:val="28"/>
+        </w:rPr>
+        <w:t xml:space="preserve">Plataforma </w:t>
+      </w:r>
+      <w:r>
+        <w:rPr>
+          <w:rFonts w:ascii="Times New Roman" w:eastAsia="Times New Roman" w:hAnsi="Times New Roman" w:cs="Times New Roman"/>
+          <w:bCs/>
+          <w:sz w:val="28"/>
+          <w:szCs w:val="28"/>
+        </w:rPr>
+        <w:t xml:space="preserve">instalada na Máquina Virtual </w:t>
+      </w:r>
+      <w:r>
+        <w:rPr>
+          <w:rFonts w:ascii="Times New Roman" w:eastAsia="Times New Roman" w:hAnsi="Times New Roman" w:cs="Times New Roman"/>
+          <w:bCs/>
+          <w:sz w:val="28"/>
+          <w:szCs w:val="28"/>
+        </w:rPr>
+        <w:t>r</w:t>
+      </w:r>
+      <w:r>
+        <w:rPr>
+          <w:rFonts w:ascii="Times New Roman" w:eastAsia="Times New Roman" w:hAnsi="Times New Roman" w:cs="Times New Roman"/>
+          <w:bCs/>
+          <w:sz w:val="28"/>
+          <w:szCs w:val="28"/>
+        </w:rPr>
+        <w:t xml:space="preserve">esponsável por administrar e controlar todos serviços </w:t>
+      </w:r>
+      <w:r>
+        <w:rPr>
+          <w:rFonts w:ascii="Times New Roman" w:eastAsia="Times New Roman" w:hAnsi="Times New Roman" w:cs="Times New Roman"/>
+          <w:bCs/>
+          <w:sz w:val="28"/>
+          <w:szCs w:val="28"/>
+        </w:rPr>
+        <w:t xml:space="preserve">necessários </w:t>
+      </w:r>
+      <w:r>
+        <w:rPr>
+          <w:rFonts w:ascii="Times New Roman" w:eastAsia="Times New Roman" w:hAnsi="Times New Roman" w:cs="Times New Roman"/>
+          <w:bCs/>
+          <w:sz w:val="28"/>
+          <w:szCs w:val="28"/>
+        </w:rPr>
+        <w:t xml:space="preserve">para que </w:t>
+      </w:r>
+      <w:r>
+        <w:rPr>
+          <w:rFonts w:ascii="Times New Roman" w:eastAsia="Times New Roman" w:hAnsi="Times New Roman" w:cs="Times New Roman"/>
+          <w:bCs/>
+          <w:sz w:val="28"/>
+          <w:szCs w:val="28"/>
+        </w:rPr>
+        <w:t>a aplicação</w:t>
+      </w:r>
+      <w:r>
+        <w:rPr>
+          <w:rFonts w:ascii="Times New Roman" w:eastAsia="Times New Roman" w:hAnsi="Times New Roman" w:cs="Times New Roman"/>
+          <w:bCs/>
+          <w:sz w:val="28"/>
+          <w:szCs w:val="28"/>
+        </w:rPr>
+        <w:t xml:space="preserve"> esteja em operação</w:t>
+      </w:r>
+      <w:r>
+        <w:rPr>
+          <w:rFonts w:ascii="Times New Roman" w:eastAsia="Times New Roman" w:hAnsi="Times New Roman" w:cs="Times New Roman"/>
+          <w:bCs/>
+          <w:sz w:val="28"/>
+          <w:szCs w:val="28"/>
+        </w:rPr>
+        <w:t>.</w:t>
       </w:r>
     </w:p>
     <w:p>
@@ -3746,1297 +3928,271 @@
           <w:szCs w:val="28"/>
         </w:rPr>
         <w:tab/>
-        <w:t>O Centro Paula Souza forneceu acesso a um host que está alocado na Plataforma Microsoft Azure.</w:t>
-      </w:r>
-    </w:p>
-    <w:p>
-      <w:pPr>
-        <w:spacing w:after="0" w:line="360" w:lineRule="auto"/>
-        <w:jc w:val="both"/>
-        <w:rPr>
-          <w:rFonts w:ascii="Times New Roman" w:eastAsia="Times New Roman" w:hAnsi="Times New Roman" w:cs="Times New Roman"/>
-          <w:sz w:val="28"/>
-          <w:szCs w:val="28"/>
-        </w:rPr>
-      </w:pPr>
-      <w:r>
-        <w:rPr>
-          <w:rFonts w:ascii="Times New Roman" w:eastAsia="Times New Roman" w:hAnsi="Times New Roman" w:cs="Times New Roman"/>
-          <w:bCs/>
+      </w:r>
+      <w:r>
+        <w:rPr>
+          <w:rFonts w:ascii="Times New Roman" w:eastAsia="Times New Roman" w:hAnsi="Times New Roman" w:cs="Times New Roman"/>
+          <w:bCs/>
+          <w:sz w:val="28"/>
+          <w:szCs w:val="28"/>
+        </w:rPr>
+        <w:t xml:space="preserve">O tutorial seguido para instalação do Docker pode ser encontrado </w:t>
+      </w:r>
+      <w:r>
+        <w:rPr>
+          <w:rFonts w:ascii="Times New Roman" w:eastAsia="Times New Roman" w:hAnsi="Times New Roman" w:cs="Times New Roman"/>
+          <w:bCs/>
+          <w:sz w:val="28"/>
+          <w:szCs w:val="28"/>
+        </w:rPr>
+        <w:fldChar w:fldCharType="begin"/>
+      </w:r>
+      <w:r>
+        <w:rPr>
+          <w:rFonts w:ascii="Times New Roman" w:eastAsia="Times New Roman" w:hAnsi="Times New Roman" w:cs="Times New Roman"/>
+          <w:bCs/>
+          <w:sz w:val="28"/>
+          <w:szCs w:val="28"/>
+        </w:rPr>
+        <w:instrText xml:space="preserve"> HYPERLINK "https://docs.docker.com/engine/installation/" </w:instrText>
+      </w:r>
+      <w:r>
+        <w:rPr>
+          <w:rFonts w:ascii="Times New Roman" w:eastAsia="Times New Roman" w:hAnsi="Times New Roman" w:cs="Times New Roman"/>
+          <w:bCs/>
+          <w:sz w:val="28"/>
+          <w:szCs w:val="28"/>
+        </w:rPr>
+      </w:r>
+      <w:r>
+        <w:rPr>
+          <w:rFonts w:ascii="Times New Roman" w:eastAsia="Times New Roman" w:hAnsi="Times New Roman" w:cs="Times New Roman"/>
+          <w:bCs/>
+          <w:sz w:val="28"/>
+          <w:szCs w:val="28"/>
+        </w:rPr>
+        <w:fldChar w:fldCharType="separate"/>
+      </w:r>
+      <w:r>
+        <w:rPr>
+          <w:rStyle w:val="Hyperlink"/>
+          <w:rFonts w:ascii="Times New Roman" w:eastAsia="Times New Roman" w:hAnsi="Times New Roman" w:cs="Times New Roman"/>
+          <w:bCs/>
+          <w:sz w:val="28"/>
+          <w:szCs w:val="28"/>
+        </w:rPr>
+        <w:t>aq</w:t>
+      </w:r>
+      <w:r>
+        <w:rPr>
+          <w:rStyle w:val="Hyperlink"/>
+          <w:rFonts w:ascii="Times New Roman" w:eastAsia="Times New Roman" w:hAnsi="Times New Roman" w:cs="Times New Roman"/>
+          <w:bCs/>
+          <w:sz w:val="28"/>
+          <w:szCs w:val="28"/>
+        </w:rPr>
+        <w:t>u</w:t>
+      </w:r>
+      <w:r>
+        <w:rPr>
+          <w:rStyle w:val="Hyperlink"/>
+          <w:rFonts w:ascii="Times New Roman" w:eastAsia="Times New Roman" w:hAnsi="Times New Roman" w:cs="Times New Roman"/>
+          <w:bCs/>
+          <w:sz w:val="28"/>
+          <w:szCs w:val="28"/>
+        </w:rPr>
+        <w:t>i</w:t>
+      </w:r>
+      <w:r>
+        <w:rPr>
+          <w:rFonts w:ascii="Times New Roman" w:eastAsia="Times New Roman" w:hAnsi="Times New Roman" w:cs="Times New Roman"/>
+          <w:bCs/>
+          <w:sz w:val="28"/>
+          <w:szCs w:val="28"/>
+        </w:rPr>
+        <w:fldChar w:fldCharType="end"/>
+      </w:r>
+      <w:r>
+        <w:rPr>
+          <w:rFonts w:ascii="Times New Roman" w:eastAsia="Times New Roman" w:hAnsi="Times New Roman" w:cs="Times New Roman"/>
+          <w:bCs/>
+          <w:sz w:val="28"/>
+          <w:szCs w:val="28"/>
+        </w:rPr>
+        <w:t>.</w:t>
+      </w:r>
+    </w:p>
+    <w:p>
+      <w:pPr>
+        <w:spacing w:after="0" w:line="360" w:lineRule="auto"/>
+        <w:ind w:firstLine="708"/>
+        <w:jc w:val="both"/>
+        <w:rPr>
+          <w:rFonts w:ascii="Times New Roman" w:eastAsia="Times New Roman" w:hAnsi="Times New Roman" w:cs="Times New Roman"/>
+          <w:sz w:val="28"/>
+          <w:szCs w:val="28"/>
+        </w:rPr>
+      </w:pPr>
+      <w:r>
+        <w:rPr>
+          <w:rFonts w:ascii="Times New Roman" w:eastAsia="Times New Roman" w:hAnsi="Times New Roman" w:cs="Times New Roman"/>
+          <w:sz w:val="28"/>
+          <w:szCs w:val="28"/>
+        </w:rPr>
+        <w:t xml:space="preserve">Com o Docker é possível o empacotamento de uma aplicação ou um ambiente inteiro dentro de um contêiner, compartilhando com outras aplicações o que irão utilizar. </w:t>
+      </w:r>
+      <w:r>
+        <w:rPr>
+          <w:rFonts w:ascii="Times New Roman" w:eastAsia="Times New Roman" w:hAnsi="Times New Roman" w:cs="Times New Roman"/>
+          <w:sz w:val="28"/>
+          <w:szCs w:val="28"/>
+        </w:rPr>
+        <w:t xml:space="preserve">Foi utilizado esta aplicação pois </w:t>
+      </w:r>
+      <w:r>
+        <w:rPr>
+          <w:rFonts w:ascii="Times New Roman" w:eastAsia="Times New Roman" w:hAnsi="Times New Roman" w:cs="Times New Roman"/>
+          <w:sz w:val="28"/>
+          <w:szCs w:val="28"/>
+        </w:rPr>
+        <w:t xml:space="preserve">diminuirá drasticamente o tempo de </w:t>
+      </w:r>
+      <w:r>
+        <w:rPr>
+          <w:rFonts w:ascii="Times New Roman" w:eastAsia="Times New Roman" w:hAnsi="Times New Roman" w:cs="Times New Roman"/>
+          <w:sz w:val="28"/>
+          <w:szCs w:val="28"/>
+        </w:rPr>
+        <w:t xml:space="preserve">necessário para disponibiizar a </w:t>
+      </w:r>
+      <w:r>
+        <w:rPr>
+          <w:rFonts w:ascii="Times New Roman" w:eastAsia="Times New Roman" w:hAnsi="Times New Roman" w:cs="Times New Roman"/>
+          <w:sz w:val="28"/>
+          <w:szCs w:val="28"/>
+        </w:rPr>
+        <w:t xml:space="preserve">aplicação, pois não </w:t>
+      </w:r>
+      <w:r>
+        <w:rPr>
+          <w:rFonts w:ascii="Times New Roman" w:eastAsia="Times New Roman" w:hAnsi="Times New Roman" w:cs="Times New Roman"/>
+          <w:sz w:val="28"/>
+          <w:szCs w:val="28"/>
+        </w:rPr>
+        <w:lastRenderedPageBreak/>
+        <w:t>será necessário configurar novamente o ambiente para que ele funcione corretamente</w:t>
+      </w:r>
+      <w:r>
+        <w:rPr>
+          <w:rFonts w:ascii="Times New Roman" w:eastAsia="Times New Roman" w:hAnsi="Times New Roman" w:cs="Times New Roman"/>
+          <w:sz w:val="28"/>
+          <w:szCs w:val="28"/>
+        </w:rPr>
+        <w:t xml:space="preserve"> em outro computador, caso seja necessário</w:t>
+      </w:r>
+      <w:r>
+        <w:rPr>
+          <w:rFonts w:ascii="Times New Roman" w:eastAsia="Times New Roman" w:hAnsi="Times New Roman" w:cs="Times New Roman"/>
+          <w:sz w:val="28"/>
+          <w:szCs w:val="28"/>
+        </w:rPr>
+        <w:t xml:space="preserve">. </w:t>
+      </w:r>
+    </w:p>
+    <w:p>
+      <w:pPr>
+        <w:spacing w:after="0" w:line="360" w:lineRule="auto"/>
+        <w:ind w:firstLine="708"/>
+        <w:jc w:val="both"/>
+        <w:rPr>
+          <w:rFonts w:ascii="Times New Roman" w:eastAsia="Times New Roman" w:hAnsi="Times New Roman" w:cs="Times New Roman"/>
+          <w:sz w:val="28"/>
+          <w:szCs w:val="28"/>
+        </w:rPr>
+      </w:pPr>
+      <w:r>
+        <w:rPr>
+          <w:rFonts w:ascii="Times New Roman" w:eastAsia="Times New Roman" w:hAnsi="Times New Roman" w:cs="Times New Roman"/>
+          <w:sz w:val="28"/>
+          <w:szCs w:val="28"/>
+        </w:rPr>
+        <w:t>A escolha do D</w:t>
+      </w:r>
+      <w:r>
+        <w:rPr>
+          <w:rFonts w:ascii="Times New Roman" w:eastAsia="Times New Roman" w:hAnsi="Times New Roman" w:cs="Times New Roman"/>
+          <w:sz w:val="28"/>
+          <w:szCs w:val="28"/>
+        </w:rPr>
+        <w:t xml:space="preserve">ocker também </w:t>
+      </w:r>
+      <w:r>
+        <w:rPr>
+          <w:rFonts w:ascii="Times New Roman" w:eastAsia="Times New Roman" w:hAnsi="Times New Roman" w:cs="Times New Roman"/>
+          <w:sz w:val="28"/>
+          <w:szCs w:val="28"/>
+        </w:rPr>
+        <w:t>baseada na redução de</w:t>
+      </w:r>
+      <w:r>
+        <w:rPr>
+          <w:rFonts w:ascii="Times New Roman" w:eastAsia="Times New Roman" w:hAnsi="Times New Roman" w:cs="Times New Roman"/>
+          <w:sz w:val="28"/>
+          <w:szCs w:val="28"/>
+        </w:rPr>
+        <w:t xml:space="preserve"> custo do projeto, pois teremos somente um servidor com o Docker instalado, e todos recursos que serão necessários instalados dentro dele, assim, não é necessário ter comp</w:t>
+      </w:r>
+      <w:r>
+        <w:rPr>
+          <w:rFonts w:ascii="Times New Roman" w:eastAsia="Times New Roman" w:hAnsi="Times New Roman" w:cs="Times New Roman"/>
+          <w:sz w:val="28"/>
+          <w:szCs w:val="28"/>
+        </w:rPr>
+        <w:t>utadores robustos ou vários serviços específicos para execução de</w:t>
+      </w:r>
+      <w:r>
+        <w:rPr>
+          <w:rFonts w:ascii="Times New Roman" w:eastAsia="Times New Roman" w:hAnsi="Times New Roman" w:cs="Times New Roman"/>
+          <w:sz w:val="28"/>
+          <w:szCs w:val="28"/>
+        </w:rPr>
+        <w:t xml:space="preserve"> tarefas diferentes.</w:t>
+      </w:r>
+    </w:p>
+    <w:p>
+      <w:pPr>
+        <w:pStyle w:val="Corpodotexto"/>
+        <w:jc w:val="both"/>
+        <w:rPr>
+          <w:rFonts w:ascii="Times New Roman" w:hAnsi="Times New Roman"/>
+          <w:sz w:val="28"/>
+          <w:szCs w:val="28"/>
+        </w:rPr>
+      </w:pPr>
+      <w:r>
+        <w:rPr>
+          <w:rFonts w:ascii="Times New Roman" w:hAnsi="Times New Roman"/>
           <w:sz w:val="28"/>
           <w:szCs w:val="28"/>
         </w:rPr>
         <w:tab/>
-      </w:r>
-      <w:r>
-        <w:rPr>
-          <w:rFonts w:ascii="Times New Roman" w:eastAsia="Times New Roman" w:hAnsi="Times New Roman" w:cs="Times New Roman"/>
-          <w:sz w:val="28"/>
-          <w:szCs w:val="28"/>
-        </w:rPr>
-        <w:t>No Microsoft Azure podemos monitorar, controlar e criar diversos recursos tudo na nuvem. Para isso é necessário o conhecimento do que é necessário para satisfazer a sua necessidade.</w:t>
-      </w:r>
-    </w:p>
-    <w:p>
-      <w:pPr>
-        <w:spacing w:after="0" w:line="360" w:lineRule="auto"/>
-        <w:jc w:val="both"/>
-        <w:rPr>
-          <w:rFonts w:ascii="Times New Roman" w:eastAsia="Times New Roman" w:hAnsi="Times New Roman" w:cs="Times New Roman"/>
-          <w:sz w:val="28"/>
-          <w:szCs w:val="28"/>
-        </w:rPr>
-      </w:pPr>
-      <w:r>
-        <w:rPr>
-          <w:rFonts w:ascii="Times New Roman" w:eastAsia="Times New Roman" w:hAnsi="Times New Roman" w:cs="Times New Roman"/>
-          <w:bCs/>
-          <w:sz w:val="28"/>
-          <w:szCs w:val="28"/>
-        </w:rPr>
-        <w:tab/>
-      </w:r>
-      <w:r>
-        <w:rPr>
-          <w:rFonts w:ascii="Times New Roman" w:eastAsia="Times New Roman" w:hAnsi="Times New Roman" w:cs="Times New Roman"/>
-          <w:sz w:val="28"/>
-          <w:szCs w:val="28"/>
-        </w:rPr>
-        <w:t xml:space="preserve">Para que tivesse acesso aos aplicativos que citarei em seguida, foi necessário realizar uma configuração na Plataforma Azure, liberando portas, ou seja, criando um canal, onde acontecerão conexões entre dados dos aplicativos e o Ubuntu Server VM. </w:t>
-      </w:r>
-    </w:p>
-    <w:p>
-      <w:pPr>
-        <w:spacing w:after="0" w:line="360" w:lineRule="auto"/>
-        <w:jc w:val="both"/>
-        <w:rPr>
-          <w:rFonts w:ascii="Times New Roman" w:eastAsia="Times New Roman" w:hAnsi="Times New Roman" w:cs="Times New Roman"/>
-          <w:sz w:val="28"/>
-          <w:szCs w:val="28"/>
-        </w:rPr>
-      </w:pPr>
-      <w:r>
-        <w:rPr>
-          <w:rFonts w:ascii="Times New Roman" w:eastAsia="Times New Roman" w:hAnsi="Times New Roman" w:cs="Times New Roman"/>
-          <w:bCs/>
-          <w:sz w:val="28"/>
-          <w:szCs w:val="28"/>
-        </w:rPr>
-        <w:tab/>
-      </w:r>
-      <w:r>
-        <w:rPr>
-          <w:rFonts w:ascii="Times New Roman" w:eastAsia="Times New Roman" w:hAnsi="Times New Roman" w:cs="Times New Roman"/>
-          <w:sz w:val="28"/>
-          <w:szCs w:val="28"/>
-        </w:rPr>
-        <w:t xml:space="preserve">Para configurar a liberação de portas no Microsoft Azure é necessário acessar o Grupo de Recursos, clicar em Network Security Group e dentro dessa opção realizar as configurações necessárias. Como no meu caso estou utilizando de aplicativos de serviço, foi necessário configurar individualmente as portas de entrada e saída para cada aplicativo instalado. </w:t>
-      </w:r>
-    </w:p>
-    <w:p>
-      <w:pPr>
-        <w:spacing w:after="0" w:line="360" w:lineRule="auto"/>
-        <w:jc w:val="both"/>
-        <w:rPr>
-          <w:rFonts w:ascii="Times New Roman" w:eastAsia="Times New Roman" w:hAnsi="Times New Roman" w:cs="Times New Roman"/>
-          <w:bCs/>
-          <w:sz w:val="28"/>
-          <w:szCs w:val="28"/>
-        </w:rPr>
-      </w:pPr>
-      <w:bookmarkStart w:id="25" w:name="_GoBack"/>
-      <w:bookmarkEnd w:id="25"/>
-      <w:r>
-        <w:rPr>
-          <w:rFonts w:ascii="Times New Roman" w:eastAsia="Times New Roman" w:hAnsi="Times New Roman" w:cs="Times New Roman"/>
-          <w:bCs/>
-          <w:sz w:val="28"/>
-          <w:szCs w:val="28"/>
-        </w:rPr>
-        <w:lastRenderedPageBreak/>
-        <w:tab/>
-      </w:r>
-      <w:commentRangeEnd w:id="24"/>
-      <w:r>
-        <w:rPr>
-          <w:rStyle w:val="CommentReference"/>
-        </w:rPr>
-        <w:commentReference w:id="24"/>
-      </w:r>
-      <w:r>
-        <w:rPr>
-          <w:rFonts w:ascii="Times New Roman" w:eastAsia="Times New Roman" w:hAnsi="Times New Roman" w:cs="Times New Roman"/>
-          <w:bCs/>
-          <w:noProof/>
-          <w:sz w:val="28"/>
-          <w:szCs w:val="28"/>
-          <w:lang w:eastAsia="pt-BR"/>
-        </w:rPr>
-        <w:drawing>
-          <wp:inline distT="0" distB="0" distL="0" distR="0" wp14:anchorId="22042897" wp14:editId="1495FAD4">
-            <wp:extent cx="5490845" cy="2385060"/>
-            <wp:effectExtent l="0" t="0" r="0" b="0"/>
-            <wp:docPr id="2" name="Picture"/>
-            <wp:cNvGraphicFramePr>
-              <a:graphicFrameLocks xmlns:a="http://schemas.openxmlformats.org/drawingml/2006/main" noChangeAspect="1"/>
-            </wp:cNvGraphicFramePr>
-            <a:graphic xmlns:a="http://schemas.openxmlformats.org/drawingml/2006/main">
-              <a:graphicData uri="http://schemas.openxmlformats.org/drawingml/2006/picture">
-                <pic:pic xmlns:pic="http://schemas.openxmlformats.org/drawingml/2006/picture">
-                  <pic:nvPicPr>
-                    <pic:cNvPr id="1" name="Picture"/>
-                    <pic:cNvPicPr>
-                      <a:picLocks noChangeAspect="1" noChangeArrowheads="1"/>
-                    </pic:cNvPicPr>
-                  </pic:nvPicPr>
-                  <pic:blipFill>
-                    <a:blip r:embed="rId11"/>
-                    <a:stretch>
-                      <a:fillRect/>
-                    </a:stretch>
-                  </pic:blipFill>
-                  <pic:spPr bwMode="auto">
-                    <a:xfrm>
-                      <a:off x="0" y="0"/>
-                      <a:ext cx="5490845" cy="2385060"/>
-                    </a:xfrm>
-                    <a:prstGeom prst="rect">
-                      <a:avLst/>
-                    </a:prstGeom>
-                    <a:noFill/>
-                    <a:ln w="9525">
-                      <a:noFill/>
-                      <a:miter lim="800000"/>
-                      <a:headEnd/>
-                      <a:tailEnd/>
-                    </a:ln>
-                  </pic:spPr>
-                </pic:pic>
-              </a:graphicData>
-            </a:graphic>
-          </wp:inline>
-        </w:drawing>
-      </w:r>
-    </w:p>
-    <w:p>
-      <w:pPr>
-        <w:spacing w:after="0" w:line="360" w:lineRule="auto"/>
-        <w:jc w:val="center"/>
-        <w:rPr>
-          <w:rFonts w:ascii="Times New Roman" w:eastAsia="Times New Roman" w:hAnsi="Times New Roman" w:cs="Times New Roman"/>
-          <w:sz w:val="24"/>
-          <w:szCs w:val="24"/>
-        </w:rPr>
-      </w:pPr>
-      <w:r>
-        <w:rPr>
-          <w:rFonts w:ascii="Times New Roman" w:eastAsia="Times New Roman" w:hAnsi="Times New Roman" w:cs="Times New Roman"/>
-          <w:sz w:val="24"/>
-          <w:szCs w:val="24"/>
-        </w:rPr>
-        <w:t>Figura 3. Regras de Segurança Azure Inbound</w:t>
-      </w:r>
-    </w:p>
-    <w:p>
-      <w:pPr>
-        <w:spacing w:after="0" w:line="360" w:lineRule="auto"/>
-        <w:jc w:val="center"/>
-        <w:rPr>
-          <w:rFonts w:ascii="Times New Roman" w:eastAsia="Times New Roman" w:hAnsi="Times New Roman" w:cs="Times New Roman"/>
-          <w:bCs/>
-          <w:sz w:val="28"/>
-          <w:szCs w:val="28"/>
-        </w:rPr>
-      </w:pPr>
-    </w:p>
-    <w:p>
-      <w:pPr>
-        <w:spacing w:after="0" w:line="360" w:lineRule="auto"/>
-        <w:jc w:val="both"/>
-        <w:rPr>
-          <w:rFonts w:ascii="Times New Roman" w:eastAsia="Times New Roman" w:hAnsi="Times New Roman" w:cs="Times New Roman"/>
-          <w:sz w:val="28"/>
-          <w:szCs w:val="28"/>
-        </w:rPr>
-      </w:pPr>
-      <w:r>
-        <w:rPr>
-          <w:rFonts w:ascii="Times New Roman" w:eastAsia="Times New Roman" w:hAnsi="Times New Roman" w:cs="Times New Roman"/>
-          <w:bCs/>
-          <w:sz w:val="28"/>
-          <w:szCs w:val="28"/>
-        </w:rPr>
-        <w:tab/>
-      </w:r>
-      <w:r>
-        <w:rPr>
-          <w:rFonts w:ascii="Times New Roman" w:eastAsia="Times New Roman" w:hAnsi="Times New Roman" w:cs="Times New Roman"/>
-          <w:sz w:val="28"/>
-          <w:szCs w:val="28"/>
-        </w:rPr>
-        <w:t>Configurando os Outbounds e Inbounds é possível acessar por meio externo ao Azure as aplicações instaladas no Docker dentro do Ubuntu Server.</w:t>
-      </w:r>
-    </w:p>
-    <w:p>
-      <w:pPr>
-        <w:spacing w:after="0" w:line="360" w:lineRule="auto"/>
-        <w:ind w:firstLine="708"/>
-        <w:jc w:val="both"/>
-        <w:rPr>
-          <w:rFonts w:ascii="Times New Roman" w:eastAsia="Times New Roman" w:hAnsi="Times New Roman" w:cs="Times New Roman"/>
-          <w:sz w:val="28"/>
-          <w:szCs w:val="28"/>
-        </w:rPr>
-      </w:pPr>
-      <w:r>
-        <w:rPr>
-          <w:rFonts w:ascii="Times New Roman" w:eastAsia="Times New Roman" w:hAnsi="Times New Roman" w:cs="Times New Roman"/>
-          <w:sz w:val="28"/>
-          <w:szCs w:val="28"/>
-        </w:rPr>
-        <w:t>Estas configurações são necessárias para que os recursos disponíveis na Virtual Machine sejam acessados fora do Host, ou seja, que aceite requisições por meio das portas configuradas e liberadas.</w:t>
-      </w:r>
-    </w:p>
-    <w:p>
-      <w:pPr>
-        <w:spacing w:after="0" w:line="360" w:lineRule="auto"/>
-        <w:ind w:firstLine="708"/>
-        <w:jc w:val="both"/>
-        <w:rPr>
-          <w:rFonts w:ascii="Times New Roman" w:eastAsia="Times New Roman" w:hAnsi="Times New Roman" w:cs="Times New Roman"/>
-          <w:sz w:val="28"/>
-          <w:szCs w:val="28"/>
-        </w:rPr>
-      </w:pPr>
-      <w:r>
-        <w:rPr>
-          <w:rFonts w:ascii="Times New Roman" w:eastAsia="Times New Roman" w:hAnsi="Times New Roman" w:cs="Times New Roman"/>
-          <w:sz w:val="28"/>
-          <w:szCs w:val="28"/>
-        </w:rPr>
-        <w:t>Foram adicionado a este Grupo de Recursos as seguintes configurações:</w:t>
-      </w:r>
-    </w:p>
-    <w:p>
-      <w:pPr>
-        <w:spacing w:after="0" w:line="360" w:lineRule="auto"/>
-        <w:jc w:val="both"/>
-        <w:rPr>
-          <w:rFonts w:ascii="Times New Roman" w:eastAsia="Times New Roman" w:hAnsi="Times New Roman" w:cs="Times New Roman"/>
-          <w:b/>
-          <w:sz w:val="28"/>
-          <w:szCs w:val="28"/>
-        </w:rPr>
-      </w:pPr>
-    </w:p>
-    <w:p>
-      <w:pPr>
-        <w:spacing w:after="0" w:line="360" w:lineRule="auto"/>
-        <w:jc w:val="both"/>
-        <w:rPr>
-          <w:rFonts w:ascii="Times New Roman" w:eastAsia="Times New Roman" w:hAnsi="Times New Roman" w:cs="Times New Roman"/>
-          <w:b/>
-          <w:sz w:val="28"/>
-          <w:szCs w:val="28"/>
-        </w:rPr>
-      </w:pPr>
-      <w:r>
-        <w:rPr>
-          <w:rFonts w:ascii="Times New Roman" w:eastAsia="Times New Roman" w:hAnsi="Times New Roman" w:cs="Times New Roman"/>
-          <w:b/>
-          <w:sz w:val="28"/>
-          <w:szCs w:val="28"/>
-        </w:rPr>
-        <w:t>Porta 8888</w:t>
-      </w:r>
-    </w:p>
-    <w:p>
-      <w:pPr>
-        <w:spacing w:after="0" w:line="360" w:lineRule="auto"/>
-        <w:ind w:firstLine="708"/>
-        <w:jc w:val="both"/>
-        <w:rPr>
-          <w:rFonts w:ascii="Times New Roman" w:eastAsia="Times New Roman" w:hAnsi="Times New Roman" w:cs="Times New Roman"/>
-          <w:sz w:val="28"/>
-          <w:szCs w:val="28"/>
-        </w:rPr>
-      </w:pPr>
-      <w:r>
-        <w:rPr>
-          <w:rFonts w:ascii="Times New Roman" w:eastAsia="Times New Roman" w:hAnsi="Times New Roman" w:cs="Times New Roman"/>
-          <w:b/>
-          <w:sz w:val="28"/>
-          <w:szCs w:val="28"/>
-        </w:rPr>
-        <w:tab/>
-      </w:r>
-      <w:r>
-        <w:rPr>
-          <w:rFonts w:ascii="Times New Roman" w:eastAsia="Times New Roman" w:hAnsi="Times New Roman" w:cs="Times New Roman"/>
-          <w:sz w:val="28"/>
-          <w:szCs w:val="28"/>
-        </w:rPr>
-        <w:t>Configurada para monitoramento dos containers.</w:t>
-      </w:r>
-    </w:p>
-    <w:p>
-      <w:pPr>
-        <w:spacing w:after="0" w:line="360" w:lineRule="auto"/>
-        <w:jc w:val="both"/>
-        <w:rPr>
-          <w:rFonts w:ascii="Times New Roman" w:eastAsia="Times New Roman" w:hAnsi="Times New Roman" w:cs="Times New Roman"/>
-          <w:b/>
-          <w:sz w:val="28"/>
-          <w:szCs w:val="28"/>
-        </w:rPr>
-      </w:pPr>
-    </w:p>
-    <w:p>
-      <w:pPr>
-        <w:spacing w:after="0" w:line="360" w:lineRule="auto"/>
-        <w:jc w:val="both"/>
-        <w:rPr>
-          <w:rFonts w:ascii="Times New Roman" w:eastAsia="Times New Roman" w:hAnsi="Times New Roman" w:cs="Times New Roman"/>
-          <w:b/>
-          <w:sz w:val="28"/>
-          <w:szCs w:val="28"/>
-        </w:rPr>
-      </w:pPr>
-      <w:r>
-        <w:rPr>
-          <w:rFonts w:ascii="Times New Roman" w:eastAsia="Times New Roman" w:hAnsi="Times New Roman" w:cs="Times New Roman"/>
-          <w:b/>
-          <w:sz w:val="28"/>
-          <w:szCs w:val="28"/>
-        </w:rPr>
-        <w:t xml:space="preserve">Porta 8080 </w:t>
-      </w:r>
-    </w:p>
-    <w:p>
-      <w:pPr>
-        <w:spacing w:after="0" w:line="360" w:lineRule="auto"/>
-        <w:jc w:val="both"/>
-        <w:rPr>
-          <w:rFonts w:ascii="Times New Roman" w:eastAsia="Times New Roman" w:hAnsi="Times New Roman" w:cs="Times New Roman"/>
-          <w:sz w:val="28"/>
-          <w:szCs w:val="28"/>
-        </w:rPr>
-      </w:pPr>
-      <w:r>
-        <w:rPr>
-          <w:rFonts w:ascii="Times New Roman" w:eastAsia="Times New Roman" w:hAnsi="Times New Roman" w:cs="Times New Roman"/>
-          <w:b/>
-          <w:sz w:val="28"/>
-          <w:szCs w:val="28"/>
-        </w:rPr>
-        <w:tab/>
-      </w:r>
-      <w:r>
-        <w:rPr>
-          <w:rFonts w:ascii="Times New Roman" w:eastAsia="Times New Roman" w:hAnsi="Times New Roman" w:cs="Times New Roman"/>
-          <w:b/>
-          <w:sz w:val="28"/>
-          <w:szCs w:val="28"/>
-        </w:rPr>
-        <w:tab/>
-      </w:r>
-      <w:r>
-        <w:rPr>
-          <w:rFonts w:ascii="Times New Roman" w:eastAsia="Times New Roman" w:hAnsi="Times New Roman" w:cs="Times New Roman"/>
-          <w:sz w:val="28"/>
-          <w:szCs w:val="28"/>
-        </w:rPr>
-        <w:t>Configurada para acesso ao Haproxy Load Balancer, ele será responsável de controlar e balancear todas requisições feitas ao Back-End.</w:t>
-      </w:r>
-    </w:p>
-    <w:p>
-      <w:pPr>
-        <w:spacing w:after="0" w:line="360" w:lineRule="auto"/>
-        <w:jc w:val="both"/>
-        <w:rPr>
-          <w:rFonts w:ascii="Times New Roman" w:eastAsia="Times New Roman" w:hAnsi="Times New Roman" w:cs="Times New Roman"/>
-          <w:b/>
-          <w:sz w:val="28"/>
-          <w:szCs w:val="28"/>
-        </w:rPr>
-      </w:pPr>
-    </w:p>
-    <w:p>
-      <w:pPr>
-        <w:spacing w:after="0" w:line="360" w:lineRule="auto"/>
-        <w:jc w:val="both"/>
-        <w:rPr>
-          <w:rFonts w:ascii="Times New Roman" w:eastAsia="Times New Roman" w:hAnsi="Times New Roman" w:cs="Times New Roman"/>
-          <w:b/>
-          <w:sz w:val="28"/>
-          <w:szCs w:val="28"/>
-        </w:rPr>
-      </w:pPr>
-      <w:r>
-        <w:rPr>
-          <w:rFonts w:ascii="Times New Roman" w:eastAsia="Times New Roman" w:hAnsi="Times New Roman" w:cs="Times New Roman"/>
-          <w:b/>
-          <w:sz w:val="28"/>
-          <w:szCs w:val="28"/>
-        </w:rPr>
-        <w:t>Porta 8585</w:t>
-      </w:r>
-    </w:p>
-    <w:p>
-      <w:pPr>
-        <w:spacing w:after="0" w:line="360" w:lineRule="auto"/>
-        <w:jc w:val="both"/>
-        <w:rPr>
-          <w:rFonts w:ascii="Times New Roman" w:eastAsia="Times New Roman" w:hAnsi="Times New Roman" w:cs="Times New Roman"/>
-          <w:sz w:val="28"/>
-          <w:szCs w:val="28"/>
-        </w:rPr>
-      </w:pPr>
-      <w:r>
-        <w:rPr>
-          <w:rFonts w:ascii="Times New Roman" w:eastAsia="Times New Roman" w:hAnsi="Times New Roman" w:cs="Times New Roman"/>
-          <w:b/>
-          <w:sz w:val="28"/>
-          <w:szCs w:val="28"/>
-        </w:rPr>
-        <w:tab/>
-      </w:r>
-      <w:r>
-        <w:rPr>
-          <w:rFonts w:ascii="Times New Roman" w:eastAsia="Times New Roman" w:hAnsi="Times New Roman" w:cs="Times New Roman"/>
-          <w:b/>
-          <w:sz w:val="28"/>
-          <w:szCs w:val="28"/>
-        </w:rPr>
-        <w:tab/>
-      </w:r>
-      <w:r>
-        <w:rPr>
-          <w:rFonts w:ascii="Times New Roman" w:eastAsia="Times New Roman" w:hAnsi="Times New Roman" w:cs="Times New Roman"/>
-          <w:sz w:val="28"/>
-          <w:szCs w:val="28"/>
-        </w:rPr>
-        <w:t>Configurada para acesso ao Jenkins, aplicativo este que tem a finalidade de realizar a Entrega Contínua.</w:t>
-      </w:r>
-    </w:p>
-    <w:p>
-      <w:pPr>
-        <w:spacing w:after="0" w:line="360" w:lineRule="auto"/>
-        <w:jc w:val="both"/>
-        <w:rPr>
-          <w:rFonts w:ascii="Times New Roman" w:eastAsia="Times New Roman" w:hAnsi="Times New Roman" w:cs="Times New Roman"/>
-          <w:b/>
-          <w:sz w:val="28"/>
-          <w:szCs w:val="28"/>
-        </w:rPr>
-      </w:pPr>
-    </w:p>
-    <w:p>
-      <w:pPr>
-        <w:spacing w:after="0" w:line="360" w:lineRule="auto"/>
-        <w:jc w:val="both"/>
-        <w:rPr>
-          <w:rFonts w:ascii="Times New Roman" w:eastAsia="Times New Roman" w:hAnsi="Times New Roman" w:cs="Times New Roman"/>
-          <w:b/>
-          <w:sz w:val="28"/>
-          <w:szCs w:val="28"/>
-        </w:rPr>
-      </w:pPr>
-      <w:r>
-        <w:rPr>
-          <w:rFonts w:ascii="Times New Roman" w:eastAsia="Times New Roman" w:hAnsi="Times New Roman" w:cs="Times New Roman"/>
-          <w:b/>
-          <w:sz w:val="28"/>
-          <w:szCs w:val="28"/>
-        </w:rPr>
-        <w:lastRenderedPageBreak/>
-        <w:t>Porta 8081</w:t>
-      </w:r>
-    </w:p>
-    <w:p>
-      <w:pPr>
-        <w:spacing w:after="0" w:line="360" w:lineRule="auto"/>
-        <w:jc w:val="both"/>
-        <w:rPr>
-          <w:rFonts w:ascii="Times New Roman" w:eastAsia="Times New Roman" w:hAnsi="Times New Roman" w:cs="Times New Roman"/>
-          <w:sz w:val="28"/>
-          <w:szCs w:val="28"/>
-        </w:rPr>
-      </w:pPr>
-      <w:r>
-        <w:rPr>
-          <w:rFonts w:ascii="Times New Roman" w:eastAsia="Times New Roman" w:hAnsi="Times New Roman" w:cs="Times New Roman"/>
-          <w:b/>
-          <w:sz w:val="28"/>
-          <w:szCs w:val="28"/>
-        </w:rPr>
-        <w:tab/>
-      </w:r>
-      <w:r>
-        <w:rPr>
-          <w:rFonts w:ascii="Times New Roman" w:eastAsia="Times New Roman" w:hAnsi="Times New Roman" w:cs="Times New Roman"/>
-          <w:b/>
-          <w:sz w:val="28"/>
-          <w:szCs w:val="28"/>
-        </w:rPr>
-        <w:tab/>
-      </w:r>
-      <w:r>
-        <w:rPr>
-          <w:rFonts w:ascii="Times New Roman" w:eastAsia="Times New Roman" w:hAnsi="Times New Roman" w:cs="Times New Roman"/>
-          <w:sz w:val="28"/>
-          <w:szCs w:val="28"/>
-        </w:rPr>
-        <w:t>Porta destinada ao Nexus Repository, que irá hospedar todos artefatos e arquivo pom.xml gerados no build pelo Jenkins.</w:t>
-      </w:r>
-    </w:p>
-    <w:p>
-      <w:pPr>
-        <w:spacing w:after="0" w:line="360" w:lineRule="auto"/>
-        <w:jc w:val="both"/>
-        <w:rPr>
-          <w:rFonts w:ascii="Times New Roman" w:eastAsia="Times New Roman" w:hAnsi="Times New Roman" w:cs="Times New Roman"/>
-          <w:b/>
-          <w:sz w:val="28"/>
-          <w:szCs w:val="28"/>
-        </w:rPr>
-      </w:pPr>
-    </w:p>
-    <w:p>
-      <w:pPr>
-        <w:spacing w:after="0" w:line="360" w:lineRule="auto"/>
-        <w:jc w:val="both"/>
-        <w:rPr>
-          <w:rFonts w:ascii="Times New Roman" w:eastAsia="Times New Roman" w:hAnsi="Times New Roman" w:cs="Times New Roman"/>
-          <w:b/>
-          <w:sz w:val="28"/>
-          <w:szCs w:val="28"/>
-        </w:rPr>
-      </w:pPr>
-      <w:r>
-        <w:rPr>
-          <w:rFonts w:ascii="Times New Roman" w:eastAsia="Times New Roman" w:hAnsi="Times New Roman" w:cs="Times New Roman"/>
-          <w:b/>
-          <w:sz w:val="28"/>
-          <w:szCs w:val="28"/>
-        </w:rPr>
-        <w:t>Porta 3306</w:t>
-      </w:r>
-    </w:p>
-    <w:p>
-      <w:pPr>
-        <w:spacing w:after="0" w:line="360" w:lineRule="auto"/>
-        <w:jc w:val="both"/>
-        <w:rPr>
-          <w:rFonts w:ascii="Times New Roman" w:eastAsia="Times New Roman" w:hAnsi="Times New Roman" w:cs="Times New Roman"/>
-          <w:sz w:val="28"/>
-          <w:szCs w:val="28"/>
-        </w:rPr>
-      </w:pPr>
-      <w:r>
-        <w:rPr>
-          <w:rFonts w:ascii="Times New Roman" w:eastAsia="Times New Roman" w:hAnsi="Times New Roman" w:cs="Times New Roman"/>
-          <w:b/>
-          <w:sz w:val="28"/>
-          <w:szCs w:val="28"/>
-        </w:rPr>
-        <w:tab/>
-      </w:r>
-      <w:r>
-        <w:rPr>
-          <w:rFonts w:ascii="Times New Roman" w:eastAsia="Times New Roman" w:hAnsi="Times New Roman" w:cs="Times New Roman"/>
-          <w:b/>
-          <w:sz w:val="28"/>
-          <w:szCs w:val="28"/>
-        </w:rPr>
-        <w:tab/>
-      </w:r>
-      <w:r>
-        <w:rPr>
-          <w:rFonts w:ascii="Times New Roman" w:eastAsia="Times New Roman" w:hAnsi="Times New Roman" w:cs="Times New Roman"/>
-          <w:sz w:val="28"/>
-          <w:szCs w:val="28"/>
-        </w:rPr>
-        <w:t>Porta configurada para acesso ao Banco de Dados Mysql.</w:t>
-      </w:r>
-    </w:p>
-    <w:p>
-      <w:pPr>
-        <w:spacing w:after="0" w:line="360" w:lineRule="auto"/>
-        <w:jc w:val="both"/>
-        <w:rPr>
-          <w:rFonts w:ascii="Times New Roman" w:eastAsia="Times New Roman" w:hAnsi="Times New Roman" w:cs="Times New Roman"/>
-          <w:b/>
-          <w:bCs/>
-          <w:sz w:val="32"/>
-          <w:szCs w:val="32"/>
-        </w:rPr>
-      </w:pPr>
-    </w:p>
-    <w:p>
-      <w:pPr>
-        <w:spacing w:after="0" w:line="360" w:lineRule="auto"/>
-        <w:jc w:val="both"/>
-        <w:rPr>
-          <w:rFonts w:ascii="Times New Roman" w:eastAsia="Times New Roman" w:hAnsi="Times New Roman" w:cs="Times New Roman"/>
-          <w:b/>
-          <w:bCs/>
-          <w:sz w:val="32"/>
-          <w:szCs w:val="32"/>
-        </w:rPr>
-      </w:pPr>
-      <w:r>
-        <w:rPr>
-          <w:rFonts w:ascii="Times New Roman" w:eastAsia="Times New Roman" w:hAnsi="Times New Roman" w:cs="Times New Roman"/>
-          <w:b/>
-          <w:bCs/>
-          <w:sz w:val="32"/>
-          <w:szCs w:val="32"/>
-        </w:rPr>
-        <w:t>Virtual Machine</w:t>
-      </w:r>
-    </w:p>
-    <w:p>
-      <w:pPr>
-        <w:spacing w:after="0" w:line="360" w:lineRule="auto"/>
-        <w:jc w:val="both"/>
-        <w:rPr>
-          <w:rFonts w:ascii="Times New Roman" w:eastAsia="Times New Roman" w:hAnsi="Times New Roman" w:cs="Times New Roman"/>
-          <w:b/>
-          <w:bCs/>
-          <w:sz w:val="32"/>
-          <w:szCs w:val="32"/>
-        </w:rPr>
-      </w:pPr>
-    </w:p>
-    <w:p>
-      <w:pPr>
-        <w:spacing w:after="0" w:line="360" w:lineRule="auto"/>
-        <w:jc w:val="both"/>
-        <w:rPr>
-          <w:rFonts w:ascii="Times New Roman" w:eastAsia="Times New Roman" w:hAnsi="Times New Roman" w:cs="Times New Roman"/>
-          <w:sz w:val="28"/>
-          <w:szCs w:val="28"/>
-        </w:rPr>
-      </w:pPr>
-      <w:r>
-        <w:rPr>
-          <w:rFonts w:ascii="Times New Roman" w:eastAsia="Times New Roman" w:hAnsi="Times New Roman" w:cs="Times New Roman"/>
-          <w:b/>
-          <w:bCs/>
-          <w:sz w:val="32"/>
-          <w:szCs w:val="32"/>
-        </w:rPr>
-        <w:tab/>
-      </w:r>
-      <w:r>
-        <w:rPr>
-          <w:rFonts w:ascii="Times New Roman" w:eastAsia="Times New Roman" w:hAnsi="Times New Roman" w:cs="Times New Roman"/>
-          <w:bCs/>
-          <w:sz w:val="28"/>
-          <w:szCs w:val="28"/>
-        </w:rPr>
-        <w:t xml:space="preserve">Para desenvolvimento desta solução foi utilizado uma Virtual Machine, </w:t>
-      </w:r>
-      <w:r>
-        <w:rPr>
-          <w:rFonts w:ascii="Times New Roman" w:eastAsia="Times New Roman" w:hAnsi="Times New Roman" w:cs="Times New Roman"/>
-          <w:sz w:val="28"/>
-          <w:szCs w:val="28"/>
-        </w:rPr>
-        <w:t>que nada mais é que um computador como qualquer outro, porém, virtualizado, ou seja, não existe um dispositivo físico. Todos seus recursos estão disponíveis na internet por meio da plataforma integrada, e sendo necessário apenas a criação de uma conta na plataforma para a criação da VM.</w:t>
-      </w:r>
-    </w:p>
-    <w:p>
-      <w:pPr>
-        <w:spacing w:after="0" w:line="360" w:lineRule="auto"/>
-        <w:jc w:val="both"/>
-        <w:rPr>
-          <w:rFonts w:ascii="Times New Roman" w:eastAsia="Times New Roman" w:hAnsi="Times New Roman" w:cs="Times New Roman"/>
-          <w:sz w:val="28"/>
-          <w:szCs w:val="28"/>
-        </w:rPr>
-      </w:pPr>
-      <w:r>
-        <w:rPr>
-          <w:rFonts w:ascii="Times New Roman" w:eastAsia="Times New Roman" w:hAnsi="Times New Roman" w:cs="Times New Roman"/>
-          <w:bCs/>
-          <w:sz w:val="28"/>
-          <w:szCs w:val="28"/>
-        </w:rPr>
-        <w:tab/>
-      </w:r>
-      <w:r>
-        <w:rPr>
-          <w:rFonts w:ascii="Times New Roman" w:eastAsia="Times New Roman" w:hAnsi="Times New Roman" w:cs="Times New Roman"/>
-          <w:sz w:val="28"/>
-          <w:szCs w:val="28"/>
-        </w:rPr>
-        <w:t>Com a Virtual Machine irei reduzir o custo do projeto, pois não é necessário a aquisição de um computador para realizar o serviço de servidor. Todos recursos estarão disponíveis na forma virtualizada, ou seja, é criado todo um ambiente computacional, sendo ele composto por: Memória Principal (RAM), Memória Secunda (HD) e Processadores.</w:t>
-      </w:r>
-    </w:p>
-    <w:p>
-      <w:pPr>
-        <w:spacing w:after="0" w:line="360" w:lineRule="auto"/>
-        <w:jc w:val="both"/>
-        <w:rPr>
-          <w:rFonts w:ascii="Times New Roman" w:eastAsia="Times New Roman" w:hAnsi="Times New Roman" w:cs="Times New Roman"/>
-          <w:bCs/>
-          <w:sz w:val="28"/>
-          <w:szCs w:val="28"/>
-        </w:rPr>
-      </w:pPr>
-      <w:r>
-        <w:rPr>
-          <w:rFonts w:ascii="Times New Roman" w:eastAsia="Times New Roman" w:hAnsi="Times New Roman" w:cs="Times New Roman"/>
-          <w:bCs/>
-          <w:sz w:val="28"/>
-          <w:szCs w:val="28"/>
-        </w:rPr>
-        <w:tab/>
-      </w:r>
-    </w:p>
-    <w:p>
-      <w:pPr>
-        <w:spacing w:after="0" w:line="360" w:lineRule="auto"/>
-        <w:jc w:val="both"/>
-        <w:rPr>
-          <w:rFonts w:ascii="Times New Roman" w:eastAsia="Times New Roman" w:hAnsi="Times New Roman" w:cs="Times New Roman"/>
-          <w:b/>
-          <w:bCs/>
-          <w:sz w:val="32"/>
-          <w:szCs w:val="32"/>
-        </w:rPr>
-      </w:pPr>
-      <w:r>
-        <w:rPr>
-          <w:rFonts w:ascii="Times New Roman" w:eastAsia="Times New Roman" w:hAnsi="Times New Roman" w:cs="Times New Roman"/>
-          <w:b/>
-          <w:bCs/>
-          <w:sz w:val="32"/>
-          <w:szCs w:val="32"/>
-        </w:rPr>
-        <w:t>Ubuntu Server</w:t>
-      </w:r>
-    </w:p>
-    <w:p>
-      <w:pPr>
-        <w:spacing w:after="0" w:line="360" w:lineRule="auto"/>
-        <w:jc w:val="both"/>
-        <w:rPr>
-          <w:rFonts w:ascii="Times New Roman" w:eastAsia="Times New Roman" w:hAnsi="Times New Roman" w:cs="Times New Roman"/>
-          <w:b/>
-          <w:bCs/>
-          <w:sz w:val="32"/>
-          <w:szCs w:val="32"/>
-        </w:rPr>
-      </w:pPr>
-    </w:p>
-    <w:p>
-      <w:pPr>
-        <w:spacing w:after="0" w:line="360" w:lineRule="auto"/>
-        <w:jc w:val="both"/>
-        <w:rPr>
-          <w:rFonts w:ascii="Times New Roman" w:eastAsia="Times New Roman" w:hAnsi="Times New Roman" w:cs="Times New Roman"/>
-          <w:sz w:val="28"/>
-          <w:szCs w:val="28"/>
-        </w:rPr>
-      </w:pPr>
-      <w:r>
-        <w:rPr>
-          <w:rFonts w:ascii="Times New Roman" w:eastAsia="Times New Roman" w:hAnsi="Times New Roman" w:cs="Times New Roman"/>
-          <w:b/>
-          <w:bCs/>
-          <w:sz w:val="32"/>
-          <w:szCs w:val="32"/>
-        </w:rPr>
-        <w:tab/>
-      </w:r>
-      <w:r>
-        <w:rPr>
-          <w:rFonts w:ascii="Times New Roman" w:eastAsia="Times New Roman" w:hAnsi="Times New Roman" w:cs="Times New Roman"/>
-          <w:sz w:val="28"/>
-          <w:szCs w:val="28"/>
-        </w:rPr>
-        <w:t xml:space="preserve">Na Plataforma Microsoft Azure, existem diversas opções de Sistemas Operacionais que podem ser instalados, porém, foi disponibilizado pelo Centro Paula Souza uma Virtual Machine com sistema operacional Ubuntu Server 16.04 LTS (Long Term Suppport), sendo baseado em Software Livre, ele garante total liberdade do usuário de customização do ambiente </w:t>
-      </w:r>
-      <w:r>
-        <w:rPr>
-          <w:rFonts w:ascii="Times New Roman" w:eastAsia="Times New Roman" w:hAnsi="Times New Roman" w:cs="Times New Roman"/>
-          <w:sz w:val="28"/>
-          <w:szCs w:val="28"/>
-        </w:rPr>
-        <w:lastRenderedPageBreak/>
-        <w:t>computacional e a diversidade de programas que são criados por diversos desenvolvedores do mundo inteiro.</w:t>
-      </w:r>
-    </w:p>
-    <w:p>
-      <w:pPr>
-        <w:spacing w:after="0" w:line="360" w:lineRule="auto"/>
-        <w:ind w:firstLine="708"/>
-        <w:jc w:val="both"/>
-        <w:rPr>
-          <w:rFonts w:ascii="Times New Roman" w:eastAsia="Times New Roman" w:hAnsi="Times New Roman" w:cs="Times New Roman"/>
-          <w:sz w:val="28"/>
-          <w:szCs w:val="28"/>
-        </w:rPr>
-      </w:pPr>
-      <w:r>
-        <w:rPr>
-          <w:rFonts w:ascii="Times New Roman" w:eastAsia="Times New Roman" w:hAnsi="Times New Roman" w:cs="Times New Roman"/>
-          <w:sz w:val="28"/>
-          <w:szCs w:val="28"/>
-        </w:rPr>
-        <w:t>A escolha do SO Ubuntu Server se deu por diversos requisitos alguns deles foram: Um sistema operacional voltado para o serviço de servidores, onde o mesmo não compartilha de recurso gráfico o que impacta positivamente no processamento de dados pelo servidor, outra vantagem do Ubuntu Server é a existência de uma grande comunidade de desenvolvedores que compartilham informações por meio de fóruns e todas essas informações são facilmente encontradas na internet.</w:t>
-      </w:r>
-    </w:p>
-    <w:p>
-      <w:pPr>
-        <w:spacing w:after="0" w:line="360" w:lineRule="auto"/>
-        <w:ind w:firstLine="708"/>
-        <w:jc w:val="both"/>
-        <w:rPr>
-          <w:rFonts w:ascii="Times New Roman" w:eastAsia="Times New Roman" w:hAnsi="Times New Roman" w:cs="Times New Roman"/>
-          <w:sz w:val="28"/>
-          <w:szCs w:val="28"/>
-        </w:rPr>
-      </w:pPr>
-      <w:r>
-        <w:rPr>
-          <w:rFonts w:ascii="Times New Roman" w:eastAsia="Times New Roman" w:hAnsi="Times New Roman" w:cs="Times New Roman"/>
-          <w:sz w:val="28"/>
-          <w:szCs w:val="28"/>
-        </w:rPr>
-        <w:t>Este Sistema Operacional é formado pelas seguintes configurações:</w:t>
-      </w:r>
-    </w:p>
-    <w:p>
-      <w:pPr>
-        <w:spacing w:after="0" w:line="360" w:lineRule="auto"/>
-        <w:ind w:firstLine="708"/>
-        <w:jc w:val="both"/>
-        <w:rPr>
-          <w:rFonts w:ascii="Times New Roman" w:eastAsia="Times New Roman" w:hAnsi="Times New Roman" w:cs="Times New Roman"/>
-          <w:sz w:val="28"/>
-          <w:szCs w:val="28"/>
-        </w:rPr>
-      </w:pPr>
-    </w:p>
-    <w:p>
-      <w:pPr>
-        <w:spacing w:after="0" w:line="360" w:lineRule="auto"/>
-        <w:ind w:firstLine="708"/>
-        <w:jc w:val="both"/>
-      </w:pPr>
-      <w:r>
-        <w:rPr>
-          <w:noProof/>
-          <w:lang w:eastAsia="pt-BR"/>
-        </w:rPr>
-        <w:drawing>
-          <wp:inline distT="0" distB="0" distL="0" distR="0" wp14:anchorId="58C465EA" wp14:editId="0186A61E">
-            <wp:extent cx="5490845" cy="2619375"/>
-            <wp:effectExtent l="0" t="0" r="0" b="0"/>
-            <wp:docPr id="3" name="Picture"/>
-            <wp:cNvGraphicFramePr>
-              <a:graphicFrameLocks xmlns:a="http://schemas.openxmlformats.org/drawingml/2006/main" noChangeAspect="1"/>
-            </wp:cNvGraphicFramePr>
-            <a:graphic xmlns:a="http://schemas.openxmlformats.org/drawingml/2006/main">
-              <a:graphicData uri="http://schemas.openxmlformats.org/drawingml/2006/picture">
-                <pic:pic xmlns:pic="http://schemas.openxmlformats.org/drawingml/2006/picture">
-                  <pic:nvPicPr>
-                    <pic:cNvPr id="2" name="Picture"/>
-                    <pic:cNvPicPr>
-                      <a:picLocks noChangeAspect="1" noChangeArrowheads="1"/>
-                    </pic:cNvPicPr>
-                  </pic:nvPicPr>
-                  <pic:blipFill>
-                    <a:blip r:embed="rId12"/>
-                    <a:stretch>
-                      <a:fillRect/>
-                    </a:stretch>
-                  </pic:blipFill>
-                  <pic:spPr bwMode="auto">
-                    <a:xfrm>
-                      <a:off x="0" y="0"/>
-                      <a:ext cx="5490845" cy="2619375"/>
-                    </a:xfrm>
-                    <a:prstGeom prst="rect">
-                      <a:avLst/>
-                    </a:prstGeom>
-                    <a:noFill/>
-                    <a:ln w="9525">
-                      <a:noFill/>
-                      <a:miter lim="800000"/>
-                      <a:headEnd/>
-                      <a:tailEnd/>
-                    </a:ln>
-                  </pic:spPr>
-                </pic:pic>
-              </a:graphicData>
-            </a:graphic>
-          </wp:inline>
-        </w:drawing>
-      </w:r>
-    </w:p>
-    <w:p>
-      <w:pPr>
-        <w:spacing w:after="0" w:line="360" w:lineRule="auto"/>
-        <w:jc w:val="both"/>
-        <w:rPr>
-          <w:rFonts w:ascii="Times New Roman" w:eastAsia="Times New Roman" w:hAnsi="Times New Roman" w:cs="Times New Roman"/>
-          <w:b/>
-          <w:bCs/>
-          <w:sz w:val="32"/>
-          <w:szCs w:val="32"/>
-        </w:rPr>
-      </w:pPr>
-    </w:p>
-    <w:p>
-      <w:pPr>
-        <w:spacing w:after="0" w:line="360" w:lineRule="auto"/>
-        <w:jc w:val="both"/>
-        <w:rPr>
-          <w:rFonts w:ascii="Times New Roman" w:eastAsia="Times New Roman" w:hAnsi="Times New Roman" w:cs="Times New Roman"/>
-          <w:b/>
-          <w:bCs/>
-          <w:sz w:val="32"/>
-          <w:szCs w:val="32"/>
-        </w:rPr>
-      </w:pPr>
-      <w:r>
-        <w:rPr>
-          <w:rFonts w:ascii="Times New Roman" w:eastAsia="Times New Roman" w:hAnsi="Times New Roman" w:cs="Times New Roman"/>
-          <w:b/>
-          <w:bCs/>
-          <w:sz w:val="32"/>
-          <w:szCs w:val="32"/>
-        </w:rPr>
-        <w:t>Putty</w:t>
-      </w:r>
-    </w:p>
-    <w:p>
-      <w:pPr>
-        <w:spacing w:after="0" w:line="360" w:lineRule="auto"/>
-        <w:jc w:val="both"/>
-        <w:rPr>
-          <w:rFonts w:ascii="Times New Roman" w:eastAsia="Times New Roman" w:hAnsi="Times New Roman" w:cs="Times New Roman"/>
-          <w:b/>
-          <w:bCs/>
-          <w:sz w:val="32"/>
-          <w:szCs w:val="32"/>
-        </w:rPr>
-      </w:pPr>
-      <w:r>
-        <w:rPr>
-          <w:rFonts w:ascii="Times New Roman" w:eastAsia="Times New Roman" w:hAnsi="Times New Roman" w:cs="Times New Roman"/>
-          <w:b/>
-          <w:bCs/>
-          <w:sz w:val="32"/>
-          <w:szCs w:val="32"/>
-        </w:rPr>
-        <w:tab/>
-      </w:r>
-    </w:p>
-    <w:p>
-      <w:pPr>
-        <w:spacing w:after="0" w:line="360" w:lineRule="auto"/>
-        <w:jc w:val="both"/>
-        <w:rPr>
-          <w:rFonts w:ascii="Times New Roman" w:eastAsia="Times New Roman" w:hAnsi="Times New Roman" w:cs="Times New Roman"/>
-          <w:sz w:val="28"/>
-          <w:szCs w:val="28"/>
-        </w:rPr>
-      </w:pPr>
-      <w:r>
-        <w:rPr>
-          <w:rFonts w:ascii="Times New Roman" w:eastAsia="Times New Roman" w:hAnsi="Times New Roman" w:cs="Times New Roman"/>
-          <w:b/>
-          <w:bCs/>
-          <w:sz w:val="32"/>
-          <w:szCs w:val="32"/>
-        </w:rPr>
-        <w:tab/>
-      </w:r>
-      <w:r>
-        <w:rPr>
-          <w:rFonts w:ascii="Times New Roman" w:eastAsia="Times New Roman" w:hAnsi="Times New Roman" w:cs="Times New Roman"/>
-          <w:sz w:val="28"/>
-          <w:szCs w:val="28"/>
-        </w:rPr>
-        <w:t>Para acesso ao Sistema Operacional foi utilizado um programa que emula terminais por meio de diversos tipos de conexão. Para que a conexão entre o Putty e o Sistema Operacional que estava hospedado dentro do Azure fosse feita de maneira segura, foi criado um usuário e senha no momento em que o Sistema Operacional é instalado.</w:t>
-      </w:r>
-    </w:p>
-    <w:p>
-      <w:pPr>
-        <w:spacing w:after="0" w:line="360" w:lineRule="auto"/>
-        <w:jc w:val="both"/>
-        <w:rPr>
-          <w:rFonts w:ascii="Times New Roman" w:eastAsia="Times New Roman" w:hAnsi="Times New Roman" w:cs="Times New Roman"/>
-          <w:bCs/>
-          <w:sz w:val="28"/>
-          <w:szCs w:val="28"/>
-        </w:rPr>
-      </w:pPr>
-    </w:p>
-    <w:p>
-      <w:pPr>
-        <w:spacing w:after="0" w:line="360" w:lineRule="auto"/>
-      </w:pPr>
-      <w:r>
-        <w:rPr>
-          <w:noProof/>
-          <w:lang w:eastAsia="pt-BR"/>
-        </w:rPr>
-        <w:lastRenderedPageBreak/>
-        <w:drawing>
-          <wp:inline distT="0" distB="0" distL="0" distR="0" wp14:anchorId="259F73CA" wp14:editId="7129CA46">
-            <wp:extent cx="5490845" cy="3491865"/>
-            <wp:effectExtent l="0" t="0" r="0" b="0"/>
-            <wp:docPr id="4" name="Picture" descr="C:\Users\Thiago Fortunato\AppData\Local\Microsoft\Windows\INetCache\Content.Word\acesso host.png"/>
-            <wp:cNvGraphicFramePr>
-              <a:graphicFrameLocks xmlns:a="http://schemas.openxmlformats.org/drawingml/2006/main" noChangeAspect="1"/>
-            </wp:cNvGraphicFramePr>
-            <a:graphic xmlns:a="http://schemas.openxmlformats.org/drawingml/2006/main">
-              <a:graphicData uri="http://schemas.openxmlformats.org/drawingml/2006/picture">
-                <pic:pic xmlns:pic="http://schemas.openxmlformats.org/drawingml/2006/picture">
-                  <pic:nvPicPr>
-                    <pic:cNvPr id="3" name="Picture" descr="C:\Users\Thiago Fortunato\AppData\Local\Microsoft\Windows\INetCache\Content.Word\acesso host.png"/>
-                    <pic:cNvPicPr>
-                      <a:picLocks noChangeAspect="1" noChangeArrowheads="1"/>
-                    </pic:cNvPicPr>
-                  </pic:nvPicPr>
-                  <pic:blipFill>
-                    <a:blip r:embed="rId13"/>
-                    <a:stretch>
-                      <a:fillRect/>
-                    </a:stretch>
-                  </pic:blipFill>
-                  <pic:spPr bwMode="auto">
-                    <a:xfrm>
-                      <a:off x="0" y="0"/>
-                      <a:ext cx="5490845" cy="3491865"/>
-                    </a:xfrm>
-                    <a:prstGeom prst="rect">
-                      <a:avLst/>
-                    </a:prstGeom>
-                    <a:noFill/>
-                    <a:ln w="9525">
-                      <a:noFill/>
-                      <a:miter lim="800000"/>
-                      <a:headEnd/>
-                      <a:tailEnd/>
-                    </a:ln>
-                  </pic:spPr>
-                </pic:pic>
-              </a:graphicData>
-            </a:graphic>
-          </wp:inline>
-        </w:drawing>
-      </w:r>
-    </w:p>
-    <w:p>
-      <w:pPr>
-        <w:spacing w:after="0" w:line="360" w:lineRule="auto"/>
-        <w:jc w:val="center"/>
-        <w:rPr>
-          <w:rFonts w:ascii="Times New Roman" w:eastAsia="Times New Roman" w:hAnsi="Times New Roman" w:cs="Times New Roman"/>
-          <w:sz w:val="24"/>
-          <w:szCs w:val="24"/>
-        </w:rPr>
-      </w:pPr>
-      <w:r>
-        <w:rPr>
-          <w:rFonts w:ascii="Times New Roman" w:eastAsia="Times New Roman" w:hAnsi="Times New Roman" w:cs="Times New Roman"/>
-          <w:sz w:val="24"/>
-          <w:szCs w:val="24"/>
-        </w:rPr>
-        <w:t>Figura 5. Login Azure Ubuntu Server VM através do Putty.</w:t>
-      </w:r>
-    </w:p>
-    <w:p>
-      <w:pPr>
-        <w:spacing w:after="0" w:line="360" w:lineRule="auto"/>
-        <w:jc w:val="center"/>
-        <w:rPr>
-          <w:rFonts w:ascii="Times New Roman" w:eastAsia="Times New Roman" w:hAnsi="Times New Roman" w:cs="Times New Roman"/>
-          <w:b/>
-          <w:bCs/>
-          <w:sz w:val="32"/>
-          <w:szCs w:val="32"/>
-        </w:rPr>
-      </w:pPr>
-    </w:p>
-    <w:p>
-      <w:pPr>
-        <w:spacing w:after="0" w:line="360" w:lineRule="auto"/>
-        <w:jc w:val="both"/>
-        <w:rPr>
-          <w:rFonts w:ascii="Times New Roman" w:eastAsia="Times New Roman" w:hAnsi="Times New Roman" w:cs="Times New Roman"/>
-          <w:b/>
-          <w:bCs/>
-          <w:sz w:val="32"/>
-          <w:szCs w:val="32"/>
-        </w:rPr>
-      </w:pPr>
-      <w:r>
-        <w:rPr>
-          <w:rFonts w:ascii="Times New Roman" w:eastAsia="Times New Roman" w:hAnsi="Times New Roman" w:cs="Times New Roman"/>
-          <w:b/>
-          <w:bCs/>
-          <w:sz w:val="32"/>
-          <w:szCs w:val="32"/>
-        </w:rPr>
-        <w:t>Docker</w:t>
-      </w:r>
-    </w:p>
-    <w:commentRangeStart w:id="26"/>
-    <w:p>
-      <w:pPr>
-        <w:spacing w:after="0" w:line="360" w:lineRule="auto"/>
-        <w:jc w:val="both"/>
-        <w:rPr>
-          <w:rFonts w:ascii="Times New Roman" w:eastAsia="Times New Roman" w:hAnsi="Times New Roman" w:cs="Times New Roman"/>
-          <w:b/>
-          <w:bCs/>
-          <w:sz w:val="32"/>
-          <w:szCs w:val="32"/>
-        </w:rPr>
-      </w:pPr>
-      <w:r>
-        <w:fldChar w:fldCharType="begin"/>
-      </w:r>
-      <w:r>
-        <w:instrText xml:space="preserve"> HYPERLINK "https://www.datadoghq.com/docker-adoption/" </w:instrText>
-      </w:r>
-      <w:r>
-        <w:fldChar w:fldCharType="separate"/>
-      </w:r>
-      <w:r>
-        <w:rPr>
-          <w:rStyle w:val="Hyperlink"/>
-          <w:rFonts w:ascii="Times New Roman" w:eastAsia="Times New Roman" w:hAnsi="Times New Roman" w:cs="Times New Roman"/>
-          <w:b/>
-          <w:bCs/>
-          <w:sz w:val="32"/>
-          <w:szCs w:val="32"/>
-          <w:highlight w:val="yellow"/>
-        </w:rPr>
-        <w:t>https://www.datadoghq.com/docker-adoption/</w:t>
-      </w:r>
-      <w:r>
-        <w:rPr>
-          <w:rStyle w:val="Hyperlink"/>
-          <w:rFonts w:ascii="Times New Roman" w:eastAsia="Times New Roman" w:hAnsi="Times New Roman" w:cs="Times New Roman"/>
-          <w:b/>
-          <w:bCs/>
-          <w:sz w:val="32"/>
-          <w:szCs w:val="32"/>
-          <w:highlight w:val="yellow"/>
-        </w:rPr>
-        <w:fldChar w:fldCharType="end"/>
-      </w:r>
-      <w:commentRangeEnd w:id="26"/>
-      <w:r>
-        <w:rPr>
-          <w:rStyle w:val="CommentReference"/>
-        </w:rPr>
-        <w:commentReference w:id="26"/>
-      </w:r>
-    </w:p>
-    <w:p>
-      <w:pPr>
-        <w:spacing w:after="0" w:line="360" w:lineRule="auto"/>
-        <w:ind w:firstLine="708"/>
-        <w:jc w:val="both"/>
-        <w:rPr>
-          <w:rFonts w:ascii="Times New Roman" w:eastAsia="Times New Roman" w:hAnsi="Times New Roman" w:cs="Times New Roman"/>
-          <w:sz w:val="28"/>
-          <w:szCs w:val="28"/>
-        </w:rPr>
-      </w:pPr>
-      <w:r>
-        <w:rPr>
-          <w:rFonts w:ascii="Times New Roman" w:eastAsia="Times New Roman" w:hAnsi="Times New Roman" w:cs="Times New Roman"/>
-          <w:sz w:val="28"/>
-          <w:szCs w:val="28"/>
-        </w:rPr>
-        <w:t xml:space="preserve">Um dos softwares que serão utilizados para garantir a disponibilidade do aplicativo enquanto hospedado no servidor. Docker é um sistema de virtualização, onde são criados containers isolados que compartilharão recursos com o SO. </w:t>
-      </w:r>
-    </w:p>
-    <w:p>
-      <w:pPr>
-        <w:spacing w:after="0" w:line="360" w:lineRule="auto"/>
-        <w:ind w:firstLine="708"/>
-        <w:jc w:val="both"/>
-        <w:rPr>
-          <w:rFonts w:ascii="Times New Roman" w:eastAsia="Times New Roman" w:hAnsi="Times New Roman" w:cs="Times New Roman"/>
-          <w:sz w:val="28"/>
-          <w:szCs w:val="28"/>
-        </w:rPr>
-      </w:pPr>
-      <w:r>
-        <w:rPr>
-          <w:rFonts w:ascii="Times New Roman" w:eastAsia="Times New Roman" w:hAnsi="Times New Roman" w:cs="Times New Roman"/>
-          <w:sz w:val="28"/>
-          <w:szCs w:val="28"/>
-        </w:rPr>
-        <w:t xml:space="preserve">Com o Docker é possível o empacotamento de uma aplicação ou um ambiente inteiro dentro de um contêiner, compartilhando com outras aplicações o que irão utilizar num mesmo já configurado. Essa prática diminuirá drasticamente o tempo de deploy de uma aplicação, pois não será necessário configurar novamente o ambiente para que ele funcione corretamente. </w:t>
-      </w:r>
-    </w:p>
-    <w:p>
-      <w:pPr>
-        <w:spacing w:after="0" w:line="360" w:lineRule="auto"/>
-        <w:ind w:firstLine="708"/>
-        <w:jc w:val="both"/>
-        <w:rPr>
-          <w:rFonts w:ascii="Times New Roman" w:eastAsia="Times New Roman" w:hAnsi="Times New Roman" w:cs="Times New Roman"/>
-          <w:sz w:val="28"/>
-          <w:szCs w:val="28"/>
-        </w:rPr>
-      </w:pPr>
-      <w:r>
-        <w:rPr>
-          <w:rFonts w:ascii="Times New Roman" w:eastAsia="Times New Roman" w:hAnsi="Times New Roman" w:cs="Times New Roman"/>
-          <w:sz w:val="28"/>
-          <w:szCs w:val="28"/>
-        </w:rPr>
-        <w:t xml:space="preserve">Com o docker também reduzimos o custo do projeto, pois teremos somente um servidor com o Docker instalado, e todos recursos que serão </w:t>
-      </w:r>
-      <w:r>
-        <w:rPr>
-          <w:rFonts w:ascii="Times New Roman" w:eastAsia="Times New Roman" w:hAnsi="Times New Roman" w:cs="Times New Roman"/>
-          <w:sz w:val="28"/>
-          <w:szCs w:val="28"/>
-        </w:rPr>
-        <w:lastRenderedPageBreak/>
-        <w:t>necessários instalados dentro dele, assim, não é necessário ter computadores robustos ou mais de um computador para executar tarefas diferentes.</w:t>
+        <w:t>O modelo de isolamento utilizado no Docker é a virtualização a nível</w:t>
+      </w:r>
+      <w:bookmarkStart w:id="20" w:name="_GoBack"/>
+      <w:bookmarkEnd w:id="20"/>
+      <w:r>
+        <w:rPr>
+          <w:rFonts w:ascii="Times New Roman" w:hAnsi="Times New Roman"/>
+          <w:sz w:val="28"/>
+          <w:szCs w:val="28"/>
+        </w:rPr>
+        <w:t xml:space="preserve"> do sistema operacional, um método de virtualização onde o kernel do sistema operacional permite que múltiplos processos sejam executados isoladamente no mesmo host. Esses processos isolados em execução são denominados no Docker de container.</w:t>
       </w:r>
     </w:p>
     <w:p>
       <w:pPr>
         <w:pStyle w:val="Corpodotexto"/>
         <w:jc w:val="both"/>
-        <w:rPr>
-          <w:rFonts w:ascii="Times New Roman" w:hAnsi="Times New Roman"/>
-          <w:sz w:val="28"/>
-          <w:szCs w:val="28"/>
-        </w:rPr>
-      </w:pPr>
-      <w:r>
-        <w:rPr>
-          <w:rFonts w:ascii="Times New Roman" w:hAnsi="Times New Roman"/>
-          <w:sz w:val="28"/>
-          <w:szCs w:val="28"/>
-        </w:rPr>
-        <w:tab/>
-        <w:t>O modelo de isolamento utilizado no Docker é a virtualização a nível do sistema operacional, um método de virtualização onde o kernel do sistema operacional permite que múltiplos processos sejam executados isoladamente no mesmo host. Esses processos isolados em execução são denominados no Docker de container.</w:t>
-      </w:r>
-    </w:p>
-    <w:p>
-      <w:pPr>
-        <w:pStyle w:val="Corpodotexto"/>
-        <w:jc w:val="both"/>
       </w:pPr>
     </w:p>
     <w:p>
@@ -5046,8 +4202,8 @@
           <w:color w:val="00000A"/>
         </w:rPr>
       </w:pPr>
-      <w:bookmarkStart w:id="27" w:name="docs-internal-guid-41738c27-3807-ee7c-8c"/>
-      <w:bookmarkEnd w:id="27"/>
+      <w:bookmarkStart w:id="21" w:name="docs-internal-guid-41738c27-3807-ee7c-8c"/>
+      <w:bookmarkEnd w:id="21"/>
       <w:r>
         <w:rPr>
           <w:noProof/>
@@ -5072,7 +4228,7 @@
                     </pic:cNvPicPr>
                   </pic:nvPicPr>
                   <pic:blipFill>
-                    <a:blip r:embed="rId14"/>
+                    <a:blip r:embed="rId12"/>
                     <a:stretch>
                       <a:fillRect/>
                     </a:stretch>
@@ -5118,13 +4274,13 @@
         <w:ind w:firstLine="708"/>
         <w:jc w:val="both"/>
         <w:rPr>
-          <w:del w:id="28" w:author="Eduardo Sakaue" w:date="2017-07-13T20:05:00Z"/>
-          <w:rFonts w:ascii="Times New Roman" w:eastAsia="Times New Roman" w:hAnsi="Times New Roman" w:cs="Times New Roman"/>
-          <w:sz w:val="28"/>
-          <w:szCs w:val="28"/>
-        </w:rPr>
-      </w:pPr>
-      <w:del w:id="29" w:author="Eduardo Sakaue" w:date="2017-07-13T20:05:00Z">
+          <w:del w:id="22" w:author="Eduardo Sakaue" w:date="2017-07-13T20:05:00Z"/>
+          <w:rFonts w:ascii="Times New Roman" w:eastAsia="Times New Roman" w:hAnsi="Times New Roman" w:cs="Times New Roman"/>
+          <w:sz w:val="28"/>
+          <w:szCs w:val="28"/>
+        </w:rPr>
+      </w:pPr>
+      <w:del w:id="23" w:author="Eduardo Sakaue" w:date="2017-07-13T20:05:00Z">
         <w:r>
           <w:rPr>
             <w:rFonts w:ascii="Times New Roman" w:eastAsia="Times New Roman" w:hAnsi="Times New Roman" w:cs="Times New Roman"/>
@@ -5149,7 +4305,16 @@
             <w:sz w:val="28"/>
             <w:szCs w:val="28"/>
           </w:rPr>
-          <w:delText xml:space="preserve">Foi adicionado o repositório para download do aplicativo e configurada todas variáveis de ambiente para execução do aplicativo. </w:delText>
+          <w:delText xml:space="preserve">Foi </w:delText>
+        </w:r>
+        <w:r>
+          <w:rPr>
+            <w:rFonts w:ascii="Times New Roman" w:eastAsia="Times New Roman" w:hAnsi="Times New Roman" w:cs="Times New Roman"/>
+            <w:sz w:val="28"/>
+            <w:szCs w:val="28"/>
+          </w:rPr>
+          <w:lastRenderedPageBreak/>
+          <w:delText xml:space="preserve">adicionado o repositório para download do aplicativo e configurada todas variáveis de ambiente para execução do aplicativo. </w:delText>
         </w:r>
       </w:del>
     </w:p>
@@ -5159,7 +4324,7 @@
         <w:ind w:firstLine="708"/>
         <w:jc w:val="both"/>
         <w:rPr>
-          <w:del w:id="30" w:author="Eduardo Sakaue" w:date="2017-07-13T20:05:00Z"/>
+          <w:del w:id="24" w:author="Eduardo Sakaue" w:date="2017-07-13T20:05:00Z"/>
           <w:rFonts w:ascii="Times New Roman" w:eastAsia="Times New Roman" w:hAnsi="Times New Roman" w:cs="Times New Roman"/>
           <w:sz w:val="28"/>
           <w:szCs w:val="28"/>
@@ -5195,7 +4360,7 @@
                     </pic:cNvPicPr>
                   </pic:nvPicPr>
                   <pic:blipFill>
-                    <a:blip r:embed="rId15"/>
+                    <a:blip r:embed="rId13"/>
                     <a:stretch>
                       <a:fillRect/>
                     </a:stretch>
@@ -5241,14 +4406,14 @@
         <w:ind w:firstLine="709"/>
         <w:jc w:val="both"/>
         <w:rPr>
-          <w:del w:id="31" w:author="Eduardo Sakaue" w:date="2017-07-13T20:05:00Z"/>
+          <w:del w:id="25" w:author="Eduardo Sakaue" w:date="2017-07-13T20:05:00Z"/>
           <w:rFonts w:ascii="Times New Roman" w:eastAsia="Times New Roman" w:hAnsi="Times New Roman" w:cs="Times New Roman"/>
           <w:i/>
           <w:sz w:val="28"/>
           <w:szCs w:val="28"/>
         </w:rPr>
       </w:pPr>
-      <w:del w:id="32" w:author="Eduardo Sakaue" w:date="2017-07-13T20:05:00Z">
+      <w:del w:id="26" w:author="Eduardo Sakaue" w:date="2017-07-13T20:05:00Z">
         <w:r>
           <w:rPr>
             <w:rFonts w:ascii="Times New Roman" w:eastAsia="Times New Roman" w:hAnsi="Times New Roman" w:cs="Times New Roman"/>
@@ -5337,7 +4502,7 @@
                     </pic:cNvPicPr>
                   </pic:nvPicPr>
                   <pic:blipFill>
-                    <a:blip r:embed="rId16"/>
+                    <a:blip r:embed="rId14"/>
                     <a:stretch>
                       <a:fillRect/>
                     </a:stretch>
@@ -5403,13 +4568,13 @@
         <w:spacing w:after="0" w:line="360" w:lineRule="auto"/>
         <w:jc w:val="both"/>
         <w:rPr>
-          <w:del w:id="33" w:author="Eduardo Sakaue" w:date="2017-07-13T20:05:00Z"/>
-          <w:rFonts w:ascii="Times New Roman" w:eastAsia="Times New Roman" w:hAnsi="Times New Roman" w:cs="Times New Roman"/>
-          <w:sz w:val="28"/>
-          <w:szCs w:val="28"/>
-        </w:rPr>
-      </w:pPr>
-      <w:del w:id="34" w:author="Eduardo Sakaue" w:date="2017-07-13T20:05:00Z">
+          <w:del w:id="27" w:author="Eduardo Sakaue" w:date="2017-07-13T20:05:00Z"/>
+          <w:rFonts w:ascii="Times New Roman" w:eastAsia="Times New Roman" w:hAnsi="Times New Roman" w:cs="Times New Roman"/>
+          <w:sz w:val="28"/>
+          <w:szCs w:val="28"/>
+        </w:rPr>
+      </w:pPr>
+      <w:del w:id="28" w:author="Eduardo Sakaue" w:date="2017-07-13T20:05:00Z">
         <w:r>
           <w:rPr>
             <w:rFonts w:ascii="Times New Roman" w:eastAsia="Times New Roman" w:hAnsi="Times New Roman" w:cs="Times New Roman"/>
@@ -5435,13 +4600,13 @@
         <w:spacing w:after="0" w:line="360" w:lineRule="auto"/>
         <w:jc w:val="both"/>
         <w:rPr>
-          <w:del w:id="35" w:author="Eduardo Sakaue" w:date="2017-07-13T20:05:00Z"/>
-          <w:rFonts w:ascii="Times New Roman" w:eastAsia="Times New Roman" w:hAnsi="Times New Roman" w:cs="Times New Roman"/>
-          <w:sz w:val="28"/>
-          <w:szCs w:val="28"/>
-        </w:rPr>
-      </w:pPr>
-      <w:del w:id="36" w:author="Eduardo Sakaue" w:date="2017-07-13T20:05:00Z">
+          <w:del w:id="29" w:author="Eduardo Sakaue" w:date="2017-07-13T20:05:00Z"/>
+          <w:rFonts w:ascii="Times New Roman" w:eastAsia="Times New Roman" w:hAnsi="Times New Roman" w:cs="Times New Roman"/>
+          <w:sz w:val="28"/>
+          <w:szCs w:val="28"/>
+        </w:rPr>
+      </w:pPr>
+      <w:del w:id="30" w:author="Eduardo Sakaue" w:date="2017-07-13T20:05:00Z">
         <w:r>
           <w:rPr>
             <w:rFonts w:ascii="Times New Roman" w:eastAsia="Times New Roman" w:hAnsi="Times New Roman" w:cs="Times New Roman"/>
@@ -5466,16 +4631,17 @@
         <w:spacing w:after="0" w:line="360" w:lineRule="auto"/>
         <w:jc w:val="center"/>
         <w:rPr>
-          <w:del w:id="37" w:author="Eduardo Sakaue" w:date="2017-07-13T20:05:00Z"/>
-        </w:rPr>
-      </w:pPr>
-      <w:commentRangeStart w:id="38"/>
-      <w:del w:id="39" w:author="Eduardo Sakaue" w:date="2017-07-13T20:05:00Z">
+          <w:del w:id="31" w:author="Eduardo Sakaue" w:date="2017-07-13T20:05:00Z"/>
+        </w:rPr>
+      </w:pPr>
+      <w:commentRangeStart w:id="32"/>
+      <w:del w:id="33" w:author="Eduardo Sakaue" w:date="2017-07-13T20:05:00Z">
         <w:r>
           <w:rPr>
             <w:noProof/>
             <w:lang w:eastAsia="pt-BR"/>
           </w:rPr>
+          <w:lastRenderedPageBreak/>
           <w:drawing>
             <wp:inline distT="0" distB="0" distL="0" distR="0" wp14:anchorId="724F5C76" wp14:editId="699AFDD9">
               <wp:extent cx="5490845" cy="1040130"/>
@@ -5494,7 +4660,7 @@
                       </pic:cNvPicPr>
                     </pic:nvPicPr>
                     <pic:blipFill>
-                      <a:blip r:embed="rId17"/>
+                      <a:blip r:embed="rId15"/>
                       <a:stretch>
                         <a:fillRect/>
                       </a:stretch>
@@ -5522,12 +4688,12 @@
           </w:drawing>
         </w:r>
       </w:del>
-      <w:commentRangeEnd w:id="38"/>
+      <w:commentRangeEnd w:id="32"/>
       <w:r>
         <w:rPr>
           <w:rStyle w:val="CommentReference"/>
         </w:rPr>
-        <w:commentReference w:id="38"/>
+        <w:commentReference w:id="32"/>
       </w:r>
     </w:p>
     <w:p>
@@ -5535,13 +4701,13 @@
         <w:spacing w:after="0" w:line="360" w:lineRule="auto"/>
         <w:jc w:val="center"/>
         <w:rPr>
-          <w:del w:id="40" w:author="Eduardo Sakaue" w:date="2017-07-13T20:05:00Z"/>
+          <w:del w:id="34" w:author="Eduardo Sakaue" w:date="2017-07-13T20:05:00Z"/>
           <w:rFonts w:ascii="Times New Roman" w:eastAsia="Times New Roman" w:hAnsi="Times New Roman" w:cs="Times New Roman"/>
           <w:sz w:val="24"/>
           <w:szCs w:val="24"/>
         </w:rPr>
       </w:pPr>
-      <w:del w:id="41" w:author="Eduardo Sakaue" w:date="2017-07-13T20:05:00Z">
+      <w:del w:id="35" w:author="Eduardo Sakaue" w:date="2017-07-13T20:05:00Z">
         <w:r>
           <w:rPr>
             <w:rFonts w:ascii="Times New Roman" w:eastAsia="Times New Roman" w:hAnsi="Times New Roman" w:cs="Times New Roman"/>
@@ -5557,15 +4723,15 @@
         <w:spacing w:after="0" w:line="360" w:lineRule="auto"/>
         <w:jc w:val="both"/>
         <w:rPr>
-          <w:del w:id="42" w:author="Eduardo Sakaue" w:date="2017-07-13T20:05:00Z"/>
+          <w:del w:id="36" w:author="Eduardo Sakaue" w:date="2017-07-13T20:05:00Z"/>
           <w:rFonts w:ascii="Courier New" w:eastAsia="Times New Roman" w:hAnsi="Courier New" w:cs="Courier New"/>
           <w:b/>
           <w:bCs/>
           <w:sz w:val="32"/>
           <w:szCs w:val="32"/>
-          <w:rPrChange w:id="43" w:author="Eduardo Sakaue" w:date="2017-07-13T20:06:00Z">
+          <w:rPrChange w:id="37" w:author="Eduardo Sakaue" w:date="2017-07-13T20:06:00Z">
             <w:rPr>
-              <w:del w:id="44" w:author="Eduardo Sakaue" w:date="2017-07-13T20:05:00Z"/>
+              <w:del w:id="38" w:author="Eduardo Sakaue" w:date="2017-07-13T20:05:00Z"/>
               <w:rFonts w:ascii="Times New Roman" w:eastAsia="Times New Roman" w:hAnsi="Times New Roman" w:cs="Times New Roman"/>
               <w:b/>
               <w:bCs/>
@@ -5575,7 +4741,7 @@
           </w:rPrChange>
         </w:rPr>
       </w:pPr>
-      <w:ins w:id="45" w:author="Eduardo Sakaue" w:date="2017-07-13T20:06:00Z">
+      <w:ins w:id="39" w:author="Eduardo Sakaue" w:date="2017-07-13T20:06:00Z">
         <w:r>
           <w:rPr>
             <w:rFonts w:ascii="Courier New" w:eastAsia="Times New Roman" w:hAnsi="Courier New" w:cs="Courier New"/>
@@ -5593,7 +4759,7 @@
             <w:bCs/>
             <w:sz w:val="32"/>
             <w:szCs w:val="32"/>
-            <w:rPrChange w:id="46" w:author="Eduardo Sakaue" w:date="2017-07-13T20:06:00Z">
+            <w:rPrChange w:id="40" w:author="Eduardo Sakaue" w:date="2017-07-13T20:06:00Z">
               <w:rPr>
                 <w:rFonts w:ascii="Times New Roman" w:eastAsia="Times New Roman" w:hAnsi="Times New Roman" w:cs="Times New Roman"/>
                 <w:b/>
@@ -5616,7 +4782,7 @@
           <w:t xml:space="preserve"> cp sudo io</w:t>
         </w:r>
       </w:ins>
-      <w:ins w:id="47" w:author="Eduardo Sakaue" w:date="2017-07-13T20:07:00Z">
+      <w:ins w:id="41" w:author="Eduardo Sakaue" w:date="2017-07-13T20:07:00Z">
         <w:r>
           <w:rPr>
             <w:rFonts w:ascii="Courier New" w:eastAsia="Times New Roman" w:hAnsi="Courier New" w:cs="Courier New"/>
@@ -5693,7 +4859,7 @@
         </w:rPr>
         <w:t>Os containers são inst</w:t>
       </w:r>
-      <w:ins w:id="48" w:author="Eduardo Sakaue" w:date="2017-07-13T20:08:00Z">
+      <w:ins w:id="42" w:author="Eduardo Sakaue" w:date="2017-07-13T20:08:00Z">
         <w:r>
           <w:rPr>
             <w:rFonts w:ascii="Times New Roman" w:eastAsia="Times New Roman" w:hAnsi="Times New Roman" w:cs="Times New Roman"/>
@@ -5703,7 +4869,7 @@
           <w:t>â</w:t>
         </w:r>
       </w:ins>
-      <w:del w:id="49" w:author="Eduardo Sakaue" w:date="2017-07-13T20:08:00Z">
+      <w:del w:id="43" w:author="Eduardo Sakaue" w:date="2017-07-13T20:08:00Z">
         <w:r>
           <w:rPr>
             <w:rFonts w:ascii="Times New Roman" w:eastAsia="Times New Roman" w:hAnsi="Times New Roman" w:cs="Times New Roman"/>
@@ -5783,7 +4949,7 @@
                     </pic:cNvPicPr>
                   </pic:nvPicPr>
                   <pic:blipFill>
-                    <a:blip r:embed="rId18"/>
+                    <a:blip r:embed="rId16"/>
                     <a:stretch>
                       <a:fillRect/>
                     </a:stretch>
@@ -5890,7 +5056,16 @@
           <w:sz w:val="28"/>
           <w:szCs w:val="28"/>
         </w:rPr>
-        <w:t xml:space="preserve"> Jenkins é um dos principais aplicativos quando se fala de Integração Contínua hoje em dia, seu trabalho é fundamental no controle dos deploys realizados durante a implementação do software. Após configurado, o Jenkins tem o trabalho de realizar builds automáticos. Esse build funciona de forma instantânea, com testes sendo executados e falhas detectadas. </w:t>
+        <w:t xml:space="preserve"> Jenkins é um dos principais aplicativos quando se fala de Integração Contínua hoje em dia, seu trabalho é fundamental </w:t>
+      </w:r>
+      <w:r>
+        <w:rPr>
+          <w:rFonts w:ascii="Times New Roman" w:eastAsia="Times New Roman" w:hAnsi="Times New Roman" w:cs="Times New Roman"/>
+          <w:sz w:val="28"/>
+          <w:szCs w:val="28"/>
+        </w:rPr>
+        <w:lastRenderedPageBreak/>
+        <w:t xml:space="preserve">no controle dos deploys realizados durante a implementação do software. Após configurado, o Jenkins tem o trabalho de realizar builds automáticos. Esse build funciona de forma instantânea, com testes sendo executados e falhas detectadas. </w:t>
       </w:r>
     </w:p>
     <w:p>
@@ -5903,7 +5078,6 @@
           <w:noProof/>
           <w:lang w:eastAsia="pt-BR"/>
         </w:rPr>
-        <w:lastRenderedPageBreak/>
         <w:drawing>
           <wp:inline distT="0" distB="0" distL="0" distR="0" wp14:anchorId="65C5D067" wp14:editId="70D8ECBC">
             <wp:extent cx="5490845" cy="2564765"/>
@@ -5922,7 +5096,7 @@
                     </pic:cNvPicPr>
                   </pic:nvPicPr>
                   <pic:blipFill>
-                    <a:blip r:embed="rId19"/>
+                    <a:blip r:embed="rId17"/>
                     <a:stretch>
                       <a:fillRect/>
                     </a:stretch>
@@ -6154,6 +5328,7 @@
           <w:sz w:val="28"/>
           <w:szCs w:val="28"/>
         </w:rPr>
+        <w:lastRenderedPageBreak/>
         <w:tab/>
         <w:t>Para que o processo de build aconteça é necessário apontar o Repositório de Gerenciamento de código fonte, neste caso, ele está localizado no seguinte endereço:</w:t>
       </w:r>
@@ -6178,7 +5353,7 @@
         </w:rPr>
         <w:tab/>
       </w:r>
-      <w:hyperlink r:id="rId20">
+      <w:hyperlink r:id="rId18">
         <w:r>
           <w:rPr>
             <w:rStyle w:val="LinkdaInternet"/>
@@ -6229,7 +5404,6 @@
           <w:noProof/>
           <w:lang w:eastAsia="pt-BR"/>
         </w:rPr>
-        <w:lastRenderedPageBreak/>
         <w:drawing>
           <wp:inline distT="0" distB="0" distL="0" distR="0" wp14:anchorId="4CFEE906" wp14:editId="6A3E676A">
             <wp:extent cx="5490845" cy="3088640"/>
@@ -6248,7 +5422,7 @@
                     </pic:cNvPicPr>
                   </pic:nvPicPr>
                   <pic:blipFill>
-                    <a:blip r:embed="rId21"/>
+                    <a:blip r:embed="rId19"/>
                     <a:stretch>
                       <a:fillRect/>
                     </a:stretch>
@@ -6406,7 +5580,7 @@
                     </pic:cNvPicPr>
                   </pic:nvPicPr>
                   <pic:blipFill>
-                    <a:blip r:embed="rId22"/>
+                    <a:blip r:embed="rId20"/>
                     <a:stretch>
                       <a:fillRect/>
                     </a:stretch>
@@ -6672,7 +5846,7 @@
                     </pic:cNvPicPr>
                   </pic:nvPicPr>
                   <pic:blipFill>
-                    <a:blip r:embed="rId23"/>
+                    <a:blip r:embed="rId21"/>
                     <a:srcRect l="680" t="16289" b="6635"/>
                     <a:stretch>
                       <a:fillRect/>
@@ -6884,7 +6058,7 @@
                     </pic:cNvPicPr>
                   </pic:nvPicPr>
                   <pic:blipFill>
-                    <a:blip r:embed="rId24"/>
+                    <a:blip r:embed="rId22"/>
                     <a:srcRect t="12132" b="7584"/>
                     <a:stretch>
                       <a:fillRect/>
@@ -7043,7 +6217,7 @@
                     </pic:cNvPicPr>
                   </pic:nvPicPr>
                   <pic:blipFill>
-                    <a:blip r:embed="rId25"/>
+                    <a:blip r:embed="rId23"/>
                     <a:srcRect t="13568" b="6009"/>
                     <a:stretch>
                       <a:fillRect/>
@@ -7230,7 +6404,7 @@
         </w:rPr>
         <w:tab/>
       </w:r>
-      <w:hyperlink r:id="rId26">
+      <w:hyperlink r:id="rId24">
         <w:r>
           <w:rPr>
             <w:rStyle w:val="LinkdaInternet"/>
@@ -7299,7 +6473,7 @@
                     </pic:cNvPicPr>
                   </pic:nvPicPr>
                   <pic:blipFill>
-                    <a:blip r:embed="rId27"/>
+                    <a:blip r:embed="rId25"/>
                     <a:srcRect l="625" t="15982" r="-625" b="5723"/>
                     <a:stretch>
                       <a:fillRect/>
@@ -7432,7 +6606,7 @@
                     </pic:cNvPicPr>
                   </pic:nvPicPr>
                   <pic:blipFill>
-                    <a:blip r:embed="rId28"/>
+                    <a:blip r:embed="rId26"/>
                     <a:stretch>
                       <a:fillRect/>
                     </a:stretch>
@@ -7598,7 +6772,7 @@
                     </pic:cNvPicPr>
                   </pic:nvPicPr>
                   <pic:blipFill>
-                    <a:blip r:embed="rId29"/>
+                    <a:blip r:embed="rId27"/>
                     <a:srcRect t="13383" b="10935"/>
                     <a:stretch>
                       <a:fillRect/>
@@ -7822,7 +6996,7 @@
                     </pic:cNvPicPr>
                   </pic:nvPicPr>
                   <pic:blipFill>
-                    <a:blip r:embed="rId30"/>
+                    <a:blip r:embed="rId28"/>
                     <a:srcRect t="13383" b="22088"/>
                     <a:stretch>
                       <a:fillRect/>
@@ -7982,7 +7156,7 @@
                     </pic:cNvPicPr>
                   </pic:nvPicPr>
                   <pic:blipFill>
-                    <a:blip r:embed="rId31"/>
+                    <a:blip r:embed="rId29"/>
                     <a:srcRect t="13757" b="36593"/>
                     <a:stretch>
                       <a:fillRect/>
@@ -8171,7 +7345,7 @@
                     </pic:cNvPicPr>
                   </pic:nvPicPr>
                   <pic:blipFill>
-                    <a:blip r:embed="rId32"/>
+                    <a:blip r:embed="rId30"/>
                     <a:stretch>
                       <a:fillRect/>
                     </a:stretch>
@@ -8268,7 +7442,7 @@
                     </pic:cNvPicPr>
                   </pic:nvPicPr>
                   <pic:blipFill>
-                    <a:blip r:embed="rId33"/>
+                    <a:blip r:embed="rId31"/>
                     <a:stretch>
                       <a:fillRect/>
                     </a:stretch>
@@ -8524,7 +7698,7 @@
                     </pic:cNvPicPr>
                   </pic:nvPicPr>
                   <pic:blipFill>
-                    <a:blip r:embed="rId34"/>
+                    <a:blip r:embed="rId32"/>
                     <a:stretch>
                       <a:fillRect/>
                     </a:stretch>
@@ -8614,7 +7788,7 @@
                     </pic:cNvPicPr>
                   </pic:nvPicPr>
                   <pic:blipFill>
-                    <a:blip r:embed="rId35"/>
+                    <a:blip r:embed="rId33"/>
                     <a:stretch>
                       <a:fillRect/>
                     </a:stretch>
@@ -8754,7 +7928,7 @@
                     </pic:cNvPicPr>
                   </pic:nvPicPr>
                   <pic:blipFill>
-                    <a:blip r:embed="rId36"/>
+                    <a:blip r:embed="rId34"/>
                     <a:stretch>
                       <a:fillRect/>
                     </a:stretch>
@@ -8833,7 +8007,7 @@
                     </pic:cNvPicPr>
                   </pic:nvPicPr>
                   <pic:blipFill>
-                    <a:blip r:embed="rId37"/>
+                    <a:blip r:embed="rId35"/>
                     <a:stretch>
                       <a:fillRect/>
                     </a:stretch>
@@ -8931,7 +8105,7 @@
                     </pic:cNvPicPr>
                   </pic:nvPicPr>
                   <pic:blipFill>
-                    <a:blip r:embed="rId38"/>
+                    <a:blip r:embed="rId36"/>
                     <a:stretch>
                       <a:fillRect/>
                     </a:stretch>
@@ -9095,7 +8269,7 @@
                     </pic:cNvPicPr>
                   </pic:nvPicPr>
                   <pic:blipFill>
-                    <a:blip r:embed="rId39"/>
+                    <a:blip r:embed="rId37"/>
                     <a:srcRect r="76113" b="100650"/>
                     <a:stretch>
                       <a:fillRect/>
@@ -9260,7 +8434,7 @@
                     </pic:cNvPicPr>
                   </pic:nvPicPr>
                   <pic:blipFill>
-                    <a:blip r:embed="rId40"/>
+                    <a:blip r:embed="rId38"/>
                     <a:srcRect r="80051" b="102318"/>
                     <a:stretch>
                       <a:fillRect/>
@@ -9353,7 +8527,7 @@
                     </pic:cNvPicPr>
                   </pic:nvPicPr>
                   <pic:blipFill>
-                    <a:blip r:embed="rId41"/>
+                    <a:blip r:embed="rId39"/>
                     <a:srcRect r="86988" b="102649"/>
                     <a:stretch>
                       <a:fillRect/>
@@ -9576,7 +8750,7 @@
                     </pic:cNvPicPr>
                   </pic:nvPicPr>
                   <pic:blipFill>
-                    <a:blip r:embed="rId42"/>
+                    <a:blip r:embed="rId40"/>
                     <a:stretch>
                       <a:fillRect/>
                     </a:stretch>
@@ -9813,7 +8987,7 @@
                     </pic:cNvPicPr>
                   </pic:nvPicPr>
                   <pic:blipFill>
-                    <a:blip r:embed="rId43"/>
+                    <a:blip r:embed="rId41"/>
                     <a:srcRect t="6000" b="37991"/>
                     <a:stretch>
                       <a:fillRect/>
@@ -10082,7 +9256,7 @@
                     </pic:cNvPicPr>
                   </pic:nvPicPr>
                   <pic:blipFill>
-                    <a:blip r:embed="rId44"/>
+                    <a:blip r:embed="rId42"/>
                     <a:srcRect t="10334" r="82862" b="89316"/>
                     <a:stretch>
                       <a:fillRect/>
@@ -10121,7 +9295,7 @@
           <w:bCs/>
           <w:sz w:val="28"/>
           <w:szCs w:val="28"/>
-          <w:rPrChange w:id="50" w:author="Eduardo Sakaue" w:date="2017-07-13T18:28:00Z">
+          <w:rPrChange w:id="44" w:author="Eduardo Sakaue" w:date="2017-07-13T18:28:00Z">
             <w:rPr>
               <w:rFonts w:ascii="Times New Roman" w:eastAsia="Times New Roman" w:hAnsi="Times New Roman" w:cs="Times New Roman"/>
               <w:b/>
@@ -10140,7 +9314,7 @@
           <w:bCs/>
           <w:sz w:val="28"/>
           <w:szCs w:val="28"/>
-          <w:rPrChange w:id="51" w:author="Eduardo Sakaue" w:date="2017-07-13T18:28:00Z">
+          <w:rPrChange w:id="45" w:author="Eduardo Sakaue" w:date="2017-07-13T18:28:00Z">
             <w:rPr>
               <w:rFonts w:ascii="Times New Roman" w:eastAsia="Times New Roman" w:hAnsi="Times New Roman" w:cs="Times New Roman"/>
               <w:b/>
@@ -10172,7 +9346,7 @@
           <w:bCs/>
           <w:sz w:val="28"/>
           <w:szCs w:val="28"/>
-          <w:rPrChange w:id="52" w:author="Eduardo Sakaue" w:date="2017-07-13T18:28:00Z">
+          <w:rPrChange w:id="46" w:author="Eduardo Sakaue" w:date="2017-07-13T18:28:00Z">
             <w:rPr>
               <w:rFonts w:ascii="Times New Roman" w:eastAsia="Times New Roman" w:hAnsi="Times New Roman" w:cs="Times New Roman"/>
               <w:b/>
@@ -10242,7 +9416,7 @@
                     </pic:cNvPicPr>
                   </pic:nvPicPr>
                   <pic:blipFill>
-                    <a:blip r:embed="rId45">
+                    <a:blip r:embed="rId43">
                       <a:extLst>
                         <a:ext uri="{28A0092B-C50C-407E-A947-70E740481C1C}">
                           <a14:useLocalDpi xmlns:a14="http://schemas.microsoft.com/office/drawing/2010/main" val="0"/>
@@ -10344,7 +9518,7 @@
                     </pic:cNvPicPr>
                   </pic:nvPicPr>
                   <pic:blipFill rotWithShape="1">
-                    <a:blip r:embed="rId46">
+                    <a:blip r:embed="rId44">
                       <a:extLst>
                         <a:ext uri="{28A0092B-C50C-407E-A947-70E740481C1C}">
                           <a14:useLocalDpi xmlns:a14="http://schemas.microsoft.com/office/drawing/2010/main" val="0"/>
@@ -10419,7 +9593,7 @@
           <w:bCs/>
           <w:sz w:val="28"/>
           <w:szCs w:val="28"/>
-          <w:rPrChange w:id="53" w:author="Eduardo Sakaue" w:date="2017-07-13T18:28:00Z">
+          <w:rPrChange w:id="47" w:author="Eduardo Sakaue" w:date="2017-07-13T18:28:00Z">
             <w:rPr>
               <w:rFonts w:ascii="Times New Roman" w:eastAsia="Times New Roman" w:hAnsi="Times New Roman" w:cs="Times New Roman"/>
               <w:b/>
@@ -10438,7 +9612,7 @@
           <w:bCs/>
           <w:sz w:val="28"/>
           <w:szCs w:val="28"/>
-          <w:rPrChange w:id="54" w:author="Eduardo Sakaue" w:date="2017-07-13T18:28:00Z">
+          <w:rPrChange w:id="48" w:author="Eduardo Sakaue" w:date="2017-07-13T18:28:00Z">
             <w:rPr>
               <w:rFonts w:ascii="Times New Roman" w:eastAsia="Times New Roman" w:hAnsi="Times New Roman" w:cs="Times New Roman"/>
               <w:b/>
@@ -10545,7 +9719,7 @@
                     </pic:cNvPicPr>
                   </pic:nvPicPr>
                   <pic:blipFill>
-                    <a:blip r:embed="rId44"/>
+                    <a:blip r:embed="rId42"/>
                     <a:srcRect t="18510" r="80426" b="78251"/>
                     <a:stretch>
                       <a:fillRect/>
@@ -10758,7 +9932,7 @@
                     </pic:cNvPicPr>
                   </pic:nvPicPr>
                   <pic:blipFill>
-                    <a:blip r:embed="rId44"/>
+                    <a:blip r:embed="rId42"/>
                     <a:srcRect t="29660" r="60366" b="62982"/>
                     <a:stretch>
                       <a:fillRect/>
@@ -11010,7 +10184,7 @@
                     </pic:cNvPicPr>
                   </pic:nvPicPr>
                   <pic:blipFill>
-                    <a:blip r:embed="rId44"/>
+                    <a:blip r:embed="rId42"/>
                     <a:srcRect t="44324" r="66737" b="52656"/>
                     <a:stretch>
                       <a:fillRect/>
@@ -11456,7 +10630,7 @@
                     </pic:cNvPicPr>
                   </pic:nvPicPr>
                   <pic:blipFill rotWithShape="1">
-                    <a:blip r:embed="rId47">
+                    <a:blip r:embed="rId45">
                       <a:extLst>
                         <a:ext uri="{28A0092B-C50C-407E-A947-70E740481C1C}">
                           <a14:useLocalDpi xmlns:a14="http://schemas.microsoft.com/office/drawing/2010/main" val="0"/>
@@ -11629,7 +10803,7 @@
                     </pic:cNvPicPr>
                   </pic:nvPicPr>
                   <pic:blipFill>
-                    <a:blip r:embed="rId44"/>
+                    <a:blip r:embed="rId42"/>
                     <a:srcRect t="55658" r="76680" b="26657"/>
                     <a:stretch>
                       <a:fillRect/>
@@ -12296,7 +11470,7 @@
           <w:rFonts w:ascii="Times New Roman" w:eastAsia="Times New Roman" w:hAnsi="Times New Roman" w:cs="Times New Roman"/>
           <w:sz w:val="24"/>
           <w:szCs w:val="24"/>
-          <w:rPrChange w:id="55" w:author="Eduardo Sakaue" w:date="2017-07-13T18:28:00Z">
+          <w:rPrChange w:id="49" w:author="Eduardo Sakaue" w:date="2017-07-13T18:28:00Z">
             <w:rPr>
               <w:rFonts w:ascii="Times New Roman" w:eastAsia="Times New Roman" w:hAnsi="Times New Roman" w:cs="Times New Roman"/>
               <w:sz w:val="24"/>
@@ -12319,7 +11493,7 @@
           <w:rFonts w:ascii="Times New Roman" w:eastAsia="Times New Roman" w:hAnsi="Times New Roman" w:cs="Times New Roman"/>
           <w:sz w:val="24"/>
           <w:szCs w:val="24"/>
-          <w:rPrChange w:id="56" w:author="Eduardo Sakaue" w:date="2017-07-13T18:28:00Z">
+          <w:rPrChange w:id="50" w:author="Eduardo Sakaue" w:date="2017-07-13T18:28:00Z">
             <w:rPr>
               <w:rFonts w:ascii="Times New Roman" w:eastAsia="Times New Roman" w:hAnsi="Times New Roman" w:cs="Times New Roman"/>
               <w:sz w:val="24"/>
@@ -12536,7 +11710,7 @@
           <w:szCs w:val="24"/>
         </w:rPr>
       </w:pPr>
-      <w:hyperlink r:id="rId48">
+      <w:hyperlink r:id="rId46">
         <w:r>
           <w:rPr>
             <w:rStyle w:val="LinkdaInternet"/>
@@ -12664,7 +11838,7 @@
       </w:r>
     </w:p>
     <w:sectPr>
-      <w:headerReference w:type="default" r:id="rId49"/>
+      <w:headerReference w:type="default" r:id="rId47"/>
       <w:pgSz w:w="11906" w:h="16838"/>
       <w:pgMar w:top="1418" w:right="1558" w:bottom="1418" w:left="1701" w:header="709" w:footer="0" w:gutter="0"/>
       <w:cols w:space="720"/>
@@ -12833,100 +12007,7 @@
       </w:r>
     </w:p>
   </w:comment>
-  <w:comment w:id="14" w:author="rosangela fortunato" w:date="2017-08-24T20:33:00Z" w:initials="rf">
-    <w:p>
-      <w:pPr>
-        <w:pStyle w:val="CommentText"/>
-      </w:pPr>
-      <w:r>
-        <w:rPr>
-          <w:rStyle w:val="CommentReference"/>
-        </w:rPr>
-        <w:annotationRef/>
-      </w:r>
-      <w:r>
-        <w:t>portugues</w:t>
-      </w:r>
-    </w:p>
-  </w:comment>
-  <w:comment w:id="15" w:author="rosangela fortunato" w:date="2017-08-24T20:34:00Z" w:initials="rf">
-    <w:p>
-      <w:pPr>
-        <w:pStyle w:val="CommentText"/>
-      </w:pPr>
-      <w:r>
-        <w:rPr>
-          <w:rStyle w:val="CommentReference"/>
-        </w:rPr>
-        <w:annotationRef/>
-      </w:r>
-      <w:r>
-        <w:t>port</w:t>
-      </w:r>
-    </w:p>
-  </w:comment>
-  <w:comment w:id="16" w:author="Eduardo Sakaue" w:date="2017-07-13T19:05:00Z" w:initials="ES">
-    <w:p>
-      <w:pPr>
-        <w:pStyle w:val="CommentText"/>
-      </w:pPr>
-      <w:r>
-        <w:rPr>
-          <w:rStyle w:val="CommentReference"/>
-        </w:rPr>
-        <w:annotationRef/>
-      </w:r>
-      <w:r>
-        <w:t>Quantidade e escalabilidade</w:t>
-      </w:r>
-    </w:p>
-  </w:comment>
-  <w:comment w:id="24" w:author="Eduardo Sakaue" w:date="2017-07-13T19:24:00Z" w:initials="ES">
-    <w:p>
-      <w:pPr>
-        <w:pStyle w:val="CommentText"/>
-      </w:pPr>
-      <w:r>
-        <w:rPr>
-          <w:rStyle w:val="CommentReference"/>
-        </w:rPr>
-        <w:annotationRef/>
-      </w:r>
-      <w:r>
-        <w:t>requisito</w:t>
-      </w:r>
-    </w:p>
-  </w:comment>
-  <w:comment w:id="26" w:author="Eduardo Sakaue" w:date="2017-07-13T20:04:00Z" w:initials="ES">
-    <w:p>
-      <w:pPr>
-        <w:pStyle w:val="CommentText"/>
-      </w:pPr>
-      <w:r>
-        <w:rPr>
-          <w:rStyle w:val="CommentReference"/>
-        </w:rPr>
-        <w:annotationRef/>
-      </w:r>
-      <w:r>
-        <w:t>seu ambiente vs azure full</w:t>
-      </w:r>
-    </w:p>
-    <w:p>
-      <w:pPr>
-        <w:pStyle w:val="CommentText"/>
-      </w:pPr>
-    </w:p>
-    <w:p>
-      <w:pPr>
-        <w:pStyle w:val="CommentText"/>
-      </w:pPr>
-      <w:r>
-        <w:t>O que é o Docker, vai pro 2</w:t>
-      </w:r>
-    </w:p>
-  </w:comment>
-  <w:comment w:id="38" w:author="Eduardo Sakaue" w:date="2017-07-13T20:05:00Z" w:initials="ES">
+  <w:comment w:id="32" w:author="Eduardo Sakaue" w:date="2017-07-13T20:05:00Z" w:initials="ES">
     <w:p>
       <w:pPr>
         <w:pStyle w:val="CommentText"/>
@@ -12952,11 +12033,6 @@
   <w15:commentEx w15:paraId="1CCC2753" w15:done="0"/>
   <w15:commentEx w15:paraId="1F31C9C5" w15:done="0"/>
   <w15:commentEx w15:paraId="789E2C64" w15:done="0"/>
-  <w15:commentEx w15:paraId="1FFA884B" w15:done="0"/>
-  <w15:commentEx w15:paraId="1E193971" w15:done="0"/>
-  <w15:commentEx w15:paraId="65B9AA01" w15:done="0"/>
-  <w15:commentEx w15:paraId="6BD2F97C" w15:done="0"/>
-  <w15:commentEx w15:paraId="1CE2B2C3" w15:done="0"/>
   <w15:commentEx w15:paraId="3FF0A1DB" w15:done="0"/>
 </w15:commentsEx>
 </file>
@@ -13026,9 +12102,6 @@
 <w15:people xmlns:wpc="http://schemas.microsoft.com/office/word/2010/wordprocessingCanvas" xmlns:mc="http://schemas.openxmlformats.org/markup-compatibility/2006" xmlns:o="urn:schemas-microsoft-com:office:office" xmlns:r="http://schemas.openxmlformats.org/officeDocument/2006/relationships" xmlns:m="http://schemas.openxmlformats.org/officeDocument/2006/math" xmlns:v="urn:schemas-microsoft-com:vml" xmlns:wp14="http://schemas.microsoft.com/office/word/2010/wordprocessingDrawing" xmlns:wp="http://schemas.openxmlformats.org/drawingml/2006/wordprocessingDrawing" xmlns:w10="urn:schemas-microsoft-com:office:word" xmlns:w="http://schemas.openxmlformats.org/wordprocessingml/2006/main" xmlns:w14="http://schemas.microsoft.com/office/word/2010/wordml" xmlns:w15="http://schemas.microsoft.com/office/word/2012/wordml" xmlns:wpg="http://schemas.microsoft.com/office/word/2010/wordprocessingGroup" xmlns:wpi="http://schemas.microsoft.com/office/word/2010/wordprocessingInk" xmlns:wne="http://schemas.microsoft.com/office/word/2006/wordml" xmlns:wps="http://schemas.microsoft.com/office/word/2010/wordprocessingShape" mc:Ignorable="w14 w15 wp14">
   <w15:person w15:author="Eduardo Sakaue">
     <w15:presenceInfo w15:providerId="AD" w15:userId="S-1-12-1-2016147434-1114614064-25957252-4061914523"/>
-  </w15:person>
-  <w15:person w15:author="rosangela fortunato">
-    <w15:presenceInfo w15:providerId="Windows Live" w15:userId="5543c4db1b5ca5ae"/>
   </w15:person>
 </w15:people>
 </file>
@@ -14110,7 +13183,7 @@
 </file>
 
 <file path=customXml/itemProps1.xml><?xml version="1.0" encoding="utf-8"?>
-<ds:datastoreItem xmlns:ds="http://schemas.openxmlformats.org/officeDocument/2006/customXml" ds:itemID="{50594CDD-9849-4525-B54B-EF9FA6CFF5DE}">
+<ds:datastoreItem xmlns:ds="http://schemas.openxmlformats.org/officeDocument/2006/customXml" ds:itemID="{63762F88-8961-4658-84D2-14E8CC2BD6B9}">
   <ds:schemaRefs>
     <ds:schemaRef ds:uri="http://schemas.openxmlformats.org/officeDocument/2006/bibliography"/>
   </ds:schemaRefs>

</xml_diff>

<commit_message>
Cap 4 Teste 1 e 2
</commit_message>
<xml_diff>
--- a/Docs/Planejamento e Implantação do MapsSkills.docx
+++ b/Docs/Planejamento e Implantação do MapsSkills.docx
@@ -7458,7 +7458,17 @@
           <w:sz w:val="32"/>
           <w:szCs w:val="32"/>
         </w:rPr>
-        <w:t>Capitulo 4</w:t>
+        <w:t xml:space="preserve">Capitulo 4 </w:t>
+      </w:r>
+      <w:r>
+        <w:rPr>
+          <w:rFonts w:eastAsia="Times New Roman" w:cs="Times New Roman" w:ascii="Times New Roman" w:hAnsi="Times New Roman"/>
+          <w:b/>
+          <w:bCs/>
+          <w:sz w:val="32"/>
+          <w:szCs w:val="32"/>
+        </w:rPr>
+        <w:t>RESULTADOS</w:t>
       </w:r>
     </w:p>
     <w:p>
@@ -7484,7 +7494,490 @@
         <w:pStyle w:val="Normal"/>
         <w:spacing w:lineRule="auto" w:line="360" w:before="0" w:after="0"/>
         <w:jc w:val="both"/>
+        <w:rPr>
+          <w:b w:val="false"/>
+          <w:b w:val="false"/>
+          <w:bCs w:val="false"/>
+          <w:sz w:val="28"/>
+          <w:szCs w:val="28"/>
+        </w:rPr>
+      </w:pPr>
+      <w:r>
+        <w:rPr>
+          <w:rFonts w:eastAsia="Times New Roman" w:cs="Times New Roman" w:ascii="Times New Roman" w:hAnsi="Times New Roman"/>
+          <w:b w:val="false"/>
+          <w:bCs w:val="false"/>
+          <w:sz w:val="28"/>
+          <w:szCs w:val="28"/>
+        </w:rPr>
+        <w:tab/>
+        <w:t xml:space="preserve">Neste Capítulo serão apresentados os resultados obtidos com a implantação da aplicação. Ao total entre os meses de maio e atualmente aplicação foi testada por mais de </w:t>
+      </w:r>
+      <w:r>
+        <w:rPr>
+          <w:rFonts w:eastAsia="Times New Roman" w:cs="Times New Roman" w:ascii="Times New Roman" w:hAnsi="Times New Roman"/>
+          <w:b w:val="false"/>
+          <w:bCs w:val="false"/>
+          <w:sz w:val="28"/>
+          <w:szCs w:val="28"/>
+        </w:rPr>
+        <w:t>1400</w:t>
+      </w:r>
+      <w:r>
+        <w:rPr>
+          <w:rFonts w:eastAsia="Times New Roman" w:cs="Times New Roman" w:ascii="Times New Roman" w:hAnsi="Times New Roman"/>
+          <w:b w:val="false"/>
+          <w:bCs w:val="false"/>
+          <w:sz w:val="28"/>
+          <w:szCs w:val="28"/>
+        </w:rPr>
+        <w:t xml:space="preserve"> alunos das instituições da FATEC São José dos Campos, </w:t>
+      </w:r>
+      <w:r>
+        <w:rPr>
+          <w:rFonts w:eastAsia="Times New Roman" w:cs="Times New Roman" w:ascii="Times New Roman" w:hAnsi="Times New Roman"/>
+          <w:b w:val="false"/>
+          <w:bCs w:val="false"/>
+          <w:sz w:val="28"/>
+          <w:szCs w:val="28"/>
+        </w:rPr>
+        <w:t>FATEC São Paulo, Fatec Araçatuba, Fatec Garça, Fatec Mogi Mirim, Fatec Pindamonhangaba e Fatec Jales.</w:t>
+      </w:r>
+    </w:p>
+    <w:p>
+      <w:pPr>
+        <w:pStyle w:val="Normal"/>
+        <w:spacing w:lineRule="auto" w:line="360" w:before="0" w:after="0"/>
+        <w:jc w:val="both"/>
+        <w:rPr>
+          <w:rFonts w:ascii="Times New Roman" w:hAnsi="Times New Roman" w:eastAsia="Times New Roman" w:cs="Times New Roman"/>
+        </w:rPr>
+      </w:pPr>
+      <w:r>
+        <w:rPr>
+          <w:b w:val="false"/>
+          <w:bCs w:val="false"/>
+          <w:sz w:val="28"/>
+          <w:szCs w:val="28"/>
+        </w:rPr>
+      </w:r>
+    </w:p>
+    <w:p>
+      <w:pPr>
+        <w:pStyle w:val="Normal"/>
+        <w:spacing w:lineRule="auto" w:line="360" w:before="0" w:after="0"/>
+        <w:jc w:val="both"/>
+        <w:rPr>
+          <w:b w:val="false"/>
+          <w:b w:val="false"/>
+          <w:bCs w:val="false"/>
+          <w:sz w:val="28"/>
+          <w:szCs w:val="28"/>
+        </w:rPr>
+      </w:pPr>
+      <w:r>
+        <w:rPr>
+          <w:rFonts w:eastAsia="Times New Roman" w:cs="Times New Roman" w:ascii="Times New Roman" w:hAnsi="Times New Roman"/>
+          <w:b w:val="false"/>
+          <w:bCs w:val="false"/>
+          <w:sz w:val="28"/>
+          <w:szCs w:val="28"/>
+        </w:rPr>
+        <w:tab/>
+      </w:r>
+      <w:r>
+        <w:rPr>
+          <w:rFonts w:eastAsia="Times New Roman" w:cs="Times New Roman" w:ascii="Times New Roman" w:hAnsi="Times New Roman"/>
+          <w:b w:val="false"/>
+          <w:bCs w:val="false"/>
+          <w:sz w:val="28"/>
+          <w:szCs w:val="28"/>
+        </w:rPr>
+        <w:t>Testes</w:t>
+      </w:r>
+    </w:p>
+    <w:p>
+      <w:pPr>
+        <w:pStyle w:val="Normal"/>
+        <w:spacing w:lineRule="auto" w:line="360" w:before="0" w:after="0"/>
+        <w:jc w:val="both"/>
+        <w:rPr>
+          <w:b w:val="false"/>
+          <w:b w:val="false"/>
+          <w:bCs w:val="false"/>
+          <w:sz w:val="28"/>
+          <w:szCs w:val="28"/>
+        </w:rPr>
+      </w:pPr>
+      <w:r>
+        <w:rPr>
+          <w:rFonts w:eastAsia="Times New Roman" w:cs="Times New Roman" w:ascii="Times New Roman" w:hAnsi="Times New Roman"/>
+          <w:b w:val="false"/>
+          <w:bCs w:val="false"/>
+          <w:sz w:val="28"/>
+          <w:szCs w:val="28"/>
+        </w:rPr>
+        <w:tab/>
+        <w:t xml:space="preserve">- </w:t>
+      </w:r>
+      <w:r>
+        <w:rPr>
+          <w:rFonts w:eastAsia="Times New Roman" w:cs="Times New Roman" w:ascii="Times New Roman" w:hAnsi="Times New Roman"/>
+          <w:b/>
+          <w:bCs/>
+          <w:sz w:val="28"/>
+          <w:szCs w:val="28"/>
+        </w:rPr>
+        <w:t>Teste</w:t>
+      </w:r>
+      <w:r>
+        <w:rPr>
+          <w:rFonts w:eastAsia="Times New Roman" w:cs="Times New Roman" w:ascii="Times New Roman" w:hAnsi="Times New Roman"/>
+          <w:b/>
+          <w:bCs/>
+          <w:sz w:val="28"/>
+          <w:szCs w:val="28"/>
+        </w:rPr>
+        <w:t xml:space="preserve"> 1.</w:t>
+      </w:r>
+    </w:p>
+    <w:p>
+      <w:pPr>
+        <w:pStyle w:val="Normal"/>
+        <w:spacing w:lineRule="auto" w:line="360" w:before="0" w:after="0"/>
+        <w:jc w:val="both"/>
+        <w:rPr>
+          <w:b w:val="false"/>
+          <w:b w:val="false"/>
+          <w:bCs w:val="false"/>
+          <w:sz w:val="28"/>
+          <w:szCs w:val="28"/>
+        </w:rPr>
+      </w:pPr>
+      <w:r>
+        <w:rPr>
+          <w:rFonts w:eastAsia="Times New Roman" w:cs="Times New Roman" w:ascii="Times New Roman" w:hAnsi="Times New Roman"/>
+          <w:b w:val="false"/>
+          <w:bCs w:val="false"/>
+          <w:sz w:val="28"/>
+          <w:szCs w:val="28"/>
+        </w:rPr>
+        <w:tab/>
+        <w:t>- Servidor: Rede Interna e Cloud Azure.</w:t>
+      </w:r>
+    </w:p>
+    <w:p>
+      <w:pPr>
+        <w:pStyle w:val="Normal"/>
+        <w:spacing w:lineRule="auto" w:line="360" w:before="0" w:after="0"/>
+        <w:jc w:val="both"/>
+        <w:rPr>
+          <w:b w:val="false"/>
+          <w:b w:val="false"/>
+          <w:bCs w:val="false"/>
+          <w:sz w:val="28"/>
+          <w:szCs w:val="28"/>
+        </w:rPr>
+      </w:pPr>
+      <w:r>
+        <w:rPr>
+          <w:rFonts w:eastAsia="Times New Roman" w:cs="Times New Roman" w:ascii="Times New Roman" w:hAnsi="Times New Roman"/>
+          <w:b w:val="false"/>
+          <w:bCs w:val="false"/>
+          <w:sz w:val="28"/>
+          <w:szCs w:val="28"/>
+        </w:rPr>
+        <w:tab/>
+        <w:t xml:space="preserve">- Data Prevista: </w:t>
+      </w:r>
+      <w:r>
+        <w:rPr>
+          <w:rFonts w:eastAsia="Times New Roman" w:cs="Times New Roman" w:ascii="Times New Roman" w:hAnsi="Times New Roman"/>
+          <w:b w:val="false"/>
+          <w:bCs w:val="false"/>
+          <w:sz w:val="28"/>
+          <w:szCs w:val="28"/>
+        </w:rPr>
+        <w:t>01/08/2017</w:t>
+      </w:r>
+    </w:p>
+    <w:p>
+      <w:pPr>
+        <w:pStyle w:val="Normal"/>
+        <w:spacing w:lineRule="auto" w:line="360" w:before="0" w:after="0"/>
+        <w:jc w:val="both"/>
+        <w:rPr>
+          <w:b w:val="false"/>
+          <w:b w:val="false"/>
+          <w:bCs w:val="false"/>
+          <w:sz w:val="28"/>
+          <w:szCs w:val="28"/>
+        </w:rPr>
+      </w:pPr>
+      <w:r>
+        <w:rPr>
+          <w:rFonts w:eastAsia="Times New Roman" w:cs="Times New Roman" w:ascii="Times New Roman" w:hAnsi="Times New Roman"/>
+          <w:b w:val="false"/>
+          <w:bCs w:val="false"/>
+          <w:sz w:val="28"/>
+          <w:szCs w:val="28"/>
+        </w:rPr>
+        <w:tab/>
+        <w:t>- Horário: das 18h às 21h</w:t>
+      </w:r>
+    </w:p>
+    <w:p>
+      <w:pPr>
+        <w:pStyle w:val="Normal"/>
+        <w:spacing w:lineRule="auto" w:line="360" w:before="0" w:after="0"/>
+        <w:jc w:val="both"/>
+        <w:rPr>
+          <w:b w:val="false"/>
+          <w:b w:val="false"/>
+          <w:bCs w:val="false"/>
+          <w:sz w:val="28"/>
+          <w:szCs w:val="28"/>
+        </w:rPr>
+      </w:pPr>
+      <w:r>
+        <w:rPr>
+          <w:rFonts w:eastAsia="Times New Roman" w:cs="Times New Roman" w:ascii="Times New Roman" w:hAnsi="Times New Roman"/>
+          <w:b w:val="false"/>
+          <w:bCs w:val="false"/>
+          <w:sz w:val="28"/>
+          <w:szCs w:val="28"/>
+        </w:rPr>
+        <w:tab/>
+        <w:t>- Quantidade de Alunos: 150 alunos</w:t>
+      </w:r>
+    </w:p>
+    <w:p>
+      <w:pPr>
+        <w:pStyle w:val="Normal"/>
+        <w:spacing w:lineRule="auto" w:line="360" w:before="0" w:after="0"/>
+        <w:jc w:val="both"/>
+        <w:rPr>
+          <w:rFonts w:ascii="Times New Roman" w:hAnsi="Times New Roman" w:eastAsia="Times New Roman" w:cs="Times New Roman"/>
+        </w:rPr>
+      </w:pPr>
+      <w:r>
+        <w:rPr>
+          <w:b w:val="false"/>
+          <w:bCs w:val="false"/>
+          <w:sz w:val="28"/>
+          <w:szCs w:val="28"/>
+        </w:rPr>
+      </w:r>
+    </w:p>
+    <w:p>
+      <w:pPr>
+        <w:pStyle w:val="Normal"/>
+        <w:spacing w:lineRule="auto" w:line="360" w:before="0" w:after="0"/>
+        <w:jc w:val="both"/>
+        <w:rPr>
+          <w:b w:val="false"/>
+          <w:b w:val="false"/>
+          <w:bCs w:val="false"/>
+          <w:sz w:val="28"/>
+          <w:szCs w:val="28"/>
+        </w:rPr>
+      </w:pPr>
+      <w:r>
+        <w:rPr>
+          <w:rFonts w:eastAsia="Times New Roman" w:cs="Times New Roman" w:ascii="Times New Roman" w:hAnsi="Times New Roman"/>
+          <w:b w:val="false"/>
+          <w:bCs w:val="false"/>
+          <w:sz w:val="28"/>
+          <w:szCs w:val="28"/>
+        </w:rPr>
+        <w:tab/>
+        <w:t xml:space="preserve">Neste primeiro </w:t>
+      </w:r>
+      <w:r>
+        <w:rPr>
+          <w:rFonts w:eastAsia="Times New Roman" w:cs="Times New Roman" w:ascii="Times New Roman" w:hAnsi="Times New Roman"/>
+          <w:b w:val="false"/>
+          <w:bCs w:val="false"/>
+          <w:sz w:val="28"/>
+          <w:szCs w:val="28"/>
+        </w:rPr>
+        <w:t xml:space="preserve">teste foi necessário alterar  e configurar os containers Mapskills-web, Mapskills-app e Mapskills-Mysql poucas minutos antes dos alunos começarem a jogar a plataforma, pois foi necessário atualizar a aplicação com novas funcionalidades e requisitos. </w:t>
+      </w:r>
+    </w:p>
+    <w:p>
+      <w:pPr>
+        <w:pStyle w:val="Normal"/>
+        <w:spacing w:lineRule="auto" w:line="360" w:before="0" w:after="0"/>
+        <w:jc w:val="both"/>
+        <w:rPr>
+          <w:b w:val="false"/>
+          <w:b w:val="false"/>
+          <w:bCs w:val="false"/>
+          <w:sz w:val="28"/>
+          <w:szCs w:val="28"/>
+        </w:rPr>
+      </w:pPr>
+      <w:r>
+        <w:rPr>
+          <w:rFonts w:eastAsia="Times New Roman" w:cs="Times New Roman" w:ascii="Times New Roman" w:hAnsi="Times New Roman"/>
+          <w:b w:val="false"/>
+          <w:bCs w:val="false"/>
+          <w:sz w:val="28"/>
+          <w:szCs w:val="28"/>
+        </w:rPr>
+        <w:tab/>
+        <w:t xml:space="preserve">Por conta da necessidade de reconfigurar todo ambiente, o jogo foi distribuido inicialmente na Rede Interna. </w:t>
+      </w:r>
+    </w:p>
+    <w:p>
+      <w:pPr>
+        <w:pStyle w:val="Normal"/>
+        <w:spacing w:lineRule="auto" w:line="360" w:before="0" w:after="0"/>
+        <w:jc w:val="both"/>
+        <w:rPr>
+          <w:b w:val="false"/>
+          <w:b w:val="false"/>
+          <w:bCs w:val="false"/>
+          <w:sz w:val="28"/>
+          <w:szCs w:val="28"/>
+        </w:rPr>
+      </w:pPr>
+      <w:r>
+        <w:rPr>
+          <w:rFonts w:eastAsia="Times New Roman" w:cs="Times New Roman" w:ascii="Times New Roman" w:hAnsi="Times New Roman"/>
+          <w:b w:val="false"/>
+          <w:bCs w:val="false"/>
+          <w:sz w:val="28"/>
+          <w:szCs w:val="28"/>
+        </w:rPr>
+        <w:tab/>
+      </w:r>
+      <w:r>
+        <w:rPr>
+          <w:rFonts w:eastAsia="Times New Roman" w:cs="Times New Roman" w:ascii="Times New Roman" w:hAnsi="Times New Roman"/>
+          <w:b w:val="false"/>
+          <w:bCs w:val="false"/>
+          <w:sz w:val="28"/>
+          <w:szCs w:val="28"/>
+        </w:rPr>
+        <w:t>Com todo ambiente configurado e a aplicação disponibilizada na Cloud Azure, os alunos puderam acessar o Ip externo e concluir o jogo.</w:t>
+      </w:r>
+    </w:p>
+    <w:p>
+      <w:pPr>
+        <w:pStyle w:val="Normal"/>
+        <w:spacing w:lineRule="auto" w:line="360" w:before="0" w:after="0"/>
+        <w:jc w:val="both"/>
+        <w:rPr>
+          <w:b w:val="false"/>
+          <w:b w:val="false"/>
+          <w:bCs w:val="false"/>
+          <w:sz w:val="28"/>
+          <w:szCs w:val="28"/>
+        </w:rPr>
+      </w:pPr>
+      <w:r>
+        <w:rPr>
+          <w:rFonts w:eastAsia="Times New Roman" w:cs="Times New Roman" w:ascii="Times New Roman" w:hAnsi="Times New Roman"/>
+          <w:b w:val="false"/>
+          <w:bCs w:val="false"/>
+          <w:sz w:val="28"/>
+          <w:szCs w:val="28"/>
+        </w:rPr>
+        <w:tab/>
+        <w:t xml:space="preserve">Monitorando pelo container Mapskills-Cadvisor e Mapskills-Haproxy, os alunos não tiveram problemas com performance, acesso ou que a aplicação responda de maneira estranha a normal. </w:t>
+      </w:r>
+    </w:p>
+    <w:p>
+      <w:pPr>
+        <w:pStyle w:val="Normal"/>
+        <w:spacing w:lineRule="auto" w:line="360" w:before="0" w:after="0"/>
+        <w:jc w:val="both"/>
+        <w:rPr>
+          <w:rFonts w:ascii="Times New Roman" w:hAnsi="Times New Roman" w:eastAsia="Times New Roman" w:cs="Times New Roman"/>
+        </w:rPr>
+      </w:pPr>
+      <w:r>
+        <w:rPr>
+          <w:b w:val="false"/>
+          <w:bCs w:val="false"/>
+          <w:sz w:val="28"/>
+          <w:szCs w:val="28"/>
+        </w:rPr>
+      </w:r>
+    </w:p>
+    <w:p>
+      <w:pPr>
+        <w:pStyle w:val="Normal"/>
+        <w:spacing w:lineRule="auto" w:line="360" w:before="0" w:after="0"/>
+        <w:jc w:val="both"/>
+        <w:rPr>
+          <w:b w:val="false"/>
+          <w:b w:val="false"/>
+          <w:bCs w:val="false"/>
+          <w:sz w:val="28"/>
+          <w:szCs w:val="28"/>
+        </w:rPr>
+      </w:pPr>
+      <w:r>
+        <w:rPr>
+          <w:rFonts w:eastAsia="Times New Roman" w:cs="Times New Roman" w:ascii="Times New Roman" w:hAnsi="Times New Roman"/>
+          <w:b w:val="false"/>
+          <w:bCs w:val="false"/>
+          <w:sz w:val="28"/>
+          <w:szCs w:val="28"/>
+        </w:rPr>
+        <w:tab/>
+      </w:r>
+    </w:p>
+    <w:p>
+      <w:pPr>
+        <w:pStyle w:val="Normal"/>
+        <w:spacing w:lineRule="auto" w:line="360" w:before="0" w:after="0"/>
+        <w:jc w:val="both"/>
+        <w:rPr>
+          <w:rFonts w:ascii="Times New Roman" w:hAnsi="Times New Roman" w:eastAsia="Times New Roman" w:cs="Times New Roman"/>
+          <w:b/>
+          <w:b/>
+          <w:bCs/>
+          <w:sz w:val="32"/>
+          <w:szCs w:val="32"/>
+        </w:rPr>
+      </w:pPr>
+      <w:r>
         <w:rPr/>
+      </w:r>
+    </w:p>
+    <w:p>
+      <w:pPr>
+        <w:pStyle w:val="Normal"/>
+        <w:spacing w:lineRule="auto" w:line="360" w:before="0" w:after="0"/>
+        <w:jc w:val="both"/>
+        <w:rPr>
+          <w:rFonts w:ascii="Times New Roman" w:hAnsi="Times New Roman" w:eastAsia="Times New Roman" w:cs="Times New Roman"/>
+          <w:b/>
+          <w:b/>
+          <w:bCs/>
+          <w:sz w:val="32"/>
+          <w:szCs w:val="32"/>
+        </w:rPr>
+      </w:pPr>
+      <w:r>
+        <w:rPr>
+          <w:rFonts w:eastAsia="Times New Roman" w:cs="Times New Roman" w:ascii="Times New Roman" w:hAnsi="Times New Roman"/>
+          <w:b/>
+          <w:bCs/>
+          <w:sz w:val="32"/>
+          <w:szCs w:val="32"/>
+        </w:rPr>
+      </w:r>
+    </w:p>
+    <w:p>
+      <w:pPr>
+        <w:pStyle w:val="Normal"/>
+        <w:spacing w:lineRule="auto" w:line="360" w:before="0" w:after="0"/>
+        <w:jc w:val="both"/>
+        <w:rPr/>
       </w:pPr>
       <w:r>
         <w:rPr>
@@ -7496,53 +7989,193 @@
         </w:rPr>
         <w:tab/>
       </w:r>
-    </w:p>
-    <w:p>
-      <w:pPr>
-        <w:pStyle w:val="Normal"/>
-        <w:spacing w:lineRule="auto" w:line="360" w:before="0" w:after="0"/>
-        <w:jc w:val="both"/>
-        <w:rPr>
-          <w:rFonts w:ascii="Times New Roman" w:hAnsi="Times New Roman" w:eastAsia="Times New Roman" w:cs="Times New Roman"/>
-          <w:b/>
-          <w:b/>
-          <w:bCs/>
-          <w:sz w:val="32"/>
-          <w:szCs w:val="32"/>
-        </w:rPr>
-      </w:pPr>
-      <w:r>
-        <w:rPr>
-          <w:rFonts w:eastAsia="Times New Roman" w:cs="Times New Roman" w:ascii="Times New Roman" w:hAnsi="Times New Roman"/>
-          <w:b/>
-          <w:bCs/>
-          <w:sz w:val="32"/>
-          <w:szCs w:val="32"/>
-        </w:rPr>
-      </w:r>
-    </w:p>
-    <w:p>
-      <w:pPr>
-        <w:pStyle w:val="Normal"/>
-        <w:spacing w:lineRule="auto" w:line="360" w:before="0" w:after="0"/>
-        <w:jc w:val="both"/>
-        <w:rPr>
-          <w:rFonts w:ascii="Times New Roman" w:hAnsi="Times New Roman" w:eastAsia="Times New Roman" w:cs="Times New Roman"/>
-          <w:b/>
-          <w:b/>
-          <w:bCs/>
-          <w:sz w:val="32"/>
-          <w:szCs w:val="32"/>
-        </w:rPr>
-      </w:pPr>
-      <w:r>
-        <w:rPr>
-          <w:rFonts w:eastAsia="Times New Roman" w:cs="Times New Roman" w:ascii="Times New Roman" w:hAnsi="Times New Roman"/>
-          <w:b/>
-          <w:bCs/>
-          <w:sz w:val="32"/>
-          <w:szCs w:val="32"/>
-        </w:rPr>
+      <w:r>
+        <w:rPr>
+          <w:rFonts w:eastAsia="Times New Roman" w:cs="Times New Roman" w:ascii="Times New Roman" w:hAnsi="Times New Roman"/>
+          <w:b/>
+          <w:bCs/>
+          <w:sz w:val="28"/>
+          <w:szCs w:val="28"/>
+        </w:rPr>
+        <w:t>Teste 2</w:t>
+      </w:r>
+    </w:p>
+    <w:p>
+      <w:pPr>
+        <w:pStyle w:val="Normal"/>
+        <w:spacing w:lineRule="auto" w:line="360" w:before="0" w:after="0"/>
+        <w:jc w:val="both"/>
+        <w:rPr>
+          <w:rFonts w:ascii="Times New Roman" w:hAnsi="Times New Roman" w:eastAsia="Times New Roman" w:cs="Times New Roman"/>
+          <w:b/>
+          <w:b/>
+          <w:bCs/>
+          <w:sz w:val="32"/>
+          <w:szCs w:val="32"/>
+        </w:rPr>
+      </w:pPr>
+      <w:r>
+        <w:rPr>
+          <w:rFonts w:eastAsia="Times New Roman" w:cs="Times New Roman" w:ascii="Times New Roman" w:hAnsi="Times New Roman"/>
+          <w:b/>
+          <w:bCs/>
+          <w:sz w:val="32"/>
+          <w:szCs w:val="32"/>
+        </w:rPr>
+        <w:tab/>
+      </w:r>
+      <w:r>
+        <w:rPr>
+          <w:rFonts w:eastAsia="Times New Roman" w:cs="Times New Roman" w:ascii="Times New Roman" w:hAnsi="Times New Roman"/>
+          <w:b w:val="false"/>
+          <w:bCs w:val="false"/>
+          <w:sz w:val="28"/>
+          <w:szCs w:val="28"/>
+        </w:rPr>
+        <w:t>- Servidor: Cloud Azure.</w:t>
+      </w:r>
+    </w:p>
+    <w:p>
+      <w:pPr>
+        <w:pStyle w:val="Normal"/>
+        <w:spacing w:lineRule="auto" w:line="360" w:before="0" w:after="0"/>
+        <w:jc w:val="both"/>
+        <w:rPr>
+          <w:b w:val="false"/>
+          <w:b w:val="false"/>
+          <w:bCs w:val="false"/>
+          <w:sz w:val="28"/>
+          <w:szCs w:val="28"/>
+        </w:rPr>
+      </w:pPr>
+      <w:r>
+        <w:rPr>
+          <w:rFonts w:eastAsia="Times New Roman" w:cs="Times New Roman" w:ascii="Times New Roman" w:hAnsi="Times New Roman"/>
+          <w:b w:val="false"/>
+          <w:bCs w:val="false"/>
+          <w:sz w:val="28"/>
+          <w:szCs w:val="28"/>
+        </w:rPr>
+        <w:tab/>
+        <w:t xml:space="preserve">- Data Prevista: </w:t>
+      </w:r>
+      <w:r>
+        <w:rPr>
+          <w:rFonts w:eastAsia="Times New Roman" w:cs="Times New Roman" w:ascii="Times New Roman" w:hAnsi="Times New Roman"/>
+          <w:b w:val="false"/>
+          <w:bCs w:val="false"/>
+          <w:sz w:val="28"/>
+          <w:szCs w:val="28"/>
+        </w:rPr>
+        <w:t>Atualmente</w:t>
+      </w:r>
+    </w:p>
+    <w:p>
+      <w:pPr>
+        <w:pStyle w:val="Normal"/>
+        <w:spacing w:lineRule="auto" w:line="360" w:before="0" w:after="0"/>
+        <w:jc w:val="both"/>
+        <w:rPr>
+          <w:rFonts w:ascii="Times New Roman" w:hAnsi="Times New Roman" w:eastAsia="Times New Roman" w:cs="Times New Roman"/>
+          <w:b w:val="false"/>
+          <w:b w:val="false"/>
+          <w:bCs w:val="false"/>
+          <w:sz w:val="28"/>
+          <w:szCs w:val="28"/>
+        </w:rPr>
+      </w:pPr>
+      <w:r>
+        <w:rPr>
+          <w:rFonts w:eastAsia="Times New Roman" w:cs="Times New Roman" w:ascii="Times New Roman" w:hAnsi="Times New Roman"/>
+          <w:b w:val="false"/>
+          <w:bCs w:val="false"/>
+          <w:sz w:val="28"/>
+          <w:szCs w:val="28"/>
+        </w:rPr>
+        <w:tab/>
+        <w:t>- Quantidade de Alunos: mais de 1400.</w:t>
+      </w:r>
+    </w:p>
+    <w:p>
+      <w:pPr>
+        <w:pStyle w:val="Normal"/>
+        <w:spacing w:lineRule="auto" w:line="360" w:before="0" w:after="0"/>
+        <w:jc w:val="both"/>
+        <w:rPr>
+          <w:rFonts w:ascii="Times New Roman" w:hAnsi="Times New Roman" w:eastAsia="Times New Roman" w:cs="Times New Roman"/>
+          <w:b w:val="false"/>
+          <w:b w:val="false"/>
+          <w:bCs w:val="false"/>
+          <w:sz w:val="28"/>
+          <w:szCs w:val="28"/>
+        </w:rPr>
+      </w:pPr>
+      <w:r>
+        <w:rPr>
+          <w:rFonts w:eastAsia="Times New Roman" w:cs="Times New Roman" w:ascii="Times New Roman" w:hAnsi="Times New Roman"/>
+          <w:b w:val="false"/>
+          <w:bCs w:val="false"/>
+          <w:sz w:val="28"/>
+          <w:szCs w:val="28"/>
+        </w:rPr>
+      </w:r>
+    </w:p>
+    <w:p>
+      <w:pPr>
+        <w:pStyle w:val="Normal"/>
+        <w:spacing w:lineRule="auto" w:line="360" w:before="0" w:after="0"/>
+        <w:jc w:val="both"/>
+        <w:rPr>
+          <w:rFonts w:ascii="Times New Roman" w:hAnsi="Times New Roman" w:eastAsia="Times New Roman" w:cs="Times New Roman"/>
+          <w:b/>
+          <w:b/>
+          <w:bCs/>
+          <w:sz w:val="32"/>
+          <w:szCs w:val="32"/>
+        </w:rPr>
+      </w:pPr>
+      <w:r>
+        <w:rPr>
+          <w:rFonts w:eastAsia="Times New Roman" w:cs="Times New Roman" w:ascii="Times New Roman" w:hAnsi="Times New Roman"/>
+          <w:b/>
+          <w:bCs/>
+          <w:sz w:val="32"/>
+          <w:szCs w:val="32"/>
+        </w:rPr>
+        <w:tab/>
+      </w:r>
+      <w:r>
+        <w:rPr>
+          <w:rFonts w:eastAsia="Times New Roman" w:cs="Times New Roman" w:ascii="Times New Roman" w:hAnsi="Times New Roman"/>
+          <w:b w:val="false"/>
+          <w:bCs w:val="false"/>
+          <w:sz w:val="32"/>
+          <w:szCs w:val="32"/>
+        </w:rPr>
+        <w:t>Após a realização do primeiro teste, os serviços que compõe toda arquitetura não foram mais atualizados. Eles se mantém em produção até os dias de hoje.</w:t>
+      </w:r>
+    </w:p>
+    <w:p>
+      <w:pPr>
+        <w:pStyle w:val="Normal"/>
+        <w:spacing w:lineRule="auto" w:line="360" w:before="0" w:after="0"/>
+        <w:jc w:val="both"/>
+        <w:rPr>
+          <w:b w:val="false"/>
+          <w:b w:val="false"/>
+          <w:bCs w:val="false"/>
+        </w:rPr>
+      </w:pPr>
+      <w:r>
+        <w:rPr>
+          <w:rFonts w:eastAsia="Times New Roman" w:cs="Times New Roman" w:ascii="Times New Roman" w:hAnsi="Times New Roman"/>
+          <w:b w:val="false"/>
+          <w:bCs w:val="false"/>
+          <w:sz w:val="32"/>
+          <w:szCs w:val="32"/>
+        </w:rPr>
+        <w:tab/>
+        <w:t>É feito um monitoramento semanal de toda arquitetura, e a mesma se mantém em execução a mais de 3 meses, atentendo a mais de 15 mil acessos a plataforma.</w:t>
       </w:r>
     </w:p>
     <w:p>
@@ -8740,7 +9373,7 @@
     <w:pPr>
       <w:widowControl/>
       <w:suppressAutoHyphens w:val="true"/>
-      <w:overflowPunct w:val="false"/>
+      <w:overflowPunct w:val="true"/>
       <w:bidi w:val="0"/>
       <w:spacing w:lineRule="auto" w:line="252" w:before="0" w:after="160"/>
       <w:jc w:val="left"/>
@@ -9119,7 +9752,7 @@
     <w:pPr>
       <w:widowControl/>
       <w:suppressAutoHyphens w:val="true"/>
-      <w:overflowPunct w:val="false"/>
+      <w:overflowPunct w:val="true"/>
       <w:bidi w:val="0"/>
       <w:spacing w:lineRule="auto" w:line="240"/>
       <w:jc w:val="left"/>

</xml_diff>